<commit_message>
trying to figure out gitattributes
</commit_message>
<xml_diff>
--- a/SFWR ENG 3RA3 Summary.docx
+++ b/SFWR ENG 3RA3 Summary.docx
@@ -170,7 +170,12 @@
             <w:pStyle w:val="TOCHeading"/>
           </w:pPr>
           <w:r>
-            <w:t>Table of Contents</w:t>
+            <w:t>Table of Conten</w:t>
+          </w:r>
+          <w:bookmarkStart w:id="0" w:name="_GoBack"/>
+          <w:bookmarkEnd w:id="0"/>
+          <w:r>
+            <w:t>ts</w:t>
           </w:r>
         </w:p>
         <w:p>
@@ -195,7 +200,7 @@
           <w:r>
             <w:fldChar w:fldCharType="separate"/>
           </w:r>
-          <w:hyperlink w:anchor="_Toc405934725" w:history="1">
+          <w:hyperlink w:anchor="_Toc405983828" w:history="1">
             <w:r>
               <w:rPr>
                 <w:rStyle w:val="Hyperlink"/>
@@ -222,7 +227,7 @@
                 <w:noProof/>
                 <w:webHidden/>
               </w:rPr>
-              <w:instrText xml:space="preserve"> PAGEREF _Toc405934725 \h </w:instrText>
+              <w:instrText xml:space="preserve"> PAGEREF _Toc405983828 \h </w:instrText>
             </w:r>
             <w:r>
               <w:rPr>
@@ -266,7 +271,7 @@
               <w:lang w:eastAsia="en-CA"/>
             </w:rPr>
           </w:pPr>
-          <w:hyperlink w:anchor="_Toc405934726" w:history="1">
+          <w:hyperlink w:anchor="_Toc405983829" w:history="1">
             <w:r>
               <w:rPr>
                 <w:rStyle w:val="Hyperlink"/>
@@ -293,7 +298,7 @@
                 <w:noProof/>
                 <w:webHidden/>
               </w:rPr>
-              <w:instrText xml:space="preserve"> PAGEREF _Toc405934726 \h </w:instrText>
+              <w:instrText xml:space="preserve"> PAGEREF _Toc405983829 \h </w:instrText>
             </w:r>
             <w:r>
               <w:rPr>
@@ -337,7 +342,7 @@
               <w:lang w:eastAsia="en-CA"/>
             </w:rPr>
           </w:pPr>
-          <w:hyperlink w:anchor="_Toc405934727" w:history="1">
+          <w:hyperlink w:anchor="_Toc405983830" w:history="1">
             <w:r>
               <w:rPr>
                 <w:rStyle w:val="Hyperlink"/>
@@ -364,7 +369,7 @@
                 <w:noProof/>
                 <w:webHidden/>
               </w:rPr>
-              <w:instrText xml:space="preserve"> PAGEREF _Toc405934727 \h </w:instrText>
+              <w:instrText xml:space="preserve"> PAGEREF _Toc405983830 \h </w:instrText>
             </w:r>
             <w:r>
               <w:rPr>
@@ -408,7 +413,7 @@
               <w:lang w:eastAsia="en-CA"/>
             </w:rPr>
           </w:pPr>
-          <w:hyperlink w:anchor="_Toc405934728" w:history="1">
+          <w:hyperlink w:anchor="_Toc405983831" w:history="1">
             <w:r>
               <w:rPr>
                 <w:rStyle w:val="Hyperlink"/>
@@ -435,7 +440,7 @@
                 <w:noProof/>
                 <w:webHidden/>
               </w:rPr>
-              <w:instrText xml:space="preserve"> PAGEREF _Toc405934728 \h </w:instrText>
+              <w:instrText xml:space="preserve"> PAGEREF _Toc405983831 \h </w:instrText>
             </w:r>
             <w:r>
               <w:rPr>
@@ -479,7 +484,7 @@
               <w:lang w:eastAsia="en-CA"/>
             </w:rPr>
           </w:pPr>
-          <w:hyperlink w:anchor="_Toc405934729" w:history="1">
+          <w:hyperlink w:anchor="_Toc405983832" w:history="1">
             <w:r>
               <w:rPr>
                 <w:rStyle w:val="Hyperlink"/>
@@ -506,7 +511,7 @@
                 <w:noProof/>
                 <w:webHidden/>
               </w:rPr>
-              <w:instrText xml:space="preserve"> PAGEREF _Toc405934729 \h </w:instrText>
+              <w:instrText xml:space="preserve"> PAGEREF _Toc405983832 \h </w:instrText>
             </w:r>
             <w:r>
               <w:rPr>
@@ -550,7 +555,7 @@
               <w:lang w:eastAsia="en-CA"/>
             </w:rPr>
           </w:pPr>
-          <w:hyperlink w:anchor="_Toc405934730" w:history="1">
+          <w:hyperlink w:anchor="_Toc405983833" w:history="1">
             <w:r>
               <w:rPr>
                 <w:rStyle w:val="Hyperlink"/>
@@ -577,7 +582,7 @@
                 <w:noProof/>
                 <w:webHidden/>
               </w:rPr>
-              <w:instrText xml:space="preserve"> PAGEREF _Toc405934730 \h </w:instrText>
+              <w:instrText xml:space="preserve"> PAGEREF _Toc405983833 \h </w:instrText>
             </w:r>
             <w:r>
               <w:rPr>
@@ -621,7 +626,7 @@
               <w:lang w:eastAsia="en-CA"/>
             </w:rPr>
           </w:pPr>
-          <w:hyperlink w:anchor="_Toc405934731" w:history="1">
+          <w:hyperlink w:anchor="_Toc405983834" w:history="1">
             <w:r>
               <w:rPr>
                 <w:rStyle w:val="Hyperlink"/>
@@ -648,7 +653,7 @@
                 <w:noProof/>
                 <w:webHidden/>
               </w:rPr>
-              <w:instrText xml:space="preserve"> PAGEREF _Toc405934731 \h </w:instrText>
+              <w:instrText xml:space="preserve"> PAGEREF _Toc405983834 \h </w:instrText>
             </w:r>
             <w:r>
               <w:rPr>
@@ -692,7 +697,7 @@
               <w:lang w:eastAsia="en-CA"/>
             </w:rPr>
           </w:pPr>
-          <w:hyperlink w:anchor="_Toc405934732" w:history="1">
+          <w:hyperlink w:anchor="_Toc405983835" w:history="1">
             <w:r>
               <w:rPr>
                 <w:rStyle w:val="Hyperlink"/>
@@ -719,7 +724,7 @@
                 <w:noProof/>
                 <w:webHidden/>
               </w:rPr>
-              <w:instrText xml:space="preserve"> PAGEREF _Toc405934732 \h </w:instrText>
+              <w:instrText xml:space="preserve"> PAGEREF _Toc405983835 \h </w:instrText>
             </w:r>
             <w:r>
               <w:rPr>
@@ -763,7 +768,7 @@
               <w:lang w:eastAsia="en-CA"/>
             </w:rPr>
           </w:pPr>
-          <w:hyperlink w:anchor="_Toc405934733" w:history="1">
+          <w:hyperlink w:anchor="_Toc405983836" w:history="1">
             <w:r>
               <w:rPr>
                 <w:rStyle w:val="Hyperlink"/>
@@ -790,7 +795,7 @@
                 <w:noProof/>
                 <w:webHidden/>
               </w:rPr>
-              <w:instrText xml:space="preserve"> PAGEREF _Toc405934733 \h </w:instrText>
+              <w:instrText xml:space="preserve"> PAGEREF _Toc405983836 \h </w:instrText>
             </w:r>
             <w:r>
               <w:rPr>
@@ -810,7 +815,7 @@
                 <w:noProof/>
                 <w:webHidden/>
               </w:rPr>
-              <w:t>5</w:t>
+              <w:t>6</w:t>
             </w:r>
             <w:r>
               <w:rPr>
@@ -834,7 +839,7 @@
               <w:lang w:eastAsia="en-CA"/>
             </w:rPr>
           </w:pPr>
-          <w:hyperlink w:anchor="_Toc405934734" w:history="1">
+          <w:hyperlink w:anchor="_Toc405983837" w:history="1">
             <w:r>
               <w:rPr>
                 <w:rStyle w:val="Hyperlink"/>
@@ -861,7 +866,7 @@
                 <w:noProof/>
                 <w:webHidden/>
               </w:rPr>
-              <w:instrText xml:space="preserve"> PAGEREF _Toc405934734 \h </w:instrText>
+              <w:instrText xml:space="preserve"> PAGEREF _Toc405983837 \h </w:instrText>
             </w:r>
             <w:r>
               <w:rPr>
@@ -905,7 +910,7 @@
               <w:lang w:eastAsia="en-CA"/>
             </w:rPr>
           </w:pPr>
-          <w:hyperlink w:anchor="_Toc405934735" w:history="1">
+          <w:hyperlink w:anchor="_Toc405983838" w:history="1">
             <w:r>
               <w:rPr>
                 <w:rStyle w:val="Hyperlink"/>
@@ -932,7 +937,7 @@
                 <w:noProof/>
                 <w:webHidden/>
               </w:rPr>
-              <w:instrText xml:space="preserve"> PAGEREF _Toc405934735 \h </w:instrText>
+              <w:instrText xml:space="preserve"> PAGEREF _Toc405983838 \h </w:instrText>
             </w:r>
             <w:r>
               <w:rPr>
@@ -976,7 +981,7 @@
               <w:lang w:eastAsia="en-CA"/>
             </w:rPr>
           </w:pPr>
-          <w:hyperlink w:anchor="_Toc405934736" w:history="1">
+          <w:hyperlink w:anchor="_Toc405983839" w:history="1">
             <w:r>
               <w:rPr>
                 <w:rStyle w:val="Hyperlink"/>
@@ -1003,7 +1008,7 @@
                 <w:noProof/>
                 <w:webHidden/>
               </w:rPr>
-              <w:instrText xml:space="preserve"> PAGEREF _Toc405934736 \h </w:instrText>
+              <w:instrText xml:space="preserve"> PAGEREF _Toc405983839 \h </w:instrText>
             </w:r>
             <w:r>
               <w:rPr>
@@ -1047,7 +1052,7 @@
               <w:lang w:eastAsia="en-CA"/>
             </w:rPr>
           </w:pPr>
-          <w:hyperlink w:anchor="_Toc405934737" w:history="1">
+          <w:hyperlink w:anchor="_Toc405983840" w:history="1">
             <w:r>
               <w:rPr>
                 <w:rStyle w:val="Hyperlink"/>
@@ -1074,7 +1079,7 @@
                 <w:noProof/>
                 <w:webHidden/>
               </w:rPr>
-              <w:instrText xml:space="preserve"> PAGEREF _Toc405934737 \h </w:instrText>
+              <w:instrText xml:space="preserve"> PAGEREF _Toc405983840 \h </w:instrText>
             </w:r>
             <w:r>
               <w:rPr>
@@ -1118,7 +1123,7 @@
               <w:lang w:eastAsia="en-CA"/>
             </w:rPr>
           </w:pPr>
-          <w:hyperlink w:anchor="_Toc405934738" w:history="1">
+          <w:hyperlink w:anchor="_Toc405983841" w:history="1">
             <w:r>
               <w:rPr>
                 <w:rStyle w:val="Hyperlink"/>
@@ -1145,7 +1150,7 @@
                 <w:noProof/>
                 <w:webHidden/>
               </w:rPr>
-              <w:instrText xml:space="preserve"> PAGEREF _Toc405934738 \h </w:instrText>
+              <w:instrText xml:space="preserve"> PAGEREF _Toc405983841 \h </w:instrText>
             </w:r>
             <w:r>
               <w:rPr>
@@ -1189,7 +1194,7 @@
               <w:lang w:eastAsia="en-CA"/>
             </w:rPr>
           </w:pPr>
-          <w:hyperlink w:anchor="_Toc405934739" w:history="1">
+          <w:hyperlink w:anchor="_Toc405983842" w:history="1">
             <w:r>
               <w:rPr>
                 <w:rStyle w:val="Hyperlink"/>
@@ -1216,7 +1221,7 @@
                 <w:noProof/>
                 <w:webHidden/>
               </w:rPr>
-              <w:instrText xml:space="preserve"> PAGEREF _Toc405934739 \h </w:instrText>
+              <w:instrText xml:space="preserve"> PAGEREF _Toc405983842 \h </w:instrText>
             </w:r>
             <w:r>
               <w:rPr>
@@ -1236,7 +1241,7 @@
                 <w:noProof/>
                 <w:webHidden/>
               </w:rPr>
-              <w:t>7</w:t>
+              <w:t>8</w:t>
             </w:r>
             <w:r>
               <w:rPr>
@@ -1260,7 +1265,7 @@
               <w:lang w:eastAsia="en-CA"/>
             </w:rPr>
           </w:pPr>
-          <w:hyperlink w:anchor="_Toc405934740" w:history="1">
+          <w:hyperlink w:anchor="_Toc405983843" w:history="1">
             <w:r>
               <w:rPr>
                 <w:rStyle w:val="Hyperlink"/>
@@ -1287,7 +1292,7 @@
                 <w:noProof/>
                 <w:webHidden/>
               </w:rPr>
-              <w:instrText xml:space="preserve"> PAGEREF _Toc405934740 \h </w:instrText>
+              <w:instrText xml:space="preserve"> PAGEREF _Toc405983843 \h </w:instrText>
             </w:r>
             <w:r>
               <w:rPr>
@@ -1308,6 +1313,77 @@
                 <w:webHidden/>
               </w:rPr>
               <w:t>8</w:t>
+            </w:r>
+            <w:r>
+              <w:rPr>
+                <w:noProof/>
+                <w:webHidden/>
+              </w:rPr>
+              <w:fldChar w:fldCharType="end"/>
+            </w:r>
+          </w:hyperlink>
+        </w:p>
+        <w:p>
+          <w:pPr>
+            <w:pStyle w:val="TOC3"/>
+            <w:tabs>
+              <w:tab w:val="right" w:leader="dot" w:pos="9350"/>
+            </w:tabs>
+            <w:rPr>
+              <w:rFonts w:asciiTheme="minorHAnsi" w:eastAsiaTheme="minorEastAsia" w:hAnsiTheme="minorHAnsi"/>
+              <w:noProof/>
+              <w:sz w:val="22"/>
+              <w:lang w:eastAsia="en-CA"/>
+            </w:rPr>
+          </w:pPr>
+          <w:hyperlink w:anchor="_Toc405983844" w:history="1">
+            <w:r>
+              <w:rPr>
+                <w:rStyle w:val="Hyperlink"/>
+                <w:noProof/>
+              </w:rPr>
+              <w:t>e.g.</w:t>
+            </w:r>
+            <w:r>
+              <w:rPr>
+                <w:noProof/>
+                <w:webHidden/>
+              </w:rPr>
+              <w:tab/>
+            </w:r>
+            <w:r>
+              <w:rPr>
+                <w:noProof/>
+                <w:webHidden/>
+              </w:rPr>
+              <w:fldChar w:fldCharType="begin"/>
+            </w:r>
+            <w:r>
+              <w:rPr>
+                <w:noProof/>
+                <w:webHidden/>
+              </w:rPr>
+              <w:instrText xml:space="preserve"> PAGEREF _Toc405983844 \h </w:instrText>
+            </w:r>
+            <w:r>
+              <w:rPr>
+                <w:noProof/>
+                <w:webHidden/>
+              </w:rPr>
+            </w:r>
+            <w:r>
+              <w:rPr>
+                <w:noProof/>
+                <w:webHidden/>
+              </w:rPr>
+              <w:fldChar w:fldCharType="separate"/>
+            </w:r>
+            <w:r>
+              <w:rPr>
+                <w:noProof/>
+                <w:webHidden/>
+              </w:rPr>
+              <w:t>9</w:t>
             </w:r>
             <w:r>
               <w:rPr>
@@ -1331,7 +1407,7 @@
               <w:lang w:eastAsia="en-CA"/>
             </w:rPr>
           </w:pPr>
-          <w:hyperlink w:anchor="_Toc405934741" w:history="1">
+          <w:hyperlink w:anchor="_Toc405983845" w:history="1">
             <w:r>
               <w:rPr>
                 <w:rStyle w:val="Hyperlink"/>
@@ -1358,7 +1434,7 @@
                 <w:noProof/>
                 <w:webHidden/>
               </w:rPr>
-              <w:instrText xml:space="preserve"> PAGEREF _Toc405934741 \h </w:instrText>
+              <w:instrText xml:space="preserve"> PAGEREF _Toc405983845 \h </w:instrText>
             </w:r>
             <w:r>
               <w:rPr>
@@ -1378,7 +1454,7 @@
                 <w:noProof/>
                 <w:webHidden/>
               </w:rPr>
-              <w:t>8</w:t>
+              <w:t>9</w:t>
             </w:r>
             <w:r>
               <w:rPr>
@@ -1402,7 +1478,7 @@
               <w:lang w:eastAsia="en-CA"/>
             </w:rPr>
           </w:pPr>
-          <w:hyperlink w:anchor="_Toc405934742" w:history="1">
+          <w:hyperlink w:anchor="_Toc405983846" w:history="1">
             <w:r>
               <w:rPr>
                 <w:rStyle w:val="Hyperlink"/>
@@ -1429,7 +1505,7 @@
                 <w:noProof/>
                 <w:webHidden/>
               </w:rPr>
-              <w:instrText xml:space="preserve"> PAGEREF _Toc405934742 \h </w:instrText>
+              <w:instrText xml:space="preserve"> PAGEREF _Toc405983846 \h </w:instrText>
             </w:r>
             <w:r>
               <w:rPr>
@@ -1449,7 +1525,7 @@
                 <w:noProof/>
                 <w:webHidden/>
               </w:rPr>
-              <w:t>8</w:t>
+              <w:t>9</w:t>
             </w:r>
             <w:r>
               <w:rPr>
@@ -1473,7 +1549,7 @@
               <w:lang w:eastAsia="en-CA"/>
             </w:rPr>
           </w:pPr>
-          <w:hyperlink w:anchor="_Toc405934743" w:history="1">
+          <w:hyperlink w:anchor="_Toc405983847" w:history="1">
             <w:r>
               <w:rPr>
                 <w:rStyle w:val="Hyperlink"/>
@@ -1500,7 +1576,7 @@
                 <w:noProof/>
                 <w:webHidden/>
               </w:rPr>
-              <w:instrText xml:space="preserve"> PAGEREF _Toc405934743 \h </w:instrText>
+              <w:instrText xml:space="preserve"> PAGEREF _Toc405983847 \h </w:instrText>
             </w:r>
             <w:r>
               <w:rPr>
@@ -1520,7 +1596,7 @@
                 <w:noProof/>
                 <w:webHidden/>
               </w:rPr>
-              <w:t>8</w:t>
+              <w:t>9</w:t>
             </w:r>
             <w:r>
               <w:rPr>
@@ -1544,7 +1620,7 @@
               <w:lang w:eastAsia="en-CA"/>
             </w:rPr>
           </w:pPr>
-          <w:hyperlink w:anchor="_Toc405934744" w:history="1">
+          <w:hyperlink w:anchor="_Toc405983848" w:history="1">
             <w:r>
               <w:rPr>
                 <w:rStyle w:val="Hyperlink"/>
@@ -1571,7 +1647,7 @@
                 <w:noProof/>
                 <w:webHidden/>
               </w:rPr>
-              <w:instrText xml:space="preserve"> PAGEREF _Toc405934744 \h </w:instrText>
+              <w:instrText xml:space="preserve"> PAGEREF _Toc405983848 \h </w:instrText>
             </w:r>
             <w:r>
               <w:rPr>
@@ -1591,7 +1667,7 @@
                 <w:noProof/>
                 <w:webHidden/>
               </w:rPr>
-              <w:t>8</w:t>
+              <w:t>9</w:t>
             </w:r>
             <w:r>
               <w:rPr>
@@ -1615,13 +1691,13 @@
               <w:lang w:eastAsia="en-CA"/>
             </w:rPr>
           </w:pPr>
-          <w:hyperlink w:anchor="_Toc405934745" w:history="1">
+          <w:hyperlink w:anchor="_Toc405983849" w:history="1">
             <w:r>
               <w:rPr>
                 <w:rStyle w:val="Hyperlink"/>
                 <w:noProof/>
               </w:rPr>
-              <w:t>Lecture 14</w:t>
+              <w:t>Lecture 15</w:t>
             </w:r>
             <w:r>
               <w:rPr>
@@ -1642,7 +1718,7 @@
                 <w:noProof/>
                 <w:webHidden/>
               </w:rPr>
-              <w:instrText xml:space="preserve"> PAGEREF _Toc405934745 \h </w:instrText>
+              <w:instrText xml:space="preserve"> PAGEREF _Toc405983849 \h </w:instrText>
             </w:r>
             <w:r>
               <w:rPr>
@@ -1662,7 +1738,7 @@
                 <w:noProof/>
                 <w:webHidden/>
               </w:rPr>
-              <w:t>9</w:t>
+              <w:t>10</w:t>
             </w:r>
             <w:r>
               <w:rPr>
@@ -1686,7 +1762,7 @@
               <w:lang w:eastAsia="en-CA"/>
             </w:rPr>
           </w:pPr>
-          <w:hyperlink w:anchor="_Toc405934746" w:history="1">
+          <w:hyperlink w:anchor="_Toc405983850" w:history="1">
             <w:r>
               <w:rPr>
                 <w:rStyle w:val="Hyperlink"/>
@@ -1713,7 +1789,7 @@
                 <w:noProof/>
                 <w:webHidden/>
               </w:rPr>
-              <w:instrText xml:space="preserve"> PAGEREF _Toc405934746 \h </w:instrText>
+              <w:instrText xml:space="preserve"> PAGEREF _Toc405983850 \h </w:instrText>
             </w:r>
             <w:r>
               <w:rPr>
@@ -1733,7 +1809,7 @@
                 <w:noProof/>
                 <w:webHidden/>
               </w:rPr>
-              <w:t>9</w:t>
+              <w:t>10</w:t>
             </w:r>
             <w:r>
               <w:rPr>
@@ -1757,7 +1833,7 @@
               <w:lang w:eastAsia="en-CA"/>
             </w:rPr>
           </w:pPr>
-          <w:hyperlink w:anchor="_Toc405934747" w:history="1">
+          <w:hyperlink w:anchor="_Toc405983851" w:history="1">
             <w:r>
               <w:rPr>
                 <w:rStyle w:val="Hyperlink"/>
@@ -1784,7 +1860,7 @@
                 <w:noProof/>
                 <w:webHidden/>
               </w:rPr>
-              <w:instrText xml:space="preserve"> PAGEREF _Toc405934747 \h </w:instrText>
+              <w:instrText xml:space="preserve"> PAGEREF _Toc405983851 \h </w:instrText>
             </w:r>
             <w:r>
               <w:rPr>
@@ -1804,7 +1880,7 @@
                 <w:noProof/>
                 <w:webHidden/>
               </w:rPr>
-              <w:t>9</w:t>
+              <w:t>10</w:t>
             </w:r>
             <w:r>
               <w:rPr>
@@ -1828,7 +1904,7 @@
               <w:lang w:eastAsia="en-CA"/>
             </w:rPr>
           </w:pPr>
-          <w:hyperlink w:anchor="_Toc405934748" w:history="1">
+          <w:hyperlink w:anchor="_Toc405983852" w:history="1">
             <w:r>
               <w:rPr>
                 <w:rStyle w:val="Hyperlink"/>
@@ -1855,7 +1931,7 @@
                 <w:noProof/>
                 <w:webHidden/>
               </w:rPr>
-              <w:instrText xml:space="preserve"> PAGEREF _Toc405934748 \h </w:instrText>
+              <w:instrText xml:space="preserve"> PAGEREF _Toc405983852 \h </w:instrText>
             </w:r>
             <w:r>
               <w:rPr>
@@ -1875,7 +1951,7 @@
                 <w:noProof/>
                 <w:webHidden/>
               </w:rPr>
-              <w:t>9</w:t>
+              <w:t>10</w:t>
             </w:r>
             <w:r>
               <w:rPr>
@@ -1899,7 +1975,7 @@
               <w:lang w:eastAsia="en-CA"/>
             </w:rPr>
           </w:pPr>
-          <w:hyperlink w:anchor="_Toc405934749" w:history="1">
+          <w:hyperlink w:anchor="_Toc405983853" w:history="1">
             <w:r>
               <w:rPr>
                 <w:rStyle w:val="Hyperlink"/>
@@ -1926,7 +2002,7 @@
                 <w:noProof/>
                 <w:webHidden/>
               </w:rPr>
-              <w:instrText xml:space="preserve"> PAGEREF _Toc405934749 \h </w:instrText>
+              <w:instrText xml:space="preserve"> PAGEREF _Toc405983853 \h </w:instrText>
             </w:r>
             <w:r>
               <w:rPr>
@@ -1946,7 +2022,7 @@
                 <w:noProof/>
                 <w:webHidden/>
               </w:rPr>
-              <w:t>9</w:t>
+              <w:t>11</w:t>
             </w:r>
             <w:r>
               <w:rPr>
@@ -1970,7 +2046,7 @@
               <w:lang w:eastAsia="en-CA"/>
             </w:rPr>
           </w:pPr>
-          <w:hyperlink w:anchor="_Toc405934750" w:history="1">
+          <w:hyperlink w:anchor="_Toc405983854" w:history="1">
             <w:r>
               <w:rPr>
                 <w:rStyle w:val="Hyperlink"/>
@@ -1997,7 +2073,7 @@
                 <w:noProof/>
                 <w:webHidden/>
               </w:rPr>
-              <w:instrText xml:space="preserve"> PAGEREF _Toc405934750 \h </w:instrText>
+              <w:instrText xml:space="preserve"> PAGEREF _Toc405983854 \h </w:instrText>
             </w:r>
             <w:r>
               <w:rPr>
@@ -2017,7 +2093,7 @@
                 <w:noProof/>
                 <w:webHidden/>
               </w:rPr>
-              <w:t>10</w:t>
+              <w:t>11</w:t>
             </w:r>
             <w:r>
               <w:rPr>
@@ -2041,7 +2117,7 @@
               <w:lang w:eastAsia="en-CA"/>
             </w:rPr>
           </w:pPr>
-          <w:hyperlink w:anchor="_Toc405934751" w:history="1">
+          <w:hyperlink w:anchor="_Toc405983855" w:history="1">
             <w:r>
               <w:rPr>
                 <w:rStyle w:val="Hyperlink"/>
@@ -2068,7 +2144,7 @@
                 <w:noProof/>
                 <w:webHidden/>
               </w:rPr>
-              <w:instrText xml:space="preserve"> PAGEREF _Toc405934751 \h </w:instrText>
+              <w:instrText xml:space="preserve"> PAGEREF _Toc405983855 \h </w:instrText>
             </w:r>
             <w:r>
               <w:rPr>
@@ -2088,7 +2164,7 @@
                 <w:noProof/>
                 <w:webHidden/>
               </w:rPr>
-              <w:t>10</w:t>
+              <w:t>11</w:t>
             </w:r>
             <w:r>
               <w:rPr>
@@ -2112,7 +2188,7 @@
               <w:lang w:eastAsia="en-CA"/>
             </w:rPr>
           </w:pPr>
-          <w:hyperlink w:anchor="_Toc405934752" w:history="1">
+          <w:hyperlink w:anchor="_Toc405983856" w:history="1">
             <w:r>
               <w:rPr>
                 <w:rStyle w:val="Hyperlink"/>
@@ -2139,7 +2215,7 @@
                 <w:noProof/>
                 <w:webHidden/>
               </w:rPr>
-              <w:instrText xml:space="preserve"> PAGEREF _Toc405934752 \h </w:instrText>
+              <w:instrText xml:space="preserve"> PAGEREF _Toc405983856 \h </w:instrText>
             </w:r>
             <w:r>
               <w:rPr>
@@ -2159,7 +2235,7 @@
                 <w:noProof/>
                 <w:webHidden/>
               </w:rPr>
-              <w:t>10</w:t>
+              <w:t>11</w:t>
             </w:r>
             <w:r>
               <w:rPr>
@@ -2183,7 +2259,7 @@
               <w:lang w:eastAsia="en-CA"/>
             </w:rPr>
           </w:pPr>
-          <w:hyperlink w:anchor="_Toc405934753" w:history="1">
+          <w:hyperlink w:anchor="_Toc405983857" w:history="1">
             <w:r>
               <w:rPr>
                 <w:rStyle w:val="Hyperlink"/>
@@ -2210,7 +2286,7 @@
                 <w:noProof/>
                 <w:webHidden/>
               </w:rPr>
-              <w:instrText xml:space="preserve"> PAGEREF _Toc405934753 \h </w:instrText>
+              <w:instrText xml:space="preserve"> PAGEREF _Toc405983857 \h </w:instrText>
             </w:r>
             <w:r>
               <w:rPr>
@@ -2230,7 +2306,7 @@
                 <w:noProof/>
                 <w:webHidden/>
               </w:rPr>
-              <w:t>10</w:t>
+              <w:t>11</w:t>
             </w:r>
             <w:r>
               <w:rPr>
@@ -2254,7 +2330,7 @@
               <w:lang w:eastAsia="en-CA"/>
             </w:rPr>
           </w:pPr>
-          <w:hyperlink w:anchor="_Toc405934754" w:history="1">
+          <w:hyperlink w:anchor="_Toc405983858" w:history="1">
             <w:r>
               <w:rPr>
                 <w:rStyle w:val="Hyperlink"/>
@@ -2281,7 +2357,7 @@
                 <w:noProof/>
                 <w:webHidden/>
               </w:rPr>
-              <w:instrText xml:space="preserve"> PAGEREF _Toc405934754 \h </w:instrText>
+              <w:instrText xml:space="preserve"> PAGEREF _Toc405983858 \h </w:instrText>
             </w:r>
             <w:r>
               <w:rPr>
@@ -2301,7 +2377,7 @@
                 <w:noProof/>
                 <w:webHidden/>
               </w:rPr>
-              <w:t>10</w:t>
+              <w:t>12</w:t>
             </w:r>
             <w:r>
               <w:rPr>
@@ -2325,7 +2401,7 @@
               <w:lang w:eastAsia="en-CA"/>
             </w:rPr>
           </w:pPr>
-          <w:hyperlink w:anchor="_Toc405934755" w:history="1">
+          <w:hyperlink w:anchor="_Toc405983859" w:history="1">
             <w:r>
               <w:rPr>
                 <w:rStyle w:val="Hyperlink"/>
@@ -2352,7 +2428,7 @@
                 <w:noProof/>
                 <w:webHidden/>
               </w:rPr>
-              <w:instrText xml:space="preserve"> PAGEREF _Toc405934755 \h </w:instrText>
+              <w:instrText xml:space="preserve"> PAGEREF _Toc405983859 \h </w:instrText>
             </w:r>
             <w:r>
               <w:rPr>
@@ -2372,7 +2448,7 @@
                 <w:noProof/>
                 <w:webHidden/>
               </w:rPr>
-              <w:t>11</w:t>
+              <w:t>12</w:t>
             </w:r>
             <w:r>
               <w:rPr>
@@ -2396,7 +2472,7 @@
               <w:lang w:eastAsia="en-CA"/>
             </w:rPr>
           </w:pPr>
-          <w:hyperlink w:anchor="_Toc405934756" w:history="1">
+          <w:hyperlink w:anchor="_Toc405983860" w:history="1">
             <w:r>
               <w:rPr>
                 <w:rStyle w:val="Hyperlink"/>
@@ -2423,7 +2499,7 @@
                 <w:noProof/>
                 <w:webHidden/>
               </w:rPr>
-              <w:instrText xml:space="preserve"> PAGEREF _Toc405934756 \h </w:instrText>
+              <w:instrText xml:space="preserve"> PAGEREF _Toc405983860 \h </w:instrText>
             </w:r>
             <w:r>
               <w:rPr>
@@ -2443,7 +2519,78 @@
                 <w:noProof/>
                 <w:webHidden/>
               </w:rPr>
-              <w:t>11</w:t>
+              <w:t>12</w:t>
+            </w:r>
+            <w:r>
+              <w:rPr>
+                <w:noProof/>
+                <w:webHidden/>
+              </w:rPr>
+              <w:fldChar w:fldCharType="end"/>
+            </w:r>
+          </w:hyperlink>
+        </w:p>
+        <w:p>
+          <w:pPr>
+            <w:pStyle w:val="TOC1"/>
+            <w:tabs>
+              <w:tab w:val="right" w:leader="dot" w:pos="9350"/>
+            </w:tabs>
+            <w:rPr>
+              <w:rFonts w:asciiTheme="minorHAnsi" w:eastAsiaTheme="minorEastAsia" w:hAnsiTheme="minorHAnsi"/>
+              <w:noProof/>
+              <w:sz w:val="22"/>
+              <w:lang w:eastAsia="en-CA"/>
+            </w:rPr>
+          </w:pPr>
+          <w:hyperlink w:anchor="_Toc405983861" w:history="1">
+            <w:r>
+              <w:rPr>
+                <w:rStyle w:val="Hyperlink"/>
+                <w:noProof/>
+              </w:rPr>
+              <w:t>Lecture 25</w:t>
+            </w:r>
+            <w:r>
+              <w:rPr>
+                <w:noProof/>
+                <w:webHidden/>
+              </w:rPr>
+              <w:tab/>
+            </w:r>
+            <w:r>
+              <w:rPr>
+                <w:noProof/>
+                <w:webHidden/>
+              </w:rPr>
+              <w:fldChar w:fldCharType="begin"/>
+            </w:r>
+            <w:r>
+              <w:rPr>
+                <w:noProof/>
+                <w:webHidden/>
+              </w:rPr>
+              <w:instrText xml:space="preserve"> PAGEREF _Toc405983861 \h </w:instrText>
+            </w:r>
+            <w:r>
+              <w:rPr>
+                <w:noProof/>
+                <w:webHidden/>
+              </w:rPr>
+            </w:r>
+            <w:r>
+              <w:rPr>
+                <w:noProof/>
+                <w:webHidden/>
+              </w:rPr>
+              <w:fldChar w:fldCharType="separate"/>
+            </w:r>
+            <w:r>
+              <w:rPr>
+                <w:noProof/>
+                <w:webHidden/>
+              </w:rPr>
+              <w:t>12</w:t>
             </w:r>
             <w:r>
               <w:rPr>
@@ -2467,7 +2614,7 @@
               <w:lang w:eastAsia="en-CA"/>
             </w:rPr>
           </w:pPr>
-          <w:hyperlink w:anchor="_Toc405934757" w:history="1">
+          <w:hyperlink w:anchor="_Toc405983862" w:history="1">
             <w:r>
               <w:rPr>
                 <w:rStyle w:val="Hyperlink"/>
@@ -2494,7 +2641,7 @@
                 <w:noProof/>
                 <w:webHidden/>
               </w:rPr>
-              <w:instrText xml:space="preserve"> PAGEREF _Toc405934757 \h </w:instrText>
+              <w:instrText xml:space="preserve"> PAGEREF _Toc405983862 \h </w:instrText>
             </w:r>
             <w:r>
               <w:rPr>
@@ -2514,7 +2661,149 @@
                 <w:noProof/>
                 <w:webHidden/>
               </w:rPr>
-              <w:t>11</w:t>
+              <w:t>13</w:t>
+            </w:r>
+            <w:r>
+              <w:rPr>
+                <w:noProof/>
+                <w:webHidden/>
+              </w:rPr>
+              <w:fldChar w:fldCharType="end"/>
+            </w:r>
+          </w:hyperlink>
+        </w:p>
+        <w:p>
+          <w:pPr>
+            <w:pStyle w:val="TOC2"/>
+            <w:tabs>
+              <w:tab w:val="right" w:leader="dot" w:pos="9350"/>
+            </w:tabs>
+            <w:rPr>
+              <w:rFonts w:asciiTheme="minorHAnsi" w:eastAsiaTheme="minorEastAsia" w:hAnsiTheme="minorHAnsi"/>
+              <w:noProof/>
+              <w:sz w:val="22"/>
+              <w:lang w:eastAsia="en-CA"/>
+            </w:rPr>
+          </w:pPr>
+          <w:hyperlink w:anchor="_Toc405983863" w:history="1">
+            <w:r>
+              <w:rPr>
+                <w:rStyle w:val="Hyperlink"/>
+                <w:noProof/>
+              </w:rPr>
+              <w:t>Ring</w:t>
+            </w:r>
+            <w:r>
+              <w:rPr>
+                <w:noProof/>
+                <w:webHidden/>
+              </w:rPr>
+              <w:tab/>
+            </w:r>
+            <w:r>
+              <w:rPr>
+                <w:noProof/>
+                <w:webHidden/>
+              </w:rPr>
+              <w:fldChar w:fldCharType="begin"/>
+            </w:r>
+            <w:r>
+              <w:rPr>
+                <w:noProof/>
+                <w:webHidden/>
+              </w:rPr>
+              <w:instrText xml:space="preserve"> PAGEREF _Toc405983863 \h </w:instrText>
+            </w:r>
+            <w:r>
+              <w:rPr>
+                <w:noProof/>
+                <w:webHidden/>
+              </w:rPr>
+            </w:r>
+            <w:r>
+              <w:rPr>
+                <w:noProof/>
+                <w:webHidden/>
+              </w:rPr>
+              <w:fldChar w:fldCharType="separate"/>
+            </w:r>
+            <w:r>
+              <w:rPr>
+                <w:noProof/>
+                <w:webHidden/>
+              </w:rPr>
+              <w:t>13</w:t>
+            </w:r>
+            <w:r>
+              <w:rPr>
+                <w:noProof/>
+                <w:webHidden/>
+              </w:rPr>
+              <w:fldChar w:fldCharType="end"/>
+            </w:r>
+          </w:hyperlink>
+        </w:p>
+        <w:p>
+          <w:pPr>
+            <w:pStyle w:val="TOC2"/>
+            <w:tabs>
+              <w:tab w:val="right" w:leader="dot" w:pos="9350"/>
+            </w:tabs>
+            <w:rPr>
+              <w:rFonts w:asciiTheme="minorHAnsi" w:eastAsiaTheme="minorEastAsia" w:hAnsiTheme="minorHAnsi"/>
+              <w:noProof/>
+              <w:sz w:val="22"/>
+              <w:lang w:eastAsia="en-CA"/>
+            </w:rPr>
+          </w:pPr>
+          <w:hyperlink w:anchor="_Toc405983864" w:history="1">
+            <w:r>
+              <w:rPr>
+                <w:rStyle w:val="Hyperlink"/>
+                <w:noProof/>
+              </w:rPr>
+              <w:t>Strict Integrity</w:t>
+            </w:r>
+            <w:r>
+              <w:rPr>
+                <w:noProof/>
+                <w:webHidden/>
+              </w:rPr>
+              <w:tab/>
+            </w:r>
+            <w:r>
+              <w:rPr>
+                <w:noProof/>
+                <w:webHidden/>
+              </w:rPr>
+              <w:fldChar w:fldCharType="begin"/>
+            </w:r>
+            <w:r>
+              <w:rPr>
+                <w:noProof/>
+                <w:webHidden/>
+              </w:rPr>
+              <w:instrText xml:space="preserve"> PAGEREF _Toc405983864 \h </w:instrText>
+            </w:r>
+            <w:r>
+              <w:rPr>
+                <w:noProof/>
+                <w:webHidden/>
+              </w:rPr>
+            </w:r>
+            <w:r>
+              <w:rPr>
+                <w:noProof/>
+                <w:webHidden/>
+              </w:rPr>
+              <w:fldChar w:fldCharType="separate"/>
+            </w:r>
+            <w:r>
+              <w:rPr>
+                <w:noProof/>
+                <w:webHidden/>
+              </w:rPr>
+              <w:t>13</w:t>
             </w:r>
             <w:r>
               <w:rPr>
@@ -2538,13 +2827,13 @@
               <w:lang w:eastAsia="en-CA"/>
             </w:rPr>
           </w:pPr>
-          <w:hyperlink w:anchor="_Toc405934758" w:history="1">
+          <w:hyperlink w:anchor="_Toc405983865" w:history="1">
             <w:r>
               <w:rPr>
                 <w:rStyle w:val="Hyperlink"/>
                 <w:noProof/>
               </w:rPr>
-              <w:t>Lecture 25</w:t>
+              <w:t>Lecture 26</w:t>
             </w:r>
             <w:r>
               <w:rPr>
@@ -2565,7 +2854,7 @@
                 <w:noProof/>
                 <w:webHidden/>
               </w:rPr>
-              <w:instrText xml:space="preserve"> PAGEREF _Toc405934758 \h </w:instrText>
+              <w:instrText xml:space="preserve"> PAGEREF _Toc405983865 \h </w:instrText>
             </w:r>
             <w:r>
               <w:rPr>
@@ -2585,7 +2874,78 @@
                 <w:noProof/>
                 <w:webHidden/>
               </w:rPr>
-              <w:t>11</w:t>
+              <w:t>13</w:t>
+            </w:r>
+            <w:r>
+              <w:rPr>
+                <w:noProof/>
+                <w:webHidden/>
+              </w:rPr>
+              <w:fldChar w:fldCharType="end"/>
+            </w:r>
+          </w:hyperlink>
+        </w:p>
+        <w:p>
+          <w:pPr>
+            <w:pStyle w:val="TOC1"/>
+            <w:tabs>
+              <w:tab w:val="right" w:leader="dot" w:pos="9350"/>
+            </w:tabs>
+            <w:rPr>
+              <w:rFonts w:asciiTheme="minorHAnsi" w:eastAsiaTheme="minorEastAsia" w:hAnsiTheme="minorHAnsi"/>
+              <w:noProof/>
+              <w:sz w:val="22"/>
+              <w:lang w:eastAsia="en-CA"/>
+            </w:rPr>
+          </w:pPr>
+          <w:hyperlink w:anchor="_Toc405983866" w:history="1">
+            <w:r>
+              <w:rPr>
+                <w:rStyle w:val="Hyperlink"/>
+                <w:noProof/>
+              </w:rPr>
+              <w:t>Lecture 28</w:t>
+            </w:r>
+            <w:r>
+              <w:rPr>
+                <w:noProof/>
+                <w:webHidden/>
+              </w:rPr>
+              <w:tab/>
+            </w:r>
+            <w:r>
+              <w:rPr>
+                <w:noProof/>
+                <w:webHidden/>
+              </w:rPr>
+              <w:fldChar w:fldCharType="begin"/>
+            </w:r>
+            <w:r>
+              <w:rPr>
+                <w:noProof/>
+                <w:webHidden/>
+              </w:rPr>
+              <w:instrText xml:space="preserve"> PAGEREF _Toc405983866 \h </w:instrText>
+            </w:r>
+            <w:r>
+              <w:rPr>
+                <w:noProof/>
+                <w:webHidden/>
+              </w:rPr>
+            </w:r>
+            <w:r>
+              <w:rPr>
+                <w:noProof/>
+                <w:webHidden/>
+              </w:rPr>
+              <w:fldChar w:fldCharType="separate"/>
+            </w:r>
+            <w:r>
+              <w:rPr>
+                <w:noProof/>
+                <w:webHidden/>
+              </w:rPr>
+              <w:t>14</w:t>
             </w:r>
             <w:r>
               <w:rPr>
@@ -2609,13 +2969,13 @@
               <w:lang w:eastAsia="en-CA"/>
             </w:rPr>
           </w:pPr>
-          <w:hyperlink w:anchor="_Toc405934759" w:history="1">
+          <w:hyperlink w:anchor="_Toc405983867" w:history="1">
             <w:r>
               <w:rPr>
                 <w:rStyle w:val="Hyperlink"/>
                 <w:noProof/>
               </w:rPr>
-              <w:t>Ring</w:t>
+              <w:t>Vigenère Cipher</w:t>
             </w:r>
             <w:r>
               <w:rPr>
@@ -2636,7 +2996,7 @@
                 <w:noProof/>
                 <w:webHidden/>
               </w:rPr>
-              <w:instrText xml:space="preserve"> PAGEREF _Toc405934759 \h </w:instrText>
+              <w:instrText xml:space="preserve"> PAGEREF _Toc405983867 \h </w:instrText>
             </w:r>
             <w:r>
               <w:rPr>
@@ -2656,291 +3016,7 @@
                 <w:noProof/>
                 <w:webHidden/>
               </w:rPr>
-              <w:t>11</w:t>
-            </w:r>
-            <w:r>
-              <w:rPr>
-                <w:noProof/>
-                <w:webHidden/>
-              </w:rPr>
-              <w:fldChar w:fldCharType="end"/>
-            </w:r>
-          </w:hyperlink>
-        </w:p>
-        <w:p>
-          <w:pPr>
-            <w:pStyle w:val="TOC2"/>
-            <w:tabs>
-              <w:tab w:val="right" w:leader="dot" w:pos="9350"/>
-            </w:tabs>
-            <w:rPr>
-              <w:rFonts w:asciiTheme="minorHAnsi" w:eastAsiaTheme="minorEastAsia" w:hAnsiTheme="minorHAnsi"/>
-              <w:noProof/>
-              <w:sz w:val="22"/>
-              <w:lang w:eastAsia="en-CA"/>
-            </w:rPr>
-          </w:pPr>
-          <w:hyperlink w:anchor="_Toc405934760" w:history="1">
-            <w:r>
-              <w:rPr>
-                <w:rStyle w:val="Hyperlink"/>
-                <w:noProof/>
-              </w:rPr>
-              <w:t>Strict Integrity</w:t>
-            </w:r>
-            <w:r>
-              <w:rPr>
-                <w:noProof/>
-                <w:webHidden/>
-              </w:rPr>
-              <w:tab/>
-            </w:r>
-            <w:r>
-              <w:rPr>
-                <w:noProof/>
-                <w:webHidden/>
-              </w:rPr>
-              <w:fldChar w:fldCharType="begin"/>
-            </w:r>
-            <w:r>
-              <w:rPr>
-                <w:noProof/>
-                <w:webHidden/>
-              </w:rPr>
-              <w:instrText xml:space="preserve"> PAGEREF _Toc405934760 \h </w:instrText>
-            </w:r>
-            <w:r>
-              <w:rPr>
-                <w:noProof/>
-                <w:webHidden/>
-              </w:rPr>
-            </w:r>
-            <w:r>
-              <w:rPr>
-                <w:noProof/>
-                <w:webHidden/>
-              </w:rPr>
-              <w:fldChar w:fldCharType="separate"/>
-            </w:r>
-            <w:r>
-              <w:rPr>
-                <w:noProof/>
-                <w:webHidden/>
-              </w:rPr>
-              <w:t>11</w:t>
-            </w:r>
-            <w:r>
-              <w:rPr>
-                <w:noProof/>
-                <w:webHidden/>
-              </w:rPr>
-              <w:fldChar w:fldCharType="end"/>
-            </w:r>
-          </w:hyperlink>
-        </w:p>
-        <w:p>
-          <w:pPr>
-            <w:pStyle w:val="TOC1"/>
-            <w:tabs>
-              <w:tab w:val="right" w:leader="dot" w:pos="9350"/>
-            </w:tabs>
-            <w:rPr>
-              <w:rFonts w:asciiTheme="minorHAnsi" w:eastAsiaTheme="minorEastAsia" w:hAnsiTheme="minorHAnsi"/>
-              <w:noProof/>
-              <w:sz w:val="22"/>
-              <w:lang w:eastAsia="en-CA"/>
-            </w:rPr>
-          </w:pPr>
-          <w:hyperlink w:anchor="_Toc405934761" w:history="1">
-            <w:r>
-              <w:rPr>
-                <w:rStyle w:val="Hyperlink"/>
-                <w:noProof/>
-              </w:rPr>
-              <w:t>Lecture 26</w:t>
-            </w:r>
-            <w:r>
-              <w:rPr>
-                <w:noProof/>
-                <w:webHidden/>
-              </w:rPr>
-              <w:tab/>
-            </w:r>
-            <w:r>
-              <w:rPr>
-                <w:noProof/>
-                <w:webHidden/>
-              </w:rPr>
-              <w:fldChar w:fldCharType="begin"/>
-            </w:r>
-            <w:r>
-              <w:rPr>
-                <w:noProof/>
-                <w:webHidden/>
-              </w:rPr>
-              <w:instrText xml:space="preserve"> PAGEREF _Toc405934761 \h </w:instrText>
-            </w:r>
-            <w:r>
-              <w:rPr>
-                <w:noProof/>
-                <w:webHidden/>
-              </w:rPr>
-            </w:r>
-            <w:r>
-              <w:rPr>
-                <w:noProof/>
-                <w:webHidden/>
-              </w:rPr>
-              <w:fldChar w:fldCharType="separate"/>
-            </w:r>
-            <w:r>
-              <w:rPr>
-                <w:noProof/>
-                <w:webHidden/>
-              </w:rPr>
-              <w:t>12</w:t>
-            </w:r>
-            <w:r>
-              <w:rPr>
-                <w:noProof/>
-                <w:webHidden/>
-              </w:rPr>
-              <w:fldChar w:fldCharType="end"/>
-            </w:r>
-          </w:hyperlink>
-        </w:p>
-        <w:p>
-          <w:pPr>
-            <w:pStyle w:val="TOC1"/>
-            <w:tabs>
-              <w:tab w:val="right" w:leader="dot" w:pos="9350"/>
-            </w:tabs>
-            <w:rPr>
-              <w:rFonts w:asciiTheme="minorHAnsi" w:eastAsiaTheme="minorEastAsia" w:hAnsiTheme="minorHAnsi"/>
-              <w:noProof/>
-              <w:sz w:val="22"/>
-              <w:lang w:eastAsia="en-CA"/>
-            </w:rPr>
-          </w:pPr>
-          <w:hyperlink w:anchor="_Toc405934762" w:history="1">
-            <w:r>
-              <w:rPr>
-                <w:rStyle w:val="Hyperlink"/>
-                <w:noProof/>
-              </w:rPr>
-              <w:t>Lecture 28</w:t>
-            </w:r>
-            <w:r>
-              <w:rPr>
-                <w:noProof/>
-                <w:webHidden/>
-              </w:rPr>
-              <w:tab/>
-            </w:r>
-            <w:r>
-              <w:rPr>
-                <w:noProof/>
-                <w:webHidden/>
-              </w:rPr>
-              <w:fldChar w:fldCharType="begin"/>
-            </w:r>
-            <w:r>
-              <w:rPr>
-                <w:noProof/>
-                <w:webHidden/>
-              </w:rPr>
-              <w:instrText xml:space="preserve"> PAGEREF _Toc405934762 \h </w:instrText>
-            </w:r>
-            <w:r>
-              <w:rPr>
-                <w:noProof/>
-                <w:webHidden/>
-              </w:rPr>
-            </w:r>
-            <w:r>
-              <w:rPr>
-                <w:noProof/>
-                <w:webHidden/>
-              </w:rPr>
-              <w:fldChar w:fldCharType="separate"/>
-            </w:r>
-            <w:r>
-              <w:rPr>
-                <w:noProof/>
-                <w:webHidden/>
-              </w:rPr>
-              <w:t>12</w:t>
-            </w:r>
-            <w:r>
-              <w:rPr>
-                <w:noProof/>
-                <w:webHidden/>
-              </w:rPr>
-              <w:fldChar w:fldCharType="end"/>
-            </w:r>
-          </w:hyperlink>
-        </w:p>
-        <w:p>
-          <w:pPr>
-            <w:pStyle w:val="TOC2"/>
-            <w:tabs>
-              <w:tab w:val="right" w:leader="dot" w:pos="9350"/>
-            </w:tabs>
-            <w:rPr>
-              <w:rFonts w:asciiTheme="minorHAnsi" w:eastAsiaTheme="minorEastAsia" w:hAnsiTheme="minorHAnsi"/>
-              <w:noProof/>
-              <w:sz w:val="22"/>
-              <w:lang w:eastAsia="en-CA"/>
-            </w:rPr>
-          </w:pPr>
-          <w:hyperlink w:anchor="_Toc405934763" w:history="1">
-            <w:r>
-              <w:rPr>
-                <w:rStyle w:val="Hyperlink"/>
-                <w:noProof/>
-              </w:rPr>
-              <w:t>Vigenère Cipher</w:t>
-            </w:r>
-            <w:r>
-              <w:rPr>
-                <w:noProof/>
-                <w:webHidden/>
-              </w:rPr>
-              <w:tab/>
-            </w:r>
-            <w:r>
-              <w:rPr>
-                <w:noProof/>
-                <w:webHidden/>
-              </w:rPr>
-              <w:fldChar w:fldCharType="begin"/>
-            </w:r>
-            <w:r>
-              <w:rPr>
-                <w:noProof/>
-                <w:webHidden/>
-              </w:rPr>
-              <w:instrText xml:space="preserve"> PAGEREF _Toc405934763 \h </w:instrText>
-            </w:r>
-            <w:r>
-              <w:rPr>
-                <w:noProof/>
-                <w:webHidden/>
-              </w:rPr>
-            </w:r>
-            <w:r>
-              <w:rPr>
-                <w:noProof/>
-                <w:webHidden/>
-              </w:rPr>
-              <w:fldChar w:fldCharType="separate"/>
-            </w:r>
-            <w:r>
-              <w:rPr>
-                <w:noProof/>
-                <w:webHidden/>
-              </w:rPr>
-              <w:t>12</w:t>
+              <w:t>14</w:t>
             </w:r>
             <w:r>
               <w:rPr>
@@ -2967,14 +3043,14 @@
       <w:pPr>
         <w:pStyle w:val="Heading1"/>
       </w:pPr>
-      <w:bookmarkStart w:id="0" w:name="_Toc405934725"/>
+      <w:bookmarkStart w:id="1" w:name="_Toc405983828"/>
       <w:r>
         <w:t>Lecture 2</w:t>
       </w:r>
       <w:r>
         <w:t xml:space="preserve"> – Types of Statements</w:t>
       </w:r>
-      <w:bookmarkEnd w:id="0"/>
+      <w:bookmarkEnd w:id="1"/>
     </w:p>
     <w:p>
       <w:pPr>
@@ -3089,8 +3165,8 @@
       <w:pPr>
         <w:pStyle w:val="NoSpacing"/>
       </w:pPr>
-      <w:bookmarkStart w:id="1" w:name="_Prescriptive_Statements"/>
-      <w:bookmarkEnd w:id="1"/>
+      <w:bookmarkStart w:id="2" w:name="_Prescriptive_Statements"/>
+      <w:bookmarkEnd w:id="2"/>
       <w:r>
         <w:t>Types of prescriptive statements:</w:t>
       </w:r>
@@ -3167,6 +3243,7 @@
         </w:numPr>
       </w:pPr>
       <w:r>
+        <w:lastRenderedPageBreak/>
         <w:t>Assumptions (ASM):</w:t>
       </w:r>
       <w:r>
@@ -3200,7 +3277,6 @@
         </w:numPr>
       </w:pPr>
       <w:r>
-        <w:lastRenderedPageBreak/>
         <w:t>When the SOFREQ, ASM, and DOM are satisfied, SYSREQ is satisfied</w:t>
       </w:r>
     </w:p>
@@ -3271,11 +3347,11 @@
       <w:pPr>
         <w:pStyle w:val="Heading1"/>
       </w:pPr>
-      <w:bookmarkStart w:id="2" w:name="_Toc405934726"/>
+      <w:bookmarkStart w:id="3" w:name="_Toc405983829"/>
       <w:r>
         <w:t>Lecture 3</w:t>
       </w:r>
-      <w:bookmarkEnd w:id="2"/>
+      <w:bookmarkEnd w:id="3"/>
     </w:p>
     <w:p>
       <w:pPr>
@@ -3752,6 +3828,7 @@
         </w:numPr>
       </w:pPr>
       <w:r>
+        <w:lastRenderedPageBreak/>
         <w:t>Political Requirements</w:t>
       </w:r>
     </w:p>
@@ -3788,7 +3865,6 @@
         </w:numPr>
       </w:pPr>
       <w:r>
-        <w:lastRenderedPageBreak/>
         <w:t>Standards Requirements</w:t>
       </w:r>
     </w:p>
@@ -3907,21 +3983,21 @@
       <w:pPr>
         <w:pStyle w:val="Heading1"/>
       </w:pPr>
-      <w:bookmarkStart w:id="3" w:name="_Toc405934727"/>
+      <w:bookmarkStart w:id="4" w:name="_Toc405983830"/>
       <w:r>
         <w:t>Lecture 5</w:t>
       </w:r>
-      <w:bookmarkEnd w:id="3"/>
+      <w:bookmarkEnd w:id="4"/>
     </w:p>
     <w:p>
       <w:pPr>
         <w:pStyle w:val="Heading2"/>
       </w:pPr>
-      <w:bookmarkStart w:id="4" w:name="_Toc405934728"/>
+      <w:bookmarkStart w:id="5" w:name="_Toc405983831"/>
       <w:r>
         <w:t>Defining Requirements</w:t>
       </w:r>
-      <w:bookmarkEnd w:id="4"/>
+      <w:bookmarkEnd w:id="5"/>
     </w:p>
     <w:p>
       <w:pPr>
@@ -4221,11 +4297,11 @@
       <w:pPr>
         <w:pStyle w:val="Heading2"/>
       </w:pPr>
-      <w:bookmarkStart w:id="5" w:name="_Toc405934729"/>
+      <w:bookmarkStart w:id="6" w:name="_Toc405983832"/>
       <w:r>
         <w:t>Knowledge Acquisition</w:t>
       </w:r>
-      <w:bookmarkEnd w:id="5"/>
+      <w:bookmarkEnd w:id="6"/>
     </w:p>
     <w:p>
       <w:pPr>
@@ -4318,12 +4394,11 @@
       <w:pPr>
         <w:pStyle w:val="Heading1"/>
       </w:pPr>
-      <w:bookmarkStart w:id="6" w:name="_Toc405934730"/>
-      <w:r>
-        <w:lastRenderedPageBreak/>
+      <w:bookmarkStart w:id="7" w:name="_Toc405983833"/>
+      <w:r>
         <w:t>Lecture 6</w:t>
       </w:r>
-      <w:bookmarkEnd w:id="6"/>
+      <w:bookmarkEnd w:id="7"/>
     </w:p>
     <w:p>
       <w:pPr>
@@ -4613,11 +4688,11 @@
       <w:pPr>
         <w:pStyle w:val="Heading1"/>
       </w:pPr>
-      <w:bookmarkStart w:id="7" w:name="_Toc405934731"/>
+      <w:bookmarkStart w:id="8" w:name="_Toc405983834"/>
       <w:r>
         <w:t>Lecture 7</w:t>
       </w:r>
-      <w:bookmarkEnd w:id="7"/>
+      <w:bookmarkEnd w:id="8"/>
     </w:p>
     <w:p>
       <w:pPr>
@@ -4715,11 +4790,11 @@
       <w:pPr>
         <w:pStyle w:val="Heading1"/>
       </w:pPr>
-      <w:bookmarkStart w:id="8" w:name="_Toc405934732"/>
+      <w:bookmarkStart w:id="9" w:name="_Toc405983835"/>
       <w:r>
         <w:t>Lecture 8</w:t>
       </w:r>
-      <w:bookmarkEnd w:id="8"/>
+      <w:bookmarkEnd w:id="9"/>
     </w:p>
     <w:p>
       <w:pPr>
@@ -4739,11 +4814,12 @@
       <w:pPr>
         <w:pStyle w:val="Heading2"/>
       </w:pPr>
-      <w:bookmarkStart w:id="9" w:name="_Toc405934733"/>
-      <w:r>
+      <w:bookmarkStart w:id="10" w:name="_Toc405983836"/>
+      <w:r>
+        <w:lastRenderedPageBreak/>
         <w:t>Risk Trees</w:t>
       </w:r>
-      <w:bookmarkEnd w:id="9"/>
+      <w:bookmarkEnd w:id="10"/>
     </w:p>
     <w:p>
       <w:pPr>
@@ -4805,7 +4881,6 @@
         </w:numPr>
       </w:pPr>
       <w:r>
-        <w:lastRenderedPageBreak/>
         <w:t>AND / OR gates: you know how they work…</w:t>
       </w:r>
     </w:p>
@@ -4813,11 +4888,11 @@
       <w:pPr>
         <w:pStyle w:val="Heading3"/>
       </w:pPr>
-      <w:bookmarkStart w:id="10" w:name="_Toc405934734"/>
+      <w:bookmarkStart w:id="11" w:name="_Toc405983837"/>
       <w:r>
         <w:t>Cut Set</w:t>
       </w:r>
-      <w:bookmarkEnd w:id="10"/>
+      <w:bookmarkEnd w:id="11"/>
     </w:p>
     <w:p>
       <w:pPr>
@@ -4883,11 +4958,11 @@
       <w:pPr>
         <w:pStyle w:val="Heading2"/>
       </w:pPr>
-      <w:bookmarkStart w:id="11" w:name="_Toc405934735"/>
+      <w:bookmarkStart w:id="12" w:name="_Toc405983838"/>
       <w:r>
         <w:t>Qualitative Risk Assessment</w:t>
       </w:r>
-      <w:bookmarkEnd w:id="11"/>
+      <w:bookmarkEnd w:id="12"/>
     </w:p>
     <w:tbl>
       <w:tblPr>
@@ -5091,11 +5166,11 @@
       <w:pPr>
         <w:pStyle w:val="Heading2"/>
       </w:pPr>
-      <w:bookmarkStart w:id="12" w:name="_Toc405934736"/>
+      <w:bookmarkStart w:id="13" w:name="_Toc405983839"/>
       <w:r>
         <w:t>Quantitative Risk Assessment</w:t>
       </w:r>
-      <w:bookmarkEnd w:id="12"/>
+      <w:bookmarkEnd w:id="13"/>
     </w:p>
     <w:tbl>
       <w:tblPr>
@@ -5502,6 +5577,7 @@
           <w:noProof/>
           <w:lang w:eastAsia="en-CA"/>
         </w:rPr>
+        <w:lastRenderedPageBreak/>
         <w:drawing>
           <wp:inline distT="0" distB="0" distL="0" distR="0" wp14:anchorId="69EE3155" wp14:editId="565F0AB4">
             <wp:extent cx="3762375" cy="1428750"/>
@@ -5543,12 +5619,11 @@
       <w:pPr>
         <w:pStyle w:val="Heading1"/>
       </w:pPr>
-      <w:bookmarkStart w:id="13" w:name="_Toc405934737"/>
-      <w:r>
-        <w:lastRenderedPageBreak/>
+      <w:bookmarkStart w:id="14" w:name="_Toc405983840"/>
+      <w:r>
         <w:t>Pairwise Comparisons</w:t>
       </w:r>
-      <w:bookmarkEnd w:id="13"/>
+      <w:bookmarkEnd w:id="14"/>
     </w:p>
     <w:p>
       <w:pPr>
@@ -5603,7 +5678,7 @@
           <v:shape id="_x0000_i1025" type="#_x0000_t75" style="width:62.85pt;height:38.7pt" o:ole="">
             <v:imagedata r:id="rId15" o:title=""/>
           </v:shape>
-          <o:OLEObject Type="Embed" ProgID="Equation.DSMT4" ShapeID="_x0000_i1025" DrawAspect="Content" ObjectID="_1479721391" r:id="rId16"/>
+          <o:OLEObject Type="Embed" ProgID="Equation.DSMT4" ShapeID="_x0000_i1025" DrawAspect="Content" ObjectID="_1479725901" r:id="rId16"/>
         </w:object>
       </w:r>
     </w:p>
@@ -5641,7 +5716,7 @@
           <v:shape id="_x0000_i1026" type="#_x0000_t75" style="width:46.75pt;height:33.85pt" o:ole="">
             <v:imagedata r:id="rId17" o:title=""/>
           </v:shape>
-          <o:OLEObject Type="Embed" ProgID="Equation.DSMT4" ShapeID="_x0000_i1026" DrawAspect="Content" ObjectID="_1479721392" r:id="rId18"/>
+          <o:OLEObject Type="Embed" ProgID="Equation.DSMT4" ShapeID="_x0000_i1026" DrawAspect="Content" ObjectID="_1479725902" r:id="rId18"/>
         </w:object>
       </w:r>
     </w:p>
@@ -5921,7 +5996,7 @@
           <v:shape id="_x0000_i1027" type="#_x0000_t75" style="width:194.5pt;height:44.05pt" o:ole="">
             <v:imagedata r:id="rId19" o:title=""/>
           </v:shape>
-          <o:OLEObject Type="Embed" ProgID="Equation.DSMT4" ShapeID="_x0000_i1027" DrawAspect="Content" ObjectID="_1479721393" r:id="rId20"/>
+          <o:OLEObject Type="Embed" ProgID="Equation.DSMT4" ShapeID="_x0000_i1027" DrawAspect="Content" ObjectID="_1479725903" r:id="rId20"/>
         </w:object>
       </w:r>
     </w:p>
@@ -5990,11 +6065,11 @@
       <w:pPr>
         <w:pStyle w:val="Heading2"/>
       </w:pPr>
-      <w:bookmarkStart w:id="14" w:name="_Toc405934738"/>
+      <w:bookmarkStart w:id="15" w:name="_Toc405983841"/>
       <w:r>
         <w:t>Entity Relationship (ER) Diagram</w:t>
       </w:r>
-      <w:bookmarkEnd w:id="14"/>
+      <w:bookmarkEnd w:id="15"/>
     </w:p>
     <w:p>
       <w:pPr>
@@ -6138,6 +6213,7 @@
               <w:pStyle w:val="NoSpacing"/>
             </w:pPr>
             <w:r>
+              <w:lastRenderedPageBreak/>
               <w:t>Entity 2</w:t>
             </w:r>
           </w:p>
@@ -6176,12 +6252,12 @@
       <w:pPr>
         <w:pStyle w:val="Heading3"/>
       </w:pPr>
-      <w:bookmarkStart w:id="15" w:name="_Toc405934739"/>
+      <w:bookmarkStart w:id="16" w:name="_Toc405983842"/>
       <w:proofErr w:type="gramStart"/>
       <w:r>
         <w:t>e.g.)</w:t>
       </w:r>
-      <w:bookmarkEnd w:id="15"/>
+      <w:bookmarkEnd w:id="16"/>
       <w:proofErr w:type="gramEnd"/>
     </w:p>
     <w:tbl>
@@ -6242,7 +6318,6 @@
       </w:pPr>
       <w:proofErr w:type="spellStart"/>
       <w:r>
-        <w:lastRenderedPageBreak/>
         <w:t>arity</w:t>
       </w:r>
       <w:proofErr w:type="spellEnd"/>
@@ -6309,11 +6384,11 @@
       <w:pPr>
         <w:pStyle w:val="Heading2"/>
       </w:pPr>
-      <w:bookmarkStart w:id="16" w:name="_Toc405934740"/>
+      <w:bookmarkStart w:id="17" w:name="_Toc405983843"/>
       <w:r>
         <w:t>Data Flow Diagrams</w:t>
       </w:r>
-      <w:bookmarkEnd w:id="16"/>
+      <w:bookmarkEnd w:id="17"/>
     </w:p>
     <w:p>
       <w:pPr>
@@ -6401,10 +6476,13 @@
       <w:pPr>
         <w:pStyle w:val="Heading3"/>
       </w:pPr>
+      <w:bookmarkStart w:id="18" w:name="_Toc405983844"/>
       <w:proofErr w:type="gramStart"/>
       <w:r>
+        <w:lastRenderedPageBreak/>
         <w:t>e.g.</w:t>
       </w:r>
+      <w:bookmarkEnd w:id="18"/>
       <w:proofErr w:type="gramEnd"/>
     </w:p>
     <w:p>
@@ -6413,10 +6491,10 @@
       </w:pPr>
       <w:r>
         <w:object w:dxaOrig="10995" w:dyaOrig="7170">
-          <v:shape id="_x0000_i1043" type="#_x0000_t75" style="width:468pt;height:305.2pt" o:ole="">
+          <v:shape id="_x0000_i1028" type="#_x0000_t75" style="width:468pt;height:305.2pt" o:ole="">
             <v:imagedata r:id="rId22" o:title=""/>
           </v:shape>
-          <o:OLEObject Type="Embed" ProgID="Visio.Drawing.15" ShapeID="_x0000_i1043" DrawAspect="Content" ObjectID="_1479721394" r:id="rId23"/>
+          <o:OLEObject Type="Embed" ProgID="Visio.Drawing.15" ShapeID="_x0000_i1028" DrawAspect="Content" ObjectID="_1479725904" r:id="rId23"/>
         </w:object>
       </w:r>
     </w:p>
@@ -6424,11 +6502,11 @@
       <w:pPr>
         <w:pStyle w:val="Heading2"/>
       </w:pPr>
-      <w:bookmarkStart w:id="17" w:name="_Toc405934741"/>
+      <w:bookmarkStart w:id="19" w:name="_Toc405983845"/>
       <w:r>
         <w:t>State Machine Diagram</w:t>
       </w:r>
-      <w:bookmarkEnd w:id="17"/>
+      <w:bookmarkEnd w:id="19"/>
     </w:p>
     <w:p>
       <w:pPr>
@@ -6487,22 +6565,21 @@
       <w:pPr>
         <w:pStyle w:val="Heading1"/>
       </w:pPr>
-      <w:bookmarkStart w:id="18" w:name="_Toc405934742"/>
-      <w:r>
-        <w:lastRenderedPageBreak/>
+      <w:bookmarkStart w:id="20" w:name="_Toc405983846"/>
+      <w:r>
         <w:t>Lecture 13</w:t>
       </w:r>
-      <w:bookmarkEnd w:id="18"/>
+      <w:bookmarkEnd w:id="20"/>
     </w:p>
     <w:p>
       <w:pPr>
         <w:pStyle w:val="Heading2"/>
       </w:pPr>
-      <w:bookmarkStart w:id="19" w:name="_Toc405934743"/>
+      <w:bookmarkStart w:id="21" w:name="_Toc405983847"/>
       <w:r>
         <w:t>Fit Criteria</w:t>
       </w:r>
-      <w:bookmarkEnd w:id="19"/>
+      <w:bookmarkEnd w:id="21"/>
     </w:p>
     <w:p>
       <w:pPr>
@@ -6604,11 +6681,11 @@
       <w:pPr>
         <w:pStyle w:val="Heading2"/>
       </w:pPr>
-      <w:bookmarkStart w:id="20" w:name="_Toc405934744"/>
+      <w:bookmarkStart w:id="22" w:name="_Toc405983848"/>
       <w:r>
         <w:t>Entity Relationship Diagrams</w:t>
       </w:r>
-      <w:bookmarkEnd w:id="20"/>
+      <w:bookmarkEnd w:id="22"/>
     </w:p>
     <w:p>
       <w:pPr>
@@ -6636,6 +6713,7 @@
         <w:pStyle w:val="NoSpacing"/>
       </w:pPr>
       <w:r>
+        <w:lastRenderedPageBreak/>
         <w:t>A way of representing a system, using entities</w:t>
       </w:r>
     </w:p>
@@ -6787,14 +6865,14 @@
       <w:pPr>
         <w:pStyle w:val="Heading1"/>
       </w:pPr>
-      <w:bookmarkStart w:id="21" w:name="_Toc405934745"/>
+      <w:bookmarkStart w:id="23" w:name="_Toc405983849"/>
       <w:r>
         <w:t>Lecture 1</w:t>
       </w:r>
-      <w:bookmarkEnd w:id="21"/>
       <w:r>
         <w:t>5</w:t>
       </w:r>
+      <w:bookmarkEnd w:id="23"/>
     </w:p>
     <w:p>
       <w:pPr>
@@ -6848,21 +6926,21 @@
       <w:pPr>
         <w:pStyle w:val="Heading1"/>
       </w:pPr>
-      <w:bookmarkStart w:id="22" w:name="_Toc405934746"/>
+      <w:bookmarkStart w:id="24" w:name="_Toc405983850"/>
       <w:r>
         <w:t>Lecture 17</w:t>
       </w:r>
-      <w:bookmarkEnd w:id="22"/>
+      <w:bookmarkEnd w:id="24"/>
     </w:p>
     <w:p>
       <w:pPr>
         <w:pStyle w:val="Heading2"/>
       </w:pPr>
-      <w:bookmarkStart w:id="23" w:name="_Toc405934747"/>
+      <w:bookmarkStart w:id="25" w:name="_Toc405983851"/>
       <w:r>
         <w:t>Before-After Predicates</w:t>
       </w:r>
-      <w:bookmarkEnd w:id="23"/>
+      <w:bookmarkEnd w:id="25"/>
     </w:p>
     <w:p>
       <w:pPr>
@@ -7171,25 +7249,18 @@
         <w:rPr>
           <w:i/>
         </w:rPr>
-        <w:t xml:space="preserve"> + you. Also, your passport is added to the list of </w:t>
-      </w:r>
-      <w:r>
-        <w:rPr>
-          <w:i/>
-        </w:rPr>
-        <w:lastRenderedPageBreak/>
-        <w:t>passports on the desk. Also, you enter the building and you’re no longer carrying your passport because you handed it into the front desk.</w:t>
+        <w:t xml:space="preserve"> + you. Also, your passport is added to the list of passports on the desk. Also, you enter the building and you’re no longer carrying your passport because you handed it into the front desk.</w:t>
       </w:r>
     </w:p>
     <w:p>
       <w:pPr>
         <w:pStyle w:val="Heading1"/>
       </w:pPr>
-      <w:bookmarkStart w:id="24" w:name="_Toc405934748"/>
+      <w:bookmarkStart w:id="26" w:name="_Toc405983852"/>
       <w:r>
         <w:t>Lecture 18</w:t>
       </w:r>
-      <w:bookmarkEnd w:id="24"/>
+      <w:bookmarkEnd w:id="26"/>
     </w:p>
     <w:p>
       <w:pPr>
@@ -7314,6 +7385,7 @@
               <w:pStyle w:val="NoSpacing"/>
             </w:pPr>
             <w:r>
+              <w:lastRenderedPageBreak/>
               <w:t>◊</w:t>
             </w:r>
             <w:r>
@@ -7716,11 +7788,11 @@
       <w:pPr>
         <w:pStyle w:val="Heading2"/>
       </w:pPr>
-      <w:bookmarkStart w:id="25" w:name="_Toc405934749"/>
+      <w:bookmarkStart w:id="27" w:name="_Toc405983853"/>
       <w:r>
         <w:t>Review Process</w:t>
       </w:r>
-      <w:bookmarkEnd w:id="25"/>
+      <w:bookmarkEnd w:id="27"/>
     </w:p>
     <w:p>
       <w:pPr>
@@ -7857,11 +7929,11 @@
       <w:pPr>
         <w:pStyle w:val="Heading2"/>
       </w:pPr>
-      <w:bookmarkStart w:id="26" w:name="_Toc405934750"/>
+      <w:bookmarkStart w:id="28" w:name="_Toc405983854"/>
       <w:r>
         <w:t>SCR Tables</w:t>
       </w:r>
-      <w:bookmarkEnd w:id="26"/>
+      <w:bookmarkEnd w:id="28"/>
     </w:p>
     <w:p>
       <w:pPr>
@@ -7884,11 +7956,11 @@
       <w:pPr>
         <w:pStyle w:val="Heading1"/>
       </w:pPr>
-      <w:bookmarkStart w:id="27" w:name="_Toc405934751"/>
+      <w:bookmarkStart w:id="29" w:name="_Toc405983855"/>
       <w:r>
         <w:t>Lecture 19</w:t>
       </w:r>
-      <w:bookmarkEnd w:id="27"/>
+      <w:bookmarkEnd w:id="29"/>
     </w:p>
     <w:p>
       <w:pPr>
@@ -7906,12 +7978,11 @@
       <w:pPr>
         <w:pStyle w:val="Heading1"/>
       </w:pPr>
-      <w:bookmarkStart w:id="28" w:name="_Toc405934752"/>
-      <w:r>
-        <w:lastRenderedPageBreak/>
+      <w:bookmarkStart w:id="30" w:name="_Toc405983856"/>
+      <w:r>
         <w:t>Lecture 20</w:t>
       </w:r>
-      <w:bookmarkEnd w:id="28"/>
+      <w:bookmarkEnd w:id="30"/>
     </w:p>
     <w:p>
       <w:pPr>
@@ -7934,11 +8005,11 @@
       <w:pPr>
         <w:pStyle w:val="Heading2"/>
       </w:pPr>
-      <w:bookmarkStart w:id="29" w:name="_Toc405934753"/>
+      <w:bookmarkStart w:id="31" w:name="_Toc405983857"/>
       <w:r>
         <w:t>Traceability Matrices</w:t>
       </w:r>
-      <w:bookmarkEnd w:id="29"/>
+      <w:bookmarkEnd w:id="31"/>
     </w:p>
     <w:p>
       <w:pPr>
@@ -8102,11 +8173,12 @@
       <w:pPr>
         <w:pStyle w:val="Heading1"/>
       </w:pPr>
-      <w:bookmarkStart w:id="30" w:name="_Toc405934754"/>
-      <w:r>
+      <w:bookmarkStart w:id="32" w:name="_Toc405983858"/>
+      <w:r>
+        <w:lastRenderedPageBreak/>
         <w:t>Lecture 24</w:t>
       </w:r>
-      <w:bookmarkEnd w:id="30"/>
+      <w:bookmarkEnd w:id="32"/>
     </w:p>
     <w:p>
       <w:pPr>
@@ -8244,13 +8316,13 @@
       <w:pPr>
         <w:pStyle w:val="Heading2"/>
       </w:pPr>
-      <w:bookmarkStart w:id="31" w:name="_Security_Levels"/>
-      <w:bookmarkStart w:id="32" w:name="_Toc405934755"/>
-      <w:bookmarkEnd w:id="31"/>
+      <w:bookmarkStart w:id="33" w:name="_Security_Levels"/>
+      <w:bookmarkStart w:id="34" w:name="_Toc405983859"/>
+      <w:bookmarkEnd w:id="33"/>
       <w:r>
         <w:t>Security Levels</w:t>
       </w:r>
-      <w:bookmarkEnd w:id="32"/>
+      <w:bookmarkEnd w:id="34"/>
     </w:p>
     <w:p>
       <w:pPr>
@@ -8442,10 +8514,10 @@
           <w:position w:val="-14"/>
         </w:rPr>
         <w:object w:dxaOrig="1579" w:dyaOrig="400">
-          <v:shape id="_x0000_i1028" type="#_x0000_t75" style="width:79pt;height:19.9pt" o:ole="">
+          <v:shape id="_x0000_i1029" type="#_x0000_t75" style="width:79pt;height:19.9pt" o:ole="">
             <v:imagedata r:id="rId24" o:title=""/>
           </v:shape>
-          <o:OLEObject Type="Embed" ProgID="Equation.DSMT4" ShapeID="_x0000_i1028" DrawAspect="Content" ObjectID="_1479721395" r:id="rId25"/>
+          <o:OLEObject Type="Embed" ProgID="Equation.DSMT4" ShapeID="_x0000_i1029" DrawAspect="Content" ObjectID="_1479725905" r:id="rId25"/>
         </w:object>
       </w:r>
     </w:p>
@@ -8453,7 +8525,9 @@
       <w:pPr>
         <w:pStyle w:val="Heading2"/>
       </w:pPr>
-      <w:bookmarkStart w:id="33" w:name="_Toc405934756"/>
+      <w:bookmarkStart w:id="35" w:name="_Bell-LaPadula_Model"/>
+      <w:bookmarkStart w:id="36" w:name="_Toc405983860"/>
+      <w:bookmarkEnd w:id="35"/>
       <w:r>
         <w:t>Bell-</w:t>
       </w:r>
@@ -8465,7 +8539,7 @@
       <w:r>
         <w:t xml:space="preserve"> Model</w:t>
       </w:r>
-      <w:bookmarkEnd w:id="33"/>
+      <w:bookmarkEnd w:id="36"/>
     </w:p>
     <w:p>
       <w:pPr>
@@ -8478,7 +8552,36 @@
         <w:t>Security Clearance [I</w:t>
       </w:r>
       <w:r>
-        <w:t xml:space="preserve">]: </w:t>
+        <w:t>]</w:t>
+      </w:r>
+      <w:r>
+        <w:t xml:space="preserve"> OR </w:t>
+      </w:r>
+      <w:r>
+        <w:rPr>
+          <w:b/>
+        </w:rPr>
+        <w:t>[</w:t>
+      </w:r>
+      <w:proofErr w:type="spellStart"/>
+      <w:r>
+        <w:rPr>
+          <w:b/>
+        </w:rPr>
+        <w:t>i</w:t>
+      </w:r>
+      <w:proofErr w:type="spellEnd"/>
+      <w:r>
+        <w:rPr>
+          <w:b/>
+        </w:rPr>
+        <w:t>(s)]</w:t>
+      </w:r>
+      <w:r>
+        <w:t xml:space="preserve">: </w:t>
+      </w:r>
+      <w:r>
+        <w:t>the privileges of a subject</w:t>
       </w:r>
     </w:p>
     <w:p>
@@ -8509,6 +8612,17 @@
       </w:r>
       <w:r>
         <w:t>?</w:t>
+      </w:r>
+      <w:r>
+        <w:t xml:space="preserve"> </w:t>
+      </w:r>
+      <w:proofErr w:type="gramStart"/>
+      <w:r>
+        <w:t>also</w:t>
+      </w:r>
+      <w:proofErr w:type="gramEnd"/>
+      <w:r>
+        <w:t xml:space="preserve"> could refer to a program / function that can execute other programs / functions</w:t>
       </w:r>
     </w:p>
     <w:p>
@@ -8583,7 +8697,6 @@
         </w:numPr>
       </w:pPr>
       <w:r>
-        <w:lastRenderedPageBreak/>
         <w:t>TOP SECRET</w:t>
       </w:r>
     </w:p>
@@ -8818,53 +8931,20 @@
       <w:pPr>
         <w:pStyle w:val="Heading1"/>
       </w:pPr>
-      <w:bookmarkStart w:id="34" w:name="_Low_Water-Mark_Policy"/>
-      <w:bookmarkStart w:id="35" w:name="_Toc405934758"/>
-      <w:bookmarkEnd w:id="34"/>
+      <w:bookmarkStart w:id="37" w:name="_Low_Water-Mark_Policy"/>
+      <w:bookmarkStart w:id="38" w:name="_Toc405983861"/>
+      <w:bookmarkEnd w:id="37"/>
       <w:r>
         <w:t>Lecture 25</w:t>
       </w:r>
-      <w:bookmarkEnd w:id="35"/>
-    </w:p>
-    <w:p>
-      <w:pPr>
-        <w:pStyle w:val="NoSpacing"/>
-      </w:pPr>
-      <w:bookmarkStart w:id="36" w:name="_Ring"/>
-      <w:bookmarkStart w:id="37" w:name="_Toc405934759"/>
-      <w:bookmarkStart w:id="38" w:name="_Toc405934757"/>
-      <w:bookmarkEnd w:id="36"/>
-      <w:r>
-        <w:t>Integrity [</w:t>
-      </w:r>
-      <w:proofErr w:type="spellStart"/>
-      <w:r>
-        <w:rPr>
-          <w:i/>
-        </w:rPr>
-        <w:t>i</w:t>
-      </w:r>
-      <w:proofErr w:type="spellEnd"/>
-      <w:r>
-        <w:t>(</w:t>
-      </w:r>
-      <w:r>
-        <w:rPr>
-          <w:i/>
-        </w:rPr>
-        <w:t>s</w:t>
-      </w:r>
-      <w:r>
-        <w:t>)]:</w:t>
-      </w:r>
-      <w:r>
-        <w:t xml:space="preserve"> the privileges of a subject</w:t>
-      </w:r>
-    </w:p>
-    <w:p>
-      <w:pPr>
-        <w:pStyle w:val="NoSpacing"/>
-      </w:pPr>
+      <w:bookmarkEnd w:id="38"/>
+    </w:p>
+    <w:p>
+      <w:pPr>
+        <w:pStyle w:val="NoSpacing"/>
+      </w:pPr>
+      <w:bookmarkStart w:id="39" w:name="_Ring"/>
+      <w:bookmarkEnd w:id="39"/>
       <w:proofErr w:type="spellStart"/>
       <w:r>
         <w:rPr>
@@ -8938,10 +9018,11 @@
       <w:pPr>
         <w:pStyle w:val="Heading2"/>
       </w:pPr>
+      <w:bookmarkStart w:id="40" w:name="_Toc405983862"/>
       <w:r>
         <w:t>Low Water-Mark Policy</w:t>
       </w:r>
-      <w:bookmarkEnd w:id="38"/>
+      <w:bookmarkEnd w:id="40"/>
     </w:p>
     <w:p>
       <w:pPr>
@@ -8952,7 +9033,7 @@
         </w:numPr>
       </w:pPr>
       <w:r>
-        <w:t xml:space="preserve">s </w:t>
+        <w:t xml:space="preserve">if s </w:t>
       </w:r>
       <w:r>
         <w:rPr>
@@ -8961,7 +9042,7 @@
         <w:t>∈</w:t>
       </w:r>
       <w:r>
-        <w:t xml:space="preserve"> S can write o </w:t>
+        <w:t xml:space="preserve"> S reads o </w:t>
       </w:r>
       <w:r>
         <w:rPr>
@@ -8970,16 +9051,7 @@
         <w:t>∈</w:t>
       </w:r>
       <w:r>
-        <w:t xml:space="preserve"> O </w:t>
-      </w:r>
-      <w:r>
-        <w:rPr>
-          <w:rFonts w:ascii="Cambria Math" w:hAnsi="Cambria Math" w:cs="Cambria Math"/>
-        </w:rPr>
-        <w:t>⇐⇒</w:t>
-      </w:r>
-      <w:r>
-        <w:t xml:space="preserve"> </w:t>
+        <w:t xml:space="preserve"> O, then </w:t>
       </w:r>
       <w:proofErr w:type="spellStart"/>
       <w:r>
@@ -8987,16 +9059,7 @@
       </w:r>
       <w:proofErr w:type="spellEnd"/>
       <w:r>
-        <w:t xml:space="preserve">(o) </w:t>
-      </w:r>
-      <w:r>
-        <w:rPr>
-          <w:rFonts w:cs="Times New Roman"/>
-        </w:rPr>
-        <w:t>≤</w:t>
-      </w:r>
-      <w:r>
-        <w:t xml:space="preserve"> </w:t>
+        <w:t>'(s) = min(</w:t>
       </w:r>
       <w:proofErr w:type="spellStart"/>
       <w:r>
@@ -9004,7 +9067,23 @@
       </w:r>
       <w:proofErr w:type="spellEnd"/>
       <w:r>
-        <w:t>(s),</w:t>
+        <w:t xml:space="preserve">(s), </w:t>
+      </w:r>
+      <w:proofErr w:type="spellStart"/>
+      <w:r>
+        <w:t>i</w:t>
+      </w:r>
+      <w:proofErr w:type="spellEnd"/>
+      <w:r>
+        <w:t xml:space="preserve">(o)), where </w:t>
+      </w:r>
+      <w:proofErr w:type="spellStart"/>
+      <w:r>
+        <w:t>i</w:t>
+      </w:r>
+      <w:proofErr w:type="spellEnd"/>
+      <w:r>
+        <w:t>'(s) is the subject’s integrity level after the read,</w:t>
       </w:r>
     </w:p>
     <w:p>
@@ -9016,25 +9095,7 @@
         </w:numPr>
       </w:pPr>
       <w:r>
-        <w:t xml:space="preserve">if s </w:t>
-      </w:r>
-      <w:r>
-        <w:rPr>
-          <w:rFonts w:ascii="Cambria Math" w:hAnsi="Cambria Math" w:cs="Cambria Math"/>
-        </w:rPr>
-        <w:t>∈</w:t>
-      </w:r>
-      <w:r>
-        <w:t xml:space="preserve"> S reads o </w:t>
-      </w:r>
-      <w:r>
-        <w:rPr>
-          <w:rFonts w:ascii="Cambria Math" w:hAnsi="Cambria Math" w:cs="Cambria Math"/>
-        </w:rPr>
-        <w:t>∈</w:t>
-      </w:r>
-      <w:r>
-        <w:t xml:space="preserve"> O, then </w:t>
+        <w:t xml:space="preserve">Subjects can write to objects iff </w:t>
       </w:r>
       <w:proofErr w:type="spellStart"/>
       <w:r>
@@ -9042,7 +9103,16 @@
       </w:r>
       <w:proofErr w:type="spellEnd"/>
       <w:r>
-        <w:t>'(s) = min(</w:t>
+        <w:t xml:space="preserve">(o) </w:t>
+      </w:r>
+      <w:r>
+        <w:rPr>
+          <w:rFonts w:cs="Times New Roman"/>
+        </w:rPr>
+        <w:t>≤</w:t>
+      </w:r>
+      <w:r>
+        <w:t xml:space="preserve"> </w:t>
       </w:r>
       <w:proofErr w:type="spellStart"/>
       <w:r>
@@ -9050,23 +9120,7 @@
       </w:r>
       <w:proofErr w:type="spellEnd"/>
       <w:r>
-        <w:t xml:space="preserve">(s), </w:t>
-      </w:r>
-      <w:proofErr w:type="spellStart"/>
-      <w:r>
-        <w:t>i</w:t>
-      </w:r>
-      <w:proofErr w:type="spellEnd"/>
-      <w:r>
-        <w:t xml:space="preserve">(o)), where </w:t>
-      </w:r>
-      <w:proofErr w:type="spellStart"/>
-      <w:r>
-        <w:t>i</w:t>
-      </w:r>
-      <w:proofErr w:type="spellEnd"/>
-      <w:r>
-        <w:t>'(s) is the subject’s integrity level after the read,</w:t>
+        <w:t>(s),</w:t>
       </w:r>
     </w:p>
     <w:p>
@@ -9078,101 +9132,18 @@
         </w:numPr>
       </w:pPr>
       <w:r>
-        <w:t>s</w:t>
-      </w:r>
-      <w:r>
-        <w:rPr>
-          <w:vertAlign w:val="subscript"/>
-        </w:rPr>
-        <w:t>1</w:t>
-      </w:r>
-      <w:r>
-        <w:t xml:space="preserve"> </w:t>
-      </w:r>
-      <w:r>
-        <w:rPr>
-          <w:rFonts w:ascii="Cambria Math" w:hAnsi="Cambria Math" w:cs="Cambria Math"/>
-        </w:rPr>
-        <w:t>∈</w:t>
-      </w:r>
-      <w:r>
-        <w:t xml:space="preserve"> S can execute s</w:t>
-      </w:r>
-      <w:r>
-        <w:rPr>
-          <w:vertAlign w:val="subscript"/>
-        </w:rPr>
-        <w:t>2</w:t>
-      </w:r>
-      <w:r>
-        <w:t xml:space="preserve"> </w:t>
-      </w:r>
-      <w:r>
-        <w:rPr>
-          <w:rFonts w:ascii="Cambria Math" w:hAnsi="Cambria Math" w:cs="Cambria Math"/>
-        </w:rPr>
-        <w:t>∈</w:t>
-      </w:r>
-      <w:r>
-        <w:t xml:space="preserve"> S </w:t>
-      </w:r>
-      <w:r>
-        <w:rPr>
-          <w:rFonts w:ascii="Cambria Math" w:hAnsi="Cambria Math" w:cs="Cambria Math"/>
-        </w:rPr>
-        <w:t>⇐⇒</w:t>
-      </w:r>
-      <w:r>
-        <w:t xml:space="preserve"> </w:t>
-      </w:r>
-      <w:proofErr w:type="spellStart"/>
-      <w:proofErr w:type="gramStart"/>
-      <w:r>
-        <w:t>i</w:t>
-      </w:r>
-      <w:proofErr w:type="spellEnd"/>
-      <w:r>
-        <w:t>(</w:t>
-      </w:r>
-      <w:proofErr w:type="gramEnd"/>
-      <w:r>
-        <w:t>s</w:t>
-      </w:r>
-      <w:r>
-        <w:rPr>
-          <w:vertAlign w:val="subscript"/>
-        </w:rPr>
-        <w:t>2</w:t>
-      </w:r>
-      <w:r>
-        <w:t xml:space="preserve">) ≤ </w:t>
-      </w:r>
-      <w:proofErr w:type="spellStart"/>
-      <w:r>
-        <w:t>i</w:t>
-      </w:r>
-      <w:proofErr w:type="spellEnd"/>
-      <w:r>
-        <w:t>(s</w:t>
-      </w:r>
-      <w:r>
-        <w:rPr>
-          <w:vertAlign w:val="subscript"/>
-        </w:rPr>
-        <w:t>1</w:t>
-      </w:r>
-      <w:r>
-        <w:t>).</w:t>
+        <w:t>Subjects can execute anything that other subjects can iff they have higher integrity than them</w:t>
       </w:r>
     </w:p>
     <w:p>
       <w:pPr>
         <w:pStyle w:val="Heading2"/>
       </w:pPr>
+      <w:bookmarkStart w:id="41" w:name="_Toc405983863"/>
       <w:r>
         <w:t>Ring</w:t>
       </w:r>
-      <w:bookmarkEnd w:id="37"/>
+      <w:bookmarkEnd w:id="41"/>
     </w:p>
     <w:p>
       <w:pPr>
@@ -9198,19 +9169,57 @@
         </w:numPr>
       </w:pPr>
       <w:r>
-        <w:t xml:space="preserve">s </w:t>
-      </w:r>
-      <w:r>
-        <w:rPr>
-          <w:rFonts w:ascii="Cambria Math" w:hAnsi="Cambria Math" w:cs="Cambria Math"/>
-        </w:rPr>
-        <w:t>∈</w:t>
-      </w:r>
-      <w:r>
-        <w:t xml:space="preserve"> S can write </w:t>
-      </w:r>
-      <w:bookmarkStart w:id="39" w:name="_GoBack"/>
-      <w:bookmarkEnd w:id="39"/>
+        <w:t>Subjects</w:t>
+      </w:r>
+      <w:r>
+        <w:t xml:space="preserve"> can write </w:t>
+      </w:r>
+      <w:r>
+        <w:t xml:space="preserve">to </w:t>
+      </w:r>
+      <w:r>
+        <w:t xml:space="preserve">objects </w:t>
+      </w:r>
+      <w:r>
+        <w:t>iff</w:t>
+      </w:r>
+      <w:r>
+        <w:t xml:space="preserve"> </w:t>
+      </w:r>
+      <w:proofErr w:type="spellStart"/>
+      <w:r>
+        <w:t>i</w:t>
+      </w:r>
+      <w:proofErr w:type="spellEnd"/>
+      <w:r>
+        <w:t xml:space="preserve">(o) ≤ </w:t>
+      </w:r>
+      <w:proofErr w:type="spellStart"/>
+      <w:r>
+        <w:t>i</w:t>
+      </w:r>
+      <w:proofErr w:type="spellEnd"/>
+      <w:r>
+        <w:t>(s)</w:t>
+      </w:r>
+    </w:p>
+    <w:p>
+      <w:pPr>
+        <w:pStyle w:val="NoSpacing"/>
+        <w:numPr>
+          <w:ilvl w:val="0"/>
+          <w:numId w:val="24"/>
+        </w:numPr>
+      </w:pPr>
+      <w:r>
+        <w:t xml:space="preserve">Subjects can execute anything that other subjects can </w:t>
+      </w:r>
+      <w:r>
+        <w:t>iff</w:t>
+      </w:r>
+      <w:r>
+        <w:t xml:space="preserve"> they have higher integrity than them</w:t>
+      </w:r>
     </w:p>
     <w:p>
       <w:pPr>
@@ -9222,7 +9231,7 @@
           <w:lang w:eastAsia="en-CA"/>
         </w:rPr>
         <w:drawing>
-          <wp:inline distT="0" distB="0" distL="0" distR="0">
+          <wp:inline distT="0" distB="0" distL="0" distR="0" wp14:anchorId="0BAECC77" wp14:editId="4BE6A229">
             <wp:extent cx="3980597" cy="2866030"/>
             <wp:effectExtent l="0" t="0" r="1270" b="0"/>
             <wp:docPr id="5" name="Picture 5" descr="https://upload.wikimedia.org/wikipedia/commons/thumb/2/2f/Priv_rings.svg/800px-Priv_rings.svg.png">
@@ -9277,79 +9286,192 @@
       <w:pPr>
         <w:pStyle w:val="Heading2"/>
       </w:pPr>
-      <w:bookmarkStart w:id="40" w:name="_Strict_Integrity"/>
-      <w:bookmarkStart w:id="41" w:name="_Toc405934760"/>
-      <w:bookmarkEnd w:id="40"/>
+      <w:bookmarkStart w:id="42" w:name="_Strict_Integrity"/>
+      <w:bookmarkStart w:id="43" w:name="_Toc405983864"/>
+      <w:bookmarkEnd w:id="42"/>
       <w:r>
         <w:t>Strict Integrity</w:t>
       </w:r>
-      <w:bookmarkEnd w:id="41"/>
-    </w:p>
-    <w:p>
-      <w:pPr>
-        <w:pStyle w:val="NoSpacing"/>
-      </w:pPr>
+      <w:bookmarkEnd w:id="43"/>
+    </w:p>
+    <w:p>
+      <w:pPr>
+        <w:pStyle w:val="NoSpacing"/>
+        <w:numPr>
+          <w:ilvl w:val="0"/>
+          <w:numId w:val="25"/>
+        </w:numPr>
+      </w:pPr>
+      <w:r>
+        <w:t xml:space="preserve">Pretty much </w:t>
+      </w:r>
+      <w:hyperlink w:anchor="_Bell-LaPadula_Model" w:history="1">
+        <w:r>
+          <w:rPr>
+            <w:rStyle w:val="Hyperlink"/>
+          </w:rPr>
+          <w:t>Bell-</w:t>
+        </w:r>
+        <w:proofErr w:type="spellStart"/>
+        <w:r>
+          <w:rPr>
+            <w:rStyle w:val="Hyperlink"/>
+          </w:rPr>
+          <w:t>LaPadula</w:t>
+        </w:r>
+        <w:proofErr w:type="spellEnd"/>
+      </w:hyperlink>
+    </w:p>
+    <w:p>
+      <w:pPr>
+        <w:pStyle w:val="NoSpacing"/>
+        <w:numPr>
+          <w:ilvl w:val="0"/>
+          <w:numId w:val="25"/>
+        </w:numPr>
+      </w:pPr>
+      <w:r>
+        <w:rPr>
+          <w:u w:val="single"/>
+        </w:rPr>
+        <w:t>Read</w:t>
+      </w:r>
+      <w:r>
+        <w:t xml:space="preserve">: </w:t>
+      </w:r>
+      <w:proofErr w:type="spellStart"/>
+      <w:r>
+        <w:t>i</w:t>
+      </w:r>
+      <w:proofErr w:type="spellEnd"/>
+      <w:r>
+        <w:t xml:space="preserve">(s) ≤ </w:t>
+      </w:r>
+      <w:proofErr w:type="spellStart"/>
+      <w:r>
+        <w:t>i</w:t>
+      </w:r>
+      <w:proofErr w:type="spellEnd"/>
+      <w:r>
+        <w:t>(o)</w:t>
+      </w:r>
+    </w:p>
+    <w:p>
+      <w:pPr>
+        <w:pStyle w:val="NoSpacing"/>
+        <w:numPr>
+          <w:ilvl w:val="0"/>
+          <w:numId w:val="25"/>
+        </w:numPr>
+      </w:pPr>
+      <w:r>
+        <w:rPr>
+          <w:u w:val="single"/>
+        </w:rPr>
+        <w:t>Write</w:t>
+      </w:r>
+      <w:r>
+        <w:t xml:space="preserve">: </w:t>
+      </w:r>
+      <w:proofErr w:type="spellStart"/>
+      <w:r>
+        <w:t>i</w:t>
+      </w:r>
+      <w:proofErr w:type="spellEnd"/>
+      <w:r>
+        <w:t xml:space="preserve">(o) ≤ </w:t>
+      </w:r>
+      <w:proofErr w:type="spellStart"/>
+      <w:r>
+        <w:t>i</w:t>
+      </w:r>
+      <w:proofErr w:type="spellEnd"/>
+      <w:r>
+        <w:t>(s)</w:t>
+      </w:r>
+    </w:p>
+    <w:p>
+      <w:pPr>
+        <w:pStyle w:val="NoSpacing"/>
+        <w:numPr>
+          <w:ilvl w:val="0"/>
+          <w:numId w:val="25"/>
+        </w:numPr>
+      </w:pPr>
+      <w:r>
+        <w:rPr>
+          <w:u w:val="single"/>
+        </w:rPr>
+        <w:t>Execute</w:t>
+      </w:r>
+      <w:r>
+        <w:t xml:space="preserve">: </w:t>
+      </w:r>
+      <w:r>
+        <w:t>Subjects can execute anything that other subjects can iff they have higher integrity than them</w:t>
+      </w:r>
+    </w:p>
+    <w:p>
+      <w:pPr>
+        <w:pStyle w:val="NoSpacing"/>
+      </w:pPr>
+    </w:p>
+    <w:p>
+      <w:pPr>
+        <w:pStyle w:val="Heading1"/>
+      </w:pPr>
+      <w:bookmarkStart w:id="44" w:name="_Toc405983865"/>
+      <w:r>
+        <w:t>Lecture 26</w:t>
+      </w:r>
+      <w:bookmarkEnd w:id="44"/>
+    </w:p>
+    <w:p>
+      <w:pPr>
+        <w:pStyle w:val="NoSpacing"/>
+      </w:pPr>
+      <w:r>
+        <w:rPr>
+          <w:b/>
+        </w:rPr>
+        <w:t xml:space="preserve">Private </w:t>
+      </w:r>
       <w:proofErr w:type="gramStart"/>
       <w:r>
-        <w:t>boobs</w:t>
+        <w:rPr>
+          <w:b/>
+        </w:rPr>
+        <w:t>key</w:t>
       </w:r>
       <w:proofErr w:type="gramEnd"/>
-    </w:p>
-    <w:p>
-      <w:pPr>
-        <w:pStyle w:val="NoSpacing"/>
-      </w:pPr>
-    </w:p>
-    <w:p>
-      <w:pPr>
-        <w:pStyle w:val="Heading1"/>
-      </w:pPr>
-      <w:bookmarkStart w:id="42" w:name="_Toc405934761"/>
-      <w:r>
-        <w:t>Lecture 26</w:t>
-      </w:r>
-      <w:bookmarkEnd w:id="42"/>
-    </w:p>
-    <w:p>
-      <w:pPr>
-        <w:pStyle w:val="NoSpacing"/>
-      </w:pPr>
       <w:r>
         <w:rPr>
           <w:b/>
         </w:rPr>
-        <w:t xml:space="preserve">Private </w:t>
-      </w:r>
-      <w:proofErr w:type="gramStart"/>
+        <w:t xml:space="preserve"> [k]</w:t>
+      </w:r>
+      <w:r>
+        <w:t xml:space="preserve">: </w:t>
+      </w:r>
+      <w:r>
+        <w:t>only one person can access it</w:t>
+      </w:r>
+    </w:p>
+    <w:p>
+      <w:pPr>
+        <w:pStyle w:val="NoSpacing"/>
+      </w:pPr>
       <w:r>
         <w:rPr>
           <w:b/>
         </w:rPr>
-        <w:t>key</w:t>
-      </w:r>
-      <w:proofErr w:type="gramEnd"/>
-      <w:r>
-        <w:rPr>
-          <w:b/>
-        </w:rPr>
-        <w:t xml:space="preserve"> [k]</w:t>
+        <w:t>Public key [K]</w:t>
       </w:r>
       <w:r>
         <w:t xml:space="preserve">: </w:t>
       </w:r>
-    </w:p>
-    <w:p>
-      <w:pPr>
-        <w:pStyle w:val="NoSpacing"/>
-      </w:pPr>
-      <w:r>
-        <w:rPr>
-          <w:b/>
-        </w:rPr>
-        <w:t>Public key [K]</w:t>
-      </w:r>
-      <w:r>
-        <w:t xml:space="preserve">: </w:t>
+      <w:r>
+        <w:t>everyone can access it</w:t>
       </w:r>
     </w:p>
     <w:p>
@@ -9486,10 +9608,10 @@
           <w:position w:val="-12"/>
         </w:rPr>
         <w:object w:dxaOrig="1540" w:dyaOrig="380">
-          <v:shape id="_x0000_i1029" type="#_x0000_t75" style="width:76.85pt;height:18.8pt" o:ole="">
+          <v:shape id="_x0000_i1030" type="#_x0000_t75" style="width:76.85pt;height:18.8pt" o:ole="">
             <v:imagedata r:id="rId28" o:title=""/>
           </v:shape>
-          <o:OLEObject Type="Embed" ProgID="Equation.DSMT4" ShapeID="_x0000_i1029" DrawAspect="Content" ObjectID="_1479721396" r:id="rId29"/>
+          <o:OLEObject Type="Embed" ProgID="Equation.DSMT4" ShapeID="_x0000_i1030" DrawAspect="Content" ObjectID="_1479725906" r:id="rId29"/>
         </w:object>
       </w:r>
     </w:p>
@@ -9502,10 +9624,10 @@
           <w:position w:val="-52"/>
         </w:rPr>
         <w:object w:dxaOrig="1700" w:dyaOrig="1200">
-          <v:shape id="_x0000_i1030" type="#_x0000_t75" style="width:84.9pt;height:60.2pt" o:ole="">
+          <v:shape id="_x0000_i1031" type="#_x0000_t75" style="width:84.9pt;height:60.2pt" o:ole="">
             <v:imagedata r:id="rId30" o:title=""/>
           </v:shape>
-          <o:OLEObject Type="Embed" ProgID="Equation.DSMT4" ShapeID="_x0000_i1030" DrawAspect="Content" ObjectID="_1479721397" r:id="rId31"/>
+          <o:OLEObject Type="Embed" ProgID="Equation.DSMT4" ShapeID="_x0000_i1031" DrawAspect="Content" ObjectID="_1479725907" r:id="rId31"/>
         </w:object>
       </w:r>
     </w:p>
@@ -9559,17 +9681,17 @@
       <w:pPr>
         <w:pStyle w:val="Heading1"/>
       </w:pPr>
-      <w:bookmarkStart w:id="43" w:name="_Toc405934762"/>
+      <w:bookmarkStart w:id="45" w:name="_Toc405983866"/>
       <w:r>
         <w:t>Lecture 28</w:t>
       </w:r>
-      <w:bookmarkEnd w:id="43"/>
+      <w:bookmarkEnd w:id="45"/>
     </w:p>
     <w:p>
       <w:pPr>
         <w:pStyle w:val="Heading2"/>
       </w:pPr>
-      <w:bookmarkStart w:id="44" w:name="_Toc405934763"/>
+      <w:bookmarkStart w:id="46" w:name="_Toc405983867"/>
       <w:proofErr w:type="spellStart"/>
       <w:r>
         <w:t>Vigenè</w:t>
@@ -9581,7 +9703,7 @@
       <w:r>
         <w:t xml:space="preserve"> Cipher</w:t>
       </w:r>
-      <w:bookmarkEnd w:id="44"/>
+      <w:bookmarkEnd w:id="46"/>
     </w:p>
     <w:p>
       <w:pPr>
@@ -9697,7 +9819,7 @@
                 <w:bCs/>
                 <w:noProof/>
               </w:rPr>
-              <w:t>13</w:t>
+              <w:t>2</w:t>
             </w:r>
             <w:r>
               <w:rPr>
@@ -9739,7 +9861,7 @@
                 <w:bCs/>
                 <w:noProof/>
               </w:rPr>
-              <w:t>13</w:t>
+              <w:t>14</w:t>
             </w:r>
             <w:r>
               <w:rPr>
@@ -10129,6 +10251,119 @@
     </w:lvl>
   </w:abstractNum>
   <w:abstractNum w:abstractNumId="3">
+    <w:nsid w:val="16CC4B33"/>
+    <w:multiLevelType w:val="hybridMultilevel"/>
+    <w:tmpl w:val="5C7ECF06"/>
+    <w:lvl w:ilvl="0" w:tplc="10090001">
+      <w:start w:val="1"/>
+      <w:numFmt w:val="bullet"/>
+      <w:lvlText w:val=""/>
+      <w:lvlJc w:val="left"/>
+      <w:pPr>
+        <w:ind w:left="720" w:hanging="360"/>
+      </w:pPr>
+      <w:rPr>
+        <w:rFonts w:ascii="Symbol" w:hAnsi="Symbol" w:hint="default"/>
+      </w:rPr>
+    </w:lvl>
+    <w:lvl w:ilvl="1" w:tplc="10090003" w:tentative="1">
+      <w:start w:val="1"/>
+      <w:numFmt w:val="bullet"/>
+      <w:lvlText w:val="o"/>
+      <w:lvlJc w:val="left"/>
+      <w:pPr>
+        <w:ind w:left="1440" w:hanging="360"/>
+      </w:pPr>
+      <w:rPr>
+        <w:rFonts w:ascii="Courier New" w:hAnsi="Courier New" w:cs="Courier New" w:hint="default"/>
+      </w:rPr>
+    </w:lvl>
+    <w:lvl w:ilvl="2" w:tplc="10090005" w:tentative="1">
+      <w:start w:val="1"/>
+      <w:numFmt w:val="bullet"/>
+      <w:lvlText w:val=""/>
+      <w:lvlJc w:val="left"/>
+      <w:pPr>
+        <w:ind w:left="2160" w:hanging="360"/>
+      </w:pPr>
+      <w:rPr>
+        <w:rFonts w:ascii="Wingdings" w:hAnsi="Wingdings" w:hint="default"/>
+      </w:rPr>
+    </w:lvl>
+    <w:lvl w:ilvl="3" w:tplc="10090001" w:tentative="1">
+      <w:start w:val="1"/>
+      <w:numFmt w:val="bullet"/>
+      <w:lvlText w:val=""/>
+      <w:lvlJc w:val="left"/>
+      <w:pPr>
+        <w:ind w:left="2880" w:hanging="360"/>
+      </w:pPr>
+      <w:rPr>
+        <w:rFonts w:ascii="Symbol" w:hAnsi="Symbol" w:hint="default"/>
+      </w:rPr>
+    </w:lvl>
+    <w:lvl w:ilvl="4" w:tplc="10090003" w:tentative="1">
+      <w:start w:val="1"/>
+      <w:numFmt w:val="bullet"/>
+      <w:lvlText w:val="o"/>
+      <w:lvlJc w:val="left"/>
+      <w:pPr>
+        <w:ind w:left="3600" w:hanging="360"/>
+      </w:pPr>
+      <w:rPr>
+        <w:rFonts w:ascii="Courier New" w:hAnsi="Courier New" w:cs="Courier New" w:hint="default"/>
+      </w:rPr>
+    </w:lvl>
+    <w:lvl w:ilvl="5" w:tplc="10090005" w:tentative="1">
+      <w:start w:val="1"/>
+      <w:numFmt w:val="bullet"/>
+      <w:lvlText w:val=""/>
+      <w:lvlJc w:val="left"/>
+      <w:pPr>
+        <w:ind w:left="4320" w:hanging="360"/>
+      </w:pPr>
+      <w:rPr>
+        <w:rFonts w:ascii="Wingdings" w:hAnsi="Wingdings" w:hint="default"/>
+      </w:rPr>
+    </w:lvl>
+    <w:lvl w:ilvl="6" w:tplc="10090001" w:tentative="1">
+      <w:start w:val="1"/>
+      <w:numFmt w:val="bullet"/>
+      <w:lvlText w:val=""/>
+      <w:lvlJc w:val="left"/>
+      <w:pPr>
+        <w:ind w:left="5040" w:hanging="360"/>
+      </w:pPr>
+      <w:rPr>
+        <w:rFonts w:ascii="Symbol" w:hAnsi="Symbol" w:hint="default"/>
+      </w:rPr>
+    </w:lvl>
+    <w:lvl w:ilvl="7" w:tplc="10090003" w:tentative="1">
+      <w:start w:val="1"/>
+      <w:numFmt w:val="bullet"/>
+      <w:lvlText w:val="o"/>
+      <w:lvlJc w:val="left"/>
+      <w:pPr>
+        <w:ind w:left="5760" w:hanging="360"/>
+      </w:pPr>
+      <w:rPr>
+        <w:rFonts w:ascii="Courier New" w:hAnsi="Courier New" w:cs="Courier New" w:hint="default"/>
+      </w:rPr>
+    </w:lvl>
+    <w:lvl w:ilvl="8" w:tplc="10090005" w:tentative="1">
+      <w:start w:val="1"/>
+      <w:numFmt w:val="bullet"/>
+      <w:lvlText w:val=""/>
+      <w:lvlJc w:val="left"/>
+      <w:pPr>
+        <w:ind w:left="6480" w:hanging="360"/>
+      </w:pPr>
+      <w:rPr>
+        <w:rFonts w:ascii="Wingdings" w:hAnsi="Wingdings" w:hint="default"/>
+      </w:rPr>
+    </w:lvl>
+  </w:abstractNum>
+  <w:abstractNum w:abstractNumId="4">
     <w:nsid w:val="19127864"/>
     <w:multiLevelType w:val="hybridMultilevel"/>
     <w:tmpl w:val="C71C0878"/>
@@ -10241,7 +10476,7 @@
       </w:rPr>
     </w:lvl>
   </w:abstractNum>
-  <w:abstractNum w:abstractNumId="4">
+  <w:abstractNum w:abstractNumId="5">
     <w:nsid w:val="1B484370"/>
     <w:multiLevelType w:val="hybridMultilevel"/>
     <w:tmpl w:val="8AC8A08E"/>
@@ -10354,7 +10589,7 @@
       </w:rPr>
     </w:lvl>
   </w:abstractNum>
-  <w:abstractNum w:abstractNumId="5">
+  <w:abstractNum w:abstractNumId="6">
     <w:nsid w:val="2851733E"/>
     <w:multiLevelType w:val="hybridMultilevel"/>
     <w:tmpl w:val="AD52D0CA"/>
@@ -10467,7 +10702,7 @@
       </w:rPr>
     </w:lvl>
   </w:abstractNum>
-  <w:abstractNum w:abstractNumId="6">
+  <w:abstractNum w:abstractNumId="7">
     <w:nsid w:val="2E4F4C73"/>
     <w:multiLevelType w:val="hybridMultilevel"/>
     <w:tmpl w:val="17625546"/>
@@ -10580,7 +10815,7 @@
       </w:rPr>
     </w:lvl>
   </w:abstractNum>
-  <w:abstractNum w:abstractNumId="7">
+  <w:abstractNum w:abstractNumId="8">
     <w:nsid w:val="355E0EAC"/>
     <w:multiLevelType w:val="hybridMultilevel"/>
     <w:tmpl w:val="0BC86278"/>
@@ -10693,7 +10928,7 @@
       </w:rPr>
     </w:lvl>
   </w:abstractNum>
-  <w:abstractNum w:abstractNumId="8">
+  <w:abstractNum w:abstractNumId="9">
     <w:nsid w:val="39010CDC"/>
     <w:multiLevelType w:val="hybridMultilevel"/>
     <w:tmpl w:val="21CE5662"/>
@@ -10806,7 +11041,7 @@
       </w:rPr>
     </w:lvl>
   </w:abstractNum>
-  <w:abstractNum w:abstractNumId="9">
+  <w:abstractNum w:abstractNumId="10">
     <w:nsid w:val="3F696824"/>
     <w:multiLevelType w:val="hybridMultilevel"/>
     <w:tmpl w:val="ECE48630"/>
@@ -10919,7 +11154,7 @@
       </w:rPr>
     </w:lvl>
   </w:abstractNum>
-  <w:abstractNum w:abstractNumId="10">
+  <w:abstractNum w:abstractNumId="11">
     <w:nsid w:val="44B503D9"/>
     <w:multiLevelType w:val="hybridMultilevel"/>
     <w:tmpl w:val="8424C2C8"/>
@@ -11032,7 +11267,7 @@
       </w:rPr>
     </w:lvl>
   </w:abstractNum>
-  <w:abstractNum w:abstractNumId="11">
+  <w:abstractNum w:abstractNumId="12">
     <w:nsid w:val="46D52A0F"/>
     <w:multiLevelType w:val="hybridMultilevel"/>
     <w:tmpl w:val="8BC8EBF6"/>
@@ -11145,7 +11380,7 @@
       </w:rPr>
     </w:lvl>
   </w:abstractNum>
-  <w:abstractNum w:abstractNumId="12">
+  <w:abstractNum w:abstractNumId="13">
     <w:nsid w:val="49C715BD"/>
     <w:multiLevelType w:val="hybridMultilevel"/>
     <w:tmpl w:val="506A6002"/>
@@ -11258,7 +11493,7 @@
       </w:rPr>
     </w:lvl>
   </w:abstractNum>
-  <w:abstractNum w:abstractNumId="13">
+  <w:abstractNum w:abstractNumId="14">
     <w:nsid w:val="4C162C6F"/>
     <w:multiLevelType w:val="hybridMultilevel"/>
     <w:tmpl w:val="C326FAF4"/>
@@ -11344,7 +11579,7 @@
       </w:pPr>
     </w:lvl>
   </w:abstractNum>
-  <w:abstractNum w:abstractNumId="14">
+  <w:abstractNum w:abstractNumId="15">
     <w:nsid w:val="502F67EB"/>
     <w:multiLevelType w:val="hybridMultilevel"/>
     <w:tmpl w:val="F74A7EF8"/>
@@ -11457,7 +11692,7 @@
       </w:rPr>
     </w:lvl>
   </w:abstractNum>
-  <w:abstractNum w:abstractNumId="15">
+  <w:abstractNum w:abstractNumId="16">
     <w:nsid w:val="50550CB7"/>
     <w:multiLevelType w:val="hybridMultilevel"/>
     <w:tmpl w:val="05447C20"/>
@@ -11570,7 +11805,7 @@
       </w:rPr>
     </w:lvl>
   </w:abstractNum>
-  <w:abstractNum w:abstractNumId="16">
+  <w:abstractNum w:abstractNumId="17">
     <w:nsid w:val="57E66CEA"/>
     <w:multiLevelType w:val="hybridMultilevel"/>
     <w:tmpl w:val="5AC809FC"/>
@@ -11683,7 +11918,7 @@
       </w:rPr>
     </w:lvl>
   </w:abstractNum>
-  <w:abstractNum w:abstractNumId="17">
+  <w:abstractNum w:abstractNumId="18">
     <w:nsid w:val="58B72C1A"/>
     <w:multiLevelType w:val="hybridMultilevel"/>
     <w:tmpl w:val="2B9AFBAA"/>
@@ -11769,7 +12004,7 @@
       </w:pPr>
     </w:lvl>
   </w:abstractNum>
-  <w:abstractNum w:abstractNumId="18">
+  <w:abstractNum w:abstractNumId="19">
     <w:nsid w:val="687C2EEF"/>
     <w:multiLevelType w:val="hybridMultilevel"/>
     <w:tmpl w:val="7D746DFC"/>
@@ -11882,7 +12117,7 @@
       </w:rPr>
     </w:lvl>
   </w:abstractNum>
-  <w:abstractNum w:abstractNumId="19">
+  <w:abstractNum w:abstractNumId="20">
     <w:nsid w:val="6A982711"/>
     <w:multiLevelType w:val="hybridMultilevel"/>
     <w:tmpl w:val="C322A43E"/>
@@ -11995,7 +12230,7 @@
       </w:rPr>
     </w:lvl>
   </w:abstractNum>
-  <w:abstractNum w:abstractNumId="20">
+  <w:abstractNum w:abstractNumId="21">
     <w:nsid w:val="6BB9698A"/>
     <w:multiLevelType w:val="hybridMultilevel"/>
     <w:tmpl w:val="29D8AE72"/>
@@ -12108,7 +12343,7 @@
       </w:rPr>
     </w:lvl>
   </w:abstractNum>
-  <w:abstractNum w:abstractNumId="21">
+  <w:abstractNum w:abstractNumId="22">
     <w:nsid w:val="6D534507"/>
     <w:multiLevelType w:val="hybridMultilevel"/>
     <w:tmpl w:val="9BF69B00"/>
@@ -12221,7 +12456,7 @@
       </w:rPr>
     </w:lvl>
   </w:abstractNum>
-  <w:abstractNum w:abstractNumId="22">
+  <w:abstractNum w:abstractNumId="23">
     <w:nsid w:val="7149532A"/>
     <w:multiLevelType w:val="hybridMultilevel"/>
     <w:tmpl w:val="82B0070A"/>
@@ -12334,7 +12569,7 @@
       </w:rPr>
     </w:lvl>
   </w:abstractNum>
-  <w:abstractNum w:abstractNumId="23">
+  <w:abstractNum w:abstractNumId="24">
     <w:nsid w:val="7F1773A5"/>
     <w:multiLevelType w:val="hybridMultilevel"/>
     <w:tmpl w:val="904C3BBA"/>
@@ -12448,37 +12683,37 @@
     </w:lvl>
   </w:abstractNum>
   <w:num w:numId="1">
-    <w:abstractNumId w:val="19"/>
+    <w:abstractNumId w:val="20"/>
   </w:num>
   <w:num w:numId="2">
+    <w:abstractNumId w:val="22"/>
+  </w:num>
+  <w:num w:numId="3">
     <w:abstractNumId w:val="21"/>
   </w:num>
-  <w:num w:numId="3">
-    <w:abstractNumId w:val="20"/>
-  </w:num>
   <w:num w:numId="4">
-    <w:abstractNumId w:val="6"/>
+    <w:abstractNumId w:val="7"/>
   </w:num>
   <w:num w:numId="5">
-    <w:abstractNumId w:val="22"/>
+    <w:abstractNumId w:val="23"/>
   </w:num>
   <w:num w:numId="6">
-    <w:abstractNumId w:val="11"/>
+    <w:abstractNumId w:val="12"/>
   </w:num>
   <w:num w:numId="7">
-    <w:abstractNumId w:val="8"/>
+    <w:abstractNumId w:val="9"/>
   </w:num>
   <w:num w:numId="8">
     <w:abstractNumId w:val="1"/>
   </w:num>
   <w:num w:numId="9">
-    <w:abstractNumId w:val="4"/>
+    <w:abstractNumId w:val="5"/>
   </w:num>
   <w:num w:numId="10">
-    <w:abstractNumId w:val="9"/>
+    <w:abstractNumId w:val="10"/>
   </w:num>
   <w:num w:numId="11">
-    <w:abstractNumId w:val="14"/>
+    <w:abstractNumId w:val="15"/>
   </w:num>
   <w:num w:numId="12">
     <w:abstractNumId w:val="2"/>
@@ -12487,37 +12722,40 @@
     <w:abstractNumId w:val="0"/>
   </w:num>
   <w:num w:numId="14">
-    <w:abstractNumId w:val="23"/>
+    <w:abstractNumId w:val="24"/>
   </w:num>
   <w:num w:numId="15">
+    <w:abstractNumId w:val="17"/>
+  </w:num>
+  <w:num w:numId="16">
+    <w:abstractNumId w:val="4"/>
+  </w:num>
+  <w:num w:numId="17">
+    <w:abstractNumId w:val="8"/>
+  </w:num>
+  <w:num w:numId="18">
+    <w:abstractNumId w:val="13"/>
+  </w:num>
+  <w:num w:numId="19">
+    <w:abstractNumId w:val="6"/>
+  </w:num>
+  <w:num w:numId="20">
+    <w:abstractNumId w:val="14"/>
+  </w:num>
+  <w:num w:numId="21">
+    <w:abstractNumId w:val="18"/>
+  </w:num>
+  <w:num w:numId="22">
     <w:abstractNumId w:val="16"/>
   </w:num>
-  <w:num w:numId="16">
-    <w:abstractNumId w:val="3"/>
-  </w:num>
-  <w:num w:numId="17">
-    <w:abstractNumId w:val="7"/>
-  </w:num>
-  <w:num w:numId="18">
-    <w:abstractNumId w:val="12"/>
-  </w:num>
-  <w:num w:numId="19">
-    <w:abstractNumId w:val="5"/>
-  </w:num>
-  <w:num w:numId="20">
-    <w:abstractNumId w:val="13"/>
-  </w:num>
-  <w:num w:numId="21">
-    <w:abstractNumId w:val="17"/>
-  </w:num>
-  <w:num w:numId="22">
-    <w:abstractNumId w:val="15"/>
-  </w:num>
   <w:num w:numId="23">
-    <w:abstractNumId w:val="18"/>
+    <w:abstractNumId w:val="19"/>
   </w:num>
   <w:num w:numId="24">
-    <w:abstractNumId w:val="10"/>
+    <w:abstractNumId w:val="11"/>
+  </w:num>
+  <w:num w:numId="25">
+    <w:abstractNumId w:val="3"/>
   </w:num>
 </w:numbering>
 </file>
@@ -13848,7 +14086,7 @@
 </file>
 
 <file path=customXml/itemProps1.xml><?xml version="1.0" encoding="utf-8"?>
-<ds:datastoreItem xmlns:ds="http://schemas.openxmlformats.org/officeDocument/2006/customXml" ds:itemID="{7C1BCFA2-644D-47CB-A099-395BE7A1E750}">
+<ds:datastoreItem xmlns:ds="http://schemas.openxmlformats.org/officeDocument/2006/customXml" ds:itemID="{AFE5B64D-8477-4339-B339-F0C0E557A40B}">
   <ds:schemaRefs>
     <ds:schemaRef ds:uri="http://schemas.openxmlformats.org/officeDocument/2006/bibliography"/>
   </ds:schemaRefs>

</xml_diff>

<commit_message>
probably the last 3ra3 commit
before exam
</commit_message>
<xml_diff>
--- a/SFWR ENG 3RA3 Summary.docx
+++ b/SFWR ENG 3RA3 Summary.docx
@@ -170,12 +170,12 @@
             <w:pStyle w:val="TOCHeading"/>
           </w:pPr>
           <w:r>
-            <w:t>Table of Conten</w:t>
+            <w:t>Table of C</w:t>
           </w:r>
           <w:bookmarkStart w:id="0" w:name="_GoBack"/>
           <w:bookmarkEnd w:id="0"/>
           <w:r>
-            <w:t>ts</w:t>
+            <w:t>ontents</w:t>
           </w:r>
         </w:p>
         <w:p>
@@ -200,7 +200,7 @@
           <w:r>
             <w:fldChar w:fldCharType="separate"/>
           </w:r>
-          <w:hyperlink w:anchor="_Toc405983828" w:history="1">
+          <w:hyperlink w:anchor="_Toc405993926" w:history="1">
             <w:r>
               <w:rPr>
                 <w:rStyle w:val="Hyperlink"/>
@@ -227,7 +227,7 @@
                 <w:noProof/>
                 <w:webHidden/>
               </w:rPr>
-              <w:instrText xml:space="preserve"> PAGEREF _Toc405983828 \h </w:instrText>
+              <w:instrText xml:space="preserve"> PAGEREF _Toc405993926 \h </w:instrText>
             </w:r>
             <w:r>
               <w:rPr>
@@ -271,7 +271,7 @@
               <w:lang w:eastAsia="en-CA"/>
             </w:rPr>
           </w:pPr>
-          <w:hyperlink w:anchor="_Toc405983829" w:history="1">
+          <w:hyperlink w:anchor="_Toc405993927" w:history="1">
             <w:r>
               <w:rPr>
                 <w:rStyle w:val="Hyperlink"/>
@@ -298,7 +298,7 @@
                 <w:noProof/>
                 <w:webHidden/>
               </w:rPr>
-              <w:instrText xml:space="preserve"> PAGEREF _Toc405983829 \h </w:instrText>
+              <w:instrText xml:space="preserve"> PAGEREF _Toc405993927 \h </w:instrText>
             </w:r>
             <w:r>
               <w:rPr>
@@ -342,7 +342,7 @@
               <w:lang w:eastAsia="en-CA"/>
             </w:rPr>
           </w:pPr>
-          <w:hyperlink w:anchor="_Toc405983830" w:history="1">
+          <w:hyperlink w:anchor="_Toc405993928" w:history="1">
             <w:r>
               <w:rPr>
                 <w:rStyle w:val="Hyperlink"/>
@@ -369,7 +369,7 @@
                 <w:noProof/>
                 <w:webHidden/>
               </w:rPr>
-              <w:instrText xml:space="preserve"> PAGEREF _Toc405983830 \h </w:instrText>
+              <w:instrText xml:space="preserve"> PAGEREF _Toc405993928 \h </w:instrText>
             </w:r>
             <w:r>
               <w:rPr>
@@ -413,7 +413,7 @@
               <w:lang w:eastAsia="en-CA"/>
             </w:rPr>
           </w:pPr>
-          <w:hyperlink w:anchor="_Toc405983831" w:history="1">
+          <w:hyperlink w:anchor="_Toc405993929" w:history="1">
             <w:r>
               <w:rPr>
                 <w:rStyle w:val="Hyperlink"/>
@@ -440,7 +440,7 @@
                 <w:noProof/>
                 <w:webHidden/>
               </w:rPr>
-              <w:instrText xml:space="preserve"> PAGEREF _Toc405983831 \h </w:instrText>
+              <w:instrText xml:space="preserve"> PAGEREF _Toc405993929 \h </w:instrText>
             </w:r>
             <w:r>
               <w:rPr>
@@ -484,7 +484,7 @@
               <w:lang w:eastAsia="en-CA"/>
             </w:rPr>
           </w:pPr>
-          <w:hyperlink w:anchor="_Toc405983832" w:history="1">
+          <w:hyperlink w:anchor="_Toc405993930" w:history="1">
             <w:r>
               <w:rPr>
                 <w:rStyle w:val="Hyperlink"/>
@@ -511,7 +511,7 @@
                 <w:noProof/>
                 <w:webHidden/>
               </w:rPr>
-              <w:instrText xml:space="preserve"> PAGEREF _Toc405983832 \h </w:instrText>
+              <w:instrText xml:space="preserve"> PAGEREF _Toc405993930 \h </w:instrText>
             </w:r>
             <w:r>
               <w:rPr>
@@ -531,7 +531,7 @@
                 <w:noProof/>
                 <w:webHidden/>
               </w:rPr>
-              <w:t>4</w:t>
+              <w:t>5</w:t>
             </w:r>
             <w:r>
               <w:rPr>
@@ -555,7 +555,7 @@
               <w:lang w:eastAsia="en-CA"/>
             </w:rPr>
           </w:pPr>
-          <w:hyperlink w:anchor="_Toc405983833" w:history="1">
+          <w:hyperlink w:anchor="_Toc405993931" w:history="1">
             <w:r>
               <w:rPr>
                 <w:rStyle w:val="Hyperlink"/>
@@ -582,7 +582,7 @@
                 <w:noProof/>
                 <w:webHidden/>
               </w:rPr>
-              <w:instrText xml:space="preserve"> PAGEREF _Toc405983833 \h </w:instrText>
+              <w:instrText xml:space="preserve"> PAGEREF _Toc405993931 \h </w:instrText>
             </w:r>
             <w:r>
               <w:rPr>
@@ -626,7 +626,7 @@
               <w:lang w:eastAsia="en-CA"/>
             </w:rPr>
           </w:pPr>
-          <w:hyperlink w:anchor="_Toc405983834" w:history="1">
+          <w:hyperlink w:anchor="_Toc405993932" w:history="1">
             <w:r>
               <w:rPr>
                 <w:rStyle w:val="Hyperlink"/>
@@ -653,7 +653,7 @@
                 <w:noProof/>
                 <w:webHidden/>
               </w:rPr>
-              <w:instrText xml:space="preserve"> PAGEREF _Toc405983834 \h </w:instrText>
+              <w:instrText xml:space="preserve"> PAGEREF _Toc405993932 \h </w:instrText>
             </w:r>
             <w:r>
               <w:rPr>
@@ -697,7 +697,7 @@
               <w:lang w:eastAsia="en-CA"/>
             </w:rPr>
           </w:pPr>
-          <w:hyperlink w:anchor="_Toc405983835" w:history="1">
+          <w:hyperlink w:anchor="_Toc405993933" w:history="1">
             <w:r>
               <w:rPr>
                 <w:rStyle w:val="Hyperlink"/>
@@ -724,7 +724,7 @@
                 <w:noProof/>
                 <w:webHidden/>
               </w:rPr>
-              <w:instrText xml:space="preserve"> PAGEREF _Toc405983835 \h </w:instrText>
+              <w:instrText xml:space="preserve"> PAGEREF _Toc405993933 \h </w:instrText>
             </w:r>
             <w:r>
               <w:rPr>
@@ -744,7 +744,7 @@
                 <w:noProof/>
                 <w:webHidden/>
               </w:rPr>
-              <w:t>5</w:t>
+              <w:t>6</w:t>
             </w:r>
             <w:r>
               <w:rPr>
@@ -768,7 +768,7 @@
               <w:lang w:eastAsia="en-CA"/>
             </w:rPr>
           </w:pPr>
-          <w:hyperlink w:anchor="_Toc405983836" w:history="1">
+          <w:hyperlink w:anchor="_Toc405993934" w:history="1">
             <w:r>
               <w:rPr>
                 <w:rStyle w:val="Hyperlink"/>
@@ -795,7 +795,7 @@
                 <w:noProof/>
                 <w:webHidden/>
               </w:rPr>
-              <w:instrText xml:space="preserve"> PAGEREF _Toc405983836 \h </w:instrText>
+              <w:instrText xml:space="preserve"> PAGEREF _Toc405993934 \h </w:instrText>
             </w:r>
             <w:r>
               <w:rPr>
@@ -839,7 +839,7 @@
               <w:lang w:eastAsia="en-CA"/>
             </w:rPr>
           </w:pPr>
-          <w:hyperlink w:anchor="_Toc405983837" w:history="1">
+          <w:hyperlink w:anchor="_Toc405993935" w:history="1">
             <w:r>
               <w:rPr>
                 <w:rStyle w:val="Hyperlink"/>
@@ -866,7 +866,7 @@
                 <w:noProof/>
                 <w:webHidden/>
               </w:rPr>
-              <w:instrText xml:space="preserve"> PAGEREF _Toc405983837 \h </w:instrText>
+              <w:instrText xml:space="preserve"> PAGEREF _Toc405993935 \h </w:instrText>
             </w:r>
             <w:r>
               <w:rPr>
@@ -910,7 +910,7 @@
               <w:lang w:eastAsia="en-CA"/>
             </w:rPr>
           </w:pPr>
-          <w:hyperlink w:anchor="_Toc405983838" w:history="1">
+          <w:hyperlink w:anchor="_Toc405993936" w:history="1">
             <w:r>
               <w:rPr>
                 <w:rStyle w:val="Hyperlink"/>
@@ -937,7 +937,7 @@
                 <w:noProof/>
                 <w:webHidden/>
               </w:rPr>
-              <w:instrText xml:space="preserve"> PAGEREF _Toc405983838 \h </w:instrText>
+              <w:instrText xml:space="preserve"> PAGEREF _Toc405993936 \h </w:instrText>
             </w:r>
             <w:r>
               <w:rPr>
@@ -981,7 +981,7 @@
               <w:lang w:eastAsia="en-CA"/>
             </w:rPr>
           </w:pPr>
-          <w:hyperlink w:anchor="_Toc405983839" w:history="1">
+          <w:hyperlink w:anchor="_Toc405993937" w:history="1">
             <w:r>
               <w:rPr>
                 <w:rStyle w:val="Hyperlink"/>
@@ -1008,7 +1008,7 @@
                 <w:noProof/>
                 <w:webHidden/>
               </w:rPr>
-              <w:instrText xml:space="preserve"> PAGEREF _Toc405983839 \h </w:instrText>
+              <w:instrText xml:space="preserve"> PAGEREF _Toc405993937 \h </w:instrText>
             </w:r>
             <w:r>
               <w:rPr>
@@ -1029,6 +1029,77 @@
                 <w:webHidden/>
               </w:rPr>
               <w:t>6</w:t>
+            </w:r>
+            <w:r>
+              <w:rPr>
+                <w:noProof/>
+                <w:webHidden/>
+              </w:rPr>
+              <w:fldChar w:fldCharType="end"/>
+            </w:r>
+          </w:hyperlink>
+        </w:p>
+        <w:p>
+          <w:pPr>
+            <w:pStyle w:val="TOC2"/>
+            <w:tabs>
+              <w:tab w:val="right" w:leader="dot" w:pos="9350"/>
+            </w:tabs>
+            <w:rPr>
+              <w:rFonts w:asciiTheme="minorHAnsi" w:eastAsiaTheme="minorEastAsia" w:hAnsiTheme="minorHAnsi"/>
+              <w:noProof/>
+              <w:sz w:val="22"/>
+              <w:lang w:eastAsia="en-CA"/>
+            </w:rPr>
+          </w:pPr>
+          <w:hyperlink w:anchor="_Toc405993938" w:history="1">
+            <w:r>
+              <w:rPr>
+                <w:rStyle w:val="Hyperlink"/>
+                <w:noProof/>
+              </w:rPr>
+              <w:t>AHP Comparison Matrix</w:t>
+            </w:r>
+            <w:r>
+              <w:rPr>
+                <w:noProof/>
+                <w:webHidden/>
+              </w:rPr>
+              <w:tab/>
+            </w:r>
+            <w:r>
+              <w:rPr>
+                <w:noProof/>
+                <w:webHidden/>
+              </w:rPr>
+              <w:fldChar w:fldCharType="begin"/>
+            </w:r>
+            <w:r>
+              <w:rPr>
+                <w:noProof/>
+                <w:webHidden/>
+              </w:rPr>
+              <w:instrText xml:space="preserve"> PAGEREF _Toc405993938 \h </w:instrText>
+            </w:r>
+            <w:r>
+              <w:rPr>
+                <w:noProof/>
+                <w:webHidden/>
+              </w:rPr>
+            </w:r>
+            <w:r>
+              <w:rPr>
+                <w:noProof/>
+                <w:webHidden/>
+              </w:rPr>
+              <w:fldChar w:fldCharType="separate"/>
+            </w:r>
+            <w:r>
+              <w:rPr>
+                <w:noProof/>
+                <w:webHidden/>
+              </w:rPr>
+              <w:t>7</w:t>
             </w:r>
             <w:r>
               <w:rPr>
@@ -1052,7 +1123,7 @@
               <w:lang w:eastAsia="en-CA"/>
             </w:rPr>
           </w:pPr>
-          <w:hyperlink w:anchor="_Toc405983840" w:history="1">
+          <w:hyperlink w:anchor="_Toc405993939" w:history="1">
             <w:r>
               <w:rPr>
                 <w:rStyle w:val="Hyperlink"/>
@@ -1079,7 +1150,7 @@
                 <w:noProof/>
                 <w:webHidden/>
               </w:rPr>
-              <w:instrText xml:space="preserve"> PAGEREF _Toc405983840 \h </w:instrText>
+              <w:instrText xml:space="preserve"> PAGEREF _Toc405993939 \h </w:instrText>
             </w:r>
             <w:r>
               <w:rPr>
@@ -1123,12 +1194,154 @@
               <w:lang w:eastAsia="en-CA"/>
             </w:rPr>
           </w:pPr>
-          <w:hyperlink w:anchor="_Toc405983841" w:history="1">
+          <w:hyperlink w:anchor="_Toc405993940" w:history="1">
             <w:r>
               <w:rPr>
                 <w:rStyle w:val="Hyperlink"/>
                 <w:noProof/>
               </w:rPr>
+              <w:t>Risk Consequence Table</w:t>
+            </w:r>
+            <w:r>
+              <w:rPr>
+                <w:noProof/>
+                <w:webHidden/>
+              </w:rPr>
+              <w:tab/>
+            </w:r>
+            <w:r>
+              <w:rPr>
+                <w:noProof/>
+                <w:webHidden/>
+              </w:rPr>
+              <w:fldChar w:fldCharType="begin"/>
+            </w:r>
+            <w:r>
+              <w:rPr>
+                <w:noProof/>
+                <w:webHidden/>
+              </w:rPr>
+              <w:instrText xml:space="preserve"> PAGEREF _Toc405993940 \h </w:instrText>
+            </w:r>
+            <w:r>
+              <w:rPr>
+                <w:noProof/>
+                <w:webHidden/>
+              </w:rPr>
+            </w:r>
+            <w:r>
+              <w:rPr>
+                <w:noProof/>
+                <w:webHidden/>
+              </w:rPr>
+              <w:fldChar w:fldCharType="separate"/>
+            </w:r>
+            <w:r>
+              <w:rPr>
+                <w:noProof/>
+                <w:webHidden/>
+              </w:rPr>
+              <w:t>8</w:t>
+            </w:r>
+            <w:r>
+              <w:rPr>
+                <w:noProof/>
+                <w:webHidden/>
+              </w:rPr>
+              <w:fldChar w:fldCharType="end"/>
+            </w:r>
+          </w:hyperlink>
+        </w:p>
+        <w:p>
+          <w:pPr>
+            <w:pStyle w:val="TOC2"/>
+            <w:tabs>
+              <w:tab w:val="right" w:leader="dot" w:pos="9350"/>
+            </w:tabs>
+            <w:rPr>
+              <w:rFonts w:asciiTheme="minorHAnsi" w:eastAsiaTheme="minorEastAsia" w:hAnsiTheme="minorHAnsi"/>
+              <w:noProof/>
+              <w:sz w:val="22"/>
+              <w:lang w:eastAsia="en-CA"/>
+            </w:rPr>
+          </w:pPr>
+          <w:hyperlink w:anchor="_Toc405993941" w:history="1">
+            <w:r>
+              <w:rPr>
+                <w:rStyle w:val="Hyperlink"/>
+                <w:noProof/>
+              </w:rPr>
+              <w:t>Risk Countermeasure Table</w:t>
+            </w:r>
+            <w:r>
+              <w:rPr>
+                <w:noProof/>
+                <w:webHidden/>
+              </w:rPr>
+              <w:tab/>
+            </w:r>
+            <w:r>
+              <w:rPr>
+                <w:noProof/>
+                <w:webHidden/>
+              </w:rPr>
+              <w:fldChar w:fldCharType="begin"/>
+            </w:r>
+            <w:r>
+              <w:rPr>
+                <w:noProof/>
+                <w:webHidden/>
+              </w:rPr>
+              <w:instrText xml:space="preserve"> PAGEREF _Toc405993941 \h </w:instrText>
+            </w:r>
+            <w:r>
+              <w:rPr>
+                <w:noProof/>
+                <w:webHidden/>
+              </w:rPr>
+            </w:r>
+            <w:r>
+              <w:rPr>
+                <w:noProof/>
+                <w:webHidden/>
+              </w:rPr>
+              <w:fldChar w:fldCharType="separate"/>
+            </w:r>
+            <w:r>
+              <w:rPr>
+                <w:noProof/>
+                <w:webHidden/>
+              </w:rPr>
+              <w:t>8</w:t>
+            </w:r>
+            <w:r>
+              <w:rPr>
+                <w:noProof/>
+                <w:webHidden/>
+              </w:rPr>
+              <w:fldChar w:fldCharType="end"/>
+            </w:r>
+          </w:hyperlink>
+        </w:p>
+        <w:p>
+          <w:pPr>
+            <w:pStyle w:val="TOC2"/>
+            <w:tabs>
+              <w:tab w:val="right" w:leader="dot" w:pos="9350"/>
+            </w:tabs>
+            <w:rPr>
+              <w:rFonts w:asciiTheme="minorHAnsi" w:eastAsiaTheme="minorEastAsia" w:hAnsiTheme="minorHAnsi"/>
+              <w:noProof/>
+              <w:sz w:val="22"/>
+              <w:lang w:eastAsia="en-CA"/>
+            </w:rPr>
+          </w:pPr>
+          <w:hyperlink w:anchor="_Toc405993942" w:history="1">
+            <w:r>
+              <w:rPr>
+                <w:rStyle w:val="Hyperlink"/>
+                <w:noProof/>
+              </w:rPr>
               <w:t>Entity Relationship (ER) Diagram</w:t>
             </w:r>
             <w:r>
@@ -1150,7 +1363,7 @@
                 <w:noProof/>
                 <w:webHidden/>
               </w:rPr>
-              <w:instrText xml:space="preserve"> PAGEREF _Toc405983841 \h </w:instrText>
+              <w:instrText xml:space="preserve"> PAGEREF _Toc405993942 \h </w:instrText>
             </w:r>
             <w:r>
               <w:rPr>
@@ -1170,7 +1383,7 @@
                 <w:noProof/>
                 <w:webHidden/>
               </w:rPr>
-              <w:t>7</w:t>
+              <w:t>8</w:t>
             </w:r>
             <w:r>
               <w:rPr>
@@ -1194,7 +1407,7 @@
               <w:lang w:eastAsia="en-CA"/>
             </w:rPr>
           </w:pPr>
-          <w:hyperlink w:anchor="_Toc405983842" w:history="1">
+          <w:hyperlink w:anchor="_Toc405993943" w:history="1">
             <w:r>
               <w:rPr>
                 <w:rStyle w:val="Hyperlink"/>
@@ -1221,7 +1434,7 @@
                 <w:noProof/>
                 <w:webHidden/>
               </w:rPr>
-              <w:instrText xml:space="preserve"> PAGEREF _Toc405983842 \h </w:instrText>
+              <w:instrText xml:space="preserve"> PAGEREF _Toc405993943 \h </w:instrText>
             </w:r>
             <w:r>
               <w:rPr>
@@ -1241,7 +1454,7 @@
                 <w:noProof/>
                 <w:webHidden/>
               </w:rPr>
-              <w:t>8</w:t>
+              <w:t>9</w:t>
             </w:r>
             <w:r>
               <w:rPr>
@@ -1265,7 +1478,7 @@
               <w:lang w:eastAsia="en-CA"/>
             </w:rPr>
           </w:pPr>
-          <w:hyperlink w:anchor="_Toc405983843" w:history="1">
+          <w:hyperlink w:anchor="_Toc405993944" w:history="1">
             <w:r>
               <w:rPr>
                 <w:rStyle w:val="Hyperlink"/>
@@ -1292,7 +1505,7 @@
                 <w:noProof/>
                 <w:webHidden/>
               </w:rPr>
-              <w:instrText xml:space="preserve"> PAGEREF _Toc405983843 \h </w:instrText>
+              <w:instrText xml:space="preserve"> PAGEREF _Toc405993944 \h </w:instrText>
             </w:r>
             <w:r>
               <w:rPr>
@@ -1312,7 +1525,7 @@
                 <w:noProof/>
                 <w:webHidden/>
               </w:rPr>
-              <w:t>8</w:t>
+              <w:t>9</w:t>
             </w:r>
             <w:r>
               <w:rPr>
@@ -1336,7 +1549,7 @@
               <w:lang w:eastAsia="en-CA"/>
             </w:rPr>
           </w:pPr>
-          <w:hyperlink w:anchor="_Toc405983844" w:history="1">
+          <w:hyperlink w:anchor="_Toc405993945" w:history="1">
             <w:r>
               <w:rPr>
                 <w:rStyle w:val="Hyperlink"/>
@@ -1363,7 +1576,7 @@
                 <w:noProof/>
                 <w:webHidden/>
               </w:rPr>
-              <w:instrText xml:space="preserve"> PAGEREF _Toc405983844 \h </w:instrText>
+              <w:instrText xml:space="preserve"> PAGEREF _Toc405993945 \h </w:instrText>
             </w:r>
             <w:r>
               <w:rPr>
@@ -1383,7 +1596,7 @@
                 <w:noProof/>
                 <w:webHidden/>
               </w:rPr>
-              <w:t>9</w:t>
+              <w:t>10</w:t>
             </w:r>
             <w:r>
               <w:rPr>
@@ -1407,12 +1620,83 @@
               <w:lang w:eastAsia="en-CA"/>
             </w:rPr>
           </w:pPr>
-          <w:hyperlink w:anchor="_Toc405983845" w:history="1">
+          <w:hyperlink w:anchor="_Toc405993946" w:history="1">
             <w:r>
               <w:rPr>
                 <w:rStyle w:val="Hyperlink"/>
                 <w:noProof/>
               </w:rPr>
+              <w:t>Activity Diagram</w:t>
+            </w:r>
+            <w:r>
+              <w:rPr>
+                <w:noProof/>
+                <w:webHidden/>
+              </w:rPr>
+              <w:tab/>
+            </w:r>
+            <w:r>
+              <w:rPr>
+                <w:noProof/>
+                <w:webHidden/>
+              </w:rPr>
+              <w:fldChar w:fldCharType="begin"/>
+            </w:r>
+            <w:r>
+              <w:rPr>
+                <w:noProof/>
+                <w:webHidden/>
+              </w:rPr>
+              <w:instrText xml:space="preserve"> PAGEREF _Toc405993946 \h </w:instrText>
+            </w:r>
+            <w:r>
+              <w:rPr>
+                <w:noProof/>
+                <w:webHidden/>
+              </w:rPr>
+            </w:r>
+            <w:r>
+              <w:rPr>
+                <w:noProof/>
+                <w:webHidden/>
+              </w:rPr>
+              <w:fldChar w:fldCharType="separate"/>
+            </w:r>
+            <w:r>
+              <w:rPr>
+                <w:noProof/>
+                <w:webHidden/>
+              </w:rPr>
+              <w:t>10</w:t>
+            </w:r>
+            <w:r>
+              <w:rPr>
+                <w:noProof/>
+                <w:webHidden/>
+              </w:rPr>
+              <w:fldChar w:fldCharType="end"/>
+            </w:r>
+          </w:hyperlink>
+        </w:p>
+        <w:p>
+          <w:pPr>
+            <w:pStyle w:val="TOC2"/>
+            <w:tabs>
+              <w:tab w:val="right" w:leader="dot" w:pos="9350"/>
+            </w:tabs>
+            <w:rPr>
+              <w:rFonts w:asciiTheme="minorHAnsi" w:eastAsiaTheme="minorEastAsia" w:hAnsiTheme="minorHAnsi"/>
+              <w:noProof/>
+              <w:sz w:val="22"/>
+              <w:lang w:eastAsia="en-CA"/>
+            </w:rPr>
+          </w:pPr>
+          <w:hyperlink w:anchor="_Toc405993947" w:history="1">
+            <w:r>
+              <w:rPr>
+                <w:rStyle w:val="Hyperlink"/>
+                <w:noProof/>
+              </w:rPr>
               <w:t>State Machine Diagram</w:t>
             </w:r>
             <w:r>
@@ -1434,7 +1718,7 @@
                 <w:noProof/>
                 <w:webHidden/>
               </w:rPr>
-              <w:instrText xml:space="preserve"> PAGEREF _Toc405983845 \h </w:instrText>
+              <w:instrText xml:space="preserve"> PAGEREF _Toc405993947 \h </w:instrText>
             </w:r>
             <w:r>
               <w:rPr>
@@ -1454,7 +1738,7 @@
                 <w:noProof/>
                 <w:webHidden/>
               </w:rPr>
-              <w:t>9</w:t>
+              <w:t>11</w:t>
             </w:r>
             <w:r>
               <w:rPr>
@@ -1478,7 +1762,7 @@
               <w:lang w:eastAsia="en-CA"/>
             </w:rPr>
           </w:pPr>
-          <w:hyperlink w:anchor="_Toc405983846" w:history="1">
+          <w:hyperlink w:anchor="_Toc405993948" w:history="1">
             <w:r>
               <w:rPr>
                 <w:rStyle w:val="Hyperlink"/>
@@ -1505,7 +1789,7 @@
                 <w:noProof/>
                 <w:webHidden/>
               </w:rPr>
-              <w:instrText xml:space="preserve"> PAGEREF _Toc405983846 \h </w:instrText>
+              <w:instrText xml:space="preserve"> PAGEREF _Toc405993948 \h </w:instrText>
             </w:r>
             <w:r>
               <w:rPr>
@@ -1525,7 +1809,7 @@
                 <w:noProof/>
                 <w:webHidden/>
               </w:rPr>
-              <w:t>9</w:t>
+              <w:t>11</w:t>
             </w:r>
             <w:r>
               <w:rPr>
@@ -1549,7 +1833,7 @@
               <w:lang w:eastAsia="en-CA"/>
             </w:rPr>
           </w:pPr>
-          <w:hyperlink w:anchor="_Toc405983847" w:history="1">
+          <w:hyperlink w:anchor="_Toc405993949" w:history="1">
             <w:r>
               <w:rPr>
                 <w:rStyle w:val="Hyperlink"/>
@@ -1576,7 +1860,7 @@
                 <w:noProof/>
                 <w:webHidden/>
               </w:rPr>
-              <w:instrText xml:space="preserve"> PAGEREF _Toc405983847 \h </w:instrText>
+              <w:instrText xml:space="preserve"> PAGEREF _Toc405993949 \h </w:instrText>
             </w:r>
             <w:r>
               <w:rPr>
@@ -1596,7 +1880,7 @@
                 <w:noProof/>
                 <w:webHidden/>
               </w:rPr>
-              <w:t>9</w:t>
+              <w:t>11</w:t>
             </w:r>
             <w:r>
               <w:rPr>
@@ -1620,7 +1904,7 @@
               <w:lang w:eastAsia="en-CA"/>
             </w:rPr>
           </w:pPr>
-          <w:hyperlink w:anchor="_Toc405983848" w:history="1">
+          <w:hyperlink w:anchor="_Toc405993950" w:history="1">
             <w:r>
               <w:rPr>
                 <w:rStyle w:val="Hyperlink"/>
@@ -1647,7 +1931,7 @@
                 <w:noProof/>
                 <w:webHidden/>
               </w:rPr>
-              <w:instrText xml:space="preserve"> PAGEREF _Toc405983848 \h </w:instrText>
+              <w:instrText xml:space="preserve"> PAGEREF _Toc405993950 \h </w:instrText>
             </w:r>
             <w:r>
               <w:rPr>
@@ -1667,7 +1951,7 @@
                 <w:noProof/>
                 <w:webHidden/>
               </w:rPr>
-              <w:t>9</w:t>
+              <w:t>11</w:t>
             </w:r>
             <w:r>
               <w:rPr>
@@ -1691,7 +1975,7 @@
               <w:lang w:eastAsia="en-CA"/>
             </w:rPr>
           </w:pPr>
-          <w:hyperlink w:anchor="_Toc405983849" w:history="1">
+          <w:hyperlink w:anchor="_Toc405993951" w:history="1">
             <w:r>
               <w:rPr>
                 <w:rStyle w:val="Hyperlink"/>
@@ -1718,7 +2002,7 @@
                 <w:noProof/>
                 <w:webHidden/>
               </w:rPr>
-              <w:instrText xml:space="preserve"> PAGEREF _Toc405983849 \h </w:instrText>
+              <w:instrText xml:space="preserve"> PAGEREF _Toc405993951 \h </w:instrText>
             </w:r>
             <w:r>
               <w:rPr>
@@ -1738,7 +2022,7 @@
                 <w:noProof/>
                 <w:webHidden/>
               </w:rPr>
-              <w:t>10</w:t>
+              <w:t>11</w:t>
             </w:r>
             <w:r>
               <w:rPr>
@@ -1762,7 +2046,7 @@
               <w:lang w:eastAsia="en-CA"/>
             </w:rPr>
           </w:pPr>
-          <w:hyperlink w:anchor="_Toc405983850" w:history="1">
+          <w:hyperlink w:anchor="_Toc405993952" w:history="1">
             <w:r>
               <w:rPr>
                 <w:rStyle w:val="Hyperlink"/>
@@ -1789,7 +2073,7 @@
                 <w:noProof/>
                 <w:webHidden/>
               </w:rPr>
-              <w:instrText xml:space="preserve"> PAGEREF _Toc405983850 \h </w:instrText>
+              <w:instrText xml:space="preserve"> PAGEREF _Toc405993952 \h </w:instrText>
             </w:r>
             <w:r>
               <w:rPr>
@@ -1809,7 +2093,7 @@
                 <w:noProof/>
                 <w:webHidden/>
               </w:rPr>
-              <w:t>10</w:t>
+              <w:t>11</w:t>
             </w:r>
             <w:r>
               <w:rPr>
@@ -1833,7 +2117,7 @@
               <w:lang w:eastAsia="en-CA"/>
             </w:rPr>
           </w:pPr>
-          <w:hyperlink w:anchor="_Toc405983851" w:history="1">
+          <w:hyperlink w:anchor="_Toc405993953" w:history="1">
             <w:r>
               <w:rPr>
                 <w:rStyle w:val="Hyperlink"/>
@@ -1860,7 +2144,7 @@
                 <w:noProof/>
                 <w:webHidden/>
               </w:rPr>
-              <w:instrText xml:space="preserve"> PAGEREF _Toc405983851 \h </w:instrText>
+              <w:instrText xml:space="preserve"> PAGEREF _Toc405993953 \h </w:instrText>
             </w:r>
             <w:r>
               <w:rPr>
@@ -1880,7 +2164,7 @@
                 <w:noProof/>
                 <w:webHidden/>
               </w:rPr>
-              <w:t>10</w:t>
+              <w:t>11</w:t>
             </w:r>
             <w:r>
               <w:rPr>
@@ -1904,7 +2188,7 @@
               <w:lang w:eastAsia="en-CA"/>
             </w:rPr>
           </w:pPr>
-          <w:hyperlink w:anchor="_Toc405983852" w:history="1">
+          <w:hyperlink w:anchor="_Toc405993954" w:history="1">
             <w:r>
               <w:rPr>
                 <w:rStyle w:val="Hyperlink"/>
@@ -1931,7 +2215,7 @@
                 <w:noProof/>
                 <w:webHidden/>
               </w:rPr>
-              <w:instrText xml:space="preserve"> PAGEREF _Toc405983852 \h </w:instrText>
+              <w:instrText xml:space="preserve"> PAGEREF _Toc405993954 \h </w:instrText>
             </w:r>
             <w:r>
               <w:rPr>
@@ -1951,7 +2235,7 @@
                 <w:noProof/>
                 <w:webHidden/>
               </w:rPr>
-              <w:t>10</w:t>
+              <w:t>12</w:t>
             </w:r>
             <w:r>
               <w:rPr>
@@ -1975,7 +2259,7 @@
               <w:lang w:eastAsia="en-CA"/>
             </w:rPr>
           </w:pPr>
-          <w:hyperlink w:anchor="_Toc405983853" w:history="1">
+          <w:hyperlink w:anchor="_Toc405993955" w:history="1">
             <w:r>
               <w:rPr>
                 <w:rStyle w:val="Hyperlink"/>
@@ -2002,7 +2286,7 @@
                 <w:noProof/>
                 <w:webHidden/>
               </w:rPr>
-              <w:instrText xml:space="preserve"> PAGEREF _Toc405983853 \h </w:instrText>
+              <w:instrText xml:space="preserve"> PAGEREF _Toc405993955 \h </w:instrText>
             </w:r>
             <w:r>
               <w:rPr>
@@ -2022,7 +2306,7 @@
                 <w:noProof/>
                 <w:webHidden/>
               </w:rPr>
-              <w:t>11</w:t>
+              <w:t>12</w:t>
             </w:r>
             <w:r>
               <w:rPr>
@@ -2046,7 +2330,7 @@
               <w:lang w:eastAsia="en-CA"/>
             </w:rPr>
           </w:pPr>
-          <w:hyperlink w:anchor="_Toc405983854" w:history="1">
+          <w:hyperlink w:anchor="_Toc405993956" w:history="1">
             <w:r>
               <w:rPr>
                 <w:rStyle w:val="Hyperlink"/>
@@ -2073,7 +2357,7 @@
                 <w:noProof/>
                 <w:webHidden/>
               </w:rPr>
-              <w:instrText xml:space="preserve"> PAGEREF _Toc405983854 \h </w:instrText>
+              <w:instrText xml:space="preserve"> PAGEREF _Toc405993956 \h </w:instrText>
             </w:r>
             <w:r>
               <w:rPr>
@@ -2093,7 +2377,7 @@
                 <w:noProof/>
                 <w:webHidden/>
               </w:rPr>
-              <w:t>11</w:t>
+              <w:t>13</w:t>
             </w:r>
             <w:r>
               <w:rPr>
@@ -2117,13 +2401,13 @@
               <w:lang w:eastAsia="en-CA"/>
             </w:rPr>
           </w:pPr>
-          <w:hyperlink w:anchor="_Toc405983855" w:history="1">
+          <w:hyperlink w:anchor="_Toc405993957" w:history="1">
             <w:r>
               <w:rPr>
                 <w:rStyle w:val="Hyperlink"/>
                 <w:noProof/>
               </w:rPr>
-              <w:t>Lecture 19</w:t>
+              <w:t>Lecture 20</w:t>
             </w:r>
             <w:r>
               <w:rPr>
@@ -2144,7 +2428,7 @@
                 <w:noProof/>
                 <w:webHidden/>
               </w:rPr>
-              <w:instrText xml:space="preserve"> PAGEREF _Toc405983855 \h </w:instrText>
+              <w:instrText xml:space="preserve"> PAGEREF _Toc405993957 \h </w:instrText>
             </w:r>
             <w:r>
               <w:rPr>
@@ -2164,7 +2448,78 @@
                 <w:noProof/>
                 <w:webHidden/>
               </w:rPr>
-              <w:t>11</w:t>
+              <w:t>13</w:t>
+            </w:r>
+            <w:r>
+              <w:rPr>
+                <w:noProof/>
+                <w:webHidden/>
+              </w:rPr>
+              <w:fldChar w:fldCharType="end"/>
+            </w:r>
+          </w:hyperlink>
+        </w:p>
+        <w:p>
+          <w:pPr>
+            <w:pStyle w:val="TOC2"/>
+            <w:tabs>
+              <w:tab w:val="right" w:leader="dot" w:pos="9350"/>
+            </w:tabs>
+            <w:rPr>
+              <w:rFonts w:asciiTheme="minorHAnsi" w:eastAsiaTheme="minorEastAsia" w:hAnsiTheme="minorHAnsi"/>
+              <w:noProof/>
+              <w:sz w:val="22"/>
+              <w:lang w:eastAsia="en-CA"/>
+            </w:rPr>
+          </w:pPr>
+          <w:hyperlink w:anchor="_Toc405993958" w:history="1">
+            <w:r>
+              <w:rPr>
+                <w:rStyle w:val="Hyperlink"/>
+                <w:noProof/>
+              </w:rPr>
+              <w:t>Traceability Matrices</w:t>
+            </w:r>
+            <w:r>
+              <w:rPr>
+                <w:noProof/>
+                <w:webHidden/>
+              </w:rPr>
+              <w:tab/>
+            </w:r>
+            <w:r>
+              <w:rPr>
+                <w:noProof/>
+                <w:webHidden/>
+              </w:rPr>
+              <w:fldChar w:fldCharType="begin"/>
+            </w:r>
+            <w:r>
+              <w:rPr>
+                <w:noProof/>
+                <w:webHidden/>
+              </w:rPr>
+              <w:instrText xml:space="preserve"> PAGEREF _Toc405993958 \h </w:instrText>
+            </w:r>
+            <w:r>
+              <w:rPr>
+                <w:noProof/>
+                <w:webHidden/>
+              </w:rPr>
+            </w:r>
+            <w:r>
+              <w:rPr>
+                <w:noProof/>
+                <w:webHidden/>
+              </w:rPr>
+              <w:fldChar w:fldCharType="separate"/>
+            </w:r>
+            <w:r>
+              <w:rPr>
+                <w:noProof/>
+                <w:webHidden/>
+              </w:rPr>
+              <w:t>13</w:t>
             </w:r>
             <w:r>
               <w:rPr>
@@ -2188,13 +2543,13 @@
               <w:lang w:eastAsia="en-CA"/>
             </w:rPr>
           </w:pPr>
-          <w:hyperlink w:anchor="_Toc405983856" w:history="1">
+          <w:hyperlink w:anchor="_Toc405993959" w:history="1">
             <w:r>
               <w:rPr>
                 <w:rStyle w:val="Hyperlink"/>
                 <w:noProof/>
               </w:rPr>
-              <w:t>Lecture 20</w:t>
+              <w:t>Lecture 24</w:t>
             </w:r>
             <w:r>
               <w:rPr>
@@ -2215,7 +2570,7 @@
                 <w:noProof/>
                 <w:webHidden/>
               </w:rPr>
-              <w:instrText xml:space="preserve"> PAGEREF _Toc405983856 \h </w:instrText>
+              <w:instrText xml:space="preserve"> PAGEREF _Toc405993959 \h </w:instrText>
             </w:r>
             <w:r>
               <w:rPr>
@@ -2235,7 +2590,7 @@
                 <w:noProof/>
                 <w:webHidden/>
               </w:rPr>
-              <w:t>11</w:t>
+              <w:t>13</w:t>
             </w:r>
             <w:r>
               <w:rPr>
@@ -2259,13 +2614,13 @@
               <w:lang w:eastAsia="en-CA"/>
             </w:rPr>
           </w:pPr>
-          <w:hyperlink w:anchor="_Toc405983857" w:history="1">
+          <w:hyperlink w:anchor="_Toc405993960" w:history="1">
             <w:r>
               <w:rPr>
                 <w:rStyle w:val="Hyperlink"/>
                 <w:noProof/>
               </w:rPr>
-              <w:t>Traceability Matrices</w:t>
+              <w:t>Security Levels</w:t>
             </w:r>
             <w:r>
               <w:rPr>
@@ -2286,7 +2641,7 @@
                 <w:noProof/>
                 <w:webHidden/>
               </w:rPr>
-              <w:instrText xml:space="preserve"> PAGEREF _Toc405983857 \h </w:instrText>
+              <w:instrText xml:space="preserve"> PAGEREF _Toc405993960 \h </w:instrText>
             </w:r>
             <w:r>
               <w:rPr>
@@ -2306,7 +2661,78 @@
                 <w:noProof/>
                 <w:webHidden/>
               </w:rPr>
-              <w:t>11</w:t>
+              <w:t>13</w:t>
+            </w:r>
+            <w:r>
+              <w:rPr>
+                <w:noProof/>
+                <w:webHidden/>
+              </w:rPr>
+              <w:fldChar w:fldCharType="end"/>
+            </w:r>
+          </w:hyperlink>
+        </w:p>
+        <w:p>
+          <w:pPr>
+            <w:pStyle w:val="TOC2"/>
+            <w:tabs>
+              <w:tab w:val="right" w:leader="dot" w:pos="9350"/>
+            </w:tabs>
+            <w:rPr>
+              <w:rFonts w:asciiTheme="minorHAnsi" w:eastAsiaTheme="minorEastAsia" w:hAnsiTheme="minorHAnsi"/>
+              <w:noProof/>
+              <w:sz w:val="22"/>
+              <w:lang w:eastAsia="en-CA"/>
+            </w:rPr>
+          </w:pPr>
+          <w:hyperlink w:anchor="_Toc405993961" w:history="1">
+            <w:r>
+              <w:rPr>
+                <w:rStyle w:val="Hyperlink"/>
+                <w:noProof/>
+              </w:rPr>
+              <w:t>Bell-LaPadula Model</w:t>
+            </w:r>
+            <w:r>
+              <w:rPr>
+                <w:noProof/>
+                <w:webHidden/>
+              </w:rPr>
+              <w:tab/>
+            </w:r>
+            <w:r>
+              <w:rPr>
+                <w:noProof/>
+                <w:webHidden/>
+              </w:rPr>
+              <w:fldChar w:fldCharType="begin"/>
+            </w:r>
+            <w:r>
+              <w:rPr>
+                <w:noProof/>
+                <w:webHidden/>
+              </w:rPr>
+              <w:instrText xml:space="preserve"> PAGEREF _Toc405993961 \h </w:instrText>
+            </w:r>
+            <w:r>
+              <w:rPr>
+                <w:noProof/>
+                <w:webHidden/>
+              </w:rPr>
+            </w:r>
+            <w:r>
+              <w:rPr>
+                <w:noProof/>
+                <w:webHidden/>
+              </w:rPr>
+              <w:fldChar w:fldCharType="separate"/>
+            </w:r>
+            <w:r>
+              <w:rPr>
+                <w:noProof/>
+                <w:webHidden/>
+              </w:rPr>
+              <w:t>13</w:t>
             </w:r>
             <w:r>
               <w:rPr>
@@ -2330,13 +2756,13 @@
               <w:lang w:eastAsia="en-CA"/>
             </w:rPr>
           </w:pPr>
-          <w:hyperlink w:anchor="_Toc405983858" w:history="1">
+          <w:hyperlink w:anchor="_Toc405993962" w:history="1">
             <w:r>
               <w:rPr>
                 <w:rStyle w:val="Hyperlink"/>
                 <w:noProof/>
               </w:rPr>
-              <w:t>Lecture 24</w:t>
+              <w:t>Lecture 25</w:t>
             </w:r>
             <w:r>
               <w:rPr>
@@ -2357,7 +2783,7 @@
                 <w:noProof/>
                 <w:webHidden/>
               </w:rPr>
-              <w:instrText xml:space="preserve"> PAGEREF _Toc405983858 \h </w:instrText>
+              <w:instrText xml:space="preserve"> PAGEREF _Toc405993962 \h </w:instrText>
             </w:r>
             <w:r>
               <w:rPr>
@@ -2377,7 +2803,7 @@
                 <w:noProof/>
                 <w:webHidden/>
               </w:rPr>
-              <w:t>12</w:t>
+              <w:t>14</w:t>
             </w:r>
             <w:r>
               <w:rPr>
@@ -2401,13 +2827,13 @@
               <w:lang w:eastAsia="en-CA"/>
             </w:rPr>
           </w:pPr>
-          <w:hyperlink w:anchor="_Toc405983859" w:history="1">
+          <w:hyperlink w:anchor="_Toc405993963" w:history="1">
             <w:r>
               <w:rPr>
                 <w:rStyle w:val="Hyperlink"/>
                 <w:noProof/>
               </w:rPr>
-              <w:t>Security Levels</w:t>
+              <w:t>Low Water-Mark Policy</w:t>
             </w:r>
             <w:r>
               <w:rPr>
@@ -2428,7 +2854,7 @@
                 <w:noProof/>
                 <w:webHidden/>
               </w:rPr>
-              <w:instrText xml:space="preserve"> PAGEREF _Toc405983859 \h </w:instrText>
+              <w:instrText xml:space="preserve"> PAGEREF _Toc405993963 \h </w:instrText>
             </w:r>
             <w:r>
               <w:rPr>
@@ -2448,7 +2874,7 @@
                 <w:noProof/>
                 <w:webHidden/>
               </w:rPr>
-              <w:t>12</w:t>
+              <w:t>14</w:t>
             </w:r>
             <w:r>
               <w:rPr>
@@ -2472,13 +2898,13 @@
               <w:lang w:eastAsia="en-CA"/>
             </w:rPr>
           </w:pPr>
-          <w:hyperlink w:anchor="_Toc405983860" w:history="1">
+          <w:hyperlink w:anchor="_Toc405993964" w:history="1">
             <w:r>
               <w:rPr>
                 <w:rStyle w:val="Hyperlink"/>
                 <w:noProof/>
               </w:rPr>
-              <w:t>Bell-LaPadula Model</w:t>
+              <w:t>Ring</w:t>
             </w:r>
             <w:r>
               <w:rPr>
@@ -2499,7 +2925,7 @@
                 <w:noProof/>
                 <w:webHidden/>
               </w:rPr>
-              <w:instrText xml:space="preserve"> PAGEREF _Toc405983860 \h </w:instrText>
+              <w:instrText xml:space="preserve"> PAGEREF _Toc405993964 \h </w:instrText>
             </w:r>
             <w:r>
               <w:rPr>
@@ -2519,7 +2945,78 @@
                 <w:noProof/>
                 <w:webHidden/>
               </w:rPr>
-              <w:t>12</w:t>
+              <w:t>14</w:t>
+            </w:r>
+            <w:r>
+              <w:rPr>
+                <w:noProof/>
+                <w:webHidden/>
+              </w:rPr>
+              <w:fldChar w:fldCharType="end"/>
+            </w:r>
+          </w:hyperlink>
+        </w:p>
+        <w:p>
+          <w:pPr>
+            <w:pStyle w:val="TOC2"/>
+            <w:tabs>
+              <w:tab w:val="right" w:leader="dot" w:pos="9350"/>
+            </w:tabs>
+            <w:rPr>
+              <w:rFonts w:asciiTheme="minorHAnsi" w:eastAsiaTheme="minorEastAsia" w:hAnsiTheme="minorHAnsi"/>
+              <w:noProof/>
+              <w:sz w:val="22"/>
+              <w:lang w:eastAsia="en-CA"/>
+            </w:rPr>
+          </w:pPr>
+          <w:hyperlink w:anchor="_Toc405993965" w:history="1">
+            <w:r>
+              <w:rPr>
+                <w:rStyle w:val="Hyperlink"/>
+                <w:noProof/>
+              </w:rPr>
+              <w:t>Strict Integrity</w:t>
+            </w:r>
+            <w:r>
+              <w:rPr>
+                <w:noProof/>
+                <w:webHidden/>
+              </w:rPr>
+              <w:tab/>
+            </w:r>
+            <w:r>
+              <w:rPr>
+                <w:noProof/>
+                <w:webHidden/>
+              </w:rPr>
+              <w:fldChar w:fldCharType="begin"/>
+            </w:r>
+            <w:r>
+              <w:rPr>
+                <w:noProof/>
+                <w:webHidden/>
+              </w:rPr>
+              <w:instrText xml:space="preserve"> PAGEREF _Toc405993965 \h </w:instrText>
+            </w:r>
+            <w:r>
+              <w:rPr>
+                <w:noProof/>
+                <w:webHidden/>
+              </w:rPr>
+            </w:r>
+            <w:r>
+              <w:rPr>
+                <w:noProof/>
+                <w:webHidden/>
+              </w:rPr>
+              <w:fldChar w:fldCharType="separate"/>
+            </w:r>
+            <w:r>
+              <w:rPr>
+                <w:noProof/>
+                <w:webHidden/>
+              </w:rPr>
+              <w:t>15</w:t>
             </w:r>
             <w:r>
               <w:rPr>
@@ -2543,13 +3040,13 @@
               <w:lang w:eastAsia="en-CA"/>
             </w:rPr>
           </w:pPr>
-          <w:hyperlink w:anchor="_Toc405983861" w:history="1">
+          <w:hyperlink w:anchor="_Toc405993966" w:history="1">
             <w:r>
               <w:rPr>
                 <w:rStyle w:val="Hyperlink"/>
                 <w:noProof/>
               </w:rPr>
-              <w:t>Lecture 25</w:t>
+              <w:t>Lecture 26</w:t>
             </w:r>
             <w:r>
               <w:rPr>
@@ -2570,7 +3067,7 @@
                 <w:noProof/>
                 <w:webHidden/>
               </w:rPr>
-              <w:instrText xml:space="preserve"> PAGEREF _Toc405983861 \h </w:instrText>
+              <w:instrText xml:space="preserve"> PAGEREF _Toc405993966 \h </w:instrText>
             </w:r>
             <w:r>
               <w:rPr>
@@ -2590,7 +3087,78 @@
                 <w:noProof/>
                 <w:webHidden/>
               </w:rPr>
-              <w:t>12</w:t>
+              <w:t>15</w:t>
+            </w:r>
+            <w:r>
+              <w:rPr>
+                <w:noProof/>
+                <w:webHidden/>
+              </w:rPr>
+              <w:fldChar w:fldCharType="end"/>
+            </w:r>
+          </w:hyperlink>
+        </w:p>
+        <w:p>
+          <w:pPr>
+            <w:pStyle w:val="TOC1"/>
+            <w:tabs>
+              <w:tab w:val="right" w:leader="dot" w:pos="9350"/>
+            </w:tabs>
+            <w:rPr>
+              <w:rFonts w:asciiTheme="minorHAnsi" w:eastAsiaTheme="minorEastAsia" w:hAnsiTheme="minorHAnsi"/>
+              <w:noProof/>
+              <w:sz w:val="22"/>
+              <w:lang w:eastAsia="en-CA"/>
+            </w:rPr>
+          </w:pPr>
+          <w:hyperlink w:anchor="_Toc405993967" w:history="1">
+            <w:r>
+              <w:rPr>
+                <w:rStyle w:val="Hyperlink"/>
+                <w:noProof/>
+              </w:rPr>
+              <w:t>Lecture 28</w:t>
+            </w:r>
+            <w:r>
+              <w:rPr>
+                <w:noProof/>
+                <w:webHidden/>
+              </w:rPr>
+              <w:tab/>
+            </w:r>
+            <w:r>
+              <w:rPr>
+                <w:noProof/>
+                <w:webHidden/>
+              </w:rPr>
+              <w:fldChar w:fldCharType="begin"/>
+            </w:r>
+            <w:r>
+              <w:rPr>
+                <w:noProof/>
+                <w:webHidden/>
+              </w:rPr>
+              <w:instrText xml:space="preserve"> PAGEREF _Toc405993967 \h </w:instrText>
+            </w:r>
+            <w:r>
+              <w:rPr>
+                <w:noProof/>
+                <w:webHidden/>
+              </w:rPr>
+            </w:r>
+            <w:r>
+              <w:rPr>
+                <w:noProof/>
+                <w:webHidden/>
+              </w:rPr>
+              <w:fldChar w:fldCharType="separate"/>
+            </w:r>
+            <w:r>
+              <w:rPr>
+                <w:noProof/>
+                <w:webHidden/>
+              </w:rPr>
+              <w:t>16</w:t>
             </w:r>
             <w:r>
               <w:rPr>
@@ -2614,13 +3182,13 @@
               <w:lang w:eastAsia="en-CA"/>
             </w:rPr>
           </w:pPr>
-          <w:hyperlink w:anchor="_Toc405983862" w:history="1">
+          <w:hyperlink w:anchor="_Toc405993968" w:history="1">
             <w:r>
               <w:rPr>
                 <w:rStyle w:val="Hyperlink"/>
                 <w:noProof/>
               </w:rPr>
-              <w:t>Low Water-Mark Policy</w:t>
+              <w:t>Vigenère Cipher</w:t>
             </w:r>
             <w:r>
               <w:rPr>
@@ -2641,7 +3209,7 @@
                 <w:noProof/>
                 <w:webHidden/>
               </w:rPr>
-              <w:instrText xml:space="preserve"> PAGEREF _Toc405983862 \h </w:instrText>
+              <w:instrText xml:space="preserve"> PAGEREF _Toc405993968 \h </w:instrText>
             </w:r>
             <w:r>
               <w:rPr>
@@ -2661,362 +3229,7 @@
                 <w:noProof/>
                 <w:webHidden/>
               </w:rPr>
-              <w:t>13</w:t>
-            </w:r>
-            <w:r>
-              <w:rPr>
-                <w:noProof/>
-                <w:webHidden/>
-              </w:rPr>
-              <w:fldChar w:fldCharType="end"/>
-            </w:r>
-          </w:hyperlink>
-        </w:p>
-        <w:p>
-          <w:pPr>
-            <w:pStyle w:val="TOC2"/>
-            <w:tabs>
-              <w:tab w:val="right" w:leader="dot" w:pos="9350"/>
-            </w:tabs>
-            <w:rPr>
-              <w:rFonts w:asciiTheme="minorHAnsi" w:eastAsiaTheme="minorEastAsia" w:hAnsiTheme="minorHAnsi"/>
-              <w:noProof/>
-              <w:sz w:val="22"/>
-              <w:lang w:eastAsia="en-CA"/>
-            </w:rPr>
-          </w:pPr>
-          <w:hyperlink w:anchor="_Toc405983863" w:history="1">
-            <w:r>
-              <w:rPr>
-                <w:rStyle w:val="Hyperlink"/>
-                <w:noProof/>
-              </w:rPr>
-              <w:t>Ring</w:t>
-            </w:r>
-            <w:r>
-              <w:rPr>
-                <w:noProof/>
-                <w:webHidden/>
-              </w:rPr>
-              <w:tab/>
-            </w:r>
-            <w:r>
-              <w:rPr>
-                <w:noProof/>
-                <w:webHidden/>
-              </w:rPr>
-              <w:fldChar w:fldCharType="begin"/>
-            </w:r>
-            <w:r>
-              <w:rPr>
-                <w:noProof/>
-                <w:webHidden/>
-              </w:rPr>
-              <w:instrText xml:space="preserve"> PAGEREF _Toc405983863 \h </w:instrText>
-            </w:r>
-            <w:r>
-              <w:rPr>
-                <w:noProof/>
-                <w:webHidden/>
-              </w:rPr>
-            </w:r>
-            <w:r>
-              <w:rPr>
-                <w:noProof/>
-                <w:webHidden/>
-              </w:rPr>
-              <w:fldChar w:fldCharType="separate"/>
-            </w:r>
-            <w:r>
-              <w:rPr>
-                <w:noProof/>
-                <w:webHidden/>
-              </w:rPr>
-              <w:t>13</w:t>
-            </w:r>
-            <w:r>
-              <w:rPr>
-                <w:noProof/>
-                <w:webHidden/>
-              </w:rPr>
-              <w:fldChar w:fldCharType="end"/>
-            </w:r>
-          </w:hyperlink>
-        </w:p>
-        <w:p>
-          <w:pPr>
-            <w:pStyle w:val="TOC2"/>
-            <w:tabs>
-              <w:tab w:val="right" w:leader="dot" w:pos="9350"/>
-            </w:tabs>
-            <w:rPr>
-              <w:rFonts w:asciiTheme="minorHAnsi" w:eastAsiaTheme="minorEastAsia" w:hAnsiTheme="minorHAnsi"/>
-              <w:noProof/>
-              <w:sz w:val="22"/>
-              <w:lang w:eastAsia="en-CA"/>
-            </w:rPr>
-          </w:pPr>
-          <w:hyperlink w:anchor="_Toc405983864" w:history="1">
-            <w:r>
-              <w:rPr>
-                <w:rStyle w:val="Hyperlink"/>
-                <w:noProof/>
-              </w:rPr>
-              <w:t>Strict Integrity</w:t>
-            </w:r>
-            <w:r>
-              <w:rPr>
-                <w:noProof/>
-                <w:webHidden/>
-              </w:rPr>
-              <w:tab/>
-            </w:r>
-            <w:r>
-              <w:rPr>
-                <w:noProof/>
-                <w:webHidden/>
-              </w:rPr>
-              <w:fldChar w:fldCharType="begin"/>
-            </w:r>
-            <w:r>
-              <w:rPr>
-                <w:noProof/>
-                <w:webHidden/>
-              </w:rPr>
-              <w:instrText xml:space="preserve"> PAGEREF _Toc405983864 \h </w:instrText>
-            </w:r>
-            <w:r>
-              <w:rPr>
-                <w:noProof/>
-                <w:webHidden/>
-              </w:rPr>
-            </w:r>
-            <w:r>
-              <w:rPr>
-                <w:noProof/>
-                <w:webHidden/>
-              </w:rPr>
-              <w:fldChar w:fldCharType="separate"/>
-            </w:r>
-            <w:r>
-              <w:rPr>
-                <w:noProof/>
-                <w:webHidden/>
-              </w:rPr>
-              <w:t>13</w:t>
-            </w:r>
-            <w:r>
-              <w:rPr>
-                <w:noProof/>
-                <w:webHidden/>
-              </w:rPr>
-              <w:fldChar w:fldCharType="end"/>
-            </w:r>
-          </w:hyperlink>
-        </w:p>
-        <w:p>
-          <w:pPr>
-            <w:pStyle w:val="TOC1"/>
-            <w:tabs>
-              <w:tab w:val="right" w:leader="dot" w:pos="9350"/>
-            </w:tabs>
-            <w:rPr>
-              <w:rFonts w:asciiTheme="minorHAnsi" w:eastAsiaTheme="minorEastAsia" w:hAnsiTheme="minorHAnsi"/>
-              <w:noProof/>
-              <w:sz w:val="22"/>
-              <w:lang w:eastAsia="en-CA"/>
-            </w:rPr>
-          </w:pPr>
-          <w:hyperlink w:anchor="_Toc405983865" w:history="1">
-            <w:r>
-              <w:rPr>
-                <w:rStyle w:val="Hyperlink"/>
-                <w:noProof/>
-              </w:rPr>
-              <w:t>Lecture 26</w:t>
-            </w:r>
-            <w:r>
-              <w:rPr>
-                <w:noProof/>
-                <w:webHidden/>
-              </w:rPr>
-              <w:tab/>
-            </w:r>
-            <w:r>
-              <w:rPr>
-                <w:noProof/>
-                <w:webHidden/>
-              </w:rPr>
-              <w:fldChar w:fldCharType="begin"/>
-            </w:r>
-            <w:r>
-              <w:rPr>
-                <w:noProof/>
-                <w:webHidden/>
-              </w:rPr>
-              <w:instrText xml:space="preserve"> PAGEREF _Toc405983865 \h </w:instrText>
-            </w:r>
-            <w:r>
-              <w:rPr>
-                <w:noProof/>
-                <w:webHidden/>
-              </w:rPr>
-            </w:r>
-            <w:r>
-              <w:rPr>
-                <w:noProof/>
-                <w:webHidden/>
-              </w:rPr>
-              <w:fldChar w:fldCharType="separate"/>
-            </w:r>
-            <w:r>
-              <w:rPr>
-                <w:noProof/>
-                <w:webHidden/>
-              </w:rPr>
-              <w:t>13</w:t>
-            </w:r>
-            <w:r>
-              <w:rPr>
-                <w:noProof/>
-                <w:webHidden/>
-              </w:rPr>
-              <w:fldChar w:fldCharType="end"/>
-            </w:r>
-          </w:hyperlink>
-        </w:p>
-        <w:p>
-          <w:pPr>
-            <w:pStyle w:val="TOC1"/>
-            <w:tabs>
-              <w:tab w:val="right" w:leader="dot" w:pos="9350"/>
-            </w:tabs>
-            <w:rPr>
-              <w:rFonts w:asciiTheme="minorHAnsi" w:eastAsiaTheme="minorEastAsia" w:hAnsiTheme="minorHAnsi"/>
-              <w:noProof/>
-              <w:sz w:val="22"/>
-              <w:lang w:eastAsia="en-CA"/>
-            </w:rPr>
-          </w:pPr>
-          <w:hyperlink w:anchor="_Toc405983866" w:history="1">
-            <w:r>
-              <w:rPr>
-                <w:rStyle w:val="Hyperlink"/>
-                <w:noProof/>
-              </w:rPr>
-              <w:t>Lecture 28</w:t>
-            </w:r>
-            <w:r>
-              <w:rPr>
-                <w:noProof/>
-                <w:webHidden/>
-              </w:rPr>
-              <w:tab/>
-            </w:r>
-            <w:r>
-              <w:rPr>
-                <w:noProof/>
-                <w:webHidden/>
-              </w:rPr>
-              <w:fldChar w:fldCharType="begin"/>
-            </w:r>
-            <w:r>
-              <w:rPr>
-                <w:noProof/>
-                <w:webHidden/>
-              </w:rPr>
-              <w:instrText xml:space="preserve"> PAGEREF _Toc405983866 \h </w:instrText>
-            </w:r>
-            <w:r>
-              <w:rPr>
-                <w:noProof/>
-                <w:webHidden/>
-              </w:rPr>
-            </w:r>
-            <w:r>
-              <w:rPr>
-                <w:noProof/>
-                <w:webHidden/>
-              </w:rPr>
-              <w:fldChar w:fldCharType="separate"/>
-            </w:r>
-            <w:r>
-              <w:rPr>
-                <w:noProof/>
-                <w:webHidden/>
-              </w:rPr>
-              <w:t>14</w:t>
-            </w:r>
-            <w:r>
-              <w:rPr>
-                <w:noProof/>
-                <w:webHidden/>
-              </w:rPr>
-              <w:fldChar w:fldCharType="end"/>
-            </w:r>
-          </w:hyperlink>
-        </w:p>
-        <w:p>
-          <w:pPr>
-            <w:pStyle w:val="TOC2"/>
-            <w:tabs>
-              <w:tab w:val="right" w:leader="dot" w:pos="9350"/>
-            </w:tabs>
-            <w:rPr>
-              <w:rFonts w:asciiTheme="minorHAnsi" w:eastAsiaTheme="minorEastAsia" w:hAnsiTheme="minorHAnsi"/>
-              <w:noProof/>
-              <w:sz w:val="22"/>
-              <w:lang w:eastAsia="en-CA"/>
-            </w:rPr>
-          </w:pPr>
-          <w:hyperlink w:anchor="_Toc405983867" w:history="1">
-            <w:r>
-              <w:rPr>
-                <w:rStyle w:val="Hyperlink"/>
-                <w:noProof/>
-              </w:rPr>
-              <w:t>Vigenère Cipher</w:t>
-            </w:r>
-            <w:r>
-              <w:rPr>
-                <w:noProof/>
-                <w:webHidden/>
-              </w:rPr>
-              <w:tab/>
-            </w:r>
-            <w:r>
-              <w:rPr>
-                <w:noProof/>
-                <w:webHidden/>
-              </w:rPr>
-              <w:fldChar w:fldCharType="begin"/>
-            </w:r>
-            <w:r>
-              <w:rPr>
-                <w:noProof/>
-                <w:webHidden/>
-              </w:rPr>
-              <w:instrText xml:space="preserve"> PAGEREF _Toc405983867 \h </w:instrText>
-            </w:r>
-            <w:r>
-              <w:rPr>
-                <w:noProof/>
-                <w:webHidden/>
-              </w:rPr>
-            </w:r>
-            <w:r>
-              <w:rPr>
-                <w:noProof/>
-                <w:webHidden/>
-              </w:rPr>
-              <w:fldChar w:fldCharType="separate"/>
-            </w:r>
-            <w:r>
-              <w:rPr>
-                <w:noProof/>
-                <w:webHidden/>
-              </w:rPr>
-              <w:t>14</w:t>
+              <w:t>16</w:t>
             </w:r>
             <w:r>
               <w:rPr>
@@ -3043,7 +3256,7 @@
       <w:pPr>
         <w:pStyle w:val="Heading1"/>
       </w:pPr>
-      <w:bookmarkStart w:id="1" w:name="_Toc405983828"/>
+      <w:bookmarkStart w:id="1" w:name="_Toc405993926"/>
       <w:r>
         <w:t>Lecture 2</w:t>
       </w:r>
@@ -3183,6 +3396,7 @@
         <w:rPr>
           <w:b/>
         </w:rPr>
+        <w:lastRenderedPageBreak/>
         <w:t>System Requirement</w:t>
       </w:r>
       <w:r>
@@ -3243,7 +3457,6 @@
         </w:numPr>
       </w:pPr>
       <w:r>
-        <w:lastRenderedPageBreak/>
         <w:t>Assumptions (ASM):</w:t>
       </w:r>
       <w:r>
@@ -3347,7 +3560,7 @@
       <w:pPr>
         <w:pStyle w:val="Heading1"/>
       </w:pPr>
-      <w:bookmarkStart w:id="3" w:name="_Toc405983829"/>
+      <w:bookmarkStart w:id="3" w:name="_Toc405993927"/>
       <w:r>
         <w:t>Lecture 3</w:t>
       </w:r>
@@ -3777,6 +3990,7 @@
         </w:numPr>
       </w:pPr>
       <w:r>
+        <w:lastRenderedPageBreak/>
         <w:t>Audit Requiremen</w:t>
       </w:r>
       <w:r>
@@ -3828,7 +4042,6 @@
         </w:numPr>
       </w:pPr>
       <w:r>
-        <w:lastRenderedPageBreak/>
         <w:t>Political Requirements</w:t>
       </w:r>
     </w:p>
@@ -3983,7 +4196,7 @@
       <w:pPr>
         <w:pStyle w:val="Heading1"/>
       </w:pPr>
-      <w:bookmarkStart w:id="4" w:name="_Toc405983830"/>
+      <w:bookmarkStart w:id="4" w:name="_Toc405993928"/>
       <w:r>
         <w:t>Lecture 5</w:t>
       </w:r>
@@ -3993,7 +4206,7 @@
       <w:pPr>
         <w:pStyle w:val="Heading2"/>
       </w:pPr>
-      <w:bookmarkStart w:id="5" w:name="_Toc405983831"/>
+      <w:bookmarkStart w:id="5" w:name="_Toc405993929"/>
       <w:r>
         <w:t>Defining Requirements</w:t>
       </w:r>
@@ -4270,7 +4483,16 @@
         <w:t>: a</w:t>
       </w:r>
       <w:r>
-        <w:t>n unexpected behaviour</w:t>
+        <w:t>n un</w:t>
+      </w:r>
+      <w:r>
+        <w:t>usual</w:t>
+      </w:r>
+      <w:r>
+        <w:t xml:space="preserve"> behaviour</w:t>
+      </w:r>
+      <w:r>
+        <w:t>, but the system still covers it</w:t>
       </w:r>
     </w:p>
     <w:p>
@@ -4292,13 +4514,20 @@
         </w:rPr>
         <w:t>exclude</w:t>
       </w:r>
+      <w:r>
+        <w:t xml:space="preserve">, </w:t>
+      </w:r>
+      <w:r>
+        <w:t>i.e. a mistake of the system</w:t>
+      </w:r>
     </w:p>
     <w:p>
       <w:pPr>
         <w:pStyle w:val="Heading2"/>
       </w:pPr>
-      <w:bookmarkStart w:id="6" w:name="_Toc405983832"/>
-      <w:r>
+      <w:bookmarkStart w:id="6" w:name="_Toc405993930"/>
+      <w:r>
+        <w:lastRenderedPageBreak/>
         <w:t>Knowledge Acquisition</w:t>
       </w:r>
       <w:bookmarkEnd w:id="6"/>
@@ -4394,7 +4623,7 @@
       <w:pPr>
         <w:pStyle w:val="Heading1"/>
       </w:pPr>
-      <w:bookmarkStart w:id="7" w:name="_Toc405983833"/>
+      <w:bookmarkStart w:id="7" w:name="_Toc405993931"/>
       <w:r>
         <w:t>Lecture 6</w:t>
       </w:r>
@@ -4688,7 +4917,7 @@
       <w:pPr>
         <w:pStyle w:val="Heading1"/>
       </w:pPr>
-      <w:bookmarkStart w:id="8" w:name="_Toc405983834"/>
+      <w:bookmarkStart w:id="8" w:name="_Toc405993932"/>
       <w:r>
         <w:t>Lecture 7</w:t>
       </w:r>
@@ -4790,8 +5019,9 @@
       <w:pPr>
         <w:pStyle w:val="Heading1"/>
       </w:pPr>
-      <w:bookmarkStart w:id="9" w:name="_Toc405983835"/>
-      <w:r>
+      <w:bookmarkStart w:id="9" w:name="_Toc405993933"/>
+      <w:r>
+        <w:lastRenderedPageBreak/>
         <w:t>Lecture 8</w:t>
       </w:r>
       <w:bookmarkEnd w:id="9"/>
@@ -4812,11 +5042,52 @@
     </w:p>
     <w:p>
       <w:pPr>
+        <w:pStyle w:val="NoSpacing"/>
+      </w:pPr>
+      <w:r>
+        <w:t>DDP Risk management includes:</w:t>
+      </w:r>
+    </w:p>
+    <w:p>
+      <w:pPr>
+        <w:pStyle w:val="NoSpacing"/>
+        <w:numPr>
+          <w:ilvl w:val="0"/>
+          <w:numId w:val="27"/>
+        </w:numPr>
+      </w:pPr>
+      <w:hyperlink w:anchor="_Risk_Consequence_Table" w:history="1">
+        <w:r>
+          <w:rPr>
+            <w:rStyle w:val="Hyperlink"/>
+          </w:rPr>
+          <w:t>Risk Consequence Tables</w:t>
+        </w:r>
+      </w:hyperlink>
+    </w:p>
+    <w:p>
+      <w:pPr>
+        <w:pStyle w:val="NoSpacing"/>
+        <w:numPr>
+          <w:ilvl w:val="0"/>
+          <w:numId w:val="27"/>
+        </w:numPr>
+      </w:pPr>
+      <w:hyperlink w:anchor="_Risk_Countermeasure_Table" w:history="1">
+        <w:r>
+          <w:rPr>
+            <w:rStyle w:val="Hyperlink"/>
+          </w:rPr>
+          <w:t>Risk Countermeasure Tables</w:t>
+        </w:r>
+      </w:hyperlink>
+    </w:p>
+    <w:p>
+      <w:pPr>
         <w:pStyle w:val="Heading2"/>
       </w:pPr>
-      <w:bookmarkStart w:id="10" w:name="_Toc405983836"/>
-      <w:r>
-        <w:lastRenderedPageBreak/>
+      <w:bookmarkStart w:id="10" w:name="_Toc405993934"/>
+      <w:r>
         <w:t>Risk Trees</w:t>
       </w:r>
       <w:bookmarkEnd w:id="10"/>
@@ -4832,7 +5103,22 @@
         <w:t>Risk Trees</w:t>
       </w:r>
       <w:r>
-        <w:t>: a visual way of breaking down the causes of potential risks to identify where special attention needs to be placed in the design process</w:t>
+        <w:t>:</w:t>
+      </w:r>
+      <w:r>
+        <w:t xml:space="preserve"> (a.k.a. </w:t>
+      </w:r>
+      <w:r>
+        <w:rPr>
+          <w:b/>
+        </w:rPr>
+        <w:t>fault tree</w:t>
+      </w:r>
+      <w:r>
+        <w:t>)</w:t>
+      </w:r>
+      <w:r>
+        <w:t xml:space="preserve"> a visual way of breaking down the causes of potential risks to identify where special attention needs to be placed in the design process</w:t>
       </w:r>
     </w:p>
     <w:p>
@@ -4888,7 +5174,7 @@
       <w:pPr>
         <w:pStyle w:val="Heading3"/>
       </w:pPr>
-      <w:bookmarkStart w:id="11" w:name="_Toc405983837"/>
+      <w:bookmarkStart w:id="11" w:name="_Toc405993935"/>
       <w:r>
         <w:t>Cut Set</w:t>
       </w:r>
@@ -4906,6 +5192,22 @@
       </w:r>
       <w:r>
         <w:t>: the set of causes that result in the risk occurring</w:t>
+      </w:r>
+    </w:p>
+    <w:p>
+      <w:pPr>
+        <w:pStyle w:val="NoSpacing"/>
+      </w:pPr>
+      <w:r>
+        <w:t>(</w:t>
+      </w:r>
+      <w:proofErr w:type="gramStart"/>
+      <w:r>
+        <w:t>diagram</w:t>
+      </w:r>
+      <w:proofErr w:type="gramEnd"/>
+      <w:r>
+        <w:t xml:space="preserve"> on right)</w:t>
       </w:r>
     </w:p>
     <w:p>
@@ -4918,7 +5220,7 @@
           <w:lang w:eastAsia="en-CA"/>
         </w:rPr>
         <w:drawing>
-          <wp:inline distT="0" distB="0" distL="0" distR="0" wp14:anchorId="305296C4" wp14:editId="0E51D6A0">
+          <wp:inline distT="0" distB="0" distL="0" distR="0" wp14:anchorId="1CB17F5D" wp14:editId="606FC762">
             <wp:extent cx="3856284" cy="1846925"/>
             <wp:effectExtent l="0" t="0" r="0" b="1270"/>
             <wp:docPr id="2" name="Picture 2"/>
@@ -4956,9 +5258,17 @@
     </w:p>
     <w:p>
       <w:pPr>
+        <w:pStyle w:val="NoSpacing"/>
+      </w:pPr>
+      <w:r>
+        <w:t>Think: sum of products</w:t>
+      </w:r>
+    </w:p>
+    <w:p>
+      <w:pPr>
         <w:pStyle w:val="Heading2"/>
       </w:pPr>
-      <w:bookmarkStart w:id="12" w:name="_Toc405983838"/>
+      <w:bookmarkStart w:id="12" w:name="_Toc405993936"/>
       <w:r>
         <w:t>Qualitative Risk Assessment</w:t>
       </w:r>
@@ -5166,7 +5476,7 @@
       <w:pPr>
         <w:pStyle w:val="Heading2"/>
       </w:pPr>
-      <w:bookmarkStart w:id="13" w:name="_Toc405983839"/>
+      <w:bookmarkStart w:id="13" w:name="_Toc405993937"/>
       <w:r>
         <w:t>Quantitative Risk Assessment</w:t>
       </w:r>
@@ -5463,6 +5773,7 @@
         <w:rPr>
           <w:b/>
         </w:rPr>
+        <w:lastRenderedPageBreak/>
         <w:t>Likelihood levels</w:t>
       </w:r>
       <w:r>
@@ -5474,7 +5785,7 @@
           <w:lang w:eastAsia="en-CA"/>
         </w:rPr>
         <w:drawing>
-          <wp:inline distT="0" distB="0" distL="0" distR="0">
+          <wp:inline distT="0" distB="0" distL="0" distR="0" wp14:anchorId="3B40E813" wp14:editId="4413E2D7">
             <wp:extent cx="2116477" cy="314271"/>
             <wp:effectExtent l="0" t="0" r="0" b="0"/>
             <wp:docPr id="3" name="Picture 3"/>
@@ -5525,8 +5836,16 @@
     </w:p>
     <w:p>
       <w:pPr>
-        <w:pStyle w:val="NoSpacing"/>
-      </w:pPr>
+        <w:pStyle w:val="Heading2"/>
+      </w:pPr>
+      <w:bookmarkStart w:id="14" w:name="_Toc405993938"/>
+      <w:r>
+        <w:t xml:space="preserve">AHP Comparison </w:t>
+      </w:r>
+      <w:r>
+        <w:t>Matrix</w:t>
+      </w:r>
+      <w:bookmarkEnd w:id="14"/>
     </w:p>
     <w:p>
       <w:pPr>
@@ -5552,20 +5871,6 @@
       </w:r>
       <w:r>
         <w:t>:</w:t>
-      </w:r>
-    </w:p>
-    <w:p>
-      <w:pPr>
-        <w:pStyle w:val="NoSpacing"/>
-      </w:pPr>
-      <w:r>
-        <w:t>AHP</w:t>
-      </w:r>
-      <w:r>
-        <w:t xml:space="preserve"> Comparison </w:t>
-      </w:r>
-      <w:r>
-        <w:t>Matrix</w:t>
       </w:r>
     </w:p>
     <w:p>
@@ -5577,9 +5882,8 @@
           <w:noProof/>
           <w:lang w:eastAsia="en-CA"/>
         </w:rPr>
-        <w:lastRenderedPageBreak/>
         <w:drawing>
-          <wp:inline distT="0" distB="0" distL="0" distR="0" wp14:anchorId="69EE3155" wp14:editId="565F0AB4">
+          <wp:inline distT="0" distB="0" distL="0" distR="0" wp14:anchorId="49F225F3" wp14:editId="69A6BEEE">
             <wp:extent cx="3762375" cy="1428750"/>
             <wp:effectExtent l="0" t="0" r="9525" b="0"/>
             <wp:docPr id="4" name="Picture 4"/>
@@ -5619,11 +5923,11 @@
       <w:pPr>
         <w:pStyle w:val="Heading1"/>
       </w:pPr>
-      <w:bookmarkStart w:id="14" w:name="_Toc405983840"/>
+      <w:bookmarkStart w:id="15" w:name="_Toc405993939"/>
       <w:r>
         <w:t>Pairwise Comparisons</w:t>
       </w:r>
-      <w:bookmarkEnd w:id="14"/>
+      <w:bookmarkEnd w:id="15"/>
     </w:p>
     <w:p>
       <w:pPr>
@@ -5644,7 +5948,33 @@
         <w:t>Weights</w:t>
       </w:r>
       <w:r>
+        <w:rPr>
+          <w:b/>
+        </w:rPr>
+        <w:t xml:space="preserve"> [w]</w:t>
+      </w:r>
+      <w:r>
         <w:t>: measure of importance from 0 to 1</w:t>
+      </w:r>
+    </w:p>
+    <w:p>
+      <w:pPr>
+        <w:pStyle w:val="NoSpacing"/>
+      </w:pPr>
+      <w:r>
+        <w:rPr>
+          <w:b/>
+        </w:rPr>
+        <w:t xml:space="preserve">Relationship Quantity </w:t>
+      </w:r>
+      <w:r>
+        <w:rPr>
+          <w:b/>
+        </w:rPr>
+        <w:t>[a]</w:t>
+      </w:r>
+      <w:r>
+        <w:t>:</w:t>
       </w:r>
     </w:p>
     <w:p>
@@ -5678,7 +6008,7 @@
           <v:shape id="_x0000_i1025" type="#_x0000_t75" style="width:62.85pt;height:38.7pt" o:ole="">
             <v:imagedata r:id="rId15" o:title=""/>
           </v:shape>
-          <o:OLEObject Type="Embed" ProgID="Equation.DSMT4" ShapeID="_x0000_i1025" DrawAspect="Content" ObjectID="_1479725901" r:id="rId16"/>
+          <o:OLEObject Type="Embed" ProgID="Equation.DSMT4" ShapeID="_x0000_i1025" DrawAspect="Content" ObjectID="_1479736341" r:id="rId16"/>
         </w:object>
       </w:r>
     </w:p>
@@ -5716,7 +6046,7 @@
           <v:shape id="_x0000_i1026" type="#_x0000_t75" style="width:46.75pt;height:33.85pt" o:ole="">
             <v:imagedata r:id="rId17" o:title=""/>
           </v:shape>
-          <o:OLEObject Type="Embed" ProgID="Equation.DSMT4" ShapeID="_x0000_i1026" DrawAspect="Content" ObjectID="_1479725902" r:id="rId18"/>
+          <o:OLEObject Type="Embed" ProgID="Equation.DSMT4" ShapeID="_x0000_i1026" DrawAspect="Content" ObjectID="_1479736342" r:id="rId18"/>
         </w:object>
       </w:r>
     </w:p>
@@ -5762,6 +6092,76 @@
       <w:r>
         <w:t xml:space="preserve"> is rows</w:t>
       </w:r>
+    </w:p>
+    <w:p>
+      <w:pPr>
+        <w:pStyle w:val="NoSpacing"/>
+      </w:pPr>
+      <w:r>
+        <w:t>Also:</w:t>
+      </w:r>
+    </w:p>
+    <w:p>
+      <w:pPr>
+        <w:pStyle w:val="NoSpacing"/>
+        <w:numPr>
+          <w:ilvl w:val="0"/>
+          <w:numId w:val="28"/>
+        </w:numPr>
+      </w:pPr>
+      <w:r>
+        <w:t>for a(x&lt;y), a(</w:t>
+      </w:r>
+      <w:proofErr w:type="spellStart"/>
+      <w:r>
+        <w:t>x,y</w:t>
+      </w:r>
+      <w:proofErr w:type="spellEnd"/>
+      <w:r>
+        <w:t>) = 1</w:t>
+      </w:r>
+      <w:r>
+        <w:t>.0</w:t>
+      </w:r>
+      <w:r>
+        <w:t>/a(</w:t>
+      </w:r>
+      <w:proofErr w:type="spellStart"/>
+      <w:r>
+        <w:t>y,x</w:t>
+      </w:r>
+      <w:proofErr w:type="spellEnd"/>
+      <w:r>
+        <w:t>)</w:t>
+      </w:r>
+    </w:p>
+    <w:p>
+      <w:pPr>
+        <w:pStyle w:val="NoSpacing"/>
+        <w:numPr>
+          <w:ilvl w:val="0"/>
+          <w:numId w:val="28"/>
+        </w:numPr>
+      </w:pPr>
+      <w:r>
+        <w:t>for a(x=y), a(</w:t>
+      </w:r>
+      <w:proofErr w:type="spellStart"/>
+      <w:r>
+        <w:t>x,y</w:t>
+      </w:r>
+      <w:proofErr w:type="spellEnd"/>
+      <w:r>
+        <w:t>) = 1</w:t>
+      </w:r>
+      <w:r>
+        <w:t>.0</w:t>
+      </w:r>
+    </w:p>
+    <w:p>
+      <w:pPr>
+        <w:pStyle w:val="NoSpacing"/>
+      </w:pPr>
     </w:p>
     <w:p>
       <w:pPr>
@@ -5996,7 +6396,7 @@
           <v:shape id="_x0000_i1027" type="#_x0000_t75" style="width:194.5pt;height:44.05pt" o:ole="">
             <v:imagedata r:id="rId19" o:title=""/>
           </v:shape>
-          <o:OLEObject Type="Embed" ProgID="Equation.DSMT4" ShapeID="_x0000_i1027" DrawAspect="Content" ObjectID="_1479725903" r:id="rId20"/>
+          <o:OLEObject Type="Embed" ProgID="Equation.DSMT4" ShapeID="_x0000_i1027" DrawAspect="Content" ObjectID="_1479736343" r:id="rId20"/>
         </w:object>
       </w:r>
     </w:p>
@@ -6011,9 +6411,9 @@
           <w:lang w:eastAsia="en-CA"/>
         </w:rPr>
         <w:drawing>
-          <wp:inline distT="0" distB="0" distL="0" distR="0" wp14:anchorId="7EF7D2E6" wp14:editId="5AD86AD9">
-            <wp:extent cx="2365375" cy="730590"/>
-            <wp:effectExtent l="0" t="0" r="0" b="0"/>
+          <wp:inline distT="0" distB="0" distL="0" distR="0" wp14:anchorId="3CF7A0A1" wp14:editId="02DA171C">
+            <wp:extent cx="3623275" cy="1119116"/>
+            <wp:effectExtent l="0" t="0" r="0" b="5080"/>
             <wp:docPr id="1" name="Picture 1"/>
             <wp:cNvGraphicFramePr>
               <a:graphicFrameLocks xmlns:a="http://schemas.openxmlformats.org/drawingml/2006/main" noChangeAspect="1"/>
@@ -6034,7 +6434,7 @@
                   <pic:spPr>
                     <a:xfrm>
                       <a:off x="0" y="0"/>
-                      <a:ext cx="2365776" cy="730714"/>
+                      <a:ext cx="3626049" cy="1119973"/>
                     </a:xfrm>
                     <a:prstGeom prst="rect">
                       <a:avLst/>
@@ -6052,6 +6452,7 @@
         <w:pStyle w:val="NoSpacing"/>
       </w:pPr>
       <w:r>
+        <w:lastRenderedPageBreak/>
         <w:t xml:space="preserve">If the inconsistency </w:t>
       </w:r>
       <w:r>
@@ -6065,11 +6466,974 @@
       <w:pPr>
         <w:pStyle w:val="Heading2"/>
       </w:pPr>
-      <w:bookmarkStart w:id="15" w:name="_Toc405983841"/>
+      <w:bookmarkStart w:id="16" w:name="_Risk_Consequence_Table"/>
+      <w:bookmarkStart w:id="17" w:name="_Toc405993940"/>
+      <w:bookmarkEnd w:id="16"/>
+      <w:r>
+        <w:t>Risk Consequence Table</w:t>
+      </w:r>
+      <w:bookmarkEnd w:id="17"/>
+    </w:p>
+    <w:p>
+      <w:pPr>
+        <w:pStyle w:val="NoSpacing"/>
+      </w:pPr>
+      <w:r>
+        <w:t xml:space="preserve">For the table, fill in the </w:t>
+      </w:r>
+      <w:r>
+        <w:rPr>
+          <w:i/>
+        </w:rPr>
+        <w:t>italic</w:t>
+      </w:r>
+      <w:r>
+        <w:t xml:space="preserve"> parts.</w:t>
+      </w:r>
+    </w:p>
+    <w:p>
+      <w:pPr>
+        <w:pStyle w:val="NoSpacing"/>
+      </w:pPr>
+      <w:r>
+        <w:t>V</w:t>
+      </w:r>
+      <w:r>
+        <w:t>ariables</w:t>
+      </w:r>
+      <w:r>
+        <w:t>:</w:t>
+      </w:r>
+    </w:p>
+    <w:p>
+      <w:pPr>
+        <w:pStyle w:val="NoSpacing"/>
+      </w:pPr>
+      <w:proofErr w:type="gramStart"/>
+      <w:r>
+        <w:rPr>
+          <w:i/>
+        </w:rPr>
+        <w:t>w</w:t>
+      </w:r>
+      <w:proofErr w:type="gramEnd"/>
+      <w:r>
+        <w:t>: weight</w:t>
+      </w:r>
+    </w:p>
+    <w:p>
+      <w:pPr>
+        <w:pStyle w:val="NoSpacing"/>
+      </w:pPr>
+      <w:proofErr w:type="gramStart"/>
+      <w:r>
+        <w:rPr>
+          <w:i/>
+        </w:rPr>
+        <w:t>l</w:t>
+      </w:r>
+      <w:proofErr w:type="gramEnd"/>
+      <w:r>
+        <w:t>: likelihood</w:t>
+      </w:r>
+    </w:p>
+    <w:p>
+      <w:pPr>
+        <w:pStyle w:val="NoSpacing"/>
+      </w:pPr>
+      <w:proofErr w:type="gramStart"/>
+      <w:r>
+        <w:rPr>
+          <w:i/>
+        </w:rPr>
+        <w:t>i</w:t>
+      </w:r>
+      <w:proofErr w:type="gramEnd"/>
+      <w:r>
+        <w:t>: impact level</w:t>
+      </w:r>
+    </w:p>
+    <w:p>
+      <w:pPr>
+        <w:pStyle w:val="NoSpacing"/>
+      </w:pPr>
+    </w:p>
+    <w:tbl>
+      <w:tblPr>
+        <w:tblStyle w:val="TableGrid"/>
+        <w:tblW w:w="0" w:type="auto"/>
+        <w:jc w:val="center"/>
+        <w:tblLook w:val="04A0" w:firstRow="1" w:lastRow="0" w:firstColumn="1" w:lastColumn="0" w:noHBand="0" w:noVBand="1"/>
+      </w:tblPr>
+      <w:tblGrid>
+        <w:gridCol w:w="2088"/>
+        <w:gridCol w:w="2496"/>
+        <w:gridCol w:w="2496"/>
+        <w:gridCol w:w="2496"/>
+      </w:tblGrid>
+      <w:tr>
+        <w:trPr>
+          <w:jc w:val="center"/>
+        </w:trPr>
+        <w:tc>
+          <w:tcPr>
+            <w:tcW w:w="2394" w:type="dxa"/>
+          </w:tcPr>
+          <w:p>
+            <w:pPr>
+              <w:pStyle w:val="NoSpacing"/>
+              <w:jc w:val="center"/>
+              <w:rPr>
+                <w:b/>
+              </w:rPr>
+            </w:pPr>
+            <w:r>
+              <w:rPr>
+                <w:b/>
+              </w:rPr>
+              <w:t>Objectives</w:t>
+            </w:r>
+          </w:p>
+        </w:tc>
+        <w:tc>
+          <w:tcPr>
+            <w:tcW w:w="4788" w:type="dxa"/>
+            <w:gridSpan w:val="2"/>
+          </w:tcPr>
+          <w:p>
+            <w:pPr>
+              <w:pStyle w:val="NoSpacing"/>
+              <w:jc w:val="center"/>
+              <w:rPr>
+                <w:b/>
+              </w:rPr>
+            </w:pPr>
+            <w:r>
+              <w:rPr>
+                <w:b/>
+              </w:rPr>
+              <w:t>Risks</w:t>
+            </w:r>
+          </w:p>
+        </w:tc>
+        <w:tc>
+          <w:tcPr>
+            <w:tcW w:w="2394" w:type="dxa"/>
+          </w:tcPr>
+          <w:p>
+            <w:pPr>
+              <w:pStyle w:val="NoSpacing"/>
+              <w:jc w:val="center"/>
+            </w:pPr>
+          </w:p>
+        </w:tc>
+      </w:tr>
+      <w:tr>
+        <w:trPr>
+          <w:jc w:val="center"/>
+        </w:trPr>
+        <w:tc>
+          <w:tcPr>
+            <w:tcW w:w="2394" w:type="dxa"/>
+          </w:tcPr>
+          <w:p>
+            <w:pPr>
+              <w:pStyle w:val="NoSpacing"/>
+              <w:jc w:val="center"/>
+            </w:pPr>
+          </w:p>
+        </w:tc>
+        <w:tc>
+          <w:tcPr>
+            <w:tcW w:w="2394" w:type="dxa"/>
+          </w:tcPr>
+          <w:p>
+            <w:pPr>
+              <w:pStyle w:val="NoSpacing"/>
+              <w:jc w:val="center"/>
+            </w:pPr>
+            <w:r>
+              <w:rPr>
+                <w:i/>
+              </w:rPr>
+              <w:t>risk 1</w:t>
+            </w:r>
+            <w:r>
+              <w:t xml:space="preserve"> (likelihood: </w:t>
+            </w:r>
+            <w:r>
+              <w:rPr>
+                <w:i/>
+              </w:rPr>
+              <w:t>likelihood</w:t>
+            </w:r>
+            <w:r>
+              <w:t>)</w:t>
+            </w:r>
+          </w:p>
+        </w:tc>
+        <w:tc>
+          <w:tcPr>
+            <w:tcW w:w="2394" w:type="dxa"/>
+          </w:tcPr>
+          <w:p>
+            <w:pPr>
+              <w:pStyle w:val="NoSpacing"/>
+              <w:jc w:val="center"/>
+              <w:rPr>
+                <w:i/>
+              </w:rPr>
+            </w:pPr>
+            <w:r>
+              <w:rPr>
+                <w:i/>
+              </w:rPr>
+              <w:t>risk 2</w:t>
+            </w:r>
+            <w:r>
+              <w:t xml:space="preserve"> (likelihood: </w:t>
+            </w:r>
+            <w:r>
+              <w:rPr>
+                <w:i/>
+              </w:rPr>
+              <w:t>likelihood</w:t>
+            </w:r>
+            <w:r>
+              <w:t>)</w:t>
+            </w:r>
+          </w:p>
+        </w:tc>
+        <w:tc>
+          <w:tcPr>
+            <w:tcW w:w="2394" w:type="dxa"/>
+          </w:tcPr>
+          <w:p>
+            <w:pPr>
+              <w:pStyle w:val="NoSpacing"/>
+              <w:jc w:val="center"/>
+              <w:rPr>
+                <w:b/>
+              </w:rPr>
+            </w:pPr>
+            <w:r>
+              <w:rPr>
+                <w:b/>
+              </w:rPr>
+              <w:t>Loss obj.</w:t>
+            </w:r>
+          </w:p>
+        </w:tc>
+      </w:tr>
+      <w:tr>
+        <w:trPr>
+          <w:jc w:val="center"/>
+        </w:trPr>
+        <w:tc>
+          <w:tcPr>
+            <w:tcW w:w="2394" w:type="dxa"/>
+          </w:tcPr>
+          <w:p>
+            <w:pPr>
+              <w:pStyle w:val="NoSpacing"/>
+              <w:jc w:val="center"/>
+            </w:pPr>
+            <w:r>
+              <w:rPr>
+                <w:i/>
+              </w:rPr>
+              <w:t xml:space="preserve">Objective 1 </w:t>
+            </w:r>
+            <w:r>
+              <w:t>(</w:t>
+            </w:r>
+            <w:r>
+              <w:t xml:space="preserve">weight: </w:t>
+            </w:r>
+            <w:r>
+              <w:rPr>
+                <w:i/>
+              </w:rPr>
+              <w:t>weight 1</w:t>
+            </w:r>
+            <w:r>
+              <w:t>)</w:t>
+            </w:r>
+          </w:p>
+        </w:tc>
+        <w:tc>
+          <w:tcPr>
+            <w:tcW w:w="2394" w:type="dxa"/>
+          </w:tcPr>
+          <w:p>
+            <w:pPr>
+              <w:pStyle w:val="NoSpacing"/>
+              <w:jc w:val="center"/>
+              <w:rPr>
+                <w:i/>
+              </w:rPr>
+            </w:pPr>
+            <w:r>
+              <w:rPr>
+                <w:i/>
+              </w:rPr>
+              <w:t>Impact level</w:t>
+            </w:r>
+          </w:p>
+        </w:tc>
+        <w:tc>
+          <w:tcPr>
+            <w:tcW w:w="2394" w:type="dxa"/>
+          </w:tcPr>
+          <w:p>
+            <w:pPr>
+              <w:pStyle w:val="NoSpacing"/>
+              <w:jc w:val="center"/>
+            </w:pPr>
+            <w:r>
+              <w:rPr>
+                <w:i/>
+              </w:rPr>
+              <w:t>Impact level</w:t>
+            </w:r>
+          </w:p>
+        </w:tc>
+        <w:tc>
+          <w:tcPr>
+            <w:tcW w:w="2394" w:type="dxa"/>
+          </w:tcPr>
+          <w:p>
+            <w:pPr>
+              <w:pStyle w:val="NoSpacing"/>
+              <w:jc w:val="center"/>
+            </w:pPr>
+            <w:r>
+              <w:rPr>
+                <w:position w:val="-42"/>
+              </w:rPr>
+              <w:object w:dxaOrig="2280" w:dyaOrig="960">
+                <v:shape id="_x0000_i1038" type="#_x0000_t75" style="width:113.9pt;height:47.8pt" o:ole="">
+                  <v:imagedata r:id="rId22" o:title=""/>
+                </v:shape>
+                <o:OLEObject Type="Embed" ProgID="Equation.DSMT4" ShapeID="_x0000_i1038" DrawAspect="Content" ObjectID="_1479736344" r:id="rId23"/>
+              </w:object>
+            </w:r>
+          </w:p>
+        </w:tc>
+      </w:tr>
+      <w:tr>
+        <w:trPr>
+          <w:jc w:val="center"/>
+        </w:trPr>
+        <w:tc>
+          <w:tcPr>
+            <w:tcW w:w="2394" w:type="dxa"/>
+          </w:tcPr>
+          <w:p>
+            <w:pPr>
+              <w:pStyle w:val="NoSpacing"/>
+              <w:jc w:val="center"/>
+            </w:pPr>
+            <w:r>
+              <w:rPr>
+                <w:i/>
+              </w:rPr>
+              <w:t xml:space="preserve">Objective 2 </w:t>
+            </w:r>
+            <w:r>
+              <w:t>(</w:t>
+            </w:r>
+            <w:r>
+              <w:t xml:space="preserve">weight: </w:t>
+            </w:r>
+            <w:r>
+              <w:rPr>
+                <w:i/>
+              </w:rPr>
+              <w:t>weight 1</w:t>
+            </w:r>
+            <w:r>
+              <w:t>)</w:t>
+            </w:r>
+          </w:p>
+        </w:tc>
+        <w:tc>
+          <w:tcPr>
+            <w:tcW w:w="2394" w:type="dxa"/>
+          </w:tcPr>
+          <w:p>
+            <w:pPr>
+              <w:pStyle w:val="NoSpacing"/>
+              <w:jc w:val="center"/>
+            </w:pPr>
+            <w:r>
+              <w:rPr>
+                <w:i/>
+              </w:rPr>
+              <w:t>Impact level</w:t>
+            </w:r>
+          </w:p>
+        </w:tc>
+        <w:tc>
+          <w:tcPr>
+            <w:tcW w:w="2394" w:type="dxa"/>
+          </w:tcPr>
+          <w:p>
+            <w:pPr>
+              <w:pStyle w:val="NoSpacing"/>
+              <w:jc w:val="center"/>
+            </w:pPr>
+            <w:r>
+              <w:rPr>
+                <w:i/>
+              </w:rPr>
+              <w:t>Impact level</w:t>
+            </w:r>
+          </w:p>
+        </w:tc>
+        <w:tc>
+          <w:tcPr>
+            <w:tcW w:w="2394" w:type="dxa"/>
+          </w:tcPr>
+          <w:p>
+            <w:pPr>
+              <w:pStyle w:val="NoSpacing"/>
+              <w:jc w:val="center"/>
+            </w:pPr>
+            <w:r>
+              <w:rPr>
+                <w:position w:val="-42"/>
+              </w:rPr>
+              <w:object w:dxaOrig="2280" w:dyaOrig="960">
+                <v:shape id="_x0000_i1039" type="#_x0000_t75" style="width:113.9pt;height:47.8pt" o:ole="">
+                  <v:imagedata r:id="rId22" o:title=""/>
+                </v:shape>
+                <o:OLEObject Type="Embed" ProgID="Equation.DSMT4" ShapeID="_x0000_i1039" DrawAspect="Content" ObjectID="_1479736345" r:id="rId24"/>
+              </w:object>
+            </w:r>
+          </w:p>
+        </w:tc>
+      </w:tr>
+      <w:tr>
+        <w:trPr>
+          <w:jc w:val="center"/>
+        </w:trPr>
+        <w:tc>
+          <w:tcPr>
+            <w:tcW w:w="2394" w:type="dxa"/>
+          </w:tcPr>
+          <w:p>
+            <w:pPr>
+              <w:pStyle w:val="NoSpacing"/>
+              <w:jc w:val="center"/>
+              <w:rPr>
+                <w:b/>
+              </w:rPr>
+            </w:pPr>
+            <w:r>
+              <w:rPr>
+                <w:b/>
+              </w:rPr>
+              <w:t>Risk Criticality</w:t>
+            </w:r>
+          </w:p>
+        </w:tc>
+        <w:tc>
+          <w:tcPr>
+            <w:tcW w:w="2394" w:type="dxa"/>
+          </w:tcPr>
+          <w:p>
+            <w:pPr>
+              <w:pStyle w:val="NoSpacing"/>
+              <w:jc w:val="center"/>
+            </w:pPr>
+            <w:r>
+              <w:rPr>
+                <w:position w:val="-42"/>
+              </w:rPr>
+              <w:object w:dxaOrig="2280" w:dyaOrig="960">
+                <v:shape id="_x0000_i1036" type="#_x0000_t75" style="width:113.9pt;height:47.8pt" o:ole="">
+                  <v:imagedata r:id="rId25" o:title=""/>
+                </v:shape>
+                <o:OLEObject Type="Embed" ProgID="Equation.DSMT4" ShapeID="_x0000_i1036" DrawAspect="Content" ObjectID="_1479736346" r:id="rId26"/>
+              </w:object>
+            </w:r>
+          </w:p>
+        </w:tc>
+        <w:tc>
+          <w:tcPr>
+            <w:tcW w:w="2394" w:type="dxa"/>
+          </w:tcPr>
+          <w:p>
+            <w:pPr>
+              <w:pStyle w:val="NoSpacing"/>
+              <w:jc w:val="center"/>
+            </w:pPr>
+            <w:r>
+              <w:rPr>
+                <w:position w:val="-42"/>
+              </w:rPr>
+              <w:object w:dxaOrig="2280" w:dyaOrig="960">
+                <v:shape id="_x0000_i1037" type="#_x0000_t75" style="width:113.9pt;height:47.8pt" o:ole="">
+                  <v:imagedata r:id="rId25" o:title=""/>
+                </v:shape>
+                <o:OLEObject Type="Embed" ProgID="Equation.DSMT4" ShapeID="_x0000_i1037" DrawAspect="Content" ObjectID="_1479736347" r:id="rId27"/>
+              </w:object>
+            </w:r>
+          </w:p>
+        </w:tc>
+        <w:tc>
+          <w:tcPr>
+            <w:tcW w:w="2394" w:type="dxa"/>
+          </w:tcPr>
+          <w:p>
+            <w:pPr>
+              <w:pStyle w:val="NoSpacing"/>
+              <w:jc w:val="center"/>
+            </w:pPr>
+          </w:p>
+        </w:tc>
+      </w:tr>
+    </w:tbl>
+    <w:p>
+      <w:pPr>
+        <w:pStyle w:val="Heading2"/>
+      </w:pPr>
+      <w:bookmarkStart w:id="18" w:name="_Risk_Countermeasure_Table"/>
+      <w:bookmarkStart w:id="19" w:name="_Toc405993941"/>
+      <w:bookmarkEnd w:id="18"/>
+      <w:r>
+        <w:t>Risk Countermeasure Table</w:t>
+      </w:r>
+      <w:bookmarkEnd w:id="19"/>
+    </w:p>
+    <w:p>
+      <w:pPr>
+        <w:pStyle w:val="NoSpacing"/>
+      </w:pPr>
+      <w:proofErr w:type="gramStart"/>
+      <w:r>
+        <w:rPr>
+          <w:i/>
+        </w:rPr>
+        <w:t>e</w:t>
+      </w:r>
+      <w:proofErr w:type="gramEnd"/>
+      <w:r>
+        <w:t>: effectiveness</w:t>
+      </w:r>
+    </w:p>
+    <w:tbl>
+      <w:tblPr>
+        <w:tblStyle w:val="TableGrid"/>
+        <w:tblW w:w="0" w:type="auto"/>
+        <w:tblLook w:val="04A0" w:firstRow="1" w:lastRow="0" w:firstColumn="1" w:lastColumn="0" w:noHBand="0" w:noVBand="1"/>
+      </w:tblPr>
+      <w:tblGrid>
+        <w:gridCol w:w="2394"/>
+        <w:gridCol w:w="2394"/>
+        <w:gridCol w:w="2394"/>
+        <w:gridCol w:w="2394"/>
+      </w:tblGrid>
+      <w:tr>
+        <w:tc>
+          <w:tcPr>
+            <w:tcW w:w="2394" w:type="dxa"/>
+          </w:tcPr>
+          <w:p>
+            <w:pPr>
+              <w:pStyle w:val="NoSpacing"/>
+              <w:jc w:val="center"/>
+              <w:rPr>
+                <w:b/>
+              </w:rPr>
+            </w:pPr>
+            <w:r>
+              <w:rPr>
+                <w:b/>
+              </w:rPr>
+              <w:t>Consequences</w:t>
+            </w:r>
+          </w:p>
+        </w:tc>
+        <w:tc>
+          <w:tcPr>
+            <w:tcW w:w="4788" w:type="dxa"/>
+            <w:gridSpan w:val="2"/>
+          </w:tcPr>
+          <w:p>
+            <w:pPr>
+              <w:pStyle w:val="NoSpacing"/>
+              <w:jc w:val="center"/>
+              <w:rPr>
+                <w:b/>
+              </w:rPr>
+            </w:pPr>
+            <w:r>
+              <w:rPr>
+                <w:b/>
+              </w:rPr>
+              <w:t>Risks</w:t>
+            </w:r>
+          </w:p>
+        </w:tc>
+        <w:tc>
+          <w:tcPr>
+            <w:tcW w:w="2394" w:type="dxa"/>
+          </w:tcPr>
+          <w:p>
+            <w:pPr>
+              <w:pStyle w:val="NoSpacing"/>
+              <w:jc w:val="center"/>
+            </w:pPr>
+          </w:p>
+        </w:tc>
+      </w:tr>
+      <w:tr>
+        <w:tc>
+          <w:tcPr>
+            <w:tcW w:w="2394" w:type="dxa"/>
+          </w:tcPr>
+          <w:p>
+            <w:pPr>
+              <w:pStyle w:val="NoSpacing"/>
+              <w:jc w:val="center"/>
+            </w:pPr>
+          </w:p>
+        </w:tc>
+        <w:tc>
+          <w:tcPr>
+            <w:tcW w:w="2394" w:type="dxa"/>
+          </w:tcPr>
+          <w:p>
+            <w:pPr>
+              <w:pStyle w:val="NoSpacing"/>
+              <w:jc w:val="center"/>
+            </w:pPr>
+            <w:r>
+              <w:rPr>
+                <w:i/>
+              </w:rPr>
+              <w:t>risk 1</w:t>
+            </w:r>
+            <w:r>
+              <w:t xml:space="preserve"> (likelihood: </w:t>
+            </w:r>
+            <w:r>
+              <w:rPr>
+                <w:i/>
+              </w:rPr>
+              <w:t>likelihood</w:t>
+            </w:r>
+            <w:r>
+              <w:t>)</w:t>
+            </w:r>
+          </w:p>
+        </w:tc>
+        <w:tc>
+          <w:tcPr>
+            <w:tcW w:w="2394" w:type="dxa"/>
+          </w:tcPr>
+          <w:p>
+            <w:pPr>
+              <w:pStyle w:val="NoSpacing"/>
+              <w:jc w:val="center"/>
+              <w:rPr>
+                <w:i/>
+              </w:rPr>
+            </w:pPr>
+            <w:r>
+              <w:rPr>
+                <w:i/>
+              </w:rPr>
+              <w:t>risk 2</w:t>
+            </w:r>
+            <w:r>
+              <w:t xml:space="preserve"> (likelihood: </w:t>
+            </w:r>
+            <w:r>
+              <w:rPr>
+                <w:i/>
+              </w:rPr>
+              <w:t>likelihood</w:t>
+            </w:r>
+            <w:r>
+              <w:t>)</w:t>
+            </w:r>
+          </w:p>
+        </w:tc>
+        <w:tc>
+          <w:tcPr>
+            <w:tcW w:w="2394" w:type="dxa"/>
+          </w:tcPr>
+          <w:p>
+            <w:pPr>
+              <w:pStyle w:val="NoSpacing"/>
+              <w:jc w:val="center"/>
+              <w:rPr>
+                <w:b/>
+              </w:rPr>
+            </w:pPr>
+            <w:r>
+              <w:rPr>
+                <w:b/>
+              </w:rPr>
+              <w:t>Effectiveness of Countermeasure</w:t>
+            </w:r>
+          </w:p>
+        </w:tc>
+      </w:tr>
+      <w:tr>
+        <w:tc>
+          <w:tcPr>
+            <w:tcW w:w="2394" w:type="dxa"/>
+          </w:tcPr>
+          <w:p>
+            <w:pPr>
+              <w:pStyle w:val="NoSpacing"/>
+              <w:jc w:val="center"/>
+              <w:rPr>
+                <w:i/>
+              </w:rPr>
+            </w:pPr>
+            <w:r>
+              <w:rPr>
+                <w:i/>
+              </w:rPr>
+              <w:t>Countermeasure 1</w:t>
+            </w:r>
+          </w:p>
+        </w:tc>
+        <w:tc>
+          <w:tcPr>
+            <w:tcW w:w="2394" w:type="dxa"/>
+          </w:tcPr>
+          <w:p>
+            <w:pPr>
+              <w:pStyle w:val="NoSpacing"/>
+              <w:jc w:val="center"/>
+              <w:rPr>
+                <w:i/>
+              </w:rPr>
+            </w:pPr>
+            <w:r>
+              <w:rPr>
+                <w:i/>
+              </w:rPr>
+              <w:t>Effectiveness</w:t>
+            </w:r>
+          </w:p>
+        </w:tc>
+        <w:tc>
+          <w:tcPr>
+            <w:tcW w:w="2394" w:type="dxa"/>
+          </w:tcPr>
+          <w:p>
+            <w:pPr>
+              <w:pStyle w:val="NoSpacing"/>
+              <w:jc w:val="center"/>
+            </w:pPr>
+            <w:r>
+              <w:rPr>
+                <w:i/>
+              </w:rPr>
+              <w:t>Effectiveness</w:t>
+            </w:r>
+          </w:p>
+        </w:tc>
+        <w:tc>
+          <w:tcPr>
+            <w:tcW w:w="2394" w:type="dxa"/>
+          </w:tcPr>
+          <w:p>
+            <w:pPr>
+              <w:pStyle w:val="NoSpacing"/>
+              <w:jc w:val="center"/>
+            </w:pPr>
+            <w:r>
+              <w:rPr>
+                <w:position w:val="-42"/>
+              </w:rPr>
+              <w:object w:dxaOrig="1920" w:dyaOrig="960">
+                <v:shape id="_x0000_i1032" type="#_x0000_t75" style="width:96.2pt;height:47.8pt" o:ole="">
+                  <v:imagedata r:id="rId28" o:title=""/>
+                </v:shape>
+                <o:OLEObject Type="Embed" ProgID="Equation.DSMT4" ShapeID="_x0000_i1032" DrawAspect="Content" ObjectID="_1479736348" r:id="rId29"/>
+              </w:object>
+            </w:r>
+          </w:p>
+        </w:tc>
+      </w:tr>
+      <w:tr>
+        <w:tc>
+          <w:tcPr>
+            <w:tcW w:w="2394" w:type="dxa"/>
+          </w:tcPr>
+          <w:p>
+            <w:pPr>
+              <w:pStyle w:val="NoSpacing"/>
+              <w:jc w:val="center"/>
+              <w:rPr>
+                <w:i/>
+              </w:rPr>
+            </w:pPr>
+            <w:r>
+              <w:rPr>
+                <w:i/>
+              </w:rPr>
+              <w:t>Countermeasure 2</w:t>
+            </w:r>
+          </w:p>
+        </w:tc>
+        <w:tc>
+          <w:tcPr>
+            <w:tcW w:w="2394" w:type="dxa"/>
+          </w:tcPr>
+          <w:p>
+            <w:pPr>
+              <w:pStyle w:val="NoSpacing"/>
+              <w:jc w:val="center"/>
+            </w:pPr>
+            <w:r>
+              <w:rPr>
+                <w:i/>
+              </w:rPr>
+              <w:t>Effectiveness</w:t>
+            </w:r>
+          </w:p>
+        </w:tc>
+        <w:tc>
+          <w:tcPr>
+            <w:tcW w:w="2394" w:type="dxa"/>
+          </w:tcPr>
+          <w:p>
+            <w:pPr>
+              <w:pStyle w:val="NoSpacing"/>
+              <w:jc w:val="center"/>
+            </w:pPr>
+            <w:r>
+              <w:rPr>
+                <w:i/>
+              </w:rPr>
+              <w:t>Effectiveness</w:t>
+            </w:r>
+          </w:p>
+        </w:tc>
+        <w:tc>
+          <w:tcPr>
+            <w:tcW w:w="2394" w:type="dxa"/>
+          </w:tcPr>
+          <w:p>
+            <w:pPr>
+              <w:pStyle w:val="NoSpacing"/>
+              <w:jc w:val="center"/>
+            </w:pPr>
+            <w:r>
+              <w:rPr>
+                <w:position w:val="-42"/>
+              </w:rPr>
+              <w:object w:dxaOrig="1920" w:dyaOrig="960">
+                <v:shape id="_x0000_i1033" type="#_x0000_t75" style="width:96.2pt;height:47.8pt" o:ole="">
+                  <v:imagedata r:id="rId28" o:title=""/>
+                </v:shape>
+                <o:OLEObject Type="Embed" ProgID="Equation.DSMT4" ShapeID="_x0000_i1033" DrawAspect="Content" ObjectID="_1479736349" r:id="rId30"/>
+              </w:object>
+            </w:r>
+          </w:p>
+        </w:tc>
+      </w:tr>
+      <w:tr>
+        <w:tc>
+          <w:tcPr>
+            <w:tcW w:w="2394" w:type="dxa"/>
+          </w:tcPr>
+          <w:p>
+            <w:pPr>
+              <w:pStyle w:val="NoSpacing"/>
+              <w:jc w:val="center"/>
+              <w:rPr>
+                <w:b/>
+              </w:rPr>
+            </w:pPr>
+            <w:r>
+              <w:rPr>
+                <w:b/>
+              </w:rPr>
+              <w:t>Risk Reduction</w:t>
+            </w:r>
+          </w:p>
+        </w:tc>
+        <w:tc>
+          <w:tcPr>
+            <w:tcW w:w="2394" w:type="dxa"/>
+          </w:tcPr>
+          <w:p>
+            <w:pPr>
+              <w:pStyle w:val="NoSpacing"/>
+              <w:jc w:val="center"/>
+            </w:pPr>
+            <w:r>
+              <w:rPr>
+                <w:position w:val="-30"/>
+              </w:rPr>
+              <w:object w:dxaOrig="1900" w:dyaOrig="560">
+                <v:shape id="_x0000_i1035" type="#_x0000_t75" style="width:95.1pt;height:27.95pt" o:ole="">
+                  <v:imagedata r:id="rId31" o:title=""/>
+                </v:shape>
+                <o:OLEObject Type="Embed" ProgID="Equation.DSMT4" ShapeID="_x0000_i1035" DrawAspect="Content" ObjectID="_1479736350" r:id="rId32"/>
+              </w:object>
+            </w:r>
+          </w:p>
+        </w:tc>
+        <w:tc>
+          <w:tcPr>
+            <w:tcW w:w="2394" w:type="dxa"/>
+          </w:tcPr>
+          <w:p>
+            <w:pPr>
+              <w:pStyle w:val="NoSpacing"/>
+              <w:jc w:val="center"/>
+            </w:pPr>
+            <w:r>
+              <w:rPr>
+                <w:position w:val="-30"/>
+              </w:rPr>
+              <w:object w:dxaOrig="1900" w:dyaOrig="560">
+                <v:shape id="_x0000_i1034" type="#_x0000_t75" style="width:95.1pt;height:27.95pt" o:ole="">
+                  <v:imagedata r:id="rId31" o:title=""/>
+                </v:shape>
+                <o:OLEObject Type="Embed" ProgID="Equation.DSMT4" ShapeID="_x0000_i1034" DrawAspect="Content" ObjectID="_1479736351" r:id="rId33"/>
+              </w:object>
+            </w:r>
+          </w:p>
+        </w:tc>
+        <w:tc>
+          <w:tcPr>
+            <w:tcW w:w="2394" w:type="dxa"/>
+          </w:tcPr>
+          <w:p>
+            <w:pPr>
+              <w:pStyle w:val="NoSpacing"/>
+              <w:jc w:val="center"/>
+            </w:pPr>
+          </w:p>
+        </w:tc>
+      </w:tr>
+    </w:tbl>
+    <w:p>
+      <w:pPr>
+        <w:pStyle w:val="NoSpacing"/>
+      </w:pPr>
+    </w:p>
+    <w:p>
+      <w:pPr>
+        <w:pStyle w:val="Heading2"/>
+      </w:pPr>
+      <w:bookmarkStart w:id="20" w:name="_Toc405993942"/>
       <w:r>
         <w:t>Entity Relationship (ER) Diagram</w:t>
       </w:r>
-      <w:bookmarkEnd w:id="15"/>
+      <w:bookmarkEnd w:id="20"/>
     </w:p>
     <w:p>
       <w:pPr>
@@ -6168,6 +7532,7 @@
         <w:pStyle w:val="NoSpacing"/>
       </w:pPr>
       <w:r>
+        <w:lastRenderedPageBreak/>
         <w:t>|</w:t>
       </w:r>
     </w:p>
@@ -6213,7 +7578,6 @@
               <w:pStyle w:val="NoSpacing"/>
             </w:pPr>
             <w:r>
-              <w:lastRenderedPageBreak/>
               <w:t>Entity 2</w:t>
             </w:r>
           </w:p>
@@ -6252,12 +7616,12 @@
       <w:pPr>
         <w:pStyle w:val="Heading3"/>
       </w:pPr>
-      <w:bookmarkStart w:id="16" w:name="_Toc405983842"/>
+      <w:bookmarkStart w:id="21" w:name="_Toc405993943"/>
       <w:proofErr w:type="gramStart"/>
       <w:r>
         <w:t>e.g.)</w:t>
       </w:r>
-      <w:bookmarkEnd w:id="16"/>
+      <w:bookmarkEnd w:id="21"/>
       <w:proofErr w:type="gramEnd"/>
     </w:p>
     <w:tbl>
@@ -6384,11 +7748,11 @@
       <w:pPr>
         <w:pStyle w:val="Heading2"/>
       </w:pPr>
-      <w:bookmarkStart w:id="17" w:name="_Toc405983843"/>
+      <w:bookmarkStart w:id="22" w:name="_Toc405993944"/>
       <w:r>
         <w:t>Data Flow Diagrams</w:t>
       </w:r>
-      <w:bookmarkEnd w:id="17"/>
+      <w:bookmarkEnd w:id="22"/>
     </w:p>
     <w:p>
       <w:pPr>
@@ -6476,13 +7840,13 @@
       <w:pPr>
         <w:pStyle w:val="Heading3"/>
       </w:pPr>
-      <w:bookmarkStart w:id="18" w:name="_Toc405983844"/>
+      <w:bookmarkStart w:id="23" w:name="_Toc405993945"/>
       <w:proofErr w:type="gramStart"/>
       <w:r>
         <w:lastRenderedPageBreak/>
         <w:t>e.g.</w:t>
       </w:r>
-      <w:bookmarkEnd w:id="18"/>
+      <w:bookmarkEnd w:id="23"/>
       <w:proofErr w:type="gramEnd"/>
     </w:p>
     <w:p>
@@ -6492,9 +7856,9 @@
       <w:r>
         <w:object w:dxaOrig="10995" w:dyaOrig="7170">
           <v:shape id="_x0000_i1028" type="#_x0000_t75" style="width:468pt;height:305.2pt" o:ole="">
-            <v:imagedata r:id="rId22" o:title=""/>
+            <v:imagedata r:id="rId34" o:title=""/>
           </v:shape>
-          <o:OLEObject Type="Embed" ProgID="Visio.Drawing.15" ShapeID="_x0000_i1028" DrawAspect="Content" ObjectID="_1479725904" r:id="rId23"/>
+          <o:OLEObject Type="Embed" ProgID="Visio.Drawing.15" ShapeID="_x0000_i1028" DrawAspect="Content" ObjectID="_1479736352" r:id="rId35"/>
         </w:object>
       </w:r>
     </w:p>
@@ -6502,11 +7866,171 @@
       <w:pPr>
         <w:pStyle w:val="Heading2"/>
       </w:pPr>
-      <w:bookmarkStart w:id="19" w:name="_Toc405983845"/>
-      <w:r>
+      <w:bookmarkStart w:id="24" w:name="_Toc405993946"/>
+      <w:r>
+        <w:t>Activity Diagram</w:t>
+      </w:r>
+      <w:bookmarkEnd w:id="24"/>
+    </w:p>
+    <w:p>
+      <w:pPr>
+        <w:pStyle w:val="NoSpacing"/>
+      </w:pPr>
+      <w:r>
+        <w:t>(</w:t>
+      </w:r>
+      <w:proofErr w:type="gramStart"/>
+      <w:r>
+        <w:t>actually</w:t>
+      </w:r>
+      <w:proofErr w:type="gramEnd"/>
+      <w:r>
+        <w:t xml:space="preserve"> not in the slides; </w:t>
+      </w:r>
+      <w:r>
+        <w:t xml:space="preserve">copied </w:t>
+      </w:r>
+      <w:r>
+        <w:t xml:space="preserve">from </w:t>
+      </w:r>
+      <w:r>
+        <w:t xml:space="preserve">SFWR ENG </w:t>
+      </w:r>
+      <w:r>
+        <w:t>3A04)</w:t>
+      </w:r>
+    </w:p>
+    <w:p>
+      <w:pPr>
+        <w:pStyle w:val="NoSpacing"/>
+      </w:pPr>
+      <w:r>
+        <w:rPr>
+          <w:b/>
+        </w:rPr>
+        <w:t>Activity Diagram</w:t>
+      </w:r>
+      <w:r>
+        <w:t>: data and control flow of system</w:t>
+      </w:r>
+    </w:p>
+    <w:p>
+      <w:pPr>
+        <w:pStyle w:val="NoSpacing"/>
+        <w:numPr>
+          <w:ilvl w:val="0"/>
+          <w:numId w:val="26"/>
+        </w:numPr>
+      </w:pPr>
+      <w:r>
+        <w:t>Rounded rectangles: actions in system</w:t>
+      </w:r>
+    </w:p>
+    <w:p>
+      <w:pPr>
+        <w:pStyle w:val="NoSpacing"/>
+        <w:numPr>
+          <w:ilvl w:val="0"/>
+          <w:numId w:val="26"/>
+        </w:numPr>
+      </w:pPr>
+      <w:r>
+        <w:t>Solid hub: fork and joint points</w:t>
+      </w:r>
+    </w:p>
+    <w:p>
+      <w:pPr>
+        <w:pStyle w:val="NoSpacing"/>
+        <w:numPr>
+          <w:ilvl w:val="0"/>
+          <w:numId w:val="26"/>
+        </w:numPr>
+      </w:pPr>
+      <w:r>
+        <w:t>Surrounded disk: terminate</w:t>
+      </w:r>
+    </w:p>
+    <w:p>
+      <w:pPr>
+        <w:pStyle w:val="NoSpacing"/>
+        <w:numPr>
+          <w:ilvl w:val="0"/>
+          <w:numId w:val="26"/>
+        </w:numPr>
+      </w:pPr>
+      <w:r>
+        <w:t>Diamond: decision</w:t>
+      </w:r>
+    </w:p>
+    <w:p>
+      <w:pPr>
+        <w:pStyle w:val="NoSpacing"/>
+        <w:numPr>
+          <w:ilvl w:val="0"/>
+          <w:numId w:val="26"/>
+        </w:numPr>
+      </w:pPr>
+      <w:r>
+        <w:t>Disk: start point</w:t>
+      </w:r>
+    </w:p>
+    <w:p>
+      <w:pPr>
+        <w:pStyle w:val="NoSpacing"/>
+        <w:jc w:val="center"/>
+      </w:pPr>
+      <w:r>
+        <w:rPr>
+          <w:noProof/>
+          <w:lang w:eastAsia="en-CA"/>
+        </w:rPr>
+        <w:drawing>
+          <wp:inline distT="0" distB="0" distL="0" distR="0" wp14:anchorId="6A04C164" wp14:editId="537C1123">
+            <wp:extent cx="1457336" cy="2243154"/>
+            <wp:effectExtent l="0" t="0" r="0" b="5080"/>
+            <wp:docPr id="7" name="Picture 7"/>
+            <wp:cNvGraphicFramePr>
+              <a:graphicFrameLocks xmlns:a="http://schemas.openxmlformats.org/drawingml/2006/main" noChangeAspect="1"/>
+            </wp:cNvGraphicFramePr>
+            <a:graphic xmlns:a="http://schemas.openxmlformats.org/drawingml/2006/main">
+              <a:graphicData uri="http://schemas.openxmlformats.org/drawingml/2006/picture">
+                <pic:pic xmlns:pic="http://schemas.openxmlformats.org/drawingml/2006/picture">
+                  <pic:nvPicPr>
+                    <pic:cNvPr id="0" name=""/>
+                    <pic:cNvPicPr/>
+                  </pic:nvPicPr>
+                  <pic:blipFill>
+                    <a:blip r:embed="rId36"/>
+                    <a:stretch>
+                      <a:fillRect/>
+                    </a:stretch>
+                  </pic:blipFill>
+                  <pic:spPr>
+                    <a:xfrm>
+                      <a:off x="0" y="0"/>
+                      <a:ext cx="1457336" cy="2243154"/>
+                    </a:xfrm>
+                    <a:prstGeom prst="rect">
+                      <a:avLst/>
+                    </a:prstGeom>
+                  </pic:spPr>
+                </pic:pic>
+              </a:graphicData>
+            </a:graphic>
+          </wp:inline>
+        </w:drawing>
+      </w:r>
+    </w:p>
+    <w:p>
+      <w:pPr>
+        <w:pStyle w:val="Heading2"/>
+      </w:pPr>
+      <w:bookmarkStart w:id="25" w:name="_Toc405993947"/>
+      <w:r>
+        <w:lastRenderedPageBreak/>
         <w:t>State Machine Diagram</w:t>
       </w:r>
-      <w:bookmarkEnd w:id="19"/>
+      <w:bookmarkEnd w:id="25"/>
     </w:p>
     <w:p>
       <w:pPr>
@@ -6565,21 +8089,21 @@
       <w:pPr>
         <w:pStyle w:val="Heading1"/>
       </w:pPr>
-      <w:bookmarkStart w:id="20" w:name="_Toc405983846"/>
+      <w:bookmarkStart w:id="26" w:name="_Toc405993948"/>
       <w:r>
         <w:t>Lecture 13</w:t>
       </w:r>
-      <w:bookmarkEnd w:id="20"/>
+      <w:bookmarkEnd w:id="26"/>
     </w:p>
     <w:p>
       <w:pPr>
         <w:pStyle w:val="Heading2"/>
       </w:pPr>
-      <w:bookmarkStart w:id="21" w:name="_Toc405983847"/>
+      <w:bookmarkStart w:id="27" w:name="_Toc405993949"/>
       <w:r>
         <w:t>Fit Criteria</w:t>
       </w:r>
-      <w:bookmarkEnd w:id="21"/>
+      <w:bookmarkEnd w:id="27"/>
     </w:p>
     <w:p>
       <w:pPr>
@@ -6681,11 +8205,11 @@
       <w:pPr>
         <w:pStyle w:val="Heading2"/>
       </w:pPr>
-      <w:bookmarkStart w:id="22" w:name="_Toc405983848"/>
+      <w:bookmarkStart w:id="28" w:name="_Toc405993950"/>
       <w:r>
         <w:t>Entity Relationship Diagrams</w:t>
       </w:r>
-      <w:bookmarkEnd w:id="22"/>
+      <w:bookmarkEnd w:id="28"/>
     </w:p>
     <w:p>
       <w:pPr>
@@ -6713,7 +8237,6 @@
         <w:pStyle w:val="NoSpacing"/>
       </w:pPr>
       <w:r>
-        <w:lastRenderedPageBreak/>
         <w:t>A way of representing a system, using entities</w:t>
       </w:r>
     </w:p>
@@ -6865,14 +8388,14 @@
       <w:pPr>
         <w:pStyle w:val="Heading1"/>
       </w:pPr>
-      <w:bookmarkStart w:id="23" w:name="_Toc405983849"/>
+      <w:bookmarkStart w:id="29" w:name="_Toc405993951"/>
       <w:r>
         <w:t>Lecture 1</w:t>
       </w:r>
       <w:r>
         <w:t>5</w:t>
       </w:r>
-      <w:bookmarkEnd w:id="23"/>
+      <w:bookmarkEnd w:id="29"/>
     </w:p>
     <w:p>
       <w:pPr>
@@ -6926,21 +8449,21 @@
       <w:pPr>
         <w:pStyle w:val="Heading1"/>
       </w:pPr>
-      <w:bookmarkStart w:id="24" w:name="_Toc405983850"/>
+      <w:bookmarkStart w:id="30" w:name="_Toc405993952"/>
       <w:r>
         <w:t>Lecture 17</w:t>
       </w:r>
-      <w:bookmarkEnd w:id="24"/>
+      <w:bookmarkEnd w:id="30"/>
     </w:p>
     <w:p>
       <w:pPr>
         <w:pStyle w:val="Heading2"/>
       </w:pPr>
-      <w:bookmarkStart w:id="25" w:name="_Toc405983851"/>
+      <w:bookmarkStart w:id="31" w:name="_Toc405993953"/>
       <w:r>
         <w:t>Before-After Predicates</w:t>
       </w:r>
-      <w:bookmarkEnd w:id="25"/>
+      <w:bookmarkEnd w:id="31"/>
     </w:p>
     <w:p>
       <w:pPr>
@@ -6994,6 +8517,7 @@
         <w:pStyle w:val="NoSpacing"/>
       </w:pPr>
       <w:r>
+        <w:lastRenderedPageBreak/>
         <w:t>Processing based on values of attributes</w:t>
       </w:r>
     </w:p>
@@ -7256,11 +8780,11 @@
       <w:pPr>
         <w:pStyle w:val="Heading1"/>
       </w:pPr>
-      <w:bookmarkStart w:id="26" w:name="_Toc405983852"/>
+      <w:bookmarkStart w:id="32" w:name="_Toc405993954"/>
       <w:r>
         <w:t>Lecture 18</w:t>
       </w:r>
-      <w:bookmarkEnd w:id="26"/>
+      <w:bookmarkEnd w:id="32"/>
     </w:p>
     <w:p>
       <w:pPr>
@@ -7385,7 +8909,6 @@
               <w:pStyle w:val="NoSpacing"/>
             </w:pPr>
             <w:r>
-              <w:lastRenderedPageBreak/>
               <w:t>◊</w:t>
             </w:r>
             <w:r>
@@ -7788,11 +9311,11 @@
       <w:pPr>
         <w:pStyle w:val="Heading2"/>
       </w:pPr>
-      <w:bookmarkStart w:id="27" w:name="_Toc405983853"/>
+      <w:bookmarkStart w:id="33" w:name="_Toc405993955"/>
       <w:r>
         <w:t>Review Process</w:t>
       </w:r>
-      <w:bookmarkEnd w:id="27"/>
+      <w:bookmarkEnd w:id="33"/>
     </w:p>
     <w:p>
       <w:pPr>
@@ -7929,11 +9452,12 @@
       <w:pPr>
         <w:pStyle w:val="Heading2"/>
       </w:pPr>
-      <w:bookmarkStart w:id="28" w:name="_Toc405983854"/>
-      <w:r>
+      <w:bookmarkStart w:id="34" w:name="_Toc405993956"/>
+      <w:r>
+        <w:lastRenderedPageBreak/>
         <w:t>SCR Tables</w:t>
       </w:r>
-      <w:bookmarkEnd w:id="28"/>
+      <w:bookmarkEnd w:id="34"/>
     </w:p>
     <w:p>
       <w:pPr>
@@ -7956,33 +9480,11 @@
       <w:pPr>
         <w:pStyle w:val="Heading1"/>
       </w:pPr>
-      <w:bookmarkStart w:id="29" w:name="_Toc405983855"/>
-      <w:r>
-        <w:t>Lecture 19</w:t>
-      </w:r>
-      <w:bookmarkEnd w:id="29"/>
-    </w:p>
-    <w:p>
-      <w:pPr>
-        <w:pStyle w:val="NoSpacing"/>
-      </w:pPr>
-      <w:proofErr w:type="spellStart"/>
-      <w:proofErr w:type="gramStart"/>
-      <w:r>
-        <w:t>lala</w:t>
-      </w:r>
-      <w:proofErr w:type="spellEnd"/>
-      <w:proofErr w:type="gramEnd"/>
-    </w:p>
-    <w:p>
-      <w:pPr>
-        <w:pStyle w:val="Heading1"/>
-      </w:pPr>
-      <w:bookmarkStart w:id="30" w:name="_Toc405983856"/>
+      <w:bookmarkStart w:id="35" w:name="_Toc405993957"/>
       <w:r>
         <w:t>Lecture 20</w:t>
       </w:r>
-      <w:bookmarkEnd w:id="30"/>
+      <w:bookmarkEnd w:id="35"/>
     </w:p>
     <w:p>
       <w:pPr>
@@ -8005,11 +9507,11 @@
       <w:pPr>
         <w:pStyle w:val="Heading2"/>
       </w:pPr>
-      <w:bookmarkStart w:id="31" w:name="_Toc405983857"/>
+      <w:bookmarkStart w:id="36" w:name="_Toc405993958"/>
       <w:r>
         <w:t>Traceability Matrices</w:t>
       </w:r>
-      <w:bookmarkEnd w:id="31"/>
+      <w:bookmarkEnd w:id="36"/>
     </w:p>
     <w:p>
       <w:pPr>
@@ -8173,12 +9675,11 @@
       <w:pPr>
         <w:pStyle w:val="Heading1"/>
       </w:pPr>
-      <w:bookmarkStart w:id="32" w:name="_Toc405983858"/>
-      <w:r>
-        <w:lastRenderedPageBreak/>
+      <w:bookmarkStart w:id="37" w:name="_Toc405993959"/>
+      <w:r>
         <w:t>Lecture 24</w:t>
       </w:r>
-      <w:bookmarkEnd w:id="32"/>
+      <w:bookmarkEnd w:id="37"/>
     </w:p>
     <w:p>
       <w:pPr>
@@ -8316,13 +9817,13 @@
       <w:pPr>
         <w:pStyle w:val="Heading2"/>
       </w:pPr>
-      <w:bookmarkStart w:id="33" w:name="_Security_Levels"/>
-      <w:bookmarkStart w:id="34" w:name="_Toc405983859"/>
-      <w:bookmarkEnd w:id="33"/>
+      <w:bookmarkStart w:id="38" w:name="_Security_Levels"/>
+      <w:bookmarkStart w:id="39" w:name="_Toc405993960"/>
+      <w:bookmarkEnd w:id="38"/>
       <w:r>
         <w:t>Security Levels</w:t>
       </w:r>
-      <w:bookmarkEnd w:id="34"/>
+      <w:bookmarkEnd w:id="39"/>
     </w:p>
     <w:p>
       <w:pPr>
@@ -8515,9 +10016,9 @@
         </w:rPr>
         <w:object w:dxaOrig="1579" w:dyaOrig="400">
           <v:shape id="_x0000_i1029" type="#_x0000_t75" style="width:79pt;height:19.9pt" o:ole="">
-            <v:imagedata r:id="rId24" o:title=""/>
+            <v:imagedata r:id="rId37" o:title=""/>
           </v:shape>
-          <o:OLEObject Type="Embed" ProgID="Equation.DSMT4" ShapeID="_x0000_i1029" DrawAspect="Content" ObjectID="_1479725905" r:id="rId25"/>
+          <o:OLEObject Type="Embed" ProgID="Equation.DSMT4" ShapeID="_x0000_i1029" DrawAspect="Content" ObjectID="_1479736353" r:id="rId38"/>
         </w:object>
       </w:r>
     </w:p>
@@ -8525,9 +10026,9 @@
       <w:pPr>
         <w:pStyle w:val="Heading2"/>
       </w:pPr>
-      <w:bookmarkStart w:id="35" w:name="_Bell-LaPadula_Model"/>
-      <w:bookmarkStart w:id="36" w:name="_Toc405983860"/>
-      <w:bookmarkEnd w:id="35"/>
+      <w:bookmarkStart w:id="40" w:name="_Bell-LaPadula_Model"/>
+      <w:bookmarkStart w:id="41" w:name="_Toc405993961"/>
+      <w:bookmarkEnd w:id="40"/>
       <w:r>
         <w:t>Bell-</w:t>
       </w:r>
@@ -8539,7 +10040,7 @@
       <w:r>
         <w:t xml:space="preserve"> Model</w:t>
       </w:r>
-      <w:bookmarkEnd w:id="36"/>
+      <w:bookmarkEnd w:id="41"/>
     </w:p>
     <w:p>
       <w:pPr>
@@ -8592,6 +10093,7 @@
         <w:rPr>
           <w:b/>
         </w:rPr>
+        <w:lastRenderedPageBreak/>
         <w:t>Agent Security Clearance [I</w:t>
       </w:r>
       <w:r>
@@ -8931,20 +10433,20 @@
       <w:pPr>
         <w:pStyle w:val="Heading1"/>
       </w:pPr>
-      <w:bookmarkStart w:id="37" w:name="_Low_Water-Mark_Policy"/>
-      <w:bookmarkStart w:id="38" w:name="_Toc405983861"/>
-      <w:bookmarkEnd w:id="37"/>
+      <w:bookmarkStart w:id="42" w:name="_Low_Water-Mark_Policy"/>
+      <w:bookmarkStart w:id="43" w:name="_Toc405993962"/>
+      <w:bookmarkEnd w:id="42"/>
       <w:r>
         <w:t>Lecture 25</w:t>
       </w:r>
-      <w:bookmarkEnd w:id="38"/>
-    </w:p>
-    <w:p>
-      <w:pPr>
-        <w:pStyle w:val="NoSpacing"/>
-      </w:pPr>
-      <w:bookmarkStart w:id="39" w:name="_Ring"/>
-      <w:bookmarkEnd w:id="39"/>
+      <w:bookmarkEnd w:id="43"/>
+    </w:p>
+    <w:p>
+      <w:pPr>
+        <w:pStyle w:val="NoSpacing"/>
+      </w:pPr>
+      <w:bookmarkStart w:id="44" w:name="_Ring"/>
+      <w:bookmarkEnd w:id="44"/>
       <w:proofErr w:type="spellStart"/>
       <w:r>
         <w:rPr>
@@ -9018,11 +10520,11 @@
       <w:pPr>
         <w:pStyle w:val="Heading2"/>
       </w:pPr>
-      <w:bookmarkStart w:id="40" w:name="_Toc405983862"/>
+      <w:bookmarkStart w:id="45" w:name="_Toc405993963"/>
       <w:r>
         <w:t>Low Water-Mark Policy</w:t>
       </w:r>
-      <w:bookmarkEnd w:id="40"/>
+      <w:bookmarkEnd w:id="45"/>
     </w:p>
     <w:p>
       <w:pPr>
@@ -9139,11 +10641,11 @@
       <w:pPr>
         <w:pStyle w:val="Heading2"/>
       </w:pPr>
-      <w:bookmarkStart w:id="41" w:name="_Toc405983863"/>
+      <w:bookmarkStart w:id="46" w:name="_Toc405993964"/>
       <w:r>
         <w:t>Ring</w:t>
       </w:r>
-      <w:bookmarkEnd w:id="41"/>
+      <w:bookmarkEnd w:id="46"/>
     </w:p>
     <w:p>
       <w:pPr>
@@ -9230,12 +10732,13 @@
           <w:noProof/>
           <w:lang w:eastAsia="en-CA"/>
         </w:rPr>
+        <w:lastRenderedPageBreak/>
         <w:drawing>
           <wp:inline distT="0" distB="0" distL="0" distR="0" wp14:anchorId="0BAECC77" wp14:editId="4BE6A229">
             <wp:extent cx="3980597" cy="2866030"/>
             <wp:effectExtent l="0" t="0" r="1270" b="0"/>
             <wp:docPr id="5" name="Picture 5" descr="https://upload.wikimedia.org/wikipedia/commons/thumb/2/2f/Priv_rings.svg/800px-Priv_rings.svg.png">
-              <a:hlinkClick xmlns:a="http://schemas.openxmlformats.org/drawingml/2006/main" r:id="rId26"/>
+              <a:hlinkClick xmlns:a="http://schemas.openxmlformats.org/drawingml/2006/main" r:id="rId39"/>
             </wp:docPr>
             <wp:cNvGraphicFramePr>
               <a:graphicFrameLocks xmlns:a="http://schemas.openxmlformats.org/drawingml/2006/main" noChangeAspect="1"/>
@@ -9250,7 +10753,7 @@
                     </pic:cNvPicPr>
                   </pic:nvPicPr>
                   <pic:blipFill>
-                    <a:blip r:embed="rId27">
+                    <a:blip r:embed="rId40">
                       <a:extLst>
                         <a:ext uri="{28A0092B-C50C-407E-A947-70E740481C1C}">
                           <a14:useLocalDpi xmlns:a14="http://schemas.microsoft.com/office/drawing/2010/main" val="0"/>
@@ -9286,13 +10789,13 @@
       <w:pPr>
         <w:pStyle w:val="Heading2"/>
       </w:pPr>
-      <w:bookmarkStart w:id="42" w:name="_Strict_Integrity"/>
-      <w:bookmarkStart w:id="43" w:name="_Toc405983864"/>
-      <w:bookmarkEnd w:id="42"/>
+      <w:bookmarkStart w:id="47" w:name="_Strict_Integrity"/>
+      <w:bookmarkStart w:id="48" w:name="_Toc405993965"/>
+      <w:bookmarkEnd w:id="47"/>
       <w:r>
         <w:t>Strict Integrity</w:t>
       </w:r>
-      <w:bookmarkEnd w:id="43"/>
+      <w:bookmarkEnd w:id="48"/>
     </w:p>
     <w:p>
       <w:pPr>
@@ -9420,11 +10923,11 @@
       <w:pPr>
         <w:pStyle w:val="Heading1"/>
       </w:pPr>
-      <w:bookmarkStart w:id="44" w:name="_Toc405983865"/>
+      <w:bookmarkStart w:id="49" w:name="_Toc405993966"/>
       <w:r>
         <w:t>Lecture 26</w:t>
       </w:r>
-      <w:bookmarkEnd w:id="44"/>
+      <w:bookmarkEnd w:id="49"/>
     </w:p>
     <w:p>
       <w:pPr>
@@ -9609,9 +11112,9 @@
         </w:rPr>
         <w:object w:dxaOrig="1540" w:dyaOrig="380">
           <v:shape id="_x0000_i1030" type="#_x0000_t75" style="width:76.85pt;height:18.8pt" o:ole="">
-            <v:imagedata r:id="rId28" o:title=""/>
+            <v:imagedata r:id="rId41" o:title=""/>
           </v:shape>
-          <o:OLEObject Type="Embed" ProgID="Equation.DSMT4" ShapeID="_x0000_i1030" DrawAspect="Content" ObjectID="_1479725906" r:id="rId29"/>
+          <o:OLEObject Type="Embed" ProgID="Equation.DSMT4" ShapeID="_x0000_i1030" DrawAspect="Content" ObjectID="_1479736354" r:id="rId42"/>
         </w:object>
       </w:r>
     </w:p>
@@ -9625,9 +11128,9 @@
         </w:rPr>
         <w:object w:dxaOrig="1700" w:dyaOrig="1200">
           <v:shape id="_x0000_i1031" type="#_x0000_t75" style="width:84.9pt;height:60.2pt" o:ole="">
-            <v:imagedata r:id="rId30" o:title=""/>
+            <v:imagedata r:id="rId43" o:title=""/>
           </v:shape>
-          <o:OLEObject Type="Embed" ProgID="Equation.DSMT4" ShapeID="_x0000_i1031" DrawAspect="Content" ObjectID="_1479725907" r:id="rId31"/>
+          <o:OLEObject Type="Embed" ProgID="Equation.DSMT4" ShapeID="_x0000_i1031" DrawAspect="Content" ObjectID="_1479736355" r:id="rId44"/>
         </w:object>
       </w:r>
     </w:p>
@@ -9681,17 +11184,18 @@
       <w:pPr>
         <w:pStyle w:val="Heading1"/>
       </w:pPr>
-      <w:bookmarkStart w:id="45" w:name="_Toc405983866"/>
-      <w:r>
+      <w:bookmarkStart w:id="50" w:name="_Toc405993967"/>
+      <w:r>
+        <w:lastRenderedPageBreak/>
         <w:t>Lecture 28</w:t>
       </w:r>
-      <w:bookmarkEnd w:id="45"/>
+      <w:bookmarkEnd w:id="50"/>
     </w:p>
     <w:p>
       <w:pPr>
         <w:pStyle w:val="Heading2"/>
       </w:pPr>
-      <w:bookmarkStart w:id="46" w:name="_Toc405983867"/>
+      <w:bookmarkStart w:id="51" w:name="_Toc405993968"/>
       <w:proofErr w:type="spellStart"/>
       <w:r>
         <w:t>Vigenè</w:t>
@@ -9703,7 +11207,7 @@
       <w:r>
         <w:t xml:space="preserve"> Cipher</w:t>
       </w:r>
-      <w:bookmarkEnd w:id="46"/>
+      <w:bookmarkEnd w:id="51"/>
     </w:p>
     <w:p>
       <w:pPr>
@@ -9727,7 +11231,7 @@
       </w:r>
     </w:p>
     <w:sectPr>
-      <w:footerReference w:type="default" r:id="rId32"/>
+      <w:footerReference w:type="default" r:id="rId45"/>
       <w:pgSz w:w="12240" w:h="15840"/>
       <w:pgMar w:top="1440" w:right="1440" w:bottom="1440" w:left="1440" w:header="708" w:footer="708" w:gutter="0"/>
       <w:cols w:space="708"/>
@@ -9772,6 +11276,7 @@
         <w:docPartUnique/>
       </w:docPartObj>
     </w:sdtPr>
+    <w:sdtEndPr/>
     <w:sdtContent>
       <w:sdt>
         <w:sdtPr>
@@ -9781,6 +11286,7 @@
             <w:docPartUnique/>
           </w:docPartObj>
         </w:sdtPr>
+        <w:sdtEndPr/>
         <w:sdtContent>
           <w:p>
             <w:pPr>
@@ -9861,7 +11367,7 @@
                 <w:bCs/>
                 <w:noProof/>
               </w:rPr>
-              <w:t>14</w:t>
+              <w:t>16</w:t>
             </w:r>
             <w:r>
               <w:rPr>
@@ -10251,6 +11757,119 @@
     </w:lvl>
   </w:abstractNum>
   <w:abstractNum w:abstractNumId="3">
+    <w:nsid w:val="0EE50E66"/>
+    <w:multiLevelType w:val="hybridMultilevel"/>
+    <w:tmpl w:val="0CDA5AEA"/>
+    <w:lvl w:ilvl="0" w:tplc="10090001">
+      <w:start w:val="1"/>
+      <w:numFmt w:val="bullet"/>
+      <w:lvlText w:val=""/>
+      <w:lvlJc w:val="left"/>
+      <w:pPr>
+        <w:ind w:left="720" w:hanging="360"/>
+      </w:pPr>
+      <w:rPr>
+        <w:rFonts w:ascii="Symbol" w:hAnsi="Symbol" w:hint="default"/>
+      </w:rPr>
+    </w:lvl>
+    <w:lvl w:ilvl="1" w:tplc="10090003" w:tentative="1">
+      <w:start w:val="1"/>
+      <w:numFmt w:val="bullet"/>
+      <w:lvlText w:val="o"/>
+      <w:lvlJc w:val="left"/>
+      <w:pPr>
+        <w:ind w:left="1440" w:hanging="360"/>
+      </w:pPr>
+      <w:rPr>
+        <w:rFonts w:ascii="Courier New" w:hAnsi="Courier New" w:cs="Courier New" w:hint="default"/>
+      </w:rPr>
+    </w:lvl>
+    <w:lvl w:ilvl="2" w:tplc="10090005" w:tentative="1">
+      <w:start w:val="1"/>
+      <w:numFmt w:val="bullet"/>
+      <w:lvlText w:val=""/>
+      <w:lvlJc w:val="left"/>
+      <w:pPr>
+        <w:ind w:left="2160" w:hanging="360"/>
+      </w:pPr>
+      <w:rPr>
+        <w:rFonts w:ascii="Wingdings" w:hAnsi="Wingdings" w:hint="default"/>
+      </w:rPr>
+    </w:lvl>
+    <w:lvl w:ilvl="3" w:tplc="10090001" w:tentative="1">
+      <w:start w:val="1"/>
+      <w:numFmt w:val="bullet"/>
+      <w:lvlText w:val=""/>
+      <w:lvlJc w:val="left"/>
+      <w:pPr>
+        <w:ind w:left="2880" w:hanging="360"/>
+      </w:pPr>
+      <w:rPr>
+        <w:rFonts w:ascii="Symbol" w:hAnsi="Symbol" w:hint="default"/>
+      </w:rPr>
+    </w:lvl>
+    <w:lvl w:ilvl="4" w:tplc="10090003" w:tentative="1">
+      <w:start w:val="1"/>
+      <w:numFmt w:val="bullet"/>
+      <w:lvlText w:val="o"/>
+      <w:lvlJc w:val="left"/>
+      <w:pPr>
+        <w:ind w:left="3600" w:hanging="360"/>
+      </w:pPr>
+      <w:rPr>
+        <w:rFonts w:ascii="Courier New" w:hAnsi="Courier New" w:cs="Courier New" w:hint="default"/>
+      </w:rPr>
+    </w:lvl>
+    <w:lvl w:ilvl="5" w:tplc="10090005" w:tentative="1">
+      <w:start w:val="1"/>
+      <w:numFmt w:val="bullet"/>
+      <w:lvlText w:val=""/>
+      <w:lvlJc w:val="left"/>
+      <w:pPr>
+        <w:ind w:left="4320" w:hanging="360"/>
+      </w:pPr>
+      <w:rPr>
+        <w:rFonts w:ascii="Wingdings" w:hAnsi="Wingdings" w:hint="default"/>
+      </w:rPr>
+    </w:lvl>
+    <w:lvl w:ilvl="6" w:tplc="10090001" w:tentative="1">
+      <w:start w:val="1"/>
+      <w:numFmt w:val="bullet"/>
+      <w:lvlText w:val=""/>
+      <w:lvlJc w:val="left"/>
+      <w:pPr>
+        <w:ind w:left="5040" w:hanging="360"/>
+      </w:pPr>
+      <w:rPr>
+        <w:rFonts w:ascii="Symbol" w:hAnsi="Symbol" w:hint="default"/>
+      </w:rPr>
+    </w:lvl>
+    <w:lvl w:ilvl="7" w:tplc="10090003" w:tentative="1">
+      <w:start w:val="1"/>
+      <w:numFmt w:val="bullet"/>
+      <w:lvlText w:val="o"/>
+      <w:lvlJc w:val="left"/>
+      <w:pPr>
+        <w:ind w:left="5760" w:hanging="360"/>
+      </w:pPr>
+      <w:rPr>
+        <w:rFonts w:ascii="Courier New" w:hAnsi="Courier New" w:cs="Courier New" w:hint="default"/>
+      </w:rPr>
+    </w:lvl>
+    <w:lvl w:ilvl="8" w:tplc="10090005" w:tentative="1">
+      <w:start w:val="1"/>
+      <w:numFmt w:val="bullet"/>
+      <w:lvlText w:val=""/>
+      <w:lvlJc w:val="left"/>
+      <w:pPr>
+        <w:ind w:left="6480" w:hanging="360"/>
+      </w:pPr>
+      <w:rPr>
+        <w:rFonts w:ascii="Wingdings" w:hAnsi="Wingdings" w:hint="default"/>
+      </w:rPr>
+    </w:lvl>
+  </w:abstractNum>
+  <w:abstractNum w:abstractNumId="4">
     <w:nsid w:val="16CC4B33"/>
     <w:multiLevelType w:val="hybridMultilevel"/>
     <w:tmpl w:val="5C7ECF06"/>
@@ -10363,7 +11982,7 @@
       </w:rPr>
     </w:lvl>
   </w:abstractNum>
-  <w:abstractNum w:abstractNumId="4">
+  <w:abstractNum w:abstractNumId="5">
     <w:nsid w:val="19127864"/>
     <w:multiLevelType w:val="hybridMultilevel"/>
     <w:tmpl w:val="C71C0878"/>
@@ -10476,7 +12095,7 @@
       </w:rPr>
     </w:lvl>
   </w:abstractNum>
-  <w:abstractNum w:abstractNumId="5">
+  <w:abstractNum w:abstractNumId="6">
     <w:nsid w:val="1B484370"/>
     <w:multiLevelType w:val="hybridMultilevel"/>
     <w:tmpl w:val="8AC8A08E"/>
@@ -10589,7 +12208,7 @@
       </w:rPr>
     </w:lvl>
   </w:abstractNum>
-  <w:abstractNum w:abstractNumId="6">
+  <w:abstractNum w:abstractNumId="7">
     <w:nsid w:val="2851733E"/>
     <w:multiLevelType w:val="hybridMultilevel"/>
     <w:tmpl w:val="AD52D0CA"/>
@@ -10702,7 +12321,7 @@
       </w:rPr>
     </w:lvl>
   </w:abstractNum>
-  <w:abstractNum w:abstractNumId="7">
+  <w:abstractNum w:abstractNumId="8">
     <w:nsid w:val="2E4F4C73"/>
     <w:multiLevelType w:val="hybridMultilevel"/>
     <w:tmpl w:val="17625546"/>
@@ -10815,7 +12434,120 @@
       </w:rPr>
     </w:lvl>
   </w:abstractNum>
-  <w:abstractNum w:abstractNumId="8">
+  <w:abstractNum w:abstractNumId="9">
+    <w:nsid w:val="32884D72"/>
+    <w:multiLevelType w:val="hybridMultilevel"/>
+    <w:tmpl w:val="A418B954"/>
+    <w:lvl w:ilvl="0" w:tplc="10090001">
+      <w:start w:val="1"/>
+      <w:numFmt w:val="bullet"/>
+      <w:lvlText w:val=""/>
+      <w:lvlJc w:val="left"/>
+      <w:pPr>
+        <w:ind w:left="720" w:hanging="360"/>
+      </w:pPr>
+      <w:rPr>
+        <w:rFonts w:ascii="Symbol" w:hAnsi="Symbol" w:hint="default"/>
+      </w:rPr>
+    </w:lvl>
+    <w:lvl w:ilvl="1" w:tplc="10090003" w:tentative="1">
+      <w:start w:val="1"/>
+      <w:numFmt w:val="bullet"/>
+      <w:lvlText w:val="o"/>
+      <w:lvlJc w:val="left"/>
+      <w:pPr>
+        <w:ind w:left="1440" w:hanging="360"/>
+      </w:pPr>
+      <w:rPr>
+        <w:rFonts w:ascii="Courier New" w:hAnsi="Courier New" w:cs="Courier New" w:hint="default"/>
+      </w:rPr>
+    </w:lvl>
+    <w:lvl w:ilvl="2" w:tplc="10090005" w:tentative="1">
+      <w:start w:val="1"/>
+      <w:numFmt w:val="bullet"/>
+      <w:lvlText w:val=""/>
+      <w:lvlJc w:val="left"/>
+      <w:pPr>
+        <w:ind w:left="2160" w:hanging="360"/>
+      </w:pPr>
+      <w:rPr>
+        <w:rFonts w:ascii="Wingdings" w:hAnsi="Wingdings" w:hint="default"/>
+      </w:rPr>
+    </w:lvl>
+    <w:lvl w:ilvl="3" w:tplc="10090001" w:tentative="1">
+      <w:start w:val="1"/>
+      <w:numFmt w:val="bullet"/>
+      <w:lvlText w:val=""/>
+      <w:lvlJc w:val="left"/>
+      <w:pPr>
+        <w:ind w:left="2880" w:hanging="360"/>
+      </w:pPr>
+      <w:rPr>
+        <w:rFonts w:ascii="Symbol" w:hAnsi="Symbol" w:hint="default"/>
+      </w:rPr>
+    </w:lvl>
+    <w:lvl w:ilvl="4" w:tplc="10090003" w:tentative="1">
+      <w:start w:val="1"/>
+      <w:numFmt w:val="bullet"/>
+      <w:lvlText w:val="o"/>
+      <w:lvlJc w:val="left"/>
+      <w:pPr>
+        <w:ind w:left="3600" w:hanging="360"/>
+      </w:pPr>
+      <w:rPr>
+        <w:rFonts w:ascii="Courier New" w:hAnsi="Courier New" w:cs="Courier New" w:hint="default"/>
+      </w:rPr>
+    </w:lvl>
+    <w:lvl w:ilvl="5" w:tplc="10090005" w:tentative="1">
+      <w:start w:val="1"/>
+      <w:numFmt w:val="bullet"/>
+      <w:lvlText w:val=""/>
+      <w:lvlJc w:val="left"/>
+      <w:pPr>
+        <w:ind w:left="4320" w:hanging="360"/>
+      </w:pPr>
+      <w:rPr>
+        <w:rFonts w:ascii="Wingdings" w:hAnsi="Wingdings" w:hint="default"/>
+      </w:rPr>
+    </w:lvl>
+    <w:lvl w:ilvl="6" w:tplc="10090001" w:tentative="1">
+      <w:start w:val="1"/>
+      <w:numFmt w:val="bullet"/>
+      <w:lvlText w:val=""/>
+      <w:lvlJc w:val="left"/>
+      <w:pPr>
+        <w:ind w:left="5040" w:hanging="360"/>
+      </w:pPr>
+      <w:rPr>
+        <w:rFonts w:ascii="Symbol" w:hAnsi="Symbol" w:hint="default"/>
+      </w:rPr>
+    </w:lvl>
+    <w:lvl w:ilvl="7" w:tplc="10090003" w:tentative="1">
+      <w:start w:val="1"/>
+      <w:numFmt w:val="bullet"/>
+      <w:lvlText w:val="o"/>
+      <w:lvlJc w:val="left"/>
+      <w:pPr>
+        <w:ind w:left="5760" w:hanging="360"/>
+      </w:pPr>
+      <w:rPr>
+        <w:rFonts w:ascii="Courier New" w:hAnsi="Courier New" w:cs="Courier New" w:hint="default"/>
+      </w:rPr>
+    </w:lvl>
+    <w:lvl w:ilvl="8" w:tplc="10090005" w:tentative="1">
+      <w:start w:val="1"/>
+      <w:numFmt w:val="bullet"/>
+      <w:lvlText w:val=""/>
+      <w:lvlJc w:val="left"/>
+      <w:pPr>
+        <w:ind w:left="6480" w:hanging="360"/>
+      </w:pPr>
+      <w:rPr>
+        <w:rFonts w:ascii="Wingdings" w:hAnsi="Wingdings" w:hint="default"/>
+      </w:rPr>
+    </w:lvl>
+  </w:abstractNum>
+  <w:abstractNum w:abstractNumId="10">
     <w:nsid w:val="355E0EAC"/>
     <w:multiLevelType w:val="hybridMultilevel"/>
     <w:tmpl w:val="0BC86278"/>
@@ -10928,7 +12660,7 @@
       </w:rPr>
     </w:lvl>
   </w:abstractNum>
-  <w:abstractNum w:abstractNumId="9">
+  <w:abstractNum w:abstractNumId="11">
     <w:nsid w:val="39010CDC"/>
     <w:multiLevelType w:val="hybridMultilevel"/>
     <w:tmpl w:val="21CE5662"/>
@@ -11041,7 +12773,7 @@
       </w:rPr>
     </w:lvl>
   </w:abstractNum>
-  <w:abstractNum w:abstractNumId="10">
+  <w:abstractNum w:abstractNumId="12">
     <w:nsid w:val="3F696824"/>
     <w:multiLevelType w:val="hybridMultilevel"/>
     <w:tmpl w:val="ECE48630"/>
@@ -11154,7 +12886,7 @@
       </w:rPr>
     </w:lvl>
   </w:abstractNum>
-  <w:abstractNum w:abstractNumId="11">
+  <w:abstractNum w:abstractNumId="13">
     <w:nsid w:val="44B503D9"/>
     <w:multiLevelType w:val="hybridMultilevel"/>
     <w:tmpl w:val="8424C2C8"/>
@@ -11267,7 +12999,7 @@
       </w:rPr>
     </w:lvl>
   </w:abstractNum>
-  <w:abstractNum w:abstractNumId="12">
+  <w:abstractNum w:abstractNumId="14">
     <w:nsid w:val="46D52A0F"/>
     <w:multiLevelType w:val="hybridMultilevel"/>
     <w:tmpl w:val="8BC8EBF6"/>
@@ -11380,7 +13112,7 @@
       </w:rPr>
     </w:lvl>
   </w:abstractNum>
-  <w:abstractNum w:abstractNumId="13">
+  <w:abstractNum w:abstractNumId="15">
     <w:nsid w:val="49C715BD"/>
     <w:multiLevelType w:val="hybridMultilevel"/>
     <w:tmpl w:val="506A6002"/>
@@ -11493,7 +13225,7 @@
       </w:rPr>
     </w:lvl>
   </w:abstractNum>
-  <w:abstractNum w:abstractNumId="14">
+  <w:abstractNum w:abstractNumId="16">
     <w:nsid w:val="4C162C6F"/>
     <w:multiLevelType w:val="hybridMultilevel"/>
     <w:tmpl w:val="C326FAF4"/>
@@ -11579,7 +13311,7 @@
       </w:pPr>
     </w:lvl>
   </w:abstractNum>
-  <w:abstractNum w:abstractNumId="15">
+  <w:abstractNum w:abstractNumId="17">
     <w:nsid w:val="502F67EB"/>
     <w:multiLevelType w:val="hybridMultilevel"/>
     <w:tmpl w:val="F74A7EF8"/>
@@ -11692,7 +13424,7 @@
       </w:rPr>
     </w:lvl>
   </w:abstractNum>
-  <w:abstractNum w:abstractNumId="16">
+  <w:abstractNum w:abstractNumId="18">
     <w:nsid w:val="50550CB7"/>
     <w:multiLevelType w:val="hybridMultilevel"/>
     <w:tmpl w:val="05447C20"/>
@@ -11805,7 +13537,7 @@
       </w:rPr>
     </w:lvl>
   </w:abstractNum>
-  <w:abstractNum w:abstractNumId="17">
+  <w:abstractNum w:abstractNumId="19">
     <w:nsid w:val="57E66CEA"/>
     <w:multiLevelType w:val="hybridMultilevel"/>
     <w:tmpl w:val="5AC809FC"/>
@@ -11918,7 +13650,7 @@
       </w:rPr>
     </w:lvl>
   </w:abstractNum>
-  <w:abstractNum w:abstractNumId="18">
+  <w:abstractNum w:abstractNumId="20">
     <w:nsid w:val="58B72C1A"/>
     <w:multiLevelType w:val="hybridMultilevel"/>
     <w:tmpl w:val="2B9AFBAA"/>
@@ -12004,7 +13736,120 @@
       </w:pPr>
     </w:lvl>
   </w:abstractNum>
-  <w:abstractNum w:abstractNumId="19">
+  <w:abstractNum w:abstractNumId="21">
+    <w:nsid w:val="61E13C46"/>
+    <w:multiLevelType w:val="hybridMultilevel"/>
+    <w:tmpl w:val="15EA17D4"/>
+    <w:lvl w:ilvl="0" w:tplc="10090001">
+      <w:start w:val="1"/>
+      <w:numFmt w:val="bullet"/>
+      <w:lvlText w:val=""/>
+      <w:lvlJc w:val="left"/>
+      <w:pPr>
+        <w:ind w:left="720" w:hanging="360"/>
+      </w:pPr>
+      <w:rPr>
+        <w:rFonts w:ascii="Symbol" w:hAnsi="Symbol" w:hint="default"/>
+      </w:rPr>
+    </w:lvl>
+    <w:lvl w:ilvl="1" w:tplc="10090003" w:tentative="1">
+      <w:start w:val="1"/>
+      <w:numFmt w:val="bullet"/>
+      <w:lvlText w:val="o"/>
+      <w:lvlJc w:val="left"/>
+      <w:pPr>
+        <w:ind w:left="1440" w:hanging="360"/>
+      </w:pPr>
+      <w:rPr>
+        <w:rFonts w:ascii="Courier New" w:hAnsi="Courier New" w:cs="Courier New" w:hint="default"/>
+      </w:rPr>
+    </w:lvl>
+    <w:lvl w:ilvl="2" w:tplc="10090005" w:tentative="1">
+      <w:start w:val="1"/>
+      <w:numFmt w:val="bullet"/>
+      <w:lvlText w:val=""/>
+      <w:lvlJc w:val="left"/>
+      <w:pPr>
+        <w:ind w:left="2160" w:hanging="360"/>
+      </w:pPr>
+      <w:rPr>
+        <w:rFonts w:ascii="Wingdings" w:hAnsi="Wingdings" w:hint="default"/>
+      </w:rPr>
+    </w:lvl>
+    <w:lvl w:ilvl="3" w:tplc="10090001" w:tentative="1">
+      <w:start w:val="1"/>
+      <w:numFmt w:val="bullet"/>
+      <w:lvlText w:val=""/>
+      <w:lvlJc w:val="left"/>
+      <w:pPr>
+        <w:ind w:left="2880" w:hanging="360"/>
+      </w:pPr>
+      <w:rPr>
+        <w:rFonts w:ascii="Symbol" w:hAnsi="Symbol" w:hint="default"/>
+      </w:rPr>
+    </w:lvl>
+    <w:lvl w:ilvl="4" w:tplc="10090003" w:tentative="1">
+      <w:start w:val="1"/>
+      <w:numFmt w:val="bullet"/>
+      <w:lvlText w:val="o"/>
+      <w:lvlJc w:val="left"/>
+      <w:pPr>
+        <w:ind w:left="3600" w:hanging="360"/>
+      </w:pPr>
+      <w:rPr>
+        <w:rFonts w:ascii="Courier New" w:hAnsi="Courier New" w:cs="Courier New" w:hint="default"/>
+      </w:rPr>
+    </w:lvl>
+    <w:lvl w:ilvl="5" w:tplc="10090005" w:tentative="1">
+      <w:start w:val="1"/>
+      <w:numFmt w:val="bullet"/>
+      <w:lvlText w:val=""/>
+      <w:lvlJc w:val="left"/>
+      <w:pPr>
+        <w:ind w:left="4320" w:hanging="360"/>
+      </w:pPr>
+      <w:rPr>
+        <w:rFonts w:ascii="Wingdings" w:hAnsi="Wingdings" w:hint="default"/>
+      </w:rPr>
+    </w:lvl>
+    <w:lvl w:ilvl="6" w:tplc="10090001" w:tentative="1">
+      <w:start w:val="1"/>
+      <w:numFmt w:val="bullet"/>
+      <w:lvlText w:val=""/>
+      <w:lvlJc w:val="left"/>
+      <w:pPr>
+        <w:ind w:left="5040" w:hanging="360"/>
+      </w:pPr>
+      <w:rPr>
+        <w:rFonts w:ascii="Symbol" w:hAnsi="Symbol" w:hint="default"/>
+      </w:rPr>
+    </w:lvl>
+    <w:lvl w:ilvl="7" w:tplc="10090003" w:tentative="1">
+      <w:start w:val="1"/>
+      <w:numFmt w:val="bullet"/>
+      <w:lvlText w:val="o"/>
+      <w:lvlJc w:val="left"/>
+      <w:pPr>
+        <w:ind w:left="5760" w:hanging="360"/>
+      </w:pPr>
+      <w:rPr>
+        <w:rFonts w:ascii="Courier New" w:hAnsi="Courier New" w:cs="Courier New" w:hint="default"/>
+      </w:rPr>
+    </w:lvl>
+    <w:lvl w:ilvl="8" w:tplc="10090005" w:tentative="1">
+      <w:start w:val="1"/>
+      <w:numFmt w:val="bullet"/>
+      <w:lvlText w:val=""/>
+      <w:lvlJc w:val="left"/>
+      <w:pPr>
+        <w:ind w:left="6480" w:hanging="360"/>
+      </w:pPr>
+      <w:rPr>
+        <w:rFonts w:ascii="Wingdings" w:hAnsi="Wingdings" w:hint="default"/>
+      </w:rPr>
+    </w:lvl>
+  </w:abstractNum>
+  <w:abstractNum w:abstractNumId="22">
     <w:nsid w:val="687C2EEF"/>
     <w:multiLevelType w:val="hybridMultilevel"/>
     <w:tmpl w:val="7D746DFC"/>
@@ -12117,7 +13962,7 @@
       </w:rPr>
     </w:lvl>
   </w:abstractNum>
-  <w:abstractNum w:abstractNumId="20">
+  <w:abstractNum w:abstractNumId="23">
     <w:nsid w:val="6A982711"/>
     <w:multiLevelType w:val="hybridMultilevel"/>
     <w:tmpl w:val="C322A43E"/>
@@ -12230,7 +14075,7 @@
       </w:rPr>
     </w:lvl>
   </w:abstractNum>
-  <w:abstractNum w:abstractNumId="21">
+  <w:abstractNum w:abstractNumId="24">
     <w:nsid w:val="6BB9698A"/>
     <w:multiLevelType w:val="hybridMultilevel"/>
     <w:tmpl w:val="29D8AE72"/>
@@ -12343,7 +14188,7 @@
       </w:rPr>
     </w:lvl>
   </w:abstractNum>
-  <w:abstractNum w:abstractNumId="22">
+  <w:abstractNum w:abstractNumId="25">
     <w:nsid w:val="6D534507"/>
     <w:multiLevelType w:val="hybridMultilevel"/>
     <w:tmpl w:val="9BF69B00"/>
@@ -12456,7 +14301,7 @@
       </w:rPr>
     </w:lvl>
   </w:abstractNum>
-  <w:abstractNum w:abstractNumId="23">
+  <w:abstractNum w:abstractNumId="26">
     <w:nsid w:val="7149532A"/>
     <w:multiLevelType w:val="hybridMultilevel"/>
     <w:tmpl w:val="82B0070A"/>
@@ -12569,7 +14414,7 @@
       </w:rPr>
     </w:lvl>
   </w:abstractNum>
-  <w:abstractNum w:abstractNumId="24">
+  <w:abstractNum w:abstractNumId="27">
     <w:nsid w:val="7F1773A5"/>
     <w:multiLevelType w:val="hybridMultilevel"/>
     <w:tmpl w:val="904C3BBA"/>
@@ -12683,37 +14528,37 @@
     </w:lvl>
   </w:abstractNum>
   <w:num w:numId="1">
-    <w:abstractNumId w:val="20"/>
+    <w:abstractNumId w:val="23"/>
   </w:num>
   <w:num w:numId="2">
-    <w:abstractNumId w:val="22"/>
+    <w:abstractNumId w:val="25"/>
   </w:num>
   <w:num w:numId="3">
-    <w:abstractNumId w:val="21"/>
+    <w:abstractNumId w:val="24"/>
   </w:num>
   <w:num w:numId="4">
-    <w:abstractNumId w:val="7"/>
+    <w:abstractNumId w:val="8"/>
   </w:num>
   <w:num w:numId="5">
-    <w:abstractNumId w:val="23"/>
+    <w:abstractNumId w:val="26"/>
   </w:num>
   <w:num w:numId="6">
-    <w:abstractNumId w:val="12"/>
+    <w:abstractNumId w:val="14"/>
   </w:num>
   <w:num w:numId="7">
-    <w:abstractNumId w:val="9"/>
+    <w:abstractNumId w:val="11"/>
   </w:num>
   <w:num w:numId="8">
     <w:abstractNumId w:val="1"/>
   </w:num>
   <w:num w:numId="9">
-    <w:abstractNumId w:val="5"/>
+    <w:abstractNumId w:val="6"/>
   </w:num>
   <w:num w:numId="10">
-    <w:abstractNumId w:val="10"/>
+    <w:abstractNumId w:val="12"/>
   </w:num>
   <w:num w:numId="11">
-    <w:abstractNumId w:val="15"/>
+    <w:abstractNumId w:val="17"/>
   </w:num>
   <w:num w:numId="12">
     <w:abstractNumId w:val="2"/>
@@ -12722,39 +14567,48 @@
     <w:abstractNumId w:val="0"/>
   </w:num>
   <w:num w:numId="14">
-    <w:abstractNumId w:val="24"/>
+    <w:abstractNumId w:val="27"/>
   </w:num>
   <w:num w:numId="15">
-    <w:abstractNumId w:val="17"/>
+    <w:abstractNumId w:val="19"/>
   </w:num>
   <w:num w:numId="16">
+    <w:abstractNumId w:val="5"/>
+  </w:num>
+  <w:num w:numId="17">
+    <w:abstractNumId w:val="10"/>
+  </w:num>
+  <w:num w:numId="18">
+    <w:abstractNumId w:val="15"/>
+  </w:num>
+  <w:num w:numId="19">
+    <w:abstractNumId w:val="7"/>
+  </w:num>
+  <w:num w:numId="20">
+    <w:abstractNumId w:val="16"/>
+  </w:num>
+  <w:num w:numId="21">
+    <w:abstractNumId w:val="20"/>
+  </w:num>
+  <w:num w:numId="22">
+    <w:abstractNumId w:val="18"/>
+  </w:num>
+  <w:num w:numId="23">
+    <w:abstractNumId w:val="22"/>
+  </w:num>
+  <w:num w:numId="24">
+    <w:abstractNumId w:val="13"/>
+  </w:num>
+  <w:num w:numId="25">
     <w:abstractNumId w:val="4"/>
   </w:num>
-  <w:num w:numId="17">
-    <w:abstractNumId w:val="8"/>
+  <w:num w:numId="26">
+    <w:abstractNumId w:val="21"/>
   </w:num>
-  <w:num w:numId="18">
-    <w:abstractNumId w:val="13"/>
+  <w:num w:numId="27">
+    <w:abstractNumId w:val="9"/>
   </w:num>
-  <w:num w:numId="19">
-    <w:abstractNumId w:val="6"/>
-  </w:num>
-  <w:num w:numId="20">
-    <w:abstractNumId w:val="14"/>
-  </w:num>
-  <w:num w:numId="21">
-    <w:abstractNumId w:val="18"/>
-  </w:num>
-  <w:num w:numId="22">
-    <w:abstractNumId w:val="16"/>
-  </w:num>
-  <w:num w:numId="23">
-    <w:abstractNumId w:val="19"/>
-  </w:num>
-  <w:num w:numId="24">
-    <w:abstractNumId w:val="11"/>
-  </w:num>
-  <w:num w:numId="25">
+  <w:num w:numId="28">
     <w:abstractNumId w:val="3"/>
   </w:num>
 </w:numbering>
@@ -14086,7 +15940,7 @@
 </file>
 
 <file path=customXml/itemProps1.xml><?xml version="1.0" encoding="utf-8"?>
-<ds:datastoreItem xmlns:ds="http://schemas.openxmlformats.org/officeDocument/2006/customXml" ds:itemID="{AFE5B64D-8477-4339-B339-F0C0E557A40B}">
+<ds:datastoreItem xmlns:ds="http://schemas.openxmlformats.org/officeDocument/2006/customXml" ds:itemID="{82E21EA4-1855-45D7-85C6-9C002B5113F0}">
   <ds:schemaRefs>
     <ds:schemaRef ds:uri="http://schemas.openxmlformats.org/officeDocument/2006/bibliography"/>
   </ds:schemaRefs>

</xml_diff>

<commit_message>
brb dinner b4 ra3
</commit_message>
<xml_diff>
--- a/SFWR ENG 3RA3 Summary.docx
+++ b/SFWR ENG 3RA3 Summary.docx
@@ -170,12 +170,12 @@
             <w:pStyle w:val="TOCHeading"/>
           </w:pPr>
           <w:r>
-            <w:t>Table of C</w:t>
+            <w:t>Table of Con</w:t>
           </w:r>
           <w:bookmarkStart w:id="0" w:name="_GoBack"/>
           <w:bookmarkEnd w:id="0"/>
           <w:r>
-            <w:t>ontents</w:t>
+            <w:t>tents</w:t>
           </w:r>
         </w:p>
         <w:p>
@@ -200,7 +200,7 @@
           <w:r>
             <w:fldChar w:fldCharType="separate"/>
           </w:r>
-          <w:hyperlink w:anchor="_Toc405993926" w:history="1">
+          <w:hyperlink w:anchor="_Toc405995108" w:history="1">
             <w:r>
               <w:rPr>
                 <w:rStyle w:val="Hyperlink"/>
@@ -227,7 +227,7 @@
                 <w:noProof/>
                 <w:webHidden/>
               </w:rPr>
-              <w:instrText xml:space="preserve"> PAGEREF _Toc405993926 \h </w:instrText>
+              <w:instrText xml:space="preserve"> PAGEREF _Toc405995108 \h </w:instrText>
             </w:r>
             <w:r>
               <w:rPr>
@@ -271,7 +271,7 @@
               <w:lang w:eastAsia="en-CA"/>
             </w:rPr>
           </w:pPr>
-          <w:hyperlink w:anchor="_Toc405993927" w:history="1">
+          <w:hyperlink w:anchor="_Toc405995109" w:history="1">
             <w:r>
               <w:rPr>
                 <w:rStyle w:val="Hyperlink"/>
@@ -298,7 +298,7 @@
                 <w:noProof/>
                 <w:webHidden/>
               </w:rPr>
-              <w:instrText xml:space="preserve"> PAGEREF _Toc405993927 \h </w:instrText>
+              <w:instrText xml:space="preserve"> PAGEREF _Toc405995109 \h </w:instrText>
             </w:r>
             <w:r>
               <w:rPr>
@@ -342,7 +342,7 @@
               <w:lang w:eastAsia="en-CA"/>
             </w:rPr>
           </w:pPr>
-          <w:hyperlink w:anchor="_Toc405993928" w:history="1">
+          <w:hyperlink w:anchor="_Toc405995110" w:history="1">
             <w:r>
               <w:rPr>
                 <w:rStyle w:val="Hyperlink"/>
@@ -369,7 +369,7 @@
                 <w:noProof/>
                 <w:webHidden/>
               </w:rPr>
-              <w:instrText xml:space="preserve"> PAGEREF _Toc405993928 \h </w:instrText>
+              <w:instrText xml:space="preserve"> PAGEREF _Toc405995110 \h </w:instrText>
             </w:r>
             <w:r>
               <w:rPr>
@@ -413,7 +413,7 @@
               <w:lang w:eastAsia="en-CA"/>
             </w:rPr>
           </w:pPr>
-          <w:hyperlink w:anchor="_Toc405993929" w:history="1">
+          <w:hyperlink w:anchor="_Toc405995111" w:history="1">
             <w:r>
               <w:rPr>
                 <w:rStyle w:val="Hyperlink"/>
@@ -440,7 +440,7 @@
                 <w:noProof/>
                 <w:webHidden/>
               </w:rPr>
-              <w:instrText xml:space="preserve"> PAGEREF _Toc405993929 \h </w:instrText>
+              <w:instrText xml:space="preserve"> PAGEREF _Toc405995111 \h </w:instrText>
             </w:r>
             <w:r>
               <w:rPr>
@@ -484,7 +484,7 @@
               <w:lang w:eastAsia="en-CA"/>
             </w:rPr>
           </w:pPr>
-          <w:hyperlink w:anchor="_Toc405993930" w:history="1">
+          <w:hyperlink w:anchor="_Toc405995112" w:history="1">
             <w:r>
               <w:rPr>
                 <w:rStyle w:val="Hyperlink"/>
@@ -511,7 +511,7 @@
                 <w:noProof/>
                 <w:webHidden/>
               </w:rPr>
-              <w:instrText xml:space="preserve"> PAGEREF _Toc405993930 \h </w:instrText>
+              <w:instrText xml:space="preserve"> PAGEREF _Toc405995112 \h </w:instrText>
             </w:r>
             <w:r>
               <w:rPr>
@@ -555,7 +555,7 @@
               <w:lang w:eastAsia="en-CA"/>
             </w:rPr>
           </w:pPr>
-          <w:hyperlink w:anchor="_Toc405993931" w:history="1">
+          <w:hyperlink w:anchor="_Toc405995113" w:history="1">
             <w:r>
               <w:rPr>
                 <w:rStyle w:val="Hyperlink"/>
@@ -582,7 +582,7 @@
                 <w:noProof/>
                 <w:webHidden/>
               </w:rPr>
-              <w:instrText xml:space="preserve"> PAGEREF _Toc405993931 \h </w:instrText>
+              <w:instrText xml:space="preserve"> PAGEREF _Toc405995113 \h </w:instrText>
             </w:r>
             <w:r>
               <w:rPr>
@@ -626,7 +626,7 @@
               <w:lang w:eastAsia="en-CA"/>
             </w:rPr>
           </w:pPr>
-          <w:hyperlink w:anchor="_Toc405993932" w:history="1">
+          <w:hyperlink w:anchor="_Toc405995114" w:history="1">
             <w:r>
               <w:rPr>
                 <w:rStyle w:val="Hyperlink"/>
@@ -653,7 +653,7 @@
                 <w:noProof/>
                 <w:webHidden/>
               </w:rPr>
-              <w:instrText xml:space="preserve"> PAGEREF _Toc405993932 \h </w:instrText>
+              <w:instrText xml:space="preserve"> PAGEREF _Toc405995114 \h </w:instrText>
             </w:r>
             <w:r>
               <w:rPr>
@@ -697,7 +697,7 @@
               <w:lang w:eastAsia="en-CA"/>
             </w:rPr>
           </w:pPr>
-          <w:hyperlink w:anchor="_Toc405993933" w:history="1">
+          <w:hyperlink w:anchor="_Toc405995115" w:history="1">
             <w:r>
               <w:rPr>
                 <w:rStyle w:val="Hyperlink"/>
@@ -724,7 +724,7 @@
                 <w:noProof/>
                 <w:webHidden/>
               </w:rPr>
-              <w:instrText xml:space="preserve"> PAGEREF _Toc405993933 \h </w:instrText>
+              <w:instrText xml:space="preserve"> PAGEREF _Toc405995115 \h </w:instrText>
             </w:r>
             <w:r>
               <w:rPr>
@@ -768,7 +768,7 @@
               <w:lang w:eastAsia="en-CA"/>
             </w:rPr>
           </w:pPr>
-          <w:hyperlink w:anchor="_Toc405993934" w:history="1">
+          <w:hyperlink w:anchor="_Toc405995116" w:history="1">
             <w:r>
               <w:rPr>
                 <w:rStyle w:val="Hyperlink"/>
@@ -795,7 +795,7 @@
                 <w:noProof/>
                 <w:webHidden/>
               </w:rPr>
-              <w:instrText xml:space="preserve"> PAGEREF _Toc405993934 \h </w:instrText>
+              <w:instrText xml:space="preserve"> PAGEREF _Toc405995116 \h </w:instrText>
             </w:r>
             <w:r>
               <w:rPr>
@@ -839,7 +839,7 @@
               <w:lang w:eastAsia="en-CA"/>
             </w:rPr>
           </w:pPr>
-          <w:hyperlink w:anchor="_Toc405993935" w:history="1">
+          <w:hyperlink w:anchor="_Toc405995117" w:history="1">
             <w:r>
               <w:rPr>
                 <w:rStyle w:val="Hyperlink"/>
@@ -866,7 +866,7 @@
                 <w:noProof/>
                 <w:webHidden/>
               </w:rPr>
-              <w:instrText xml:space="preserve"> PAGEREF _Toc405993935 \h </w:instrText>
+              <w:instrText xml:space="preserve"> PAGEREF _Toc405995117 \h </w:instrText>
             </w:r>
             <w:r>
               <w:rPr>
@@ -910,7 +910,7 @@
               <w:lang w:eastAsia="en-CA"/>
             </w:rPr>
           </w:pPr>
-          <w:hyperlink w:anchor="_Toc405993936" w:history="1">
+          <w:hyperlink w:anchor="_Toc405995118" w:history="1">
             <w:r>
               <w:rPr>
                 <w:rStyle w:val="Hyperlink"/>
@@ -937,7 +937,7 @@
                 <w:noProof/>
                 <w:webHidden/>
               </w:rPr>
-              <w:instrText xml:space="preserve"> PAGEREF _Toc405993936 \h </w:instrText>
+              <w:instrText xml:space="preserve"> PAGEREF _Toc405995118 \h </w:instrText>
             </w:r>
             <w:r>
               <w:rPr>
@@ -981,7 +981,7 @@
               <w:lang w:eastAsia="en-CA"/>
             </w:rPr>
           </w:pPr>
-          <w:hyperlink w:anchor="_Toc405993937" w:history="1">
+          <w:hyperlink w:anchor="_Toc405995119" w:history="1">
             <w:r>
               <w:rPr>
                 <w:rStyle w:val="Hyperlink"/>
@@ -1008,7 +1008,7 @@
                 <w:noProof/>
                 <w:webHidden/>
               </w:rPr>
-              <w:instrText xml:space="preserve"> PAGEREF _Toc405993937 \h </w:instrText>
+              <w:instrText xml:space="preserve"> PAGEREF _Toc405995119 \h </w:instrText>
             </w:r>
             <w:r>
               <w:rPr>
@@ -1052,7 +1052,7 @@
               <w:lang w:eastAsia="en-CA"/>
             </w:rPr>
           </w:pPr>
-          <w:hyperlink w:anchor="_Toc405993938" w:history="1">
+          <w:hyperlink w:anchor="_Toc405995120" w:history="1">
             <w:r>
               <w:rPr>
                 <w:rStyle w:val="Hyperlink"/>
@@ -1079,7 +1079,7 @@
                 <w:noProof/>
                 <w:webHidden/>
               </w:rPr>
-              <w:instrText xml:space="preserve"> PAGEREF _Toc405993938 \h </w:instrText>
+              <w:instrText xml:space="preserve"> PAGEREF _Toc405995120 \h </w:instrText>
             </w:r>
             <w:r>
               <w:rPr>
@@ -1123,7 +1123,7 @@
               <w:lang w:eastAsia="en-CA"/>
             </w:rPr>
           </w:pPr>
-          <w:hyperlink w:anchor="_Toc405993939" w:history="1">
+          <w:hyperlink w:anchor="_Toc405995121" w:history="1">
             <w:r>
               <w:rPr>
                 <w:rStyle w:val="Hyperlink"/>
@@ -1150,7 +1150,7 @@
                 <w:noProof/>
                 <w:webHidden/>
               </w:rPr>
-              <w:instrText xml:space="preserve"> PAGEREF _Toc405993939 \h </w:instrText>
+              <w:instrText xml:space="preserve"> PAGEREF _Toc405995121 \h </w:instrText>
             </w:r>
             <w:r>
               <w:rPr>
@@ -1194,7 +1194,7 @@
               <w:lang w:eastAsia="en-CA"/>
             </w:rPr>
           </w:pPr>
-          <w:hyperlink w:anchor="_Toc405993940" w:history="1">
+          <w:hyperlink w:anchor="_Toc405995122" w:history="1">
             <w:r>
               <w:rPr>
                 <w:rStyle w:val="Hyperlink"/>
@@ -1221,7 +1221,7 @@
                 <w:noProof/>
                 <w:webHidden/>
               </w:rPr>
-              <w:instrText xml:space="preserve"> PAGEREF _Toc405993940 \h </w:instrText>
+              <w:instrText xml:space="preserve"> PAGEREF _Toc405995122 \h </w:instrText>
             </w:r>
             <w:r>
               <w:rPr>
@@ -1265,7 +1265,7 @@
               <w:lang w:eastAsia="en-CA"/>
             </w:rPr>
           </w:pPr>
-          <w:hyperlink w:anchor="_Toc405993941" w:history="1">
+          <w:hyperlink w:anchor="_Toc405995123" w:history="1">
             <w:r>
               <w:rPr>
                 <w:rStyle w:val="Hyperlink"/>
@@ -1292,7 +1292,7 @@
                 <w:noProof/>
                 <w:webHidden/>
               </w:rPr>
-              <w:instrText xml:space="preserve"> PAGEREF _Toc405993941 \h </w:instrText>
+              <w:instrText xml:space="preserve"> PAGEREF _Toc405995123 \h </w:instrText>
             </w:r>
             <w:r>
               <w:rPr>
@@ -1336,7 +1336,7 @@
               <w:lang w:eastAsia="en-CA"/>
             </w:rPr>
           </w:pPr>
-          <w:hyperlink w:anchor="_Toc405993942" w:history="1">
+          <w:hyperlink w:anchor="_Toc405995124" w:history="1">
             <w:r>
               <w:rPr>
                 <w:rStyle w:val="Hyperlink"/>
@@ -1363,7 +1363,7 @@
                 <w:noProof/>
                 <w:webHidden/>
               </w:rPr>
-              <w:instrText xml:space="preserve"> PAGEREF _Toc405993942 \h </w:instrText>
+              <w:instrText xml:space="preserve"> PAGEREF _Toc405995124 \h </w:instrText>
             </w:r>
             <w:r>
               <w:rPr>
@@ -1383,7 +1383,7 @@
                 <w:noProof/>
                 <w:webHidden/>
               </w:rPr>
-              <w:t>8</w:t>
+              <w:t>9</w:t>
             </w:r>
             <w:r>
               <w:rPr>
@@ -1407,13 +1407,13 @@
               <w:lang w:eastAsia="en-CA"/>
             </w:rPr>
           </w:pPr>
-          <w:hyperlink w:anchor="_Toc405993943" w:history="1">
+          <w:hyperlink w:anchor="_Toc405995125" w:history="1">
             <w:r>
               <w:rPr>
                 <w:rStyle w:val="Hyperlink"/>
                 <w:noProof/>
               </w:rPr>
-              <w:t>e.g.)</w:t>
+              <w:t>UML</w:t>
             </w:r>
             <w:r>
               <w:rPr>
@@ -1434,7 +1434,78 @@
                 <w:noProof/>
                 <w:webHidden/>
               </w:rPr>
-              <w:instrText xml:space="preserve"> PAGEREF _Toc405993943 \h </w:instrText>
+              <w:instrText xml:space="preserve"> PAGEREF _Toc405995125 \h </w:instrText>
+            </w:r>
+            <w:r>
+              <w:rPr>
+                <w:noProof/>
+                <w:webHidden/>
+              </w:rPr>
+            </w:r>
+            <w:r>
+              <w:rPr>
+                <w:noProof/>
+                <w:webHidden/>
+              </w:rPr>
+              <w:fldChar w:fldCharType="separate"/>
+            </w:r>
+            <w:r>
+              <w:rPr>
+                <w:noProof/>
+                <w:webHidden/>
+              </w:rPr>
+              <w:t>9</w:t>
+            </w:r>
+            <w:r>
+              <w:rPr>
+                <w:noProof/>
+                <w:webHidden/>
+              </w:rPr>
+              <w:fldChar w:fldCharType="end"/>
+            </w:r>
+          </w:hyperlink>
+        </w:p>
+        <w:p>
+          <w:pPr>
+            <w:pStyle w:val="TOC3"/>
+            <w:tabs>
+              <w:tab w:val="right" w:leader="dot" w:pos="9350"/>
+            </w:tabs>
+            <w:rPr>
+              <w:rFonts w:asciiTheme="minorHAnsi" w:eastAsiaTheme="minorEastAsia" w:hAnsiTheme="minorHAnsi"/>
+              <w:noProof/>
+              <w:sz w:val="22"/>
+              <w:lang w:eastAsia="en-CA"/>
+            </w:rPr>
+          </w:pPr>
+          <w:hyperlink w:anchor="_Toc405995126" w:history="1">
+            <w:r>
+              <w:rPr>
+                <w:rStyle w:val="Hyperlink"/>
+                <w:noProof/>
+              </w:rPr>
+              <w:t>Standard Edition</w:t>
+            </w:r>
+            <w:r>
+              <w:rPr>
+                <w:noProof/>
+                <w:webHidden/>
+              </w:rPr>
+              <w:tab/>
+            </w:r>
+            <w:r>
+              <w:rPr>
+                <w:noProof/>
+                <w:webHidden/>
+              </w:rPr>
+              <w:fldChar w:fldCharType="begin"/>
+            </w:r>
+            <w:r>
+              <w:rPr>
+                <w:noProof/>
+                <w:webHidden/>
+              </w:rPr>
+              <w:instrText xml:space="preserve"> PAGEREF _Toc405995126 \h </w:instrText>
             </w:r>
             <w:r>
               <w:rPr>
@@ -1478,7 +1549,7 @@
               <w:lang w:eastAsia="en-CA"/>
             </w:rPr>
           </w:pPr>
-          <w:hyperlink w:anchor="_Toc405993944" w:history="1">
+          <w:hyperlink w:anchor="_Toc405995127" w:history="1">
             <w:r>
               <w:rPr>
                 <w:rStyle w:val="Hyperlink"/>
@@ -1505,7 +1576,7 @@
                 <w:noProof/>
                 <w:webHidden/>
               </w:rPr>
-              <w:instrText xml:space="preserve"> PAGEREF _Toc405993944 \h </w:instrText>
+              <w:instrText xml:space="preserve"> PAGEREF _Toc405995127 \h </w:instrText>
             </w:r>
             <w:r>
               <w:rPr>
@@ -1525,7 +1596,7 @@
                 <w:noProof/>
                 <w:webHidden/>
               </w:rPr>
-              <w:t>9</w:t>
+              <w:t>10</w:t>
             </w:r>
             <w:r>
               <w:rPr>
@@ -1549,7 +1620,7 @@
               <w:lang w:eastAsia="en-CA"/>
             </w:rPr>
           </w:pPr>
-          <w:hyperlink w:anchor="_Toc405993945" w:history="1">
+          <w:hyperlink w:anchor="_Toc405995128" w:history="1">
             <w:r>
               <w:rPr>
                 <w:rStyle w:val="Hyperlink"/>
@@ -1576,7 +1647,7 @@
                 <w:noProof/>
                 <w:webHidden/>
               </w:rPr>
-              <w:instrText xml:space="preserve"> PAGEREF _Toc405993945 \h </w:instrText>
+              <w:instrText xml:space="preserve"> PAGEREF _Toc405995128 \h </w:instrText>
             </w:r>
             <w:r>
               <w:rPr>
@@ -1596,7 +1667,7 @@
                 <w:noProof/>
                 <w:webHidden/>
               </w:rPr>
-              <w:t>10</w:t>
+              <w:t>11</w:t>
             </w:r>
             <w:r>
               <w:rPr>
@@ -1620,7 +1691,7 @@
               <w:lang w:eastAsia="en-CA"/>
             </w:rPr>
           </w:pPr>
-          <w:hyperlink w:anchor="_Toc405993946" w:history="1">
+          <w:hyperlink w:anchor="_Toc405995129" w:history="1">
             <w:r>
               <w:rPr>
                 <w:rStyle w:val="Hyperlink"/>
@@ -1647,7 +1718,7 @@
                 <w:noProof/>
                 <w:webHidden/>
               </w:rPr>
-              <w:instrText xml:space="preserve"> PAGEREF _Toc405993946 \h </w:instrText>
+              <w:instrText xml:space="preserve"> PAGEREF _Toc405995129 \h </w:instrText>
             </w:r>
             <w:r>
               <w:rPr>
@@ -1667,7 +1738,7 @@
                 <w:noProof/>
                 <w:webHidden/>
               </w:rPr>
-              <w:t>10</w:t>
+              <w:t>11</w:t>
             </w:r>
             <w:r>
               <w:rPr>
@@ -1691,7 +1762,7 @@
               <w:lang w:eastAsia="en-CA"/>
             </w:rPr>
           </w:pPr>
-          <w:hyperlink w:anchor="_Toc405993947" w:history="1">
+          <w:hyperlink w:anchor="_Toc405995130" w:history="1">
             <w:r>
               <w:rPr>
                 <w:rStyle w:val="Hyperlink"/>
@@ -1718,7 +1789,7 @@
                 <w:noProof/>
                 <w:webHidden/>
               </w:rPr>
-              <w:instrText xml:space="preserve"> PAGEREF _Toc405993947 \h </w:instrText>
+              <w:instrText xml:space="preserve"> PAGEREF _Toc405995130 \h </w:instrText>
             </w:r>
             <w:r>
               <w:rPr>
@@ -1738,7 +1809,7 @@
                 <w:noProof/>
                 <w:webHidden/>
               </w:rPr>
-              <w:t>11</w:t>
+              <w:t>12</w:t>
             </w:r>
             <w:r>
               <w:rPr>
@@ -1762,7 +1833,7 @@
               <w:lang w:eastAsia="en-CA"/>
             </w:rPr>
           </w:pPr>
-          <w:hyperlink w:anchor="_Toc405993948" w:history="1">
+          <w:hyperlink w:anchor="_Toc405995131" w:history="1">
             <w:r>
               <w:rPr>
                 <w:rStyle w:val="Hyperlink"/>
@@ -1789,7 +1860,7 @@
                 <w:noProof/>
                 <w:webHidden/>
               </w:rPr>
-              <w:instrText xml:space="preserve"> PAGEREF _Toc405993948 \h </w:instrText>
+              <w:instrText xml:space="preserve"> PAGEREF _Toc405995131 \h </w:instrText>
             </w:r>
             <w:r>
               <w:rPr>
@@ -1809,7 +1880,7 @@
                 <w:noProof/>
                 <w:webHidden/>
               </w:rPr>
-              <w:t>11</w:t>
+              <w:t>12</w:t>
             </w:r>
             <w:r>
               <w:rPr>
@@ -1833,7 +1904,7 @@
               <w:lang w:eastAsia="en-CA"/>
             </w:rPr>
           </w:pPr>
-          <w:hyperlink w:anchor="_Toc405993949" w:history="1">
+          <w:hyperlink w:anchor="_Toc405995132" w:history="1">
             <w:r>
               <w:rPr>
                 <w:rStyle w:val="Hyperlink"/>
@@ -1860,7 +1931,7 @@
                 <w:noProof/>
                 <w:webHidden/>
               </w:rPr>
-              <w:instrText xml:space="preserve"> PAGEREF _Toc405993949 \h </w:instrText>
+              <w:instrText xml:space="preserve"> PAGEREF _Toc405995132 \h </w:instrText>
             </w:r>
             <w:r>
               <w:rPr>
@@ -1880,7 +1951,78 @@
                 <w:noProof/>
                 <w:webHidden/>
               </w:rPr>
-              <w:t>11</w:t>
+              <w:t>12</w:t>
+            </w:r>
+            <w:r>
+              <w:rPr>
+                <w:noProof/>
+                <w:webHidden/>
+              </w:rPr>
+              <w:fldChar w:fldCharType="end"/>
+            </w:r>
+          </w:hyperlink>
+        </w:p>
+        <w:p>
+          <w:pPr>
+            <w:pStyle w:val="TOC1"/>
+            <w:tabs>
+              <w:tab w:val="right" w:leader="dot" w:pos="9350"/>
+            </w:tabs>
+            <w:rPr>
+              <w:rFonts w:asciiTheme="minorHAnsi" w:eastAsiaTheme="minorEastAsia" w:hAnsiTheme="minorHAnsi"/>
+              <w:noProof/>
+              <w:sz w:val="22"/>
+              <w:lang w:eastAsia="en-CA"/>
+            </w:rPr>
+          </w:pPr>
+          <w:hyperlink w:anchor="_Toc405995133" w:history="1">
+            <w:r>
+              <w:rPr>
+                <w:rStyle w:val="Hyperlink"/>
+                <w:noProof/>
+              </w:rPr>
+              <w:t>Lecture 14</w:t>
+            </w:r>
+            <w:r>
+              <w:rPr>
+                <w:noProof/>
+                <w:webHidden/>
+              </w:rPr>
+              <w:tab/>
+            </w:r>
+            <w:r>
+              <w:rPr>
+                <w:noProof/>
+                <w:webHidden/>
+              </w:rPr>
+              <w:fldChar w:fldCharType="begin"/>
+            </w:r>
+            <w:r>
+              <w:rPr>
+                <w:noProof/>
+                <w:webHidden/>
+              </w:rPr>
+              <w:instrText xml:space="preserve"> PAGEREF _Toc405995133 \h </w:instrText>
+            </w:r>
+            <w:r>
+              <w:rPr>
+                <w:noProof/>
+                <w:webHidden/>
+              </w:rPr>
+            </w:r>
+            <w:r>
+              <w:rPr>
+                <w:noProof/>
+                <w:webHidden/>
+              </w:rPr>
+              <w:fldChar w:fldCharType="separate"/>
+            </w:r>
+            <w:r>
+              <w:rPr>
+                <w:noProof/>
+                <w:webHidden/>
+              </w:rPr>
+              <w:t>12</w:t>
             </w:r>
             <w:r>
               <w:rPr>
@@ -1904,13 +2046,13 @@
               <w:lang w:eastAsia="en-CA"/>
             </w:rPr>
           </w:pPr>
-          <w:hyperlink w:anchor="_Toc405993950" w:history="1">
+          <w:hyperlink w:anchor="_Toc405995134" w:history="1">
             <w:r>
               <w:rPr>
                 <w:rStyle w:val="Hyperlink"/>
                 <w:noProof/>
               </w:rPr>
-              <w:t>Entity Relationship Diagrams</w:t>
+              <w:t>Context Diagram</w:t>
             </w:r>
             <w:r>
               <w:rPr>
@@ -1931,7 +2073,7 @@
                 <w:noProof/>
                 <w:webHidden/>
               </w:rPr>
-              <w:instrText xml:space="preserve"> PAGEREF _Toc405993950 \h </w:instrText>
+              <w:instrText xml:space="preserve"> PAGEREF _Toc405995134 \h </w:instrText>
             </w:r>
             <w:r>
               <w:rPr>
@@ -1951,7 +2093,78 @@
                 <w:noProof/>
                 <w:webHidden/>
               </w:rPr>
-              <w:t>11</w:t>
+              <w:t>12</w:t>
+            </w:r>
+            <w:r>
+              <w:rPr>
+                <w:noProof/>
+                <w:webHidden/>
+              </w:rPr>
+              <w:fldChar w:fldCharType="end"/>
+            </w:r>
+          </w:hyperlink>
+        </w:p>
+        <w:p>
+          <w:pPr>
+            <w:pStyle w:val="TOC3"/>
+            <w:tabs>
+              <w:tab w:val="right" w:leader="dot" w:pos="9350"/>
+            </w:tabs>
+            <w:rPr>
+              <w:rFonts w:asciiTheme="minorHAnsi" w:eastAsiaTheme="minorEastAsia" w:hAnsiTheme="minorHAnsi"/>
+              <w:noProof/>
+              <w:sz w:val="22"/>
+              <w:lang w:eastAsia="en-CA"/>
+            </w:rPr>
+          </w:pPr>
+          <w:hyperlink w:anchor="_Toc405995135" w:history="1">
+            <w:r>
+              <w:rPr>
+                <w:rStyle w:val="Hyperlink"/>
+                <w:noProof/>
+              </w:rPr>
+              <w:t>e.g.</w:t>
+            </w:r>
+            <w:r>
+              <w:rPr>
+                <w:noProof/>
+                <w:webHidden/>
+              </w:rPr>
+              <w:tab/>
+            </w:r>
+            <w:r>
+              <w:rPr>
+                <w:noProof/>
+                <w:webHidden/>
+              </w:rPr>
+              <w:fldChar w:fldCharType="begin"/>
+            </w:r>
+            <w:r>
+              <w:rPr>
+                <w:noProof/>
+                <w:webHidden/>
+              </w:rPr>
+              <w:instrText xml:space="preserve"> PAGEREF _Toc405995135 \h </w:instrText>
+            </w:r>
+            <w:r>
+              <w:rPr>
+                <w:noProof/>
+                <w:webHidden/>
+              </w:rPr>
+            </w:r>
+            <w:r>
+              <w:rPr>
+                <w:noProof/>
+                <w:webHidden/>
+              </w:rPr>
+              <w:fldChar w:fldCharType="separate"/>
+            </w:r>
+            <w:r>
+              <w:rPr>
+                <w:noProof/>
+                <w:webHidden/>
+              </w:rPr>
+              <w:t>12</w:t>
             </w:r>
             <w:r>
               <w:rPr>
@@ -1975,7 +2188,7 @@
               <w:lang w:eastAsia="en-CA"/>
             </w:rPr>
           </w:pPr>
-          <w:hyperlink w:anchor="_Toc405993951" w:history="1">
+          <w:hyperlink w:anchor="_Toc405995136" w:history="1">
             <w:r>
               <w:rPr>
                 <w:rStyle w:val="Hyperlink"/>
@@ -2002,7 +2215,7 @@
                 <w:noProof/>
                 <w:webHidden/>
               </w:rPr>
-              <w:instrText xml:space="preserve"> PAGEREF _Toc405993951 \h </w:instrText>
+              <w:instrText xml:space="preserve"> PAGEREF _Toc405995136 \h </w:instrText>
             </w:r>
             <w:r>
               <w:rPr>
@@ -2022,7 +2235,7 @@
                 <w:noProof/>
                 <w:webHidden/>
               </w:rPr>
-              <w:t>11</w:t>
+              <w:t>12</w:t>
             </w:r>
             <w:r>
               <w:rPr>
@@ -2046,7 +2259,7 @@
               <w:lang w:eastAsia="en-CA"/>
             </w:rPr>
           </w:pPr>
-          <w:hyperlink w:anchor="_Toc405993952" w:history="1">
+          <w:hyperlink w:anchor="_Toc405995137" w:history="1">
             <w:r>
               <w:rPr>
                 <w:rStyle w:val="Hyperlink"/>
@@ -2073,7 +2286,7 @@
                 <w:noProof/>
                 <w:webHidden/>
               </w:rPr>
-              <w:instrText xml:space="preserve"> PAGEREF _Toc405993952 \h </w:instrText>
+              <w:instrText xml:space="preserve"> PAGEREF _Toc405995137 \h </w:instrText>
             </w:r>
             <w:r>
               <w:rPr>
@@ -2093,7 +2306,7 @@
                 <w:noProof/>
                 <w:webHidden/>
               </w:rPr>
-              <w:t>11</w:t>
+              <w:t>13</w:t>
             </w:r>
             <w:r>
               <w:rPr>
@@ -2117,7 +2330,7 @@
               <w:lang w:eastAsia="en-CA"/>
             </w:rPr>
           </w:pPr>
-          <w:hyperlink w:anchor="_Toc405993953" w:history="1">
+          <w:hyperlink w:anchor="_Toc405995138" w:history="1">
             <w:r>
               <w:rPr>
                 <w:rStyle w:val="Hyperlink"/>
@@ -2144,7 +2357,7 @@
                 <w:noProof/>
                 <w:webHidden/>
               </w:rPr>
-              <w:instrText xml:space="preserve"> PAGEREF _Toc405993953 \h </w:instrText>
+              <w:instrText xml:space="preserve"> PAGEREF _Toc405995138 \h </w:instrText>
             </w:r>
             <w:r>
               <w:rPr>
@@ -2164,7 +2377,7 @@
                 <w:noProof/>
                 <w:webHidden/>
               </w:rPr>
-              <w:t>11</w:t>
+              <w:t>13</w:t>
             </w:r>
             <w:r>
               <w:rPr>
@@ -2188,7 +2401,7 @@
               <w:lang w:eastAsia="en-CA"/>
             </w:rPr>
           </w:pPr>
-          <w:hyperlink w:anchor="_Toc405993954" w:history="1">
+          <w:hyperlink w:anchor="_Toc405995139" w:history="1">
             <w:r>
               <w:rPr>
                 <w:rStyle w:val="Hyperlink"/>
@@ -2215,7 +2428,7 @@
                 <w:noProof/>
                 <w:webHidden/>
               </w:rPr>
-              <w:instrText xml:space="preserve"> PAGEREF _Toc405993954 \h </w:instrText>
+              <w:instrText xml:space="preserve"> PAGEREF _Toc405995139 \h </w:instrText>
             </w:r>
             <w:r>
               <w:rPr>
@@ -2235,7 +2448,7 @@
                 <w:noProof/>
                 <w:webHidden/>
               </w:rPr>
-              <w:t>12</w:t>
+              <w:t>13</w:t>
             </w:r>
             <w:r>
               <w:rPr>
@@ -2259,7 +2472,7 @@
               <w:lang w:eastAsia="en-CA"/>
             </w:rPr>
           </w:pPr>
-          <w:hyperlink w:anchor="_Toc405993955" w:history="1">
+          <w:hyperlink w:anchor="_Toc405995140" w:history="1">
             <w:r>
               <w:rPr>
                 <w:rStyle w:val="Hyperlink"/>
@@ -2286,7 +2499,7 @@
                 <w:noProof/>
                 <w:webHidden/>
               </w:rPr>
-              <w:instrText xml:space="preserve"> PAGEREF _Toc405993955 \h </w:instrText>
+              <w:instrText xml:space="preserve"> PAGEREF _Toc405995140 \h </w:instrText>
             </w:r>
             <w:r>
               <w:rPr>
@@ -2306,7 +2519,7 @@
                 <w:noProof/>
                 <w:webHidden/>
               </w:rPr>
-              <w:t>12</w:t>
+              <w:t>13</w:t>
             </w:r>
             <w:r>
               <w:rPr>
@@ -2330,7 +2543,7 @@
               <w:lang w:eastAsia="en-CA"/>
             </w:rPr>
           </w:pPr>
-          <w:hyperlink w:anchor="_Toc405993956" w:history="1">
+          <w:hyperlink w:anchor="_Toc405995141" w:history="1">
             <w:r>
               <w:rPr>
                 <w:rStyle w:val="Hyperlink"/>
@@ -2357,7 +2570,7 @@
                 <w:noProof/>
                 <w:webHidden/>
               </w:rPr>
-              <w:instrText xml:space="preserve"> PAGEREF _Toc405993956 \h </w:instrText>
+              <w:instrText xml:space="preserve"> PAGEREF _Toc405995141 \h </w:instrText>
             </w:r>
             <w:r>
               <w:rPr>
@@ -2377,7 +2590,7 @@
                 <w:noProof/>
                 <w:webHidden/>
               </w:rPr>
-              <w:t>13</w:t>
+              <w:t>14</w:t>
             </w:r>
             <w:r>
               <w:rPr>
@@ -2401,7 +2614,7 @@
               <w:lang w:eastAsia="en-CA"/>
             </w:rPr>
           </w:pPr>
-          <w:hyperlink w:anchor="_Toc405993957" w:history="1">
+          <w:hyperlink w:anchor="_Toc405995142" w:history="1">
             <w:r>
               <w:rPr>
                 <w:rStyle w:val="Hyperlink"/>
@@ -2428,7 +2641,7 @@
                 <w:noProof/>
                 <w:webHidden/>
               </w:rPr>
-              <w:instrText xml:space="preserve"> PAGEREF _Toc405993957 \h </w:instrText>
+              <w:instrText xml:space="preserve"> PAGEREF _Toc405995142 \h </w:instrText>
             </w:r>
             <w:r>
               <w:rPr>
@@ -2448,7 +2661,7 @@
                 <w:noProof/>
                 <w:webHidden/>
               </w:rPr>
-              <w:t>13</w:t>
+              <w:t>14</w:t>
             </w:r>
             <w:r>
               <w:rPr>
@@ -2472,7 +2685,7 @@
               <w:lang w:eastAsia="en-CA"/>
             </w:rPr>
           </w:pPr>
-          <w:hyperlink w:anchor="_Toc405993958" w:history="1">
+          <w:hyperlink w:anchor="_Toc405995143" w:history="1">
             <w:r>
               <w:rPr>
                 <w:rStyle w:val="Hyperlink"/>
@@ -2499,7 +2712,7 @@
                 <w:noProof/>
                 <w:webHidden/>
               </w:rPr>
-              <w:instrText xml:space="preserve"> PAGEREF _Toc405993958 \h </w:instrText>
+              <w:instrText xml:space="preserve"> PAGEREF _Toc405995143 \h </w:instrText>
             </w:r>
             <w:r>
               <w:rPr>
@@ -2519,7 +2732,7 @@
                 <w:noProof/>
                 <w:webHidden/>
               </w:rPr>
-              <w:t>13</w:t>
+              <w:t>14</w:t>
             </w:r>
             <w:r>
               <w:rPr>
@@ -2543,7 +2756,7 @@
               <w:lang w:eastAsia="en-CA"/>
             </w:rPr>
           </w:pPr>
-          <w:hyperlink w:anchor="_Toc405993959" w:history="1">
+          <w:hyperlink w:anchor="_Toc405995144" w:history="1">
             <w:r>
               <w:rPr>
                 <w:rStyle w:val="Hyperlink"/>
@@ -2570,7 +2783,7 @@
                 <w:noProof/>
                 <w:webHidden/>
               </w:rPr>
-              <w:instrText xml:space="preserve"> PAGEREF _Toc405993959 \h </w:instrText>
+              <w:instrText xml:space="preserve"> PAGEREF _Toc405995144 \h </w:instrText>
             </w:r>
             <w:r>
               <w:rPr>
@@ -2590,7 +2803,7 @@
                 <w:noProof/>
                 <w:webHidden/>
               </w:rPr>
-              <w:t>13</w:t>
+              <w:t>14</w:t>
             </w:r>
             <w:r>
               <w:rPr>
@@ -2614,7 +2827,7 @@
               <w:lang w:eastAsia="en-CA"/>
             </w:rPr>
           </w:pPr>
-          <w:hyperlink w:anchor="_Toc405993960" w:history="1">
+          <w:hyperlink w:anchor="_Toc405995145" w:history="1">
             <w:r>
               <w:rPr>
                 <w:rStyle w:val="Hyperlink"/>
@@ -2641,7 +2854,7 @@
                 <w:noProof/>
                 <w:webHidden/>
               </w:rPr>
-              <w:instrText xml:space="preserve"> PAGEREF _Toc405993960 \h </w:instrText>
+              <w:instrText xml:space="preserve"> PAGEREF _Toc405995145 \h </w:instrText>
             </w:r>
             <w:r>
               <w:rPr>
@@ -2661,7 +2874,7 @@
                 <w:noProof/>
                 <w:webHidden/>
               </w:rPr>
-              <w:t>13</w:t>
+              <w:t>14</w:t>
             </w:r>
             <w:r>
               <w:rPr>
@@ -2685,7 +2898,7 @@
               <w:lang w:eastAsia="en-CA"/>
             </w:rPr>
           </w:pPr>
-          <w:hyperlink w:anchor="_Toc405993961" w:history="1">
+          <w:hyperlink w:anchor="_Toc405995146" w:history="1">
             <w:r>
               <w:rPr>
                 <w:rStyle w:val="Hyperlink"/>
@@ -2712,7 +2925,7 @@
                 <w:noProof/>
                 <w:webHidden/>
               </w:rPr>
-              <w:instrText xml:space="preserve"> PAGEREF _Toc405993961 \h </w:instrText>
+              <w:instrText xml:space="preserve"> PAGEREF _Toc405995146 \h </w:instrText>
             </w:r>
             <w:r>
               <w:rPr>
@@ -2732,7 +2945,7 @@
                 <w:noProof/>
                 <w:webHidden/>
               </w:rPr>
-              <w:t>13</w:t>
+              <w:t>15</w:t>
             </w:r>
             <w:r>
               <w:rPr>
@@ -2756,7 +2969,7 @@
               <w:lang w:eastAsia="en-CA"/>
             </w:rPr>
           </w:pPr>
-          <w:hyperlink w:anchor="_Toc405993962" w:history="1">
+          <w:hyperlink w:anchor="_Toc405995147" w:history="1">
             <w:r>
               <w:rPr>
                 <w:rStyle w:val="Hyperlink"/>
@@ -2783,7 +2996,7 @@
                 <w:noProof/>
                 <w:webHidden/>
               </w:rPr>
-              <w:instrText xml:space="preserve"> PAGEREF _Toc405993962 \h </w:instrText>
+              <w:instrText xml:space="preserve"> PAGEREF _Toc405995147 \h </w:instrText>
             </w:r>
             <w:r>
               <w:rPr>
@@ -2803,7 +3016,7 @@
                 <w:noProof/>
                 <w:webHidden/>
               </w:rPr>
-              <w:t>14</w:t>
+              <w:t>15</w:t>
             </w:r>
             <w:r>
               <w:rPr>
@@ -2827,7 +3040,7 @@
               <w:lang w:eastAsia="en-CA"/>
             </w:rPr>
           </w:pPr>
-          <w:hyperlink w:anchor="_Toc405993963" w:history="1">
+          <w:hyperlink w:anchor="_Toc405995148" w:history="1">
             <w:r>
               <w:rPr>
                 <w:rStyle w:val="Hyperlink"/>
@@ -2854,7 +3067,7 @@
                 <w:noProof/>
                 <w:webHidden/>
               </w:rPr>
-              <w:instrText xml:space="preserve"> PAGEREF _Toc405993963 \h </w:instrText>
+              <w:instrText xml:space="preserve"> PAGEREF _Toc405995148 \h </w:instrText>
             </w:r>
             <w:r>
               <w:rPr>
@@ -2874,7 +3087,7 @@
                 <w:noProof/>
                 <w:webHidden/>
               </w:rPr>
-              <w:t>14</w:t>
+              <w:t>15</w:t>
             </w:r>
             <w:r>
               <w:rPr>
@@ -2898,7 +3111,7 @@
               <w:lang w:eastAsia="en-CA"/>
             </w:rPr>
           </w:pPr>
-          <w:hyperlink w:anchor="_Toc405993964" w:history="1">
+          <w:hyperlink w:anchor="_Toc405995149" w:history="1">
             <w:r>
               <w:rPr>
                 <w:rStyle w:val="Hyperlink"/>
@@ -2925,7 +3138,7 @@
                 <w:noProof/>
                 <w:webHidden/>
               </w:rPr>
-              <w:instrText xml:space="preserve"> PAGEREF _Toc405993964 \h </w:instrText>
+              <w:instrText xml:space="preserve"> PAGEREF _Toc405995149 \h </w:instrText>
             </w:r>
             <w:r>
               <w:rPr>
@@ -2945,7 +3158,7 @@
                 <w:noProof/>
                 <w:webHidden/>
               </w:rPr>
-              <w:t>14</w:t>
+              <w:t>15</w:t>
             </w:r>
             <w:r>
               <w:rPr>
@@ -2969,7 +3182,7 @@
               <w:lang w:eastAsia="en-CA"/>
             </w:rPr>
           </w:pPr>
-          <w:hyperlink w:anchor="_Toc405993965" w:history="1">
+          <w:hyperlink w:anchor="_Toc405995150" w:history="1">
             <w:r>
               <w:rPr>
                 <w:rStyle w:val="Hyperlink"/>
@@ -2996,7 +3209,7 @@
                 <w:noProof/>
                 <w:webHidden/>
               </w:rPr>
-              <w:instrText xml:space="preserve"> PAGEREF _Toc405993965 \h </w:instrText>
+              <w:instrText xml:space="preserve"> PAGEREF _Toc405995150 \h </w:instrText>
             </w:r>
             <w:r>
               <w:rPr>
@@ -3016,7 +3229,7 @@
                 <w:noProof/>
                 <w:webHidden/>
               </w:rPr>
-              <w:t>15</w:t>
+              <w:t>16</w:t>
             </w:r>
             <w:r>
               <w:rPr>
@@ -3040,7 +3253,7 @@
               <w:lang w:eastAsia="en-CA"/>
             </w:rPr>
           </w:pPr>
-          <w:hyperlink w:anchor="_Toc405993966" w:history="1">
+          <w:hyperlink w:anchor="_Toc405995151" w:history="1">
             <w:r>
               <w:rPr>
                 <w:rStyle w:val="Hyperlink"/>
@@ -3067,7 +3280,7 @@
                 <w:noProof/>
                 <w:webHidden/>
               </w:rPr>
-              <w:instrText xml:space="preserve"> PAGEREF _Toc405993966 \h </w:instrText>
+              <w:instrText xml:space="preserve"> PAGEREF _Toc405995151 \h </w:instrText>
             </w:r>
             <w:r>
               <w:rPr>
@@ -3087,7 +3300,7 @@
                 <w:noProof/>
                 <w:webHidden/>
               </w:rPr>
-              <w:t>15</w:t>
+              <w:t>16</w:t>
             </w:r>
             <w:r>
               <w:rPr>
@@ -3111,7 +3324,7 @@
               <w:lang w:eastAsia="en-CA"/>
             </w:rPr>
           </w:pPr>
-          <w:hyperlink w:anchor="_Toc405993967" w:history="1">
+          <w:hyperlink w:anchor="_Toc405995152" w:history="1">
             <w:r>
               <w:rPr>
                 <w:rStyle w:val="Hyperlink"/>
@@ -3138,7 +3351,7 @@
                 <w:noProof/>
                 <w:webHidden/>
               </w:rPr>
-              <w:instrText xml:space="preserve"> PAGEREF _Toc405993967 \h </w:instrText>
+              <w:instrText xml:space="preserve"> PAGEREF _Toc405995152 \h </w:instrText>
             </w:r>
             <w:r>
               <w:rPr>
@@ -3158,7 +3371,7 @@
                 <w:noProof/>
                 <w:webHidden/>
               </w:rPr>
-              <w:t>16</w:t>
+              <w:t>17</w:t>
             </w:r>
             <w:r>
               <w:rPr>
@@ -3182,7 +3395,7 @@
               <w:lang w:eastAsia="en-CA"/>
             </w:rPr>
           </w:pPr>
-          <w:hyperlink w:anchor="_Toc405993968" w:history="1">
+          <w:hyperlink w:anchor="_Toc405995153" w:history="1">
             <w:r>
               <w:rPr>
                 <w:rStyle w:val="Hyperlink"/>
@@ -3209,7 +3422,7 @@
                 <w:noProof/>
                 <w:webHidden/>
               </w:rPr>
-              <w:instrText xml:space="preserve"> PAGEREF _Toc405993968 \h </w:instrText>
+              <w:instrText xml:space="preserve"> PAGEREF _Toc405995153 \h </w:instrText>
             </w:r>
             <w:r>
               <w:rPr>
@@ -3229,7 +3442,7 @@
                 <w:noProof/>
                 <w:webHidden/>
               </w:rPr>
-              <w:t>16</w:t>
+              <w:t>17</w:t>
             </w:r>
             <w:r>
               <w:rPr>
@@ -3256,7 +3469,7 @@
       <w:pPr>
         <w:pStyle w:val="Heading1"/>
       </w:pPr>
-      <w:bookmarkStart w:id="1" w:name="_Toc405993926"/>
+      <w:bookmarkStart w:id="1" w:name="_Toc405995108"/>
       <w:r>
         <w:t>Lecture 2</w:t>
       </w:r>
@@ -3346,6 +3559,7 @@
         </w:numPr>
       </w:pPr>
       <w:r>
+        <w:lastRenderedPageBreak/>
         <w:t>Domain Property (DOM): affecting environmental phenomena, such as physics</w:t>
       </w:r>
     </w:p>
@@ -3396,7 +3610,6 @@
         <w:rPr>
           <w:b/>
         </w:rPr>
-        <w:lastRenderedPageBreak/>
         <w:t>System Requirement</w:t>
       </w:r>
       <w:r>
@@ -3560,7 +3773,7 @@
       <w:pPr>
         <w:pStyle w:val="Heading1"/>
       </w:pPr>
-      <w:bookmarkStart w:id="3" w:name="_Toc405993927"/>
+      <w:bookmarkStart w:id="3" w:name="_Toc405995109"/>
       <w:r>
         <w:t>Lecture 3</w:t>
       </w:r>
@@ -3942,6 +4155,7 @@
         </w:numPr>
       </w:pPr>
       <w:r>
+        <w:lastRenderedPageBreak/>
         <w:t>Security Requirements:</w:t>
       </w:r>
     </w:p>
@@ -3990,7 +4204,6 @@
         </w:numPr>
       </w:pPr>
       <w:r>
-        <w:lastRenderedPageBreak/>
         <w:t>Audit Requiremen</w:t>
       </w:r>
       <w:r>
@@ -4196,7 +4409,7 @@
       <w:pPr>
         <w:pStyle w:val="Heading1"/>
       </w:pPr>
-      <w:bookmarkStart w:id="4" w:name="_Toc405993928"/>
+      <w:bookmarkStart w:id="4" w:name="_Toc405995110"/>
       <w:r>
         <w:t>Lecture 5</w:t>
       </w:r>
@@ -4206,7 +4419,7 @@
       <w:pPr>
         <w:pStyle w:val="Heading2"/>
       </w:pPr>
-      <w:bookmarkStart w:id="5" w:name="_Toc405993929"/>
+      <w:bookmarkStart w:id="5" w:name="_Toc405995111"/>
       <w:r>
         <w:t>Defining Requirements</w:t>
       </w:r>
@@ -4459,6 +4672,7 @@
         <w:rPr>
           <w:b/>
         </w:rPr>
+        <w:lastRenderedPageBreak/>
         <w:t>Normal Scenario</w:t>
       </w:r>
       <w:r>
@@ -4525,9 +4739,8 @@
       <w:pPr>
         <w:pStyle w:val="Heading2"/>
       </w:pPr>
-      <w:bookmarkStart w:id="6" w:name="_Toc405993930"/>
-      <w:r>
-        <w:lastRenderedPageBreak/>
+      <w:bookmarkStart w:id="6" w:name="_Toc405995112"/>
+      <w:r>
         <w:t>Knowledge Acquisition</w:t>
       </w:r>
       <w:bookmarkEnd w:id="6"/>
@@ -4623,7 +4836,7 @@
       <w:pPr>
         <w:pStyle w:val="Heading1"/>
       </w:pPr>
-      <w:bookmarkStart w:id="7" w:name="_Toc405993931"/>
+      <w:bookmarkStart w:id="7" w:name="_Toc405995113"/>
       <w:r>
         <w:t>Lecture 6</w:t>
       </w:r>
@@ -4917,7 +5130,7 @@
       <w:pPr>
         <w:pStyle w:val="Heading1"/>
       </w:pPr>
-      <w:bookmarkStart w:id="8" w:name="_Toc405993932"/>
+      <w:bookmarkStart w:id="8" w:name="_Toc405995114"/>
       <w:r>
         <w:t>Lecture 7</w:t>
       </w:r>
@@ -5009,6 +5222,7 @@
         <w:rPr>
           <w:b/>
         </w:rPr>
+        <w:lastRenderedPageBreak/>
         <w:t>Weak conflict</w:t>
       </w:r>
       <w:r>
@@ -5019,9 +5233,8 @@
       <w:pPr>
         <w:pStyle w:val="Heading1"/>
       </w:pPr>
-      <w:bookmarkStart w:id="9" w:name="_Toc405993933"/>
-      <w:r>
-        <w:lastRenderedPageBreak/>
+      <w:bookmarkStart w:id="9" w:name="_Toc405995115"/>
+      <w:r>
         <w:t>Lecture 8</w:t>
       </w:r>
       <w:bookmarkEnd w:id="9"/>
@@ -5086,7 +5299,7 @@
       <w:pPr>
         <w:pStyle w:val="Heading2"/>
       </w:pPr>
-      <w:bookmarkStart w:id="10" w:name="_Toc405993934"/>
+      <w:bookmarkStart w:id="10" w:name="_Toc405995116"/>
       <w:r>
         <w:t>Risk Trees</w:t>
       </w:r>
@@ -5174,7 +5387,7 @@
       <w:pPr>
         <w:pStyle w:val="Heading3"/>
       </w:pPr>
-      <w:bookmarkStart w:id="11" w:name="_Toc405993935"/>
+      <w:bookmarkStart w:id="11" w:name="_Toc405995117"/>
       <w:r>
         <w:t>Cut Set</w:t>
       </w:r>
@@ -5268,7 +5481,7 @@
       <w:pPr>
         <w:pStyle w:val="Heading2"/>
       </w:pPr>
-      <w:bookmarkStart w:id="12" w:name="_Toc405993936"/>
+      <w:bookmarkStart w:id="12" w:name="_Toc405995118"/>
       <w:r>
         <w:t>Qualitative Risk Assessment</w:t>
       </w:r>
@@ -5476,7 +5689,7 @@
       <w:pPr>
         <w:pStyle w:val="Heading2"/>
       </w:pPr>
-      <w:bookmarkStart w:id="13" w:name="_Toc405993937"/>
+      <w:bookmarkStart w:id="13" w:name="_Toc405995119"/>
       <w:r>
         <w:t>Quantitative Risk Assessment</w:t>
       </w:r>
@@ -5773,7 +5986,6 @@
         <w:rPr>
           <w:b/>
         </w:rPr>
-        <w:lastRenderedPageBreak/>
         <w:t>Likelihood levels</w:t>
       </w:r>
       <w:r>
@@ -5838,7 +6050,7 @@
       <w:pPr>
         <w:pStyle w:val="Heading2"/>
       </w:pPr>
-      <w:bookmarkStart w:id="14" w:name="_Toc405993938"/>
+      <w:bookmarkStart w:id="14" w:name="_Toc405995120"/>
       <w:r>
         <w:t xml:space="preserve">AHP Comparison </w:t>
       </w:r>
@@ -5923,7 +6135,7 @@
       <w:pPr>
         <w:pStyle w:val="Heading1"/>
       </w:pPr>
-      <w:bookmarkStart w:id="15" w:name="_Toc405993939"/>
+      <w:bookmarkStart w:id="15" w:name="_Toc405995121"/>
       <w:r>
         <w:t>Pairwise Comparisons</w:t>
       </w:r>
@@ -6008,7 +6220,7 @@
           <v:shape id="_x0000_i1025" type="#_x0000_t75" style="width:62.85pt;height:38.7pt" o:ole="">
             <v:imagedata r:id="rId15" o:title=""/>
           </v:shape>
-          <o:OLEObject Type="Embed" ProgID="Equation.DSMT4" ShapeID="_x0000_i1025" DrawAspect="Content" ObjectID="_1479736341" r:id="rId16"/>
+          <o:OLEObject Type="Embed" ProgID="Equation.DSMT4" ShapeID="_x0000_i1025" DrawAspect="Content" ObjectID="_1479737751" r:id="rId16"/>
         </w:object>
       </w:r>
     </w:p>
@@ -6046,7 +6258,7 @@
           <v:shape id="_x0000_i1026" type="#_x0000_t75" style="width:46.75pt;height:33.85pt" o:ole="">
             <v:imagedata r:id="rId17" o:title=""/>
           </v:shape>
-          <o:OLEObject Type="Embed" ProgID="Equation.DSMT4" ShapeID="_x0000_i1026" DrawAspect="Content" ObjectID="_1479736342" r:id="rId18"/>
+          <o:OLEObject Type="Embed" ProgID="Equation.DSMT4" ShapeID="_x0000_i1026" DrawAspect="Content" ObjectID="_1479737752" r:id="rId18"/>
         </w:object>
       </w:r>
     </w:p>
@@ -6396,7 +6608,7 @@
           <v:shape id="_x0000_i1027" type="#_x0000_t75" style="width:194.5pt;height:44.05pt" o:ole="">
             <v:imagedata r:id="rId19" o:title=""/>
           </v:shape>
-          <o:OLEObject Type="Embed" ProgID="Equation.DSMT4" ShapeID="_x0000_i1027" DrawAspect="Content" ObjectID="_1479736343" r:id="rId20"/>
+          <o:OLEObject Type="Embed" ProgID="Equation.DSMT4" ShapeID="_x0000_i1027" DrawAspect="Content" ObjectID="_1479737753" r:id="rId20"/>
         </w:object>
       </w:r>
     </w:p>
@@ -6410,6 +6622,7 @@
           <w:noProof/>
           <w:lang w:eastAsia="en-CA"/>
         </w:rPr>
+        <w:lastRenderedPageBreak/>
         <w:drawing>
           <wp:inline distT="0" distB="0" distL="0" distR="0" wp14:anchorId="3CF7A0A1" wp14:editId="02DA171C">
             <wp:extent cx="3623275" cy="1119116"/>
@@ -6452,7 +6665,6 @@
         <w:pStyle w:val="NoSpacing"/>
       </w:pPr>
       <w:r>
-        <w:lastRenderedPageBreak/>
         <w:t xml:space="preserve">If the inconsistency </w:t>
       </w:r>
       <w:r>
@@ -6467,7 +6679,7 @@
         <w:pStyle w:val="Heading2"/>
       </w:pPr>
       <w:bookmarkStart w:id="16" w:name="_Risk_Consequence_Table"/>
-      <w:bookmarkStart w:id="17" w:name="_Toc405993940"/>
+      <w:bookmarkStart w:id="17" w:name="_Toc405995122"/>
       <w:bookmarkEnd w:id="16"/>
       <w:r>
         <w:t>Risk Consequence Table</w:t>
@@ -6566,10 +6778,10 @@
         <w:tblLook w:val="04A0" w:firstRow="1" w:lastRow="0" w:firstColumn="1" w:lastColumn="0" w:noHBand="0" w:noVBand="1"/>
       </w:tblPr>
       <w:tblGrid>
-        <w:gridCol w:w="2088"/>
-        <w:gridCol w:w="2496"/>
-        <w:gridCol w:w="2496"/>
-        <w:gridCol w:w="2496"/>
+        <w:gridCol w:w="2094"/>
+        <w:gridCol w:w="2494"/>
+        <w:gridCol w:w="2494"/>
+        <w:gridCol w:w="2494"/>
       </w:tblGrid>
       <w:tr>
         <w:trPr>
@@ -6812,10 +7024,10 @@
                 <w:position w:val="-42"/>
               </w:rPr>
               <w:object w:dxaOrig="2280" w:dyaOrig="960">
-                <v:shape id="_x0000_i1038" type="#_x0000_t75" style="width:113.9pt;height:47.8pt" o:ole="">
+                <v:shape id="_x0000_i1028" type="#_x0000_t75" style="width:113.9pt;height:47.8pt" o:ole="">
                   <v:imagedata r:id="rId22" o:title=""/>
                 </v:shape>
-                <o:OLEObject Type="Embed" ProgID="Equation.DSMT4" ShapeID="_x0000_i1038" DrawAspect="Content" ObjectID="_1479736344" r:id="rId23"/>
+                <o:OLEObject Type="Embed" ProgID="Equation.DSMT4" ShapeID="_x0000_i1028" DrawAspect="Content" ObjectID="_1479737754" r:id="rId23"/>
               </w:object>
             </w:r>
           </w:p>
@@ -6905,10 +7117,10 @@
                 <w:position w:val="-42"/>
               </w:rPr>
               <w:object w:dxaOrig="2280" w:dyaOrig="960">
-                <v:shape id="_x0000_i1039" type="#_x0000_t75" style="width:113.9pt;height:47.8pt" o:ole="">
+                <v:shape id="_x0000_i1029" type="#_x0000_t75" style="width:113.9pt;height:47.8pt" o:ole="">
                   <v:imagedata r:id="rId22" o:title=""/>
                 </v:shape>
-                <o:OLEObject Type="Embed" ProgID="Equation.DSMT4" ShapeID="_x0000_i1039" DrawAspect="Content" ObjectID="_1479736345" r:id="rId24"/>
+                <o:OLEObject Type="Embed" ProgID="Equation.DSMT4" ShapeID="_x0000_i1029" DrawAspect="Content" ObjectID="_1479737755" r:id="rId24"/>
               </w:object>
             </w:r>
           </w:p>
@@ -6952,10 +7164,10 @@
                 <w:position w:val="-42"/>
               </w:rPr>
               <w:object w:dxaOrig="2280" w:dyaOrig="960">
-                <v:shape id="_x0000_i1036" type="#_x0000_t75" style="width:113.9pt;height:47.8pt" o:ole="">
+                <v:shape id="_x0000_i1030" type="#_x0000_t75" style="width:113.9pt;height:47.8pt" o:ole="">
                   <v:imagedata r:id="rId25" o:title=""/>
                 </v:shape>
-                <o:OLEObject Type="Embed" ProgID="Equation.DSMT4" ShapeID="_x0000_i1036" DrawAspect="Content" ObjectID="_1479736346" r:id="rId26"/>
+                <o:OLEObject Type="Embed" ProgID="Equation.DSMT4" ShapeID="_x0000_i1030" DrawAspect="Content" ObjectID="_1479737756" r:id="rId26"/>
               </w:object>
             </w:r>
           </w:p>
@@ -6974,10 +7186,10 @@
                 <w:position w:val="-42"/>
               </w:rPr>
               <w:object w:dxaOrig="2280" w:dyaOrig="960">
-                <v:shape id="_x0000_i1037" type="#_x0000_t75" style="width:113.9pt;height:47.8pt" o:ole="">
+                <v:shape id="_x0000_i1031" type="#_x0000_t75" style="width:113.9pt;height:47.8pt" o:ole="">
                   <v:imagedata r:id="rId25" o:title=""/>
                 </v:shape>
-                <o:OLEObject Type="Embed" ProgID="Equation.DSMT4" ShapeID="_x0000_i1037" DrawAspect="Content" ObjectID="_1479736347" r:id="rId27"/>
+                <o:OLEObject Type="Embed" ProgID="Equation.DSMT4" ShapeID="_x0000_i1031" DrawAspect="Content" ObjectID="_1479737757" r:id="rId27"/>
               </w:object>
             </w:r>
           </w:p>
@@ -7000,7 +7212,7 @@
         <w:pStyle w:val="Heading2"/>
       </w:pPr>
       <w:bookmarkStart w:id="18" w:name="_Risk_Countermeasure_Table"/>
-      <w:bookmarkStart w:id="19" w:name="_Toc405993941"/>
+      <w:bookmarkStart w:id="19" w:name="_Toc405995123"/>
       <w:bookmarkEnd w:id="18"/>
       <w:r>
         <w:t>Risk Countermeasure Table</w:t>
@@ -7258,7 +7470,7 @@
                 <v:shape id="_x0000_i1032" type="#_x0000_t75" style="width:96.2pt;height:47.8pt" o:ole="">
                   <v:imagedata r:id="rId28" o:title=""/>
                 </v:shape>
-                <o:OLEObject Type="Embed" ProgID="Equation.DSMT4" ShapeID="_x0000_i1032" DrawAspect="Content" ObjectID="_1479736348" r:id="rId29"/>
+                <o:OLEObject Type="Embed" ProgID="Equation.DSMT4" ShapeID="_x0000_i1032" DrawAspect="Content" ObjectID="_1479737758" r:id="rId29"/>
               </w:object>
             </w:r>
           </w:p>
@@ -7336,7 +7548,7 @@
                 <v:shape id="_x0000_i1033" type="#_x0000_t75" style="width:96.2pt;height:47.8pt" o:ole="">
                   <v:imagedata r:id="rId28" o:title=""/>
                 </v:shape>
-                <o:OLEObject Type="Embed" ProgID="Equation.DSMT4" ShapeID="_x0000_i1033" DrawAspect="Content" ObjectID="_1479736349" r:id="rId30"/>
+                <o:OLEObject Type="Embed" ProgID="Equation.DSMT4" ShapeID="_x0000_i1033" DrawAspect="Content" ObjectID="_1479737759" r:id="rId30"/>
               </w:object>
             </w:r>
           </w:p>
@@ -7377,10 +7589,10 @@
                 <w:position w:val="-30"/>
               </w:rPr>
               <w:object w:dxaOrig="1900" w:dyaOrig="560">
-                <v:shape id="_x0000_i1035" type="#_x0000_t75" style="width:95.1pt;height:27.95pt" o:ole="">
+                <v:shape id="_x0000_i1034" type="#_x0000_t75" style="width:95.1pt;height:27.95pt" o:ole="">
                   <v:imagedata r:id="rId31" o:title=""/>
                 </v:shape>
-                <o:OLEObject Type="Embed" ProgID="Equation.DSMT4" ShapeID="_x0000_i1035" DrawAspect="Content" ObjectID="_1479736350" r:id="rId32"/>
+                <o:OLEObject Type="Embed" ProgID="Equation.DSMT4" ShapeID="_x0000_i1034" DrawAspect="Content" ObjectID="_1479737760" r:id="rId32"/>
               </w:object>
             </w:r>
           </w:p>
@@ -7399,10 +7611,10 @@
                 <w:position w:val="-30"/>
               </w:rPr>
               <w:object w:dxaOrig="1900" w:dyaOrig="560">
-                <v:shape id="_x0000_i1034" type="#_x0000_t75" style="width:95.1pt;height:27.95pt" o:ole="">
+                <v:shape id="_x0000_i1035" type="#_x0000_t75" style="width:95.1pt;height:27.95pt" o:ole="">
                   <v:imagedata r:id="rId31" o:title=""/>
                 </v:shape>
-                <o:OLEObject Type="Embed" ProgID="Equation.DSMT4" ShapeID="_x0000_i1034" DrawAspect="Content" ObjectID="_1479736351" r:id="rId33"/>
+                <o:OLEObject Type="Embed" ProgID="Equation.DSMT4" ShapeID="_x0000_i1035" DrawAspect="Content" ObjectID="_1479737761" r:id="rId33"/>
               </w:object>
             </w:r>
           </w:p>
@@ -7429,11 +7641,22 @@
       <w:pPr>
         <w:pStyle w:val="Heading2"/>
       </w:pPr>
-      <w:bookmarkStart w:id="20" w:name="_Toc405993942"/>
-      <w:r>
+      <w:bookmarkStart w:id="20" w:name="_Toc405995124"/>
+      <w:r>
+        <w:lastRenderedPageBreak/>
         <w:t>Entity Relationship (ER) Diagram</w:t>
       </w:r>
       <w:bookmarkEnd w:id="20"/>
+    </w:p>
+    <w:p>
+      <w:pPr>
+        <w:pStyle w:val="Heading3"/>
+      </w:pPr>
+      <w:bookmarkStart w:id="21" w:name="_Toc405995125"/>
+      <w:r>
+        <w:t>UML</w:t>
+      </w:r>
+      <w:bookmarkEnd w:id="21"/>
     </w:p>
     <w:p>
       <w:pPr>
@@ -7532,7 +7755,6 @@
         <w:pStyle w:val="NoSpacing"/>
       </w:pPr>
       <w:r>
-        <w:lastRenderedPageBreak/>
         <w:t>|</w:t>
       </w:r>
     </w:p>
@@ -7614,14 +7836,12 @@
     </w:p>
     <w:p>
       <w:pPr>
-        <w:pStyle w:val="Heading3"/>
-      </w:pPr>
-      <w:bookmarkStart w:id="21" w:name="_Toc405993943"/>
+        <w:pStyle w:val="Heading4"/>
+      </w:pPr>
       <w:proofErr w:type="gramStart"/>
       <w:r>
         <w:t>e.g.)</w:t>
       </w:r>
-      <w:bookmarkEnd w:id="21"/>
       <w:proofErr w:type="gramEnd"/>
     </w:p>
     <w:tbl>
@@ -7746,13 +7966,212 @@
     </w:p>
     <w:p>
       <w:pPr>
+        <w:pStyle w:val="Heading3"/>
+      </w:pPr>
+      <w:bookmarkStart w:id="22" w:name="_Toc405995126"/>
+      <w:r>
+        <w:t>Standard Edition</w:t>
+      </w:r>
+      <w:bookmarkEnd w:id="22"/>
+    </w:p>
+    <w:p>
+      <w:pPr>
+        <w:pStyle w:val="NoSpacing"/>
+      </w:pPr>
+      <w:proofErr w:type="gramStart"/>
+      <w:r>
+        <w:rPr>
+          <w:b/>
+        </w:rPr>
+        <w:t>entity</w:t>
+      </w:r>
+      <w:proofErr w:type="gramEnd"/>
+      <w:r>
+        <w:t>: something external that interacts with your system</w:t>
+      </w:r>
+    </w:p>
+    <w:p>
+      <w:pPr>
+        <w:pStyle w:val="NoSpacing"/>
+      </w:pPr>
+    </w:p>
+    <w:p>
+      <w:pPr>
+        <w:pStyle w:val="NoSpacing"/>
+      </w:pPr>
+      <w:r>
+        <w:t>A way of representing a system, using entities</w:t>
+      </w:r>
+    </w:p>
+    <w:p>
+      <w:pPr>
+        <w:pStyle w:val="NoSpacing"/>
+        <w:numPr>
+          <w:ilvl w:val="0"/>
+          <w:numId w:val="17"/>
+        </w:numPr>
+      </w:pPr>
+      <w:r>
+        <w:rPr>
+          <w:b/>
+        </w:rPr>
+        <w:t>Rectangles</w:t>
+      </w:r>
+      <w:r>
+        <w:t xml:space="preserve"> represent entity sets</w:t>
+      </w:r>
+    </w:p>
+    <w:p>
+      <w:pPr>
+        <w:pStyle w:val="NoSpacing"/>
+        <w:numPr>
+          <w:ilvl w:val="0"/>
+          <w:numId w:val="17"/>
+        </w:numPr>
+      </w:pPr>
+      <w:r>
+        <w:rPr>
+          <w:b/>
+        </w:rPr>
+        <w:t>Diamonds</w:t>
+      </w:r>
+      <w:r>
+        <w:t xml:space="preserve"> represent relationship sets</w:t>
+      </w:r>
+    </w:p>
+    <w:p>
+      <w:pPr>
+        <w:pStyle w:val="NoSpacing"/>
+        <w:numPr>
+          <w:ilvl w:val="0"/>
+          <w:numId w:val="17"/>
+        </w:numPr>
+      </w:pPr>
+      <w:r>
+        <w:rPr>
+          <w:b/>
+        </w:rPr>
+        <w:t>Lines</w:t>
+      </w:r>
+      <w:r>
+        <w:t xml:space="preserve"> link attributes to entity sets and entity sets to relationship sets</w:t>
+      </w:r>
+    </w:p>
+    <w:p>
+      <w:pPr>
+        <w:pStyle w:val="NoSpacing"/>
+        <w:numPr>
+          <w:ilvl w:val="0"/>
+          <w:numId w:val="17"/>
+        </w:numPr>
+      </w:pPr>
+      <w:r>
+        <w:rPr>
+          <w:b/>
+        </w:rPr>
+        <w:t>Ellipses</w:t>
+      </w:r>
+      <w:r>
+        <w:t xml:space="preserve"> represent attributes</w:t>
+      </w:r>
+    </w:p>
+    <w:p>
+      <w:pPr>
+        <w:pStyle w:val="NoSpacing"/>
+        <w:numPr>
+          <w:ilvl w:val="1"/>
+          <w:numId w:val="17"/>
+        </w:numPr>
+      </w:pPr>
+      <w:r>
+        <w:rPr>
+          <w:b/>
+        </w:rPr>
+        <w:t>Double ellipses</w:t>
+      </w:r>
+      <w:r>
+        <w:t xml:space="preserve"> represent multivalued attributes</w:t>
+      </w:r>
+    </w:p>
+    <w:p>
+      <w:pPr>
+        <w:pStyle w:val="NoSpacing"/>
+        <w:numPr>
+          <w:ilvl w:val="1"/>
+          <w:numId w:val="17"/>
+        </w:numPr>
+      </w:pPr>
+      <w:r>
+        <w:rPr>
+          <w:b/>
+        </w:rPr>
+        <w:t>Dashed ellipses</w:t>
+      </w:r>
+      <w:r>
+        <w:t xml:space="preserve"> denote derived attributes</w:t>
+      </w:r>
+    </w:p>
+    <w:p>
+      <w:pPr>
+        <w:pStyle w:val="NoSpacing"/>
+        <w:numPr>
+          <w:ilvl w:val="0"/>
+          <w:numId w:val="17"/>
+        </w:numPr>
+      </w:pPr>
+      <w:r>
+        <w:rPr>
+          <w:b/>
+        </w:rPr>
+        <w:t>Dashed ellipses</w:t>
+      </w:r>
+      <w:r>
+        <w:t xml:space="preserve"> denote derived attributes</w:t>
+      </w:r>
+    </w:p>
+    <w:p>
+      <w:pPr>
+        <w:pStyle w:val="NoSpacing"/>
+        <w:numPr>
+          <w:ilvl w:val="0"/>
+          <w:numId w:val="17"/>
+        </w:numPr>
+      </w:pPr>
+      <w:r>
+        <w:rPr>
+          <w:b/>
+        </w:rPr>
+        <w:t>Underline</w:t>
+      </w:r>
+      <w:r>
+        <w:t xml:space="preserve"> indicates primary key attributes</w:t>
+      </w:r>
+    </w:p>
+    <w:p>
+      <w:pPr>
+        <w:pStyle w:val="NoSpacing"/>
+        <w:jc w:val="center"/>
+      </w:pPr>
+      <w:r>
+        <w:object w:dxaOrig="14401" w:dyaOrig="7531">
+          <v:shape id="_x0000_i1040" type="#_x0000_t75" style="width:356.25pt;height:186.45pt" o:ole="">
+            <v:imagedata r:id="rId34" o:title=""/>
+          </v:shape>
+          <o:OLEObject Type="Embed" ProgID="Visio.Drawing.15" ShapeID="_x0000_i1040" DrawAspect="Content" ObjectID="_1479737762" r:id="rId35"/>
+        </w:object>
+      </w:r>
+    </w:p>
+    <w:p>
+      <w:pPr>
         <w:pStyle w:val="Heading2"/>
       </w:pPr>
-      <w:bookmarkStart w:id="22" w:name="_Toc405993944"/>
+      <w:bookmarkStart w:id="23" w:name="_Data_Flow_Diagrams"/>
+      <w:bookmarkStart w:id="24" w:name="_Toc405995127"/>
+      <w:bookmarkEnd w:id="23"/>
       <w:r>
         <w:t>Data Flow Diagrams</w:t>
       </w:r>
-      <w:bookmarkEnd w:id="22"/>
+      <w:bookmarkEnd w:id="24"/>
     </w:p>
     <w:p>
       <w:pPr>
@@ -7762,6 +8181,45 @@
         <w:rPr>
           <w:b/>
         </w:rPr>
+        <w:t>Dataflow diagrams</w:t>
+      </w:r>
+      <w:r>
+        <w:t>: show</w:t>
+      </w:r>
+      <w:r>
+        <w:t>s</w:t>
+      </w:r>
+      <w:r>
+        <w:t xml:space="preserve"> the flow of information</w:t>
+      </w:r>
+      <w:r>
+        <w:t xml:space="preserve"> within and into the system</w:t>
+      </w:r>
+      <w:r>
+        <w:t xml:space="preserve">, a more detailed version of a </w:t>
+      </w:r>
+      <w:hyperlink w:anchor="_Context_Diagram" w:history="1">
+        <w:r>
+          <w:rPr>
+            <w:rStyle w:val="Hyperlink"/>
+          </w:rPr>
+          <w:t>context diagram</w:t>
+        </w:r>
+      </w:hyperlink>
+    </w:p>
+    <w:p>
+      <w:pPr>
+        <w:pStyle w:val="NoSpacing"/>
+      </w:pPr>
+    </w:p>
+    <w:p>
+      <w:pPr>
+        <w:pStyle w:val="NoSpacing"/>
+      </w:pPr>
+      <w:r>
+        <w:rPr>
+          <w:b/>
+        </w:rPr>
         <w:t>Rectangles</w:t>
       </w:r>
       <w:r>
@@ -7840,13 +8298,13 @@
       <w:pPr>
         <w:pStyle w:val="Heading3"/>
       </w:pPr>
-      <w:bookmarkStart w:id="23" w:name="_Toc405993945"/>
+      <w:bookmarkStart w:id="25" w:name="_Toc405995128"/>
       <w:proofErr w:type="gramStart"/>
       <w:r>
         <w:lastRenderedPageBreak/>
         <w:t>e.g.</w:t>
       </w:r>
-      <w:bookmarkEnd w:id="23"/>
+      <w:bookmarkEnd w:id="25"/>
       <w:proofErr w:type="gramEnd"/>
     </w:p>
     <w:p>
@@ -7855,10 +8313,10 @@
       </w:pPr>
       <w:r>
         <w:object w:dxaOrig="10995" w:dyaOrig="7170">
-          <v:shape id="_x0000_i1028" type="#_x0000_t75" style="width:468pt;height:305.2pt" o:ole="">
-            <v:imagedata r:id="rId34" o:title=""/>
+          <v:shape id="_x0000_i1036" type="#_x0000_t75" style="width:468pt;height:305.2pt" o:ole="">
+            <v:imagedata r:id="rId36" o:title=""/>
           </v:shape>
-          <o:OLEObject Type="Embed" ProgID="Visio.Drawing.15" ShapeID="_x0000_i1028" DrawAspect="Content" ObjectID="_1479736352" r:id="rId35"/>
+          <o:OLEObject Type="Embed" ProgID="Visio.Drawing.15" ShapeID="_x0000_i1036" DrawAspect="Content" ObjectID="_1479737763" r:id="rId37"/>
         </w:object>
       </w:r>
     </w:p>
@@ -7866,11 +8324,11 @@
       <w:pPr>
         <w:pStyle w:val="Heading2"/>
       </w:pPr>
-      <w:bookmarkStart w:id="24" w:name="_Toc405993946"/>
+      <w:bookmarkStart w:id="26" w:name="_Toc405995129"/>
       <w:r>
         <w:t>Activity Diagram</w:t>
       </w:r>
-      <w:bookmarkEnd w:id="24"/>
+      <w:bookmarkEnd w:id="26"/>
     </w:p>
     <w:p>
       <w:pPr>
@@ -7985,7 +8443,7 @@
           <w:lang w:eastAsia="en-CA"/>
         </w:rPr>
         <w:drawing>
-          <wp:inline distT="0" distB="0" distL="0" distR="0" wp14:anchorId="6A04C164" wp14:editId="537C1123">
+          <wp:inline distT="0" distB="0" distL="0" distR="0" wp14:anchorId="403779A3" wp14:editId="2B422E0B">
             <wp:extent cx="1457336" cy="2243154"/>
             <wp:effectExtent l="0" t="0" r="0" b="5080"/>
             <wp:docPr id="7" name="Picture 7"/>
@@ -8000,7 +8458,7 @@
                     <pic:cNvPicPr/>
                   </pic:nvPicPr>
                   <pic:blipFill>
-                    <a:blip r:embed="rId36"/>
+                    <a:blip r:embed="rId38"/>
                     <a:stretch>
                       <a:fillRect/>
                     </a:stretch>
@@ -8025,12 +8483,12 @@
       <w:pPr>
         <w:pStyle w:val="Heading2"/>
       </w:pPr>
-      <w:bookmarkStart w:id="25" w:name="_Toc405993947"/>
+      <w:bookmarkStart w:id="27" w:name="_Toc405995130"/>
       <w:r>
         <w:lastRenderedPageBreak/>
         <w:t>State Machine Diagram</w:t>
       </w:r>
-      <w:bookmarkEnd w:id="25"/>
+      <w:bookmarkEnd w:id="27"/>
     </w:p>
     <w:p>
       <w:pPr>
@@ -8089,21 +8547,21 @@
       <w:pPr>
         <w:pStyle w:val="Heading1"/>
       </w:pPr>
-      <w:bookmarkStart w:id="26" w:name="_Toc405993948"/>
+      <w:bookmarkStart w:id="28" w:name="_Toc405995131"/>
       <w:r>
         <w:t>Lecture 13</w:t>
       </w:r>
-      <w:bookmarkEnd w:id="26"/>
+      <w:bookmarkEnd w:id="28"/>
     </w:p>
     <w:p>
       <w:pPr>
         <w:pStyle w:val="Heading2"/>
       </w:pPr>
-      <w:bookmarkStart w:id="27" w:name="_Toc405993949"/>
+      <w:bookmarkStart w:id="29" w:name="_Toc405995132"/>
       <w:r>
         <w:t>Fit Criteria</w:t>
       </w:r>
-      <w:bookmarkEnd w:id="27"/>
+      <w:bookmarkEnd w:id="29"/>
     </w:p>
     <w:p>
       <w:pPr>
@@ -8203,277 +8661,264 @@
     </w:p>
     <w:p>
       <w:pPr>
+        <w:pStyle w:val="Heading1"/>
+      </w:pPr>
+      <w:bookmarkStart w:id="30" w:name="_Toc405995133"/>
+      <w:r>
+        <w:t>Lecture 14</w:t>
+      </w:r>
+      <w:bookmarkEnd w:id="30"/>
+    </w:p>
+    <w:p>
+      <w:pPr>
         <w:pStyle w:val="Heading2"/>
       </w:pPr>
-      <w:bookmarkStart w:id="28" w:name="_Toc405993950"/>
-      <w:r>
-        <w:t>Entity Relationship Diagrams</w:t>
-      </w:r>
-      <w:bookmarkEnd w:id="28"/>
-    </w:p>
-    <w:p>
-      <w:pPr>
-        <w:pStyle w:val="NoSpacing"/>
-      </w:pPr>
+      <w:bookmarkStart w:id="31" w:name="_Context_Diagram"/>
+      <w:bookmarkStart w:id="32" w:name="_Toc405995134"/>
+      <w:bookmarkEnd w:id="31"/>
+      <w:r>
+        <w:t>Context Diagram</w:t>
+      </w:r>
+      <w:bookmarkEnd w:id="32"/>
+    </w:p>
+    <w:p>
+      <w:pPr>
+        <w:pStyle w:val="NoSpacing"/>
+      </w:pPr>
+      <w:r>
+        <w:rPr>
+          <w:b/>
+        </w:rPr>
+        <w:t>Context</w:t>
+      </w:r>
+      <w:r>
+        <w:rPr>
+          <w:b/>
+        </w:rPr>
+        <w:t xml:space="preserve"> Diagram</w:t>
+      </w:r>
+      <w:r>
+        <w:t>:</w:t>
+      </w:r>
+      <w:r>
+        <w:t xml:space="preserve"> defines the flow of information between entities and the system</w:t>
+      </w:r>
+      <w:r>
+        <w:t xml:space="preserve">, a general </w:t>
+      </w:r>
+      <w:hyperlink w:anchor="_Data_Flow_Diagrams" w:history="1">
+        <w:r>
+          <w:rPr>
+            <w:rStyle w:val="Hyperlink"/>
+          </w:rPr>
+          <w:t>data flow diagram</w:t>
+        </w:r>
+      </w:hyperlink>
+    </w:p>
+    <w:p>
+      <w:pPr>
+        <w:pStyle w:val="NoSpacing"/>
+      </w:pPr>
+    </w:p>
+    <w:p>
+      <w:pPr>
+        <w:pStyle w:val="NoSpacing"/>
+      </w:pPr>
+      <w:r>
+        <w:rPr>
+          <w:b/>
+        </w:rPr>
+        <w:t>Rectangles</w:t>
+      </w:r>
+      <w:r>
+        <w:t>: entities</w:t>
+      </w:r>
+    </w:p>
+    <w:p>
+      <w:pPr>
+        <w:pStyle w:val="NoSpacing"/>
+      </w:pPr>
+      <w:r>
+        <w:rPr>
+          <w:b/>
+        </w:rPr>
+        <w:t>Circle</w:t>
+      </w:r>
+      <w:r>
+        <w:t>: system</w:t>
+      </w:r>
+    </w:p>
+    <w:p>
+      <w:pPr>
+        <w:pStyle w:val="NoSpacing"/>
+      </w:pPr>
+      <w:r>
+        <w:rPr>
+          <w:b/>
+        </w:rPr>
+        <w:t>Arrows</w:t>
+      </w:r>
+      <w:r>
+        <w:t>: data flow</w:t>
+      </w:r>
+    </w:p>
+    <w:p>
+      <w:pPr>
+        <w:pStyle w:val="NoSpacing"/>
+      </w:pPr>
+    </w:p>
+    <w:p>
+      <w:pPr>
+        <w:pStyle w:val="Heading3"/>
+      </w:pPr>
+      <w:bookmarkStart w:id="33" w:name="_Toc405995135"/>
       <w:proofErr w:type="gramStart"/>
       <w:r>
+        <w:t>e.g.</w:t>
+      </w:r>
+      <w:bookmarkEnd w:id="33"/>
+      <w:proofErr w:type="gramEnd"/>
+    </w:p>
+    <w:p>
+      <w:pPr>
+        <w:pStyle w:val="NoSpacing"/>
+      </w:pPr>
+      <w:r>
+        <w:object w:dxaOrig="12691" w:dyaOrig="3165">
+          <v:shape id="_x0000_i1041" type="#_x0000_t75" style="width:467.45pt;height:116.05pt" o:ole="">
+            <v:imagedata r:id="rId39" o:title=""/>
+          </v:shape>
+          <o:OLEObject Type="Embed" ProgID="Visio.Drawing.15" ShapeID="_x0000_i1041" DrawAspect="Content" ObjectID="_1479737764" r:id="rId40"/>
+        </w:object>
+      </w:r>
+      <w:r>
+        <w:t xml:space="preserve"> </w:t>
+      </w:r>
+    </w:p>
+    <w:p>
+      <w:pPr>
+        <w:pStyle w:val="Heading1"/>
+      </w:pPr>
+      <w:bookmarkStart w:id="34" w:name="_Toc405995136"/>
+      <w:r>
+        <w:t>Lecture 1</w:t>
+      </w:r>
+      <w:r>
+        <w:t>5</w:t>
+      </w:r>
+      <w:bookmarkEnd w:id="34"/>
+    </w:p>
+    <w:p>
+      <w:pPr>
+        <w:pStyle w:val="NoSpacing"/>
+      </w:pPr>
+      <w:r>
         <w:rPr>
           <w:b/>
         </w:rPr>
-        <w:t>entity</w:t>
+        <w:t>Use Case</w:t>
+      </w:r>
+      <w:r>
+        <w:rPr>
+          <w:b/>
+        </w:rPr>
+        <w:t xml:space="preserve"> Diagrams</w:t>
+      </w:r>
+      <w:r>
+        <w:t xml:space="preserve">: </w:t>
+      </w:r>
+    </w:p>
+    <w:p>
+      <w:pPr>
+        <w:pStyle w:val="NoSpacing"/>
+      </w:pPr>
+      <w:r>
+        <w:rPr>
+          <w:b/>
+        </w:rPr>
+        <w:t>Extend</w:t>
+      </w:r>
+      <w:r>
+        <w:t xml:space="preserve">: </w:t>
+      </w:r>
+    </w:p>
+    <w:p>
+      <w:pPr>
+        <w:pStyle w:val="NoSpacing"/>
+      </w:pPr>
+      <w:r>
+        <w:rPr>
+          <w:b/>
+        </w:rPr>
+        <w:lastRenderedPageBreak/>
+        <w:t>Include</w:t>
+      </w:r>
+      <w:r>
+        <w:t xml:space="preserve">: </w:t>
+      </w:r>
+    </w:p>
+    <w:p>
+      <w:pPr>
+        <w:pStyle w:val="Heading1"/>
+      </w:pPr>
+      <w:bookmarkStart w:id="35" w:name="_Toc405995137"/>
+      <w:r>
+        <w:t>Lecture 17</w:t>
+      </w:r>
+      <w:bookmarkEnd w:id="35"/>
+    </w:p>
+    <w:p>
+      <w:pPr>
+        <w:pStyle w:val="Heading2"/>
+      </w:pPr>
+      <w:bookmarkStart w:id="36" w:name="_Toc405995138"/>
+      <w:r>
+        <w:t>Before-After Predicates</w:t>
+      </w:r>
+      <w:bookmarkEnd w:id="36"/>
+    </w:p>
+    <w:p>
+      <w:pPr>
+        <w:pStyle w:val="NoSpacing"/>
+      </w:pPr>
+      <w:r>
+        <w:rPr>
+          <w:b/>
+        </w:rPr>
+        <w:t>Before</w:t>
+      </w:r>
+      <w:r>
+        <w:t>:</w:t>
+      </w:r>
+    </w:p>
+    <w:p>
+      <w:pPr>
+        <w:pStyle w:val="NoSpacing"/>
+      </w:pPr>
+      <w:proofErr w:type="gramStart"/>
+      <w:r>
+        <w:rPr>
+          <w:i/>
+        </w:rPr>
+        <w:t>attribute</w:t>
+      </w:r>
+      <w:r>
+        <w:t xml:space="preserve"> :</w:t>
       </w:r>
       <w:proofErr w:type="gramEnd"/>
       <w:r>
-        <w:t>: something external that interacts with your system</w:t>
-      </w:r>
-    </w:p>
-    <w:p>
-      <w:pPr>
-        <w:pStyle w:val="NoSpacing"/>
-      </w:pPr>
-    </w:p>
-    <w:p>
-      <w:pPr>
-        <w:pStyle w:val="NoSpacing"/>
-      </w:pPr>
-      <w:r>
-        <w:t>A way of representing a system, using entities</w:t>
-      </w:r>
-    </w:p>
-    <w:p>
-      <w:pPr>
-        <w:pStyle w:val="NoSpacing"/>
-        <w:numPr>
-          <w:ilvl w:val="0"/>
-          <w:numId w:val="17"/>
-        </w:numPr>
+        <w:t xml:space="preserve"> entity → {set of potential values of attribute}</w:t>
+      </w:r>
+    </w:p>
+    <w:p>
+      <w:pPr>
+        <w:pStyle w:val="NoSpacing"/>
       </w:pPr>
       <w:r>
         <w:rPr>
           <w:b/>
         </w:rPr>
-        <w:t>Rectangles</w:t>
-      </w:r>
-      <w:r>
-        <w:t xml:space="preserve"> represent entity sets</w:t>
-      </w:r>
-    </w:p>
-    <w:p>
-      <w:pPr>
-        <w:pStyle w:val="NoSpacing"/>
-        <w:numPr>
-          <w:ilvl w:val="0"/>
-          <w:numId w:val="17"/>
-        </w:numPr>
-      </w:pPr>
-      <w:r>
-        <w:rPr>
-          <w:b/>
-        </w:rPr>
-        <w:t>Diamonds</w:t>
-      </w:r>
-      <w:r>
-        <w:t xml:space="preserve"> represent relationship sets</w:t>
-      </w:r>
-    </w:p>
-    <w:p>
-      <w:pPr>
-        <w:pStyle w:val="NoSpacing"/>
-        <w:numPr>
-          <w:ilvl w:val="0"/>
-          <w:numId w:val="17"/>
-        </w:numPr>
-      </w:pPr>
-      <w:r>
-        <w:rPr>
-          <w:b/>
-        </w:rPr>
-        <w:t>Lines</w:t>
-      </w:r>
-      <w:r>
-        <w:t xml:space="preserve"> link attributes to entity sets and entity sets to relationship sets</w:t>
-      </w:r>
-    </w:p>
-    <w:p>
-      <w:pPr>
-        <w:pStyle w:val="NoSpacing"/>
-        <w:numPr>
-          <w:ilvl w:val="0"/>
-          <w:numId w:val="17"/>
-        </w:numPr>
-      </w:pPr>
-      <w:r>
-        <w:rPr>
-          <w:b/>
-        </w:rPr>
-        <w:t>Ellipses</w:t>
-      </w:r>
-      <w:r>
-        <w:t xml:space="preserve"> represent attributes</w:t>
-      </w:r>
-    </w:p>
-    <w:p>
-      <w:pPr>
-        <w:pStyle w:val="NoSpacing"/>
-        <w:numPr>
-          <w:ilvl w:val="1"/>
-          <w:numId w:val="17"/>
-        </w:numPr>
-      </w:pPr>
-      <w:r>
-        <w:rPr>
-          <w:b/>
-        </w:rPr>
-        <w:t>Double ellipses</w:t>
-      </w:r>
-      <w:r>
-        <w:t xml:space="preserve"> represent multivalued attributes</w:t>
-      </w:r>
-    </w:p>
-    <w:p>
-      <w:pPr>
-        <w:pStyle w:val="NoSpacing"/>
-        <w:numPr>
-          <w:ilvl w:val="1"/>
-          <w:numId w:val="17"/>
-        </w:numPr>
-      </w:pPr>
-      <w:r>
-        <w:rPr>
-          <w:b/>
-        </w:rPr>
-        <w:t>Dashed ellipses</w:t>
-      </w:r>
-      <w:r>
-        <w:t xml:space="preserve"> denote derived attributes</w:t>
-      </w:r>
-    </w:p>
-    <w:p>
-      <w:pPr>
-        <w:pStyle w:val="NoSpacing"/>
-        <w:numPr>
-          <w:ilvl w:val="0"/>
-          <w:numId w:val="17"/>
-        </w:numPr>
-      </w:pPr>
-      <w:r>
-        <w:rPr>
-          <w:b/>
-        </w:rPr>
-        <w:t>Dashed ellipses</w:t>
-      </w:r>
-      <w:r>
-        <w:t xml:space="preserve"> denote derived attributes</w:t>
-      </w:r>
-    </w:p>
-    <w:p>
-      <w:pPr>
-        <w:pStyle w:val="NoSpacing"/>
-        <w:numPr>
-          <w:ilvl w:val="0"/>
-          <w:numId w:val="17"/>
-        </w:numPr>
-      </w:pPr>
-      <w:r>
-        <w:rPr>
-          <w:b/>
-        </w:rPr>
-        <w:t>Underline</w:t>
-      </w:r>
-      <w:r>
-        <w:t xml:space="preserve"> indicates primary key attributes</w:t>
-      </w:r>
-    </w:p>
-    <w:p>
-      <w:pPr>
-        <w:pStyle w:val="Heading1"/>
-      </w:pPr>
-      <w:bookmarkStart w:id="29" w:name="_Toc405993951"/>
-      <w:r>
-        <w:t>Lecture 1</w:t>
-      </w:r>
-      <w:r>
-        <w:t>5</w:t>
-      </w:r>
-      <w:bookmarkEnd w:id="29"/>
-    </w:p>
-    <w:p>
-      <w:pPr>
-        <w:pStyle w:val="NoSpacing"/>
-      </w:pPr>
-      <w:r>
-        <w:rPr>
-          <w:b/>
-        </w:rPr>
-        <w:t>Use Case</w:t>
-      </w:r>
-      <w:r>
-        <w:rPr>
-          <w:b/>
-        </w:rPr>
-        <w:t xml:space="preserve"> Diagrams</w:t>
-      </w:r>
-      <w:r>
-        <w:t xml:space="preserve">: </w:t>
-      </w:r>
-    </w:p>
-    <w:p>
-      <w:pPr>
-        <w:pStyle w:val="NoSpacing"/>
-      </w:pPr>
-      <w:r>
-        <w:rPr>
-          <w:b/>
-        </w:rPr>
-        <w:t>Extend</w:t>
-      </w:r>
-      <w:r>
-        <w:t xml:space="preserve">: </w:t>
-      </w:r>
-    </w:p>
-    <w:p>
-      <w:pPr>
-        <w:pStyle w:val="NoSpacing"/>
-      </w:pPr>
-      <w:r>
-        <w:rPr>
-          <w:b/>
-        </w:rPr>
-        <w:t>Include</w:t>
-      </w:r>
-      <w:r>
-        <w:t xml:space="preserve">: </w:t>
-      </w:r>
-    </w:p>
-    <w:p>
-      <w:pPr>
-        <w:pStyle w:val="Heading1"/>
-      </w:pPr>
-      <w:bookmarkStart w:id="30" w:name="_Toc405993952"/>
-      <w:r>
-        <w:t>Lecture 17</w:t>
-      </w:r>
-      <w:bookmarkEnd w:id="30"/>
-    </w:p>
-    <w:p>
-      <w:pPr>
-        <w:pStyle w:val="Heading2"/>
-      </w:pPr>
-      <w:bookmarkStart w:id="31" w:name="_Toc405993953"/>
-      <w:r>
-        <w:t>Before-After Predicates</w:t>
-      </w:r>
-      <w:bookmarkEnd w:id="31"/>
-    </w:p>
-    <w:p>
-      <w:pPr>
-        <w:pStyle w:val="NoSpacing"/>
-      </w:pPr>
-      <w:r>
-        <w:rPr>
-          <w:b/>
-        </w:rPr>
-        <w:t>Before</w:t>
+        <w:t>After</w:t>
       </w:r>
       <w:r>
         <w:t>:</w:t>
@@ -8483,41 +8928,7 @@
       <w:pPr>
         <w:pStyle w:val="NoSpacing"/>
       </w:pPr>
-      <w:proofErr w:type="gramStart"/>
-      <w:r>
-        <w:rPr>
-          <w:i/>
-        </w:rPr>
-        <w:t>attribute</w:t>
-      </w:r>
-      <w:r>
-        <w:t xml:space="preserve"> :</w:t>
-      </w:r>
-      <w:proofErr w:type="gramEnd"/>
-      <w:r>
-        <w:t xml:space="preserve"> entity → {set of potential values of attribute}</w:t>
-      </w:r>
-    </w:p>
-    <w:p>
-      <w:pPr>
-        <w:pStyle w:val="NoSpacing"/>
-      </w:pPr>
-      <w:r>
-        <w:rPr>
-          <w:b/>
-        </w:rPr>
-        <w:t>After</w:t>
-      </w:r>
-      <w:r>
-        <w:t>:</w:t>
-      </w:r>
-    </w:p>
-    <w:p>
-      <w:pPr>
-        <w:pStyle w:val="NoSpacing"/>
-      </w:pPr>
-      <w:r>
-        <w:lastRenderedPageBreak/>
+      <w:r>
         <w:t>Processing based on values of attributes</w:t>
       </w:r>
     </w:p>
@@ -8780,11 +9191,11 @@
       <w:pPr>
         <w:pStyle w:val="Heading1"/>
       </w:pPr>
-      <w:bookmarkStart w:id="32" w:name="_Toc405993954"/>
+      <w:bookmarkStart w:id="37" w:name="_Toc405995139"/>
       <w:r>
         <w:t>Lecture 18</w:t>
       </w:r>
-      <w:bookmarkEnd w:id="32"/>
+      <w:bookmarkEnd w:id="37"/>
     </w:p>
     <w:p>
       <w:pPr>
@@ -9311,11 +9722,11 @@
       <w:pPr>
         <w:pStyle w:val="Heading2"/>
       </w:pPr>
-      <w:bookmarkStart w:id="33" w:name="_Toc405993955"/>
+      <w:bookmarkStart w:id="38" w:name="_Toc405995140"/>
       <w:r>
         <w:t>Review Process</w:t>
       </w:r>
-      <w:bookmarkEnd w:id="33"/>
+      <w:bookmarkEnd w:id="38"/>
     </w:p>
     <w:p>
       <w:pPr>
@@ -9363,6 +9774,7 @@
         </w:numPr>
       </w:pPr>
       <w:r>
+        <w:lastRenderedPageBreak/>
         <w:t xml:space="preserve">Process-based: </w:t>
       </w:r>
       <w:r>
@@ -9452,12 +9864,11 @@
       <w:pPr>
         <w:pStyle w:val="Heading2"/>
       </w:pPr>
-      <w:bookmarkStart w:id="34" w:name="_Toc405993956"/>
-      <w:r>
-        <w:lastRenderedPageBreak/>
+      <w:bookmarkStart w:id="39" w:name="_Toc405995141"/>
+      <w:r>
         <w:t>SCR Tables</w:t>
       </w:r>
-      <w:bookmarkEnd w:id="34"/>
+      <w:bookmarkEnd w:id="39"/>
     </w:p>
     <w:p>
       <w:pPr>
@@ -9480,11 +9891,11 @@
       <w:pPr>
         <w:pStyle w:val="Heading1"/>
       </w:pPr>
-      <w:bookmarkStart w:id="35" w:name="_Toc405993957"/>
+      <w:bookmarkStart w:id="40" w:name="_Toc405995142"/>
       <w:r>
         <w:t>Lecture 20</w:t>
       </w:r>
-      <w:bookmarkEnd w:id="35"/>
+      <w:bookmarkEnd w:id="40"/>
     </w:p>
     <w:p>
       <w:pPr>
@@ -9507,11 +9918,11 @@
       <w:pPr>
         <w:pStyle w:val="Heading2"/>
       </w:pPr>
-      <w:bookmarkStart w:id="36" w:name="_Toc405993958"/>
+      <w:bookmarkStart w:id="41" w:name="_Toc405995143"/>
       <w:r>
         <w:t>Traceability Matrices</w:t>
       </w:r>
-      <w:bookmarkEnd w:id="36"/>
+      <w:bookmarkEnd w:id="41"/>
     </w:p>
     <w:p>
       <w:pPr>
@@ -9675,11 +10086,11 @@
       <w:pPr>
         <w:pStyle w:val="Heading1"/>
       </w:pPr>
-      <w:bookmarkStart w:id="37" w:name="_Toc405993959"/>
+      <w:bookmarkStart w:id="42" w:name="_Toc405995144"/>
       <w:r>
         <w:t>Lecture 24</w:t>
       </w:r>
-      <w:bookmarkEnd w:id="37"/>
+      <w:bookmarkEnd w:id="42"/>
     </w:p>
     <w:p>
       <w:pPr>
@@ -9817,13 +10228,13 @@
       <w:pPr>
         <w:pStyle w:val="Heading2"/>
       </w:pPr>
-      <w:bookmarkStart w:id="38" w:name="_Security_Levels"/>
-      <w:bookmarkStart w:id="39" w:name="_Toc405993960"/>
-      <w:bookmarkEnd w:id="38"/>
+      <w:bookmarkStart w:id="43" w:name="_Security_Levels"/>
+      <w:bookmarkStart w:id="44" w:name="_Toc405995145"/>
+      <w:bookmarkEnd w:id="43"/>
       <w:r>
         <w:t>Security Levels</w:t>
       </w:r>
-      <w:bookmarkEnd w:id="39"/>
+      <w:bookmarkEnd w:id="44"/>
     </w:p>
     <w:p>
       <w:pPr>
@@ -9880,6 +10291,7 @@
       </w:pPr>
       <w:proofErr w:type="gramStart"/>
       <w:r>
+        <w:lastRenderedPageBreak/>
         <w:t>C</w:t>
       </w:r>
       <w:r>
@@ -10015,10 +10427,10 @@
           <w:position w:val="-14"/>
         </w:rPr>
         <w:object w:dxaOrig="1579" w:dyaOrig="400">
-          <v:shape id="_x0000_i1029" type="#_x0000_t75" style="width:79pt;height:19.9pt" o:ole="">
-            <v:imagedata r:id="rId37" o:title=""/>
+          <v:shape id="_x0000_i1037" type="#_x0000_t75" style="width:79pt;height:19.9pt" o:ole="">
+            <v:imagedata r:id="rId41" o:title=""/>
           </v:shape>
-          <o:OLEObject Type="Embed" ProgID="Equation.DSMT4" ShapeID="_x0000_i1029" DrawAspect="Content" ObjectID="_1479736353" r:id="rId38"/>
+          <o:OLEObject Type="Embed" ProgID="Equation.DSMT4" ShapeID="_x0000_i1037" DrawAspect="Content" ObjectID="_1479737765" r:id="rId42"/>
         </w:object>
       </w:r>
     </w:p>
@@ -10026,9 +10438,9 @@
       <w:pPr>
         <w:pStyle w:val="Heading2"/>
       </w:pPr>
-      <w:bookmarkStart w:id="40" w:name="_Bell-LaPadula_Model"/>
-      <w:bookmarkStart w:id="41" w:name="_Toc405993961"/>
-      <w:bookmarkEnd w:id="40"/>
+      <w:bookmarkStart w:id="45" w:name="_Bell-LaPadula_Model"/>
+      <w:bookmarkStart w:id="46" w:name="_Toc405995146"/>
+      <w:bookmarkEnd w:id="45"/>
       <w:r>
         <w:t>Bell-</w:t>
       </w:r>
@@ -10040,7 +10452,7 @@
       <w:r>
         <w:t xml:space="preserve"> Model</w:t>
       </w:r>
-      <w:bookmarkEnd w:id="41"/>
+      <w:bookmarkEnd w:id="46"/>
     </w:p>
     <w:p>
       <w:pPr>
@@ -10093,7 +10505,6 @@
         <w:rPr>
           <w:b/>
         </w:rPr>
-        <w:lastRenderedPageBreak/>
         <w:t>Agent Security Clearance [I</w:t>
       </w:r>
       <w:r>
@@ -10433,20 +10844,20 @@
       <w:pPr>
         <w:pStyle w:val="Heading1"/>
       </w:pPr>
-      <w:bookmarkStart w:id="42" w:name="_Low_Water-Mark_Policy"/>
-      <w:bookmarkStart w:id="43" w:name="_Toc405993962"/>
-      <w:bookmarkEnd w:id="42"/>
+      <w:bookmarkStart w:id="47" w:name="_Low_Water-Mark_Policy"/>
+      <w:bookmarkStart w:id="48" w:name="_Toc405995147"/>
+      <w:bookmarkEnd w:id="47"/>
       <w:r>
         <w:t>Lecture 25</w:t>
       </w:r>
-      <w:bookmarkEnd w:id="43"/>
-    </w:p>
-    <w:p>
-      <w:pPr>
-        <w:pStyle w:val="NoSpacing"/>
-      </w:pPr>
-      <w:bookmarkStart w:id="44" w:name="_Ring"/>
-      <w:bookmarkEnd w:id="44"/>
+      <w:bookmarkEnd w:id="48"/>
+    </w:p>
+    <w:p>
+      <w:pPr>
+        <w:pStyle w:val="NoSpacing"/>
+      </w:pPr>
+      <w:bookmarkStart w:id="49" w:name="_Ring"/>
+      <w:bookmarkEnd w:id="49"/>
       <w:proofErr w:type="spellStart"/>
       <w:r>
         <w:rPr>
@@ -10520,11 +10931,11 @@
       <w:pPr>
         <w:pStyle w:val="Heading2"/>
       </w:pPr>
-      <w:bookmarkStart w:id="45" w:name="_Toc405993963"/>
+      <w:bookmarkStart w:id="50" w:name="_Toc405995148"/>
       <w:r>
         <w:t>Low Water-Mark Policy</w:t>
       </w:r>
-      <w:bookmarkEnd w:id="45"/>
+      <w:bookmarkEnd w:id="50"/>
     </w:p>
     <w:p>
       <w:pPr>
@@ -10641,11 +11052,11 @@
       <w:pPr>
         <w:pStyle w:val="Heading2"/>
       </w:pPr>
-      <w:bookmarkStart w:id="46" w:name="_Toc405993964"/>
+      <w:bookmarkStart w:id="51" w:name="_Toc405995149"/>
       <w:r>
         <w:t>Ring</w:t>
       </w:r>
-      <w:bookmarkEnd w:id="46"/>
+      <w:bookmarkEnd w:id="51"/>
     </w:p>
     <w:p>
       <w:pPr>
@@ -10738,7 +11149,7 @@
             <wp:extent cx="3980597" cy="2866030"/>
             <wp:effectExtent l="0" t="0" r="1270" b="0"/>
             <wp:docPr id="5" name="Picture 5" descr="https://upload.wikimedia.org/wikipedia/commons/thumb/2/2f/Priv_rings.svg/800px-Priv_rings.svg.png">
-              <a:hlinkClick xmlns:a="http://schemas.openxmlformats.org/drawingml/2006/main" r:id="rId39"/>
+              <a:hlinkClick xmlns:a="http://schemas.openxmlformats.org/drawingml/2006/main" r:id="rId43"/>
             </wp:docPr>
             <wp:cNvGraphicFramePr>
               <a:graphicFrameLocks xmlns:a="http://schemas.openxmlformats.org/drawingml/2006/main" noChangeAspect="1"/>
@@ -10753,7 +11164,7 @@
                     </pic:cNvPicPr>
                   </pic:nvPicPr>
                   <pic:blipFill>
-                    <a:blip r:embed="rId40">
+                    <a:blip r:embed="rId44">
                       <a:extLst>
                         <a:ext uri="{28A0092B-C50C-407E-A947-70E740481C1C}">
                           <a14:useLocalDpi xmlns:a14="http://schemas.microsoft.com/office/drawing/2010/main" val="0"/>
@@ -10789,13 +11200,13 @@
       <w:pPr>
         <w:pStyle w:val="Heading2"/>
       </w:pPr>
-      <w:bookmarkStart w:id="47" w:name="_Strict_Integrity"/>
-      <w:bookmarkStart w:id="48" w:name="_Toc405993965"/>
-      <w:bookmarkEnd w:id="47"/>
+      <w:bookmarkStart w:id="52" w:name="_Strict_Integrity"/>
+      <w:bookmarkStart w:id="53" w:name="_Toc405995150"/>
+      <w:bookmarkEnd w:id="52"/>
       <w:r>
         <w:t>Strict Integrity</w:t>
       </w:r>
-      <w:bookmarkEnd w:id="48"/>
+      <w:bookmarkEnd w:id="53"/>
     </w:p>
     <w:p>
       <w:pPr>
@@ -10923,11 +11334,11 @@
       <w:pPr>
         <w:pStyle w:val="Heading1"/>
       </w:pPr>
-      <w:bookmarkStart w:id="49" w:name="_Toc405993966"/>
+      <w:bookmarkStart w:id="54" w:name="_Toc405995151"/>
       <w:r>
         <w:t>Lecture 26</w:t>
       </w:r>
-      <w:bookmarkEnd w:id="49"/>
+      <w:bookmarkEnd w:id="54"/>
     </w:p>
     <w:p>
       <w:pPr>
@@ -11111,10 +11522,10 @@
           <w:position w:val="-12"/>
         </w:rPr>
         <w:object w:dxaOrig="1540" w:dyaOrig="380">
-          <v:shape id="_x0000_i1030" type="#_x0000_t75" style="width:76.85pt;height:18.8pt" o:ole="">
-            <v:imagedata r:id="rId41" o:title=""/>
+          <v:shape id="_x0000_i1038" type="#_x0000_t75" style="width:76.85pt;height:18.8pt" o:ole="">
+            <v:imagedata r:id="rId45" o:title=""/>
           </v:shape>
-          <o:OLEObject Type="Embed" ProgID="Equation.DSMT4" ShapeID="_x0000_i1030" DrawAspect="Content" ObjectID="_1479736354" r:id="rId42"/>
+          <o:OLEObject Type="Embed" ProgID="Equation.DSMT4" ShapeID="_x0000_i1038" DrawAspect="Content" ObjectID="_1479737766" r:id="rId46"/>
         </w:object>
       </w:r>
     </w:p>
@@ -11127,10 +11538,10 @@
           <w:position w:val="-52"/>
         </w:rPr>
         <w:object w:dxaOrig="1700" w:dyaOrig="1200">
-          <v:shape id="_x0000_i1031" type="#_x0000_t75" style="width:84.9pt;height:60.2pt" o:ole="">
-            <v:imagedata r:id="rId43" o:title=""/>
+          <v:shape id="_x0000_i1039" type="#_x0000_t75" style="width:84.9pt;height:60.2pt" o:ole="">
+            <v:imagedata r:id="rId47" o:title=""/>
           </v:shape>
-          <o:OLEObject Type="Embed" ProgID="Equation.DSMT4" ShapeID="_x0000_i1031" DrawAspect="Content" ObjectID="_1479736355" r:id="rId44"/>
+          <o:OLEObject Type="Embed" ProgID="Equation.DSMT4" ShapeID="_x0000_i1039" DrawAspect="Content" ObjectID="_1479737767" r:id="rId48"/>
         </w:object>
       </w:r>
     </w:p>
@@ -11184,18 +11595,18 @@
       <w:pPr>
         <w:pStyle w:val="Heading1"/>
       </w:pPr>
-      <w:bookmarkStart w:id="50" w:name="_Toc405993967"/>
+      <w:bookmarkStart w:id="55" w:name="_Toc405995152"/>
       <w:r>
         <w:lastRenderedPageBreak/>
         <w:t>Lecture 28</w:t>
       </w:r>
-      <w:bookmarkEnd w:id="50"/>
+      <w:bookmarkEnd w:id="55"/>
     </w:p>
     <w:p>
       <w:pPr>
         <w:pStyle w:val="Heading2"/>
       </w:pPr>
-      <w:bookmarkStart w:id="51" w:name="_Toc405993968"/>
+      <w:bookmarkStart w:id="56" w:name="_Toc405995153"/>
       <w:proofErr w:type="spellStart"/>
       <w:r>
         <w:t>Vigenè</w:t>
@@ -11207,7 +11618,7 @@
       <w:r>
         <w:t xml:space="preserve"> Cipher</w:t>
       </w:r>
-      <w:bookmarkEnd w:id="51"/>
+      <w:bookmarkEnd w:id="56"/>
     </w:p>
     <w:p>
       <w:pPr>
@@ -11231,7 +11642,7 @@
       </w:r>
     </w:p>
     <w:sectPr>
-      <w:footerReference w:type="default" r:id="rId45"/>
+      <w:footerReference w:type="default" r:id="rId49"/>
       <w:pgSz w:w="12240" w:h="15840"/>
       <w:pgMar w:top="1440" w:right="1440" w:bottom="1440" w:left="1440" w:header="708" w:footer="708" w:gutter="0"/>
       <w:cols w:space="708"/>
@@ -11367,7 +11778,7 @@
                 <w:bCs/>
                 <w:noProof/>
               </w:rPr>
-              <w:t>16</w:t>
+              <w:t>17</w:t>
             </w:r>
             <w:r>
               <w:rPr>
@@ -14840,6 +15251,30 @@
       <w:rFonts w:asciiTheme="majorHAnsi" w:eastAsiaTheme="majorEastAsia" w:hAnsiTheme="majorHAnsi" w:cstheme="majorBidi"/>
       <w:b/>
       <w:bCs/>
+      <w:color w:val="4F81BD" w:themeColor="accent1"/>
+    </w:rPr>
+  </w:style>
+  <w:style w:type="paragraph" w:styleId="Heading4">
+    <w:name w:val="heading 4"/>
+    <w:basedOn w:val="Normal"/>
+    <w:next w:val="Normal"/>
+    <w:link w:val="Heading4Char"/>
+    <w:uiPriority w:val="9"/>
+    <w:unhideWhenUsed/>
+    <w:qFormat/>
+    <w:rsid w:val="005F0DDD"/>
+    <w:pPr>
+      <w:keepNext/>
+      <w:keepLines/>
+      <w:spacing w:before="200" w:after="0"/>
+      <w:outlineLvl w:val="3"/>
+    </w:pPr>
+    <w:rPr>
+      <w:rFonts w:asciiTheme="majorHAnsi" w:eastAsiaTheme="majorEastAsia" w:hAnsiTheme="majorHAnsi" w:cstheme="majorBidi"/>
+      <w:b/>
+      <w:bCs/>
+      <w:i/>
+      <w:iCs/>
       <w:color w:val="4F81BD" w:themeColor="accent1"/>
     </w:rPr>
   </w:style>
@@ -15129,6 +15564,21 @@
       </w:tblBorders>
     </w:tblPr>
   </w:style>
+  <w:style w:type="character" w:customStyle="1" w:styleId="Heading4Char">
+    <w:name w:val="Heading 4 Char"/>
+    <w:basedOn w:val="DefaultParagraphFont"/>
+    <w:link w:val="Heading4"/>
+    <w:uiPriority w:val="9"/>
+    <w:rsid w:val="005F0DDD"/>
+    <w:rPr>
+      <w:rFonts w:asciiTheme="majorHAnsi" w:eastAsiaTheme="majorEastAsia" w:hAnsiTheme="majorHAnsi" w:cstheme="majorBidi"/>
+      <w:b/>
+      <w:bCs/>
+      <w:i/>
+      <w:iCs/>
+      <w:color w:val="4F81BD" w:themeColor="accent1"/>
+    </w:rPr>
+  </w:style>
 </w:styles>
 </file>
 
@@ -15358,6 +15808,30 @@
       <w:rFonts w:asciiTheme="majorHAnsi" w:eastAsiaTheme="majorEastAsia" w:hAnsiTheme="majorHAnsi" w:cstheme="majorBidi"/>
       <w:b/>
       <w:bCs/>
+      <w:color w:val="4F81BD" w:themeColor="accent1"/>
+    </w:rPr>
+  </w:style>
+  <w:style w:type="paragraph" w:styleId="Heading4">
+    <w:name w:val="heading 4"/>
+    <w:basedOn w:val="Normal"/>
+    <w:next w:val="Normal"/>
+    <w:link w:val="Heading4Char"/>
+    <w:uiPriority w:val="9"/>
+    <w:unhideWhenUsed/>
+    <w:qFormat/>
+    <w:rsid w:val="005F0DDD"/>
+    <w:pPr>
+      <w:keepNext/>
+      <w:keepLines/>
+      <w:spacing w:before="200" w:after="0"/>
+      <w:outlineLvl w:val="3"/>
+    </w:pPr>
+    <w:rPr>
+      <w:rFonts w:asciiTheme="majorHAnsi" w:eastAsiaTheme="majorEastAsia" w:hAnsiTheme="majorHAnsi" w:cstheme="majorBidi"/>
+      <w:b/>
+      <w:bCs/>
+      <w:i/>
+      <w:iCs/>
       <w:color w:val="4F81BD" w:themeColor="accent1"/>
     </w:rPr>
   </w:style>
@@ -15646,6 +16120,21 @@
         <w:insideV w:val="single" w:sz="4" w:space="0" w:color="auto"/>
       </w:tblBorders>
     </w:tblPr>
+  </w:style>
+  <w:style w:type="character" w:customStyle="1" w:styleId="Heading4Char">
+    <w:name w:val="Heading 4 Char"/>
+    <w:basedOn w:val="DefaultParagraphFont"/>
+    <w:link w:val="Heading4"/>
+    <w:uiPriority w:val="9"/>
+    <w:rsid w:val="005F0DDD"/>
+    <w:rPr>
+      <w:rFonts w:asciiTheme="majorHAnsi" w:eastAsiaTheme="majorEastAsia" w:hAnsiTheme="majorHAnsi" w:cstheme="majorBidi"/>
+      <w:b/>
+      <w:bCs/>
+      <w:i/>
+      <w:iCs/>
+      <w:color w:val="4F81BD" w:themeColor="accent1"/>
+    </w:rPr>
   </w:style>
 </w:styles>
 </file>
@@ -15940,7 +16429,7 @@
 </file>
 
 <file path=customXml/itemProps1.xml><?xml version="1.0" encoding="utf-8"?>
-<ds:datastoreItem xmlns:ds="http://schemas.openxmlformats.org/officeDocument/2006/customXml" ds:itemID="{82E21EA4-1855-45D7-85C6-9C002B5113F0}">
+<ds:datastoreItem xmlns:ds="http://schemas.openxmlformats.org/officeDocument/2006/customXml" ds:itemID="{1680AF7E-1BEC-4AE5-A944-D78EDC4713D3}">
   <ds:schemaRefs>
     <ds:schemaRef ds:uri="http://schemas.openxmlformats.org/officeDocument/2006/bibliography"/>
   </ds:schemaRefs>

</xml_diff>